<commit_message>
Added macho logo. Updated presentation.
</commit_message>
<xml_diff>
--- a/docs/presentacion.docx
+++ b/docs/presentacion.docx
@@ -144,37 +144,9 @@
     <w:p>
       <w:pPr>
         <w:pStyle w:val="Title"/>
-        <w:rPr>
-          <w:lang w:val="en-US"/>
-        </w:rPr>
-      </w:pPr>
-      <w:proofErr w:type="spellStart"/>
-      <w:r>
-        <w:rPr>
-          <w:lang w:val="en-US"/>
-        </w:rPr>
-        <w:t>Presentación</w:t>
-      </w:r>
-      <w:proofErr w:type="spellEnd"/>
-      <w:r>
-        <w:rPr>
-          <w:lang w:val="en-US"/>
-        </w:rPr>
-        <w:t xml:space="preserve"> </w:t>
-      </w:r>
-      <w:proofErr w:type="spellStart"/>
-      <w:r>
-        <w:rPr>
-          <w:lang w:val="en-US"/>
-        </w:rPr>
-        <w:t>Trabajo</w:t>
-      </w:r>
-      <w:proofErr w:type="spellEnd"/>
-      <w:r>
-        <w:rPr>
-          <w:lang w:val="en-US"/>
-        </w:rPr>
-        <w:t xml:space="preserve"> Final:</w:t>
+      </w:pPr>
+      <w:r>
+        <w:t>Presentación Trabajo Final:</w:t>
       </w:r>
     </w:p>
     <w:p>
@@ -183,29 +155,10 @@
         <w:tabs>
           <w:tab w:val="left" w:pos="4678"/>
         </w:tabs>
-        <w:rPr>
-          <w:lang w:val="en-US"/>
-        </w:rPr>
-      </w:pPr>
-      <w:r>
-        <w:rPr>
-          <w:lang w:val="en-US"/>
-        </w:rPr>
-        <w:tab/>
-      </w:r>
-      <w:proofErr w:type="spellStart"/>
-      <w:r>
-        <w:rPr>
-          <w:lang w:val="en-US"/>
-        </w:rPr>
-        <w:t>Cleasure</w:t>
-      </w:r>
-      <w:proofErr w:type="spellEnd"/>
-      <w:r>
-        <w:rPr>
-          <w:lang w:val="en-US"/>
-        </w:rPr>
-        <w:t xml:space="preserve"> IDE</w:t>
+        <w:jc w:val="right"/>
+      </w:pPr>
+      <w:r>
+        <w:t>Clojure IDE</w:t>
       </w:r>
     </w:p>
     <w:p>
@@ -216,55 +169,21 @@
         </w:tabs>
         <w:rPr>
           <w:rStyle w:val="SubtleEmphasis"/>
-          <w:lang w:val="en-US"/>
         </w:rPr>
       </w:pPr>
       <w:r>
         <w:rPr>
           <w:rStyle w:val="SubtleEmphasis"/>
-          <w:lang w:val="en-US"/>
         </w:rPr>
         <w:tab/>
       </w:r>
-      <w:proofErr w:type="gramStart"/>
-      <w:r>
-        <w:rPr>
-          <w:rStyle w:val="SubtleEmphasis"/>
-          <w:lang w:val="en-US"/>
-        </w:rPr>
-        <w:t>Because it’s a ple</w:t>
-      </w:r>
-      <w:r>
-        <w:rPr>
-          <w:rStyle w:val="SubtleEmphasis"/>
-          <w:lang w:val="en-US"/>
-        </w:rPr>
-        <w:t>a</w:t>
-      </w:r>
-      <w:r>
-        <w:rPr>
-          <w:rStyle w:val="SubtleEmphasis"/>
-          <w:lang w:val="en-US"/>
-        </w:rPr>
-        <w:t>sure to work with…</w:t>
-      </w:r>
-      <w:proofErr w:type="gramEnd"/>
-    </w:p>
-    <w:p>
-      <w:pPr>
-        <w:rPr>
-          <w:lang w:val="en-US"/>
-        </w:rPr>
-      </w:pPr>
-    </w:p>
+    </w:p>
+    <w:p/>
     <w:p>
       <w:pPr>
         <w:tabs>
           <w:tab w:val="left" w:pos="1843"/>
         </w:tabs>
-        <w:rPr>
-          <w:lang w:val="en-US"/>
-        </w:rPr>
       </w:pPr>
     </w:p>
     <w:p>
@@ -308,13 +227,8 @@
         <w:tab/>
       </w:r>
       <w:r>
-        <w:t xml:space="preserve"> Juan Martín Muñoz </w:t>
-      </w:r>
-      <w:proofErr w:type="spellStart"/>
-      <w:r>
-        <w:t>Facorro</w:t>
-      </w:r>
-      <w:proofErr w:type="spellEnd"/>
+        <w:t xml:space="preserve"> Juan Martín Muñoz Facorro</w:t>
+      </w:r>
     </w:p>
     <w:p>
       <w:pPr>
@@ -1509,7 +1423,10 @@
     </w:p>
     <w:p>
       <w:r>
-        <w:t>Desde su aparición hace unos años</w:t>
+        <w:t xml:space="preserve">Desde su aparición </w:t>
+      </w:r>
+      <w:r>
+        <w:t>en 2008</w:t>
       </w:r>
       <w:r>
         <w:t>,</w:t>
@@ -1527,7 +1444,10 @@
         <w:t xml:space="preserve"> fue ganando </w:t>
       </w:r>
       <w:r>
-        <w:t>terreno en las comunidades de programación, tanto por su</w:t>
+        <w:t xml:space="preserve">adeptos en algunas </w:t>
+      </w:r>
+      <w:r>
+        <w:t>comunidades de programación, tanto por su</w:t>
       </w:r>
       <w:r>
         <w:t xml:space="preserve"> poder de expresión como por la posibilidad de </w:t>
@@ -2265,13 +2185,876 @@
     </w:p>
     <w:p>
       <w:r>
-        <w:t xml:space="preserve">Por lo expuesto anteriormente se considera un aporte de gran valor y </w:t>
-      </w:r>
-      <w:r>
-        <w:t xml:space="preserve">a la vez </w:t>
-      </w:r>
-      <w:r>
-        <w:t xml:space="preserve">un desafío, el desarrollo de un </w:t>
+        <w:rPr>
+          <w:b/>
+        </w:rPr>
+        <w:t xml:space="preserve">Chas </w:t>
+      </w:r>
+      <w:proofErr w:type="spellStart"/>
+      <w:r>
+        <w:rPr>
+          <w:b/>
+        </w:rPr>
+        <w:t>Cemerick</w:t>
+      </w:r>
+      <w:proofErr w:type="spellEnd"/>
+      <w:r>
+        <w:t xml:space="preserve">, el autor de </w:t>
+      </w:r>
+      <w:r>
+        <w:rPr>
+          <w:b/>
+        </w:rPr>
+        <w:t xml:space="preserve">Clojure </w:t>
+      </w:r>
+      <w:proofErr w:type="spellStart"/>
+      <w:r>
+        <w:rPr>
+          <w:b/>
+        </w:rPr>
+        <w:t>Programming</w:t>
+      </w:r>
+      <w:proofErr w:type="spellEnd"/>
+      <w:r>
+        <w:t xml:space="preserve">, realizó por medio de su página una encuesta para la comunidad de </w:t>
+      </w:r>
+      <w:r>
+        <w:rPr>
+          <w:b/>
+        </w:rPr>
+        <w:t>Clojure</w:t>
+      </w:r>
+      <w:r>
+        <w:t xml:space="preserve"> en los últimos dos años </w:t>
+      </w:r>
+      <w:sdt>
+        <w:sdtPr>
+          <w:id w:val="-136569890"/>
+          <w:citation/>
+        </w:sdtPr>
+        <w:sdtContent>
+          <w:r>
+            <w:fldChar w:fldCharType="begin"/>
+          </w:r>
+          <w:r>
+            <w:instrText xml:space="preserve">CITATION Cha10 \l 11274 </w:instrText>
+          </w:r>
+          <w:r>
+            <w:fldChar w:fldCharType="separate"/>
+          </w:r>
+          <w:r>
+            <w:rPr>
+              <w:noProof/>
+            </w:rPr>
+            <w:t>(Emerick, Results from the State of Clojure, Summer 2010 Survey | cemerick, 2010)</w:t>
+          </w:r>
+          <w:r>
+            <w:fldChar w:fldCharType="end"/>
+          </w:r>
+        </w:sdtContent>
+      </w:sdt>
+      <w:sdt>
+        <w:sdtPr>
+          <w:id w:val="1873498563"/>
+          <w:citation/>
+        </w:sdtPr>
+        <w:sdtContent>
+          <w:r>
+            <w:fldChar w:fldCharType="begin"/>
+          </w:r>
+          <w:r>
+            <w:instrText xml:space="preserve">CITATION Cha11 \l 11274 </w:instrText>
+          </w:r>
+          <w:r>
+            <w:fldChar w:fldCharType="separate"/>
+          </w:r>
+          <w:r>
+            <w:rPr>
+              <w:noProof/>
+            </w:rPr>
+            <w:t xml:space="preserve"> (Emerick, Results of the 2011 State of Clojure survey, 2011)</w:t>
+          </w:r>
+          <w:r>
+            <w:fldChar w:fldCharType="end"/>
+          </w:r>
+        </w:sdtContent>
+      </w:sdt>
+      <w:r>
+        <w:t xml:space="preserve">. Entre las preguntas existentes se encuentra la siguiente: ¿Qué ambientes de desarrollo usa para trabajar con Clojure? A pesar de que el ambiente </w:t>
+      </w:r>
+      <w:r>
+        <w:t xml:space="preserve">de desarrollo </w:t>
+      </w:r>
+      <w:r>
+        <w:t xml:space="preserve">con mayor porcentaje de utilización es </w:t>
+      </w:r>
+      <w:proofErr w:type="spellStart"/>
+      <w:r>
+        <w:rPr>
+          <w:b/>
+        </w:rPr>
+        <w:t>emac</w:t>
+      </w:r>
+      <w:r>
+        <w:rPr>
+          <w:b/>
+        </w:rPr>
+        <w:t>s</w:t>
+      </w:r>
+      <w:proofErr w:type="spellEnd"/>
+      <w:r>
+        <w:t>, el autor plantea lo siguiente:</w:t>
+      </w:r>
+    </w:p>
+    <w:p>
+      <w:pPr>
+        <w:pStyle w:val="IntenseQuote"/>
+      </w:pPr>
+      <w:r>
+        <w:t xml:space="preserve">I </w:t>
+      </w:r>
+      <w:proofErr w:type="spellStart"/>
+      <w:r>
+        <w:t>continue</w:t>
+      </w:r>
+      <w:proofErr w:type="spellEnd"/>
+      <w:r>
+        <w:t xml:space="preserve"> </w:t>
+      </w:r>
+      <w:proofErr w:type="spellStart"/>
+      <w:r>
+        <w:t>to</w:t>
+      </w:r>
+      <w:proofErr w:type="spellEnd"/>
+      <w:r>
+        <w:t xml:space="preserve"> </w:t>
+      </w:r>
+      <w:proofErr w:type="spellStart"/>
+      <w:r>
+        <w:t>maintain</w:t>
+      </w:r>
+      <w:proofErr w:type="spellEnd"/>
+      <w:r>
+        <w:t xml:space="preserve"> </w:t>
+      </w:r>
+      <w:proofErr w:type="spellStart"/>
+      <w:r>
+        <w:t>that</w:t>
+      </w:r>
+      <w:proofErr w:type="spellEnd"/>
+      <w:r>
+        <w:t xml:space="preserve"> </w:t>
+      </w:r>
+      <w:proofErr w:type="spellStart"/>
+      <w:r>
+        <w:t>broad</w:t>
+      </w:r>
+      <w:proofErr w:type="spellEnd"/>
+      <w:r>
+        <w:t xml:space="preserve"> </w:t>
+      </w:r>
+      <w:proofErr w:type="spellStart"/>
+      <w:r>
+        <w:t>acceptance</w:t>
+      </w:r>
+      <w:proofErr w:type="spellEnd"/>
+      <w:r>
+        <w:t xml:space="preserve"> and </w:t>
+      </w:r>
+      <w:proofErr w:type="spellStart"/>
+      <w:r>
+        <w:t>usage</w:t>
+      </w:r>
+      <w:proofErr w:type="spellEnd"/>
+      <w:r>
+        <w:t xml:space="preserve"> of Clojure </w:t>
+      </w:r>
+      <w:proofErr w:type="spellStart"/>
+      <w:r>
+        <w:t>will</w:t>
+      </w:r>
+      <w:proofErr w:type="spellEnd"/>
+      <w:r>
+        <w:t xml:space="preserve"> </w:t>
+      </w:r>
+      <w:proofErr w:type="spellStart"/>
+      <w:r>
+        <w:t>require</w:t>
+      </w:r>
+      <w:proofErr w:type="spellEnd"/>
+      <w:r>
+        <w:t xml:space="preserve"> </w:t>
+      </w:r>
+      <w:proofErr w:type="spellStart"/>
+      <w:r>
+        <w:t>that</w:t>
+      </w:r>
+      <w:proofErr w:type="spellEnd"/>
+      <w:r>
+        <w:t xml:space="preserve"> </w:t>
+      </w:r>
+      <w:proofErr w:type="spellStart"/>
+      <w:r>
+        <w:t>there</w:t>
+      </w:r>
+      <w:proofErr w:type="spellEnd"/>
+      <w:r>
+        <w:t xml:space="preserve"> be top-</w:t>
+      </w:r>
+      <w:proofErr w:type="spellStart"/>
+      <w:r>
+        <w:t>notch</w:t>
+      </w:r>
+      <w:proofErr w:type="spellEnd"/>
+      <w:r>
+        <w:t xml:space="preserve"> </w:t>
+      </w:r>
+      <w:proofErr w:type="spellStart"/>
+      <w:r>
+        <w:t>development</w:t>
+      </w:r>
+      <w:proofErr w:type="spellEnd"/>
+      <w:r>
+        <w:t xml:space="preserve"> </w:t>
+      </w:r>
+      <w:proofErr w:type="spellStart"/>
+      <w:r>
+        <w:t>environments</w:t>
+      </w:r>
+      <w:proofErr w:type="spellEnd"/>
+      <w:r>
+        <w:t xml:space="preserve"> </w:t>
+      </w:r>
+      <w:proofErr w:type="spellStart"/>
+      <w:r>
+        <w:t>for</w:t>
+      </w:r>
+      <w:proofErr w:type="spellEnd"/>
+      <w:r>
+        <w:t xml:space="preserve"> </w:t>
+      </w:r>
+      <w:proofErr w:type="spellStart"/>
+      <w:r>
+        <w:t>it</w:t>
+      </w:r>
+      <w:proofErr w:type="spellEnd"/>
+      <w:r>
+        <w:t xml:space="preserve"> </w:t>
+      </w:r>
+      <w:proofErr w:type="spellStart"/>
+      <w:r>
+        <w:t>that</w:t>
+      </w:r>
+      <w:proofErr w:type="spellEnd"/>
+      <w:r>
+        <w:t xml:space="preserve"> </w:t>
+      </w:r>
+      <w:proofErr w:type="spellStart"/>
+      <w:r>
+        <w:t>mere</w:t>
+      </w:r>
+      <w:proofErr w:type="spellEnd"/>
+      <w:r>
+        <w:t xml:space="preserve"> </w:t>
+      </w:r>
+      <w:proofErr w:type="spellStart"/>
+      <w:r>
+        <w:t>mortals</w:t>
+      </w:r>
+      <w:proofErr w:type="spellEnd"/>
+      <w:r>
+        <w:t xml:space="preserve"> can use and </w:t>
+      </w:r>
+      <w:proofErr w:type="spellStart"/>
+      <w:r>
+        <w:t>not</w:t>
+      </w:r>
+      <w:proofErr w:type="spellEnd"/>
+      <w:r>
+        <w:t xml:space="preserve"> be </w:t>
+      </w:r>
+      <w:proofErr w:type="spellStart"/>
+      <w:r>
+        <w:t>intimidated</w:t>
+      </w:r>
+      <w:proofErr w:type="spellEnd"/>
+      <w:r>
+        <w:t xml:space="preserve"> </w:t>
+      </w:r>
+      <w:proofErr w:type="spellStart"/>
+      <w:r>
+        <w:t>by</w:t>
+      </w:r>
+      <w:proofErr w:type="spellEnd"/>
+      <w:r>
+        <w:t xml:space="preserve">…and IMO, </w:t>
+      </w:r>
+      <w:proofErr w:type="spellStart"/>
+      <w:r>
+        <w:t>while</w:t>
+      </w:r>
+      <w:proofErr w:type="spellEnd"/>
+      <w:r>
+        <w:t xml:space="preserve"> </w:t>
+      </w:r>
+      <w:proofErr w:type="spellStart"/>
+      <w:r>
+        <w:t>emacs</w:t>
+      </w:r>
+      <w:proofErr w:type="spellEnd"/>
+      <w:r>
+        <w:t xml:space="preserve"> </w:t>
+      </w:r>
+      <w:proofErr w:type="spellStart"/>
+      <w:r>
+        <w:t>is</w:t>
+      </w:r>
+      <w:proofErr w:type="spellEnd"/>
+      <w:r>
+        <w:t xml:space="preserve"> </w:t>
+      </w:r>
+      <w:proofErr w:type="spellStart"/>
+      <w:r>
+        <w:t>hugely</w:t>
+      </w:r>
+      <w:proofErr w:type="spellEnd"/>
+      <w:r>
+        <w:t xml:space="preserve"> </w:t>
+      </w:r>
+      <w:proofErr w:type="spellStart"/>
+      <w:r>
+        <w:t>capable</w:t>
+      </w:r>
+      <w:proofErr w:type="spellEnd"/>
+      <w:r>
+        <w:t xml:space="preserve">, I </w:t>
+      </w:r>
+      <w:proofErr w:type="spellStart"/>
+      <w:r>
+        <w:t>think</w:t>
+      </w:r>
+      <w:proofErr w:type="spellEnd"/>
+      <w:r>
+        <w:t xml:space="preserve"> </w:t>
+      </w:r>
+      <w:proofErr w:type="spellStart"/>
+      <w:r>
+        <w:t>it</w:t>
+      </w:r>
+      <w:proofErr w:type="spellEnd"/>
+      <w:r>
+        <w:t xml:space="preserve"> </w:t>
+      </w:r>
+      <w:proofErr w:type="spellStart"/>
+      <w:r>
+        <w:t>falls</w:t>
+      </w:r>
+      <w:proofErr w:type="spellEnd"/>
+      <w:r>
+        <w:t xml:space="preserve"> </w:t>
+      </w:r>
+      <w:proofErr w:type="spellStart"/>
+      <w:r>
+        <w:t>down</w:t>
+      </w:r>
+      <w:proofErr w:type="spellEnd"/>
+      <w:r>
+        <w:t xml:space="preserve"> </w:t>
+      </w:r>
+      <w:proofErr w:type="spellStart"/>
+      <w:r>
+        <w:t>badly</w:t>
+      </w:r>
+      <w:proofErr w:type="spellEnd"/>
+      <w:r>
+        <w:t xml:space="preserve"> </w:t>
+      </w:r>
+      <w:proofErr w:type="spellStart"/>
+      <w:r>
+        <w:t>on</w:t>
+      </w:r>
+      <w:proofErr w:type="spellEnd"/>
+      <w:r>
+        <w:t xml:space="preserve"> a </w:t>
+      </w:r>
+      <w:proofErr w:type="spellStart"/>
+      <w:r>
+        <w:t>number</w:t>
+      </w:r>
+      <w:proofErr w:type="spellEnd"/>
+      <w:r>
+        <w:t xml:space="preserve"> of </w:t>
+      </w:r>
+      <w:proofErr w:type="spellStart"/>
+      <w:r>
+        <w:t>counts</w:t>
+      </w:r>
+      <w:proofErr w:type="spellEnd"/>
+      <w:r>
+        <w:t xml:space="preserve"> </w:t>
+      </w:r>
+      <w:proofErr w:type="spellStart"/>
+      <w:r>
+        <w:t>related</w:t>
+      </w:r>
+      <w:proofErr w:type="spellEnd"/>
+      <w:r>
+        <w:t xml:space="preserve"> </w:t>
+      </w:r>
+      <w:proofErr w:type="spellStart"/>
+      <w:r>
+        <w:t>to</w:t>
+      </w:r>
+      <w:proofErr w:type="spellEnd"/>
+      <w:r>
+        <w:t xml:space="preserve"> </w:t>
+      </w:r>
+      <w:proofErr w:type="spellStart"/>
+      <w:r>
+        <w:t>usability</w:t>
+      </w:r>
+      <w:proofErr w:type="spellEnd"/>
+      <w:r>
+        <w:t xml:space="preserve">, </w:t>
+      </w:r>
+      <w:proofErr w:type="spellStart"/>
+      <w:r>
+        <w:t>community</w:t>
+      </w:r>
+      <w:proofErr w:type="spellEnd"/>
+      <w:r>
+        <w:t>/</w:t>
+      </w:r>
+      <w:proofErr w:type="spellStart"/>
+      <w:r>
+        <w:t>ecosystem</w:t>
+      </w:r>
+      <w:proofErr w:type="spellEnd"/>
+      <w:r>
+        <w:t xml:space="preserve">, and </w:t>
+      </w:r>
+      <w:proofErr w:type="spellStart"/>
+      <w:r>
+        <w:t>interoperability</w:t>
+      </w:r>
+      <w:proofErr w:type="spellEnd"/>
+      <w:r>
+        <w:t>.</w:t>
+      </w:r>
+    </w:p>
+    <w:p>
+      <w:pPr>
+        <w:pStyle w:val="IntenseQuote"/>
+      </w:pPr>
+      <w:proofErr w:type="spellStart"/>
+      <w:r>
+        <w:t>I’ll</w:t>
+      </w:r>
+      <w:proofErr w:type="spellEnd"/>
+      <w:r>
+        <w:t xml:space="preserve"> </w:t>
+      </w:r>
+      <w:proofErr w:type="spellStart"/>
+      <w:r>
+        <w:t>repeat</w:t>
+      </w:r>
+      <w:proofErr w:type="spellEnd"/>
+      <w:r>
+        <w:t xml:space="preserve"> </w:t>
+      </w:r>
+      <w:proofErr w:type="spellStart"/>
+      <w:r>
+        <w:t>again</w:t>
+      </w:r>
+      <w:proofErr w:type="spellEnd"/>
+      <w:r>
+        <w:t xml:space="preserve">: </w:t>
+      </w:r>
+      <w:proofErr w:type="spellStart"/>
+      <w:r>
+        <w:t>I’d</w:t>
+      </w:r>
+      <w:proofErr w:type="spellEnd"/>
+      <w:r>
+        <w:t xml:space="preserve"> </w:t>
+      </w:r>
+      <w:proofErr w:type="spellStart"/>
+      <w:r>
+        <w:t>love</w:t>
+      </w:r>
+      <w:proofErr w:type="spellEnd"/>
+      <w:r>
+        <w:t xml:space="preserve"> </w:t>
+      </w:r>
+      <w:proofErr w:type="spellStart"/>
+      <w:r>
+        <w:t>to</w:t>
+      </w:r>
+      <w:proofErr w:type="spellEnd"/>
+      <w:r>
+        <w:t xml:space="preserve"> </w:t>
+      </w:r>
+      <w:proofErr w:type="spellStart"/>
+      <w:r>
+        <w:t>pay</w:t>
+      </w:r>
+      <w:proofErr w:type="spellEnd"/>
+      <w:r>
+        <w:t xml:space="preserve"> </w:t>
+      </w:r>
+      <w:proofErr w:type="spellStart"/>
+      <w:r>
+        <w:t>for</w:t>
+      </w:r>
+      <w:proofErr w:type="spellEnd"/>
+      <w:r>
+        <w:t xml:space="preserve"> a </w:t>
+      </w:r>
+      <w:proofErr w:type="spellStart"/>
+      <w:r>
+        <w:t>super-polished</w:t>
+      </w:r>
+      <w:proofErr w:type="spellEnd"/>
+      <w:r>
+        <w:t xml:space="preserve"> </w:t>
+      </w:r>
+      <w:proofErr w:type="spellStart"/>
+      <w:r>
+        <w:t>clojure</w:t>
+      </w:r>
+      <w:proofErr w:type="spellEnd"/>
+      <w:r>
+        <w:t xml:space="preserve"> </w:t>
+      </w:r>
+      <w:proofErr w:type="spellStart"/>
+      <w:r>
+        <w:t>dev</w:t>
+      </w:r>
+      <w:proofErr w:type="spellEnd"/>
+      <w:r>
+        <w:t xml:space="preserve"> </w:t>
+      </w:r>
+      <w:proofErr w:type="spellStart"/>
+      <w:r>
+        <w:t>env</w:t>
+      </w:r>
+      <w:proofErr w:type="spellEnd"/>
+      <w:r>
+        <w:t xml:space="preserve">. </w:t>
+      </w:r>
+      <w:proofErr w:type="spellStart"/>
+      <w:r>
+        <w:t>I’ve</w:t>
+      </w:r>
+      <w:proofErr w:type="spellEnd"/>
+      <w:r>
+        <w:t xml:space="preserve"> </w:t>
+      </w:r>
+      <w:proofErr w:type="spellStart"/>
+      <w:r>
+        <w:t>got</w:t>
+      </w:r>
+      <w:proofErr w:type="spellEnd"/>
+      <w:r>
+        <w:t xml:space="preserve"> $500 (</w:t>
+      </w:r>
+      <w:proofErr w:type="spellStart"/>
+      <w:r>
+        <w:t>every</w:t>
+      </w:r>
+      <w:proofErr w:type="spellEnd"/>
+      <w:r>
+        <w:t xml:space="preserve"> </w:t>
+      </w:r>
+      <w:proofErr w:type="spellStart"/>
+      <w:r>
+        <w:t>two</w:t>
+      </w:r>
+      <w:proofErr w:type="spellEnd"/>
+      <w:r>
+        <w:t xml:space="preserve"> </w:t>
+      </w:r>
+      <w:proofErr w:type="spellStart"/>
+      <w:r>
+        <w:t>years</w:t>
+      </w:r>
+      <w:proofErr w:type="spellEnd"/>
+      <w:r>
+        <w:t xml:space="preserve">, </w:t>
+      </w:r>
+      <w:proofErr w:type="spellStart"/>
+      <w:r>
+        <w:t>say</w:t>
+      </w:r>
+      <w:proofErr w:type="spellEnd"/>
+      <w:r>
+        <w:t xml:space="preserve">) </w:t>
+      </w:r>
+      <w:proofErr w:type="spellStart"/>
+      <w:r>
+        <w:t>for</w:t>
+      </w:r>
+      <w:proofErr w:type="spellEnd"/>
+      <w:r>
+        <w:t xml:space="preserve"> </w:t>
+      </w:r>
+      <w:proofErr w:type="spellStart"/>
+      <w:r>
+        <w:t>whoever</w:t>
+      </w:r>
+      <w:proofErr w:type="spellEnd"/>
+      <w:r>
+        <w:t xml:space="preserve"> can </w:t>
+      </w:r>
+      <w:proofErr w:type="spellStart"/>
+      <w:r>
+        <w:t>make</w:t>
+      </w:r>
+      <w:proofErr w:type="spellEnd"/>
+      <w:r>
+        <w:t xml:space="preserve"> </w:t>
+      </w:r>
+      <w:proofErr w:type="spellStart"/>
+      <w:r>
+        <w:t>it</w:t>
+      </w:r>
+      <w:proofErr w:type="spellEnd"/>
+      <w:r>
+        <w:t xml:space="preserve"> </w:t>
+      </w:r>
+      <w:proofErr w:type="spellStart"/>
+      <w:r>
+        <w:t>happen</w:t>
+      </w:r>
+      <w:proofErr w:type="spellEnd"/>
+      <w:r>
+        <w:t xml:space="preserve">. </w:t>
+      </w:r>
+      <w:proofErr w:type="spellStart"/>
+      <w:r>
+        <w:t>Seriously</w:t>
+      </w:r>
+      <w:proofErr w:type="spellEnd"/>
+      <w:r>
+        <w:t xml:space="preserve">. </w:t>
+      </w:r>
+      <w:proofErr w:type="spellStart"/>
+      <w:r>
+        <w:t>There</w:t>
+      </w:r>
+      <w:proofErr w:type="spellEnd"/>
+      <w:r>
+        <w:t xml:space="preserve"> are </w:t>
+      </w:r>
+      <w:proofErr w:type="spellStart"/>
+      <w:r>
+        <w:t>comments</w:t>
+      </w:r>
+      <w:proofErr w:type="spellEnd"/>
+      <w:r>
+        <w:t xml:space="preserve"> in </w:t>
+      </w:r>
+      <w:proofErr w:type="spellStart"/>
+      <w:r>
+        <w:t>the</w:t>
+      </w:r>
+      <w:proofErr w:type="spellEnd"/>
+      <w:r>
+        <w:t xml:space="preserve"> </w:t>
+      </w:r>
+      <w:proofErr w:type="spellStart"/>
+      <w:r>
+        <w:t>raw</w:t>
+      </w:r>
+      <w:proofErr w:type="spellEnd"/>
+      <w:r>
+        <w:t xml:space="preserve"> </w:t>
+      </w:r>
+      <w:proofErr w:type="spellStart"/>
+      <w:r>
+        <w:t>survey</w:t>
+      </w:r>
+      <w:proofErr w:type="spellEnd"/>
+      <w:r>
+        <w:t xml:space="preserve"> </w:t>
+      </w:r>
+      <w:proofErr w:type="spellStart"/>
+      <w:r>
+        <w:t>results</w:t>
+      </w:r>
+      <w:proofErr w:type="spellEnd"/>
+      <w:r>
+        <w:t xml:space="preserve"> </w:t>
+      </w:r>
+      <w:proofErr w:type="spellStart"/>
+      <w:r>
+        <w:t>that</w:t>
+      </w:r>
+      <w:proofErr w:type="spellEnd"/>
+      <w:r>
+        <w:t xml:space="preserve"> </w:t>
+      </w:r>
+      <w:proofErr w:type="spellStart"/>
+      <w:r>
+        <w:t>indicate</w:t>
+      </w:r>
+      <w:proofErr w:type="spellEnd"/>
+      <w:r>
+        <w:t xml:space="preserve"> </w:t>
+      </w:r>
+      <w:proofErr w:type="spellStart"/>
+      <w:r>
+        <w:t>that</w:t>
+      </w:r>
+      <w:proofErr w:type="spellEnd"/>
+      <w:r>
+        <w:t xml:space="preserve"> </w:t>
+      </w:r>
+      <w:proofErr w:type="spellStart"/>
+      <w:r>
+        <w:t>others</w:t>
+      </w:r>
+      <w:proofErr w:type="spellEnd"/>
+      <w:r>
+        <w:t xml:space="preserve"> are </w:t>
+      </w:r>
+      <w:proofErr w:type="spellStart"/>
+      <w:r>
+        <w:t>ready</w:t>
+      </w:r>
+      <w:proofErr w:type="spellEnd"/>
+      <w:r>
+        <w:t xml:space="preserve"> </w:t>
+      </w:r>
+      <w:proofErr w:type="spellStart"/>
+      <w:r>
+        <w:t>to</w:t>
+      </w:r>
+      <w:proofErr w:type="spellEnd"/>
+      <w:r>
+        <w:t xml:space="preserve"> </w:t>
+      </w:r>
+      <w:proofErr w:type="spellStart"/>
+      <w:r>
+        <w:t>make</w:t>
+      </w:r>
+      <w:proofErr w:type="spellEnd"/>
+      <w:r>
+        <w:t xml:space="preserve"> a similar </w:t>
+      </w:r>
+      <w:proofErr w:type="spellStart"/>
+      <w:r>
+        <w:t>purchase</w:t>
+      </w:r>
+      <w:proofErr w:type="spellEnd"/>
+      <w:r>
+        <w:t xml:space="preserve">. </w:t>
+      </w:r>
+      <w:proofErr w:type="spellStart"/>
+      <w:r>
+        <w:t>Pay</w:t>
+      </w:r>
+      <w:proofErr w:type="spellEnd"/>
+      <w:r>
+        <w:t xml:space="preserve"> </w:t>
+      </w:r>
+      <w:proofErr w:type="spellStart"/>
+      <w:r>
+        <w:t>attention</w:t>
+      </w:r>
+      <w:proofErr w:type="spellEnd"/>
+      <w:r>
+        <w:t xml:space="preserve"> </w:t>
+      </w:r>
+      <w:proofErr w:type="spellStart"/>
+      <w:r>
+        <w:t>if</w:t>
+      </w:r>
+      <w:proofErr w:type="spellEnd"/>
+      <w:r>
+        <w:t xml:space="preserve"> </w:t>
+      </w:r>
+      <w:proofErr w:type="spellStart"/>
+      <w:r>
+        <w:t>you’re</w:t>
+      </w:r>
+      <w:proofErr w:type="spellEnd"/>
+      <w:r>
+        <w:t xml:space="preserve"> a </w:t>
+      </w:r>
+      <w:proofErr w:type="spellStart"/>
+      <w:r>
+        <w:t>developer</w:t>
+      </w:r>
+      <w:proofErr w:type="spellEnd"/>
+      <w:r>
+        <w:t xml:space="preserve"> </w:t>
+      </w:r>
+      <w:proofErr w:type="spellStart"/>
+      <w:r>
+        <w:t>tools</w:t>
+      </w:r>
+      <w:proofErr w:type="spellEnd"/>
+      <w:r>
+        <w:t xml:space="preserve"> </w:t>
+      </w:r>
+      <w:proofErr w:type="spellStart"/>
+      <w:r>
+        <w:t>company</w:t>
+      </w:r>
+      <w:proofErr w:type="spellEnd"/>
+      <w:r>
+        <w:t xml:space="preserve">, </w:t>
+      </w:r>
+      <w:proofErr w:type="spellStart"/>
+      <w:r>
+        <w:t>or</w:t>
+      </w:r>
+      <w:proofErr w:type="spellEnd"/>
+      <w:r>
+        <w:t xml:space="preserve"> aspire </w:t>
+      </w:r>
+      <w:proofErr w:type="spellStart"/>
+      <w:r>
+        <w:t>to</w:t>
+      </w:r>
+      <w:proofErr w:type="spellEnd"/>
+      <w:r>
+        <w:t xml:space="preserve"> </w:t>
+      </w:r>
+      <w:proofErr w:type="spellStart"/>
+      <w:r>
+        <w:t>have</w:t>
+      </w:r>
+      <w:proofErr w:type="spellEnd"/>
+      <w:r>
+        <w:t xml:space="preserve">/be </w:t>
+      </w:r>
+      <w:proofErr w:type="spellStart"/>
+      <w:r>
+        <w:t>one</w:t>
+      </w:r>
+      <w:proofErr w:type="spellEnd"/>
+      <w:r>
+        <w:t>.</w:t>
+      </w:r>
+    </w:p>
+    <w:p>
+      <w:pPr>
+        <w:pStyle w:val="IntenseQuote"/>
+      </w:pPr>
+      <w:r>
+        <w:t xml:space="preserve">Chas </w:t>
+      </w:r>
+      <w:proofErr w:type="spellStart"/>
+      <w:r>
+        <w:t>Emerick</w:t>
+      </w:r>
+      <w:proofErr w:type="spellEnd"/>
+    </w:p>
+    <w:p>
+      <w:r>
+        <w:t xml:space="preserve">Por lo expuesto anteriormente se considera un aporte de gran valor y a la vez un desafío, el desarrollo de un </w:t>
       </w:r>
       <w:r>
         <w:rPr>
@@ -2283,13 +3066,7 @@
         <w:t>,</w:t>
       </w:r>
       <w:r>
-        <w:t xml:space="preserve"> concebido desde el </w:t>
-      </w:r>
-      <w:r>
-        <w:t xml:space="preserve">origen </w:t>
-      </w:r>
-      <w:r>
-        <w:t xml:space="preserve">para ser utilizado con el lenguaje </w:t>
+        <w:t xml:space="preserve"> concebido desde el origen para ser utilizado con el lenguaje </w:t>
       </w:r>
       <w:r>
         <w:rPr>
@@ -2298,22 +3075,7 @@
         <w:t>Clojure</w:t>
       </w:r>
       <w:r>
-        <w:t xml:space="preserve"> </w:t>
-      </w:r>
-      <w:r>
-        <w:t xml:space="preserve">y </w:t>
-      </w:r>
-      <w:r>
-        <w:t>extensible a otros lenguajes de programación</w:t>
-      </w:r>
-      <w:r>
-        <w:t>;</w:t>
-      </w:r>
-      <w:r>
-        <w:t xml:space="preserve"> utilizando para su construcción el mismo lenguaje</w:t>
-      </w:r>
-      <w:r>
-        <w:t xml:space="preserve"> </w:t>
+        <w:t xml:space="preserve"> y extensible a otros lenguajes de programación; utilizando para su construcción el mismo lenguaje </w:t>
       </w:r>
       <w:r>
         <w:rPr>
@@ -2378,6 +3140,7 @@
         <w:rPr>
           <w:rStyle w:val="Strong"/>
         </w:rPr>
+        <w:lastRenderedPageBreak/>
         <w:t>Extensibilidad</w:t>
       </w:r>
     </w:p>
@@ -2401,7 +3164,12 @@
         <w:t>Clojure</w:t>
       </w:r>
       <w:r>
-        <w:t xml:space="preserve">, se cree que la posibilidad de extender o adaptar la herramienta a diferentes necesidades del usuario, es una característica deseable dado que sin ésta la aplicación tendría un carácter rígido que no se condice con la naturaleza del ámbito tecnológico. Esto también permite darle al usuario que lo desee una herramienta para la </w:t>
+        <w:t xml:space="preserve">, se cree que la posibilidad de extender o adaptar la herramienta a diferentes necesidades del usuario, es una característica deseable dado que sin ésta la aplicación tendría un carácter rígido que no se condice con la naturaleza del ámbito tecnológico. Esto también permite darle al usuario que lo desee una </w:t>
+      </w:r>
+      <w:bookmarkStart w:id="6" w:name="_GoBack"/>
+      <w:bookmarkEnd w:id="6"/>
+      <w:r>
+        <w:t xml:space="preserve">herramienta para la </w:t>
       </w:r>
       <w:proofErr w:type="spellStart"/>
       <w:r>
@@ -2414,19 +3182,6 @@
     </w:p>
     <w:p>
       <w:pPr>
-        <w:rPr>
-          <w:rStyle w:val="Strong"/>
-        </w:rPr>
-      </w:pPr>
-      <w:r>
-        <w:rPr>
-          <w:rStyle w:val="Strong"/>
-        </w:rPr>
-        <w:t>Facilidad de Uso</w:t>
-      </w:r>
-    </w:p>
-    <w:p>
-      <w:pPr>
         <w:pStyle w:val="Heading1"/>
       </w:pPr>
       <w:r>
@@ -2435,7 +3190,68 @@
     </w:p>
     <w:p>
       <w:r>
-        <w:t>A continuación se presenta dos listas de funcionalidades que tendrá el IDE propuesto. La primera consta de aquellas que no pueden faltar, dado que hacen a la esencia de una aplicación de este estilo. La segunda está compuesta por funcionalidades deseables, las cuales podrían llegar a incluirse como extensiones en el caso que se deseen.</w:t>
+        <w:t>A continuación se presenta dos listas de funcionalidades que tendrá el IDE propuesto. La primera consta de aquellas que no pueden faltar, dado que hacen a la esencia de una aplicación de este estilo</w:t>
+      </w:r>
+      <w:r>
+        <w:t xml:space="preserve"> y a los requerimientos que hacen que el entorno de desarrollo sea efectivo</w:t>
+      </w:r>
+      <w:r>
+        <w:t>. La segunda está compuesta por funcionalidades deseables, las cuales podrían llegar a incluirse como extensiones en el caso que se deseen.</w:t>
+      </w:r>
+    </w:p>
+    <w:p>
+      <w:r>
+        <w:t xml:space="preserve">Gran parte de los requerimientos de la siguiente lista fue tomada de la especificación que el autor antes mencionado </w:t>
+      </w:r>
+      <w:sdt>
+        <w:sdtPr>
+          <w:id w:val="-481617981"/>
+          <w:citation/>
+        </w:sdtPr>
+        <w:sdtContent>
+          <w:r>
+            <w:fldChar w:fldCharType="begin"/>
+          </w:r>
+          <w:r>
+            <w:instrText xml:space="preserve"> CITATION Cha101 \l 11274 </w:instrText>
+          </w:r>
+          <w:r>
+            <w:fldChar w:fldCharType="separate"/>
+          </w:r>
+          <w:r>
+            <w:rPr>
+              <w:noProof/>
+            </w:rPr>
+            <w:t>(Emerick, The ideal Clojure development environment, 2010)</w:t>
+          </w:r>
+          <w:r>
+            <w:fldChar w:fldCharType="end"/>
+          </w:r>
+        </w:sdtContent>
+      </w:sdt>
+      <w:r>
+        <w:t xml:space="preserve"> </w:t>
+      </w:r>
+      <w:r>
+        <w:t xml:space="preserve">hace en un artículo sobre las características principales que él piensa debería tener un </w:t>
+      </w:r>
+      <w:r>
+        <w:rPr>
+          <w:b/>
+        </w:rPr>
+        <w:t>IDE</w:t>
+      </w:r>
+      <w:r>
+        <w:t xml:space="preserve"> para </w:t>
+      </w:r>
+      <w:r>
+        <w:rPr>
+          <w:b/>
+        </w:rPr>
+        <w:t>Clojure</w:t>
+      </w:r>
+      <w:r>
+        <w:t>.</w:t>
       </w:r>
     </w:p>
     <w:p>
@@ -2463,7 +3279,6 @@
         <w:rPr>
           <w:b/>
         </w:rPr>
-        <w:lastRenderedPageBreak/>
         <w:t>Operación comunes de e</w:t>
       </w:r>
       <w:r>
@@ -2677,10 +3492,7 @@
         <w:t>entidades y elementos disponibles dentro del código que se está editando, tanto aquellas definidas por el usuario como las provenientes de librerías de terceros.</w:t>
       </w:r>
     </w:p>
-    <w:p>
-      <w:bookmarkStart w:id="6" w:name="_GoBack"/>
-      <w:bookmarkEnd w:id="6"/>
-    </w:p>
+    <w:p/>
     <w:p>
       <w:pPr>
         <w:spacing w:after="240" w:line="480" w:lineRule="auto"/>
@@ -2737,9 +3549,6 @@
                 <w:fldChar w:fldCharType="begin"/>
               </w:r>
               <w:r>
-                <w:rPr>
-                  <w:lang w:val="en-US"/>
-                </w:rPr>
                 <w:instrText xml:space="preserve"> BIBLIOGRAPHY </w:instrText>
               </w:r>
               <w:r>
@@ -2748,7 +3557,6 @@
               <w:r>
                 <w:rPr>
                   <w:noProof/>
-                  <w:lang w:val="en-US"/>
                 </w:rPr>
                 <w:t xml:space="preserve">Carper, B. (Junio de 2010). </w:t>
               </w:r>
@@ -2757,22 +3565,14 @@
                   <w:i/>
                   <w:iCs/>
                   <w:noProof/>
-                  <w:lang w:val="en-US"/>
                 </w:rPr>
                 <w:t>Emacs isn't for everyone</w:t>
               </w:r>
               <w:r>
                 <w:rPr>
                   <w:noProof/>
-                  <w:lang w:val="en-US"/>
                 </w:rPr>
-                <w:t xml:space="preserve">. </w:t>
-              </w:r>
-              <w:r>
-                <w:rPr>
-                  <w:noProof/>
-                </w:rPr>
-                <w:t>Obtenido de briancarpet.net: http://briancarper.net/blog/534/emacs-isnt-for-everyone</w:t>
+                <w:t>. Obtenido de briancarpet.net: http://briancarper.net/blog/534/emacs-isnt-for-everyone</w:t>
               </w:r>
             </w:p>
             <w:p>
@@ -2786,7 +3586,6 @@
               <w:r>
                 <w:rPr>
                   <w:noProof/>
-                  <w:lang w:val="en-US"/>
                 </w:rPr>
                 <w:t xml:space="preserve">Clojure. (Mayo de 2012). </w:t>
               </w:r>
@@ -2795,22 +3594,14 @@
                   <w:i/>
                   <w:iCs/>
                   <w:noProof/>
-                  <w:lang w:val="en-US"/>
                 </w:rPr>
                 <w:t>Getting Started</w:t>
               </w:r>
               <w:r>
                 <w:rPr>
                   <w:noProof/>
-                  <w:lang w:val="en-US"/>
                 </w:rPr>
-                <w:t xml:space="preserve">. </w:t>
-              </w:r>
-              <w:r>
-                <w:rPr>
-                  <w:noProof/>
-                </w:rPr>
-                <w:t>Obtenido de Clojure Documentation: http://dev.clojure.org/display/doc/Getting+Started</w:t>
+                <w:t>. Obtenido de Clojure Documentation: http://dev.clojure.org/display/doc/Getting+Started</w:t>
               </w:r>
             </w:p>
             <w:p>
@@ -2824,31 +3615,22 @@
               <w:r>
                 <w:rPr>
                   <w:noProof/>
-                  <w:lang w:val="en-US"/>
                 </w:rPr>
-                <w:t xml:space="preserve">Graham, P. (Abril de 2001). </w:t>
+                <w:t xml:space="preserve">Emerick, C. (2010). </w:t>
               </w:r>
               <w:r>
                 <w:rPr>
                   <w:i/>
                   <w:iCs/>
                   <w:noProof/>
-                  <w:lang w:val="en-US"/>
                 </w:rPr>
-                <w:t>Beating the Averages</w:t>
-              </w:r>
-              <w:r>
-                <w:rPr>
-                  <w:noProof/>
-                  <w:lang w:val="en-US"/>
-                </w:rPr>
-                <w:t xml:space="preserve">. </w:t>
+                <w:t>Results from the State of Clojure, Summer 2010 Survey | cemerick</w:t>
               </w:r>
               <w:r>
                 <w:rPr>
                   <w:noProof/>
                 </w:rPr>
-                <w:t>Obtenido de Paul Graham: http://www.paulgraham.com/avg.html</w:t>
+                <w:t>. Obtenido de cemerick: http://cemerick.com/2010/06/07/results-from-the-state-of-clojure-summer-2010-survey/</w:t>
               </w:r>
             </w:p>
             <w:p>
@@ -2862,7 +3644,93 @@
               <w:r>
                 <w:rPr>
                   <w:noProof/>
-                  <w:lang w:val="en-US"/>
+                </w:rPr>
+                <w:t xml:space="preserve">Emerick, C. (2010). </w:t>
+              </w:r>
+              <w:r>
+                <w:rPr>
+                  <w:i/>
+                  <w:iCs/>
+                  <w:noProof/>
+                </w:rPr>
+                <w:t>The ideal Clojure development environment</w:t>
+              </w:r>
+              <w:r>
+                <w:rPr>
+                  <w:noProof/>
+                </w:rPr>
+                <w:t>. Obtenido de cemerick: http://cemerick.com/ideal-clojure-development-environment/</w:t>
+              </w:r>
+            </w:p>
+            <w:p>
+              <w:pPr>
+                <w:pStyle w:val="Bibliography"/>
+                <w:ind w:left="720" w:hanging="720"/>
+                <w:rPr>
+                  <w:noProof/>
+                </w:rPr>
+              </w:pPr>
+              <w:r>
+                <w:rPr>
+                  <w:noProof/>
+                </w:rPr>
+                <w:t xml:space="preserve">Emerick, C. (2011). </w:t>
+              </w:r>
+              <w:r>
+                <w:rPr>
+                  <w:i/>
+                  <w:iCs/>
+                  <w:noProof/>
+                </w:rPr>
+                <w:t>Results of the 2011 State of Clojure survey</w:t>
+              </w:r>
+              <w:r>
+                <w:rPr>
+                  <w:noProof/>
+                </w:rPr>
+                <w:t>. Obtenido de cemerick2: http://cemerick.com/2011/07/11/results-of-the-2011-state-of-clojure-survey/</w:t>
+              </w:r>
+            </w:p>
+            <w:p>
+              <w:pPr>
+                <w:pStyle w:val="Bibliography"/>
+                <w:ind w:left="720" w:hanging="720"/>
+                <w:rPr>
+                  <w:noProof/>
+                </w:rPr>
+              </w:pPr>
+              <w:r>
+                <w:rPr>
+                  <w:noProof/>
+                </w:rPr>
+                <w:t xml:space="preserve">Graham, P. (Abril de 2001). </w:t>
+              </w:r>
+              <w:r>
+                <w:rPr>
+                  <w:i/>
+                  <w:iCs/>
+                  <w:noProof/>
+                </w:rPr>
+                <w:t>Beating the Averages</w:t>
+              </w:r>
+              <w:r>
+                <w:rPr>
+                  <w:noProof/>
+                </w:rPr>
+                <w:t>. Obtenido de Paul Graham: http://www.paulgraham.com/avg.html</w:t>
+              </w:r>
+            </w:p>
+            <w:p>
+              <w:pPr>
+                <w:pStyle w:val="Bibliography"/>
+                <w:ind w:left="720" w:hanging="720"/>
+                <w:rPr>
+                  <w:noProof/>
+                </w:rPr>
+              </w:pPr>
+              <w:r>
+                <w:rPr>
+                  <w:noProof/>
                 </w:rPr>
                 <w:t xml:space="preserve">Stanislav. (March de 2012). </w:t>
               </w:r>
@@ -2871,22 +3739,14 @@
                   <w:i/>
                   <w:iCs/>
                   <w:noProof/>
-                  <w:lang w:val="en-US"/>
                 </w:rPr>
                 <w:t>Loper OS: Programmer's Editors, Illustrated.</w:t>
               </w:r>
               <w:r>
                 <w:rPr>
                   <w:noProof/>
-                  <w:lang w:val="en-US"/>
                 </w:rPr>
-                <w:t xml:space="preserve"> </w:t>
-              </w:r>
-              <w:r>
-                <w:rPr>
-                  <w:noProof/>
-                </w:rPr>
-                <w:t>Obtenido de Loper OS.</w:t>
+                <w:t xml:space="preserve"> Obtenido de Loper OS.</w:t>
               </w:r>
             </w:p>
             <w:p>
@@ -3985,9 +4845,9 @@
     <w:link w:val="IntenseQuoteChar"/>
     <w:uiPriority w:val="30"/>
     <w:qFormat/>
-    <w:rsid w:val="0002716A"/>
+    <w:rsid w:val="00DB5948"/>
     <w:pPr>
-      <w:spacing w:before="320" w:after="480"/>
+      <w:spacing w:before="320" w:after="320"/>
       <w:ind w:left="720" w:right="720"/>
       <w:jc w:val="center"/>
     </w:pPr>
@@ -4004,7 +4864,7 @@
     <w:basedOn w:val="DefaultParagraphFont"/>
     <w:link w:val="IntenseQuote"/>
     <w:uiPriority w:val="30"/>
-    <w:rsid w:val="0002716A"/>
+    <w:rsid w:val="00DB5948"/>
     <w:rPr>
       <w:rFonts w:asciiTheme="majorHAnsi" w:eastAsiaTheme="majorEastAsia" w:hAnsiTheme="majorHAnsi" w:cstheme="majorBidi"/>
       <w:i/>
@@ -4874,9 +5734,9 @@
     <w:link w:val="IntenseQuoteChar"/>
     <w:uiPriority w:val="30"/>
     <w:qFormat/>
-    <w:rsid w:val="0002716A"/>
+    <w:rsid w:val="00DB5948"/>
     <w:pPr>
-      <w:spacing w:before="320" w:after="480"/>
+      <w:spacing w:before="320" w:after="320"/>
       <w:ind w:left="720" w:right="720"/>
       <w:jc w:val="center"/>
     </w:pPr>
@@ -4893,7 +5753,7 @@
     <w:basedOn w:val="DefaultParagraphFont"/>
     <w:link w:val="IntenseQuote"/>
     <w:uiPriority w:val="30"/>
-    <w:rsid w:val="0002716A"/>
+    <w:rsid w:val="00DB5948"/>
     <w:rPr>
       <w:rFonts w:asciiTheme="majorHAnsi" w:eastAsiaTheme="majorEastAsia" w:hAnsiTheme="majorHAnsi" w:cstheme="majorBidi"/>
       <w:i/>
@@ -5413,11 +6273,71 @@
     <b:URL>http://briancarper.net/blog/534/emacs-isnt-for-everyone</b:URL>
     <b:RefOrder>3</b:RefOrder>
   </b:Source>
+  <b:Source>
+    <b:Tag>Cha11</b:Tag>
+    <b:SourceType>InternetSite</b:SourceType>
+    <b:Guid>{4140E2DA-D136-4101-A7F0-1B63CCAA9DAD}</b:Guid>
+    <b:Author>
+      <b:Author>
+        <b:NameList>
+          <b:Person>
+            <b:Last>Emerick</b:Last>
+            <b:First>Chas</b:First>
+          </b:Person>
+        </b:NameList>
+      </b:Author>
+    </b:Author>
+    <b:Title>Results of the 2011 State of Clojure survey</b:Title>
+    <b:InternetSiteTitle>cemerick2</b:InternetSiteTitle>
+    <b:Year>2011</b:Year>
+    <b:URL>http://cemerick.com/2011/07/11/results-of-the-2011-state-of-clojure-survey/</b:URL>
+    <b:RefOrder>6</b:RefOrder>
+  </b:Source>
+  <b:Source>
+    <b:Tag>Cha10</b:Tag>
+    <b:SourceType>InternetSite</b:SourceType>
+    <b:Guid>{06717E6C-5CFC-441F-8F15-C143FB96C136}</b:Guid>
+    <b:Author>
+      <b:Author>
+        <b:NameList>
+          <b:Person>
+            <b:Last>Emerick</b:Last>
+            <b:First>Chas</b:First>
+          </b:Person>
+        </b:NameList>
+      </b:Author>
+    </b:Author>
+    <b:Title>Results from the State of Clojure, Summer 2010 Survey | cemerick</b:Title>
+    <b:InternetSiteTitle>cemerick</b:InternetSiteTitle>
+    <b:URL>http://cemerick.com/2010/06/07/results-from-the-state-of-clojure-summer-2010-survey/</b:URL>
+    <b:Year>2010</b:Year>
+    <b:RefOrder>5</b:RefOrder>
+  </b:Source>
+  <b:Source>
+    <b:Tag>Cha101</b:Tag>
+    <b:SourceType>InternetSite</b:SourceType>
+    <b:Guid>{8383ABF2-B90D-494A-97C6-32FE6EE50F21}</b:Guid>
+    <b:Author>
+      <b:Author>
+        <b:NameList>
+          <b:Person>
+            <b:Last>Emerick</b:Last>
+            <b:First>Chas</b:First>
+          </b:Person>
+        </b:NameList>
+      </b:Author>
+    </b:Author>
+    <b:Title>The ideal Clojure development environment</b:Title>
+    <b:InternetSiteTitle>cemerick</b:InternetSiteTitle>
+    <b:Year>2010</b:Year>
+    <b:URL>http://cemerick.com/ideal-clojure-development-environment/</b:URL>
+    <b:RefOrder>7</b:RefOrder>
+  </b:Source>
 </b:Sources>
 </file>
 
 <file path=customXml/itemProps1.xml><?xml version="1.0" encoding="utf-8"?>
-<ds:datastoreItem xmlns:ds="http://schemas.openxmlformats.org/officeDocument/2006/customXml" ds:itemID="{DF57FA66-9BF6-471E-B965-EE437F40C894}">
+<ds:datastoreItem xmlns:ds="http://schemas.openxmlformats.org/officeDocument/2006/customXml" ds:itemID="{7BDEA8DF-1E91-4D99-A110-958A048C5B85}">
   <ds:schemaRefs>
     <ds:schemaRef ds:uri="http://schemas.openxmlformats.org/officeDocument/2006/bibliography"/>
   </ds:schemaRefs>

</xml_diff>

<commit_message>
Update the presentation document.
</commit_message>
<xml_diff>
--- a/docs/presentacion.docx
+++ b/docs/presentacion.docx
@@ -1086,6 +1086,7 @@
           <w:id w:val="-1879925202"/>
           <w:citation/>
         </w:sdtPr>
+        <w:sdtEndPr/>
         <w:sdtContent>
           <w:r>
             <w:fldChar w:fldCharType="begin"/>
@@ -1146,6 +1147,7 @@
           <w:id w:val="327258295"/>
           <w:citation/>
         </w:sdtPr>
+        <w:sdtEndPr/>
         <w:sdtContent>
           <w:r>
             <w:fldChar w:fldCharType="begin"/>
@@ -1187,6 +1189,7 @@
           <w:id w:val="1132825067"/>
           <w:citation/>
         </w:sdtPr>
+        <w:sdtEndPr/>
         <w:sdtContent>
           <w:r>
             <w:fldChar w:fldCharType="begin"/>
@@ -1264,6 +1267,7 @@
           <w:id w:val="1713145947"/>
           <w:citation/>
         </w:sdtPr>
+        <w:sdtEndPr/>
         <w:sdtContent>
           <w:r>
             <w:fldChar w:fldCharType="begin"/>
@@ -1390,6 +1394,7 @@
           <w:id w:val="576095940"/>
           <w:citation/>
         </w:sdtPr>
+        <w:sdtEndPr/>
         <w:sdtContent>
           <w:r>
             <w:fldChar w:fldCharType="begin"/>
@@ -1445,6 +1450,7 @@
           <w:id w:val="1197819147"/>
           <w:citation/>
         </w:sdtPr>
+        <w:sdtEndPr/>
         <w:sdtContent>
           <w:r>
             <w:fldChar w:fldCharType="begin"/>
@@ -3704,7 +3710,13 @@
         </w:numPr>
       </w:pPr>
       <w:r>
-        <w:t>Visibilidad de las variables definidas localmente, las librerías externas referenciadas y las librerías del corazón del lenguaje (</w:t>
+        <w:t xml:space="preserve">Visibilidad de las variables definidas localmente, las librerías externas referenciadas y las librerías del </w:t>
+      </w:r>
+      <w:r>
+        <w:t>núcleo</w:t>
+      </w:r>
+      <w:r>
+        <w:t xml:space="preserve"> del lenguaje (</w:t>
       </w:r>
       <w:proofErr w:type="spellStart"/>
       <w:r>
@@ -3846,7 +3858,22 @@
         </w:numPr>
       </w:pPr>
       <w:r>
-        <w:t>Existencia de una configuración desde cero.</w:t>
+        <w:t xml:space="preserve">Existencia de una configuración </w:t>
+      </w:r>
+      <w:r>
+        <w:t>in</w:t>
+      </w:r>
+      <w:r>
+        <w:t>i</w:t>
+      </w:r>
+      <w:r>
+        <w:t>cial</w:t>
+      </w:r>
+      <w:r>
+        <w:t xml:space="preserve"> básica</w:t>
+      </w:r>
+      <w:r>
+        <w:t>.</w:t>
       </w:r>
     </w:p>
     <w:p>
@@ -3858,7 +3885,7 @@
         </w:numPr>
       </w:pPr>
       <w:r>
-        <w:t>Inclusión de algunas librerías estándar al trabajar desde una sesión del REPL.</w:t>
+        <w:t>Inclusión de algunas librerías estándar al trabajar desde una sesión REPL.</w:t>
       </w:r>
     </w:p>
     <w:p>
@@ -3916,10 +3943,170 @@
         </w:numPr>
       </w:pPr>
       <w:r>
-        <w:t>Refactorización</w:t>
+        <w:t>Navegación de símbolos</w:t>
+      </w:r>
+      <w:r>
+        <w:t xml:space="preserve"> (por ej. “I</w:t>
+      </w:r>
+      <w:r>
+        <w:t>r a la declaración</w:t>
+      </w:r>
+      <w:r>
+        <w:t>”)</w:t>
       </w:r>
       <w:r>
         <w:t>.</w:t>
+      </w:r>
+    </w:p>
+    <w:p>
+      <w:pPr>
+        <w:pStyle w:val="ListParagraph"/>
+        <w:numPr>
+          <w:ilvl w:val="1"/>
+          <w:numId w:val="3"/>
+        </w:numPr>
+      </w:pPr>
+      <w:r>
+        <w:t>E</w:t>
+      </w:r>
+      <w:r>
+        <w:t xml:space="preserve">ncontrar usos </w:t>
+      </w:r>
+      <w:r>
+        <w:t>de un símbolo.</w:t>
+      </w:r>
+    </w:p>
+    <w:p>
+      <w:pPr>
+        <w:pStyle w:val="ListParagraph"/>
+        <w:numPr>
+          <w:ilvl w:val="1"/>
+          <w:numId w:val="3"/>
+        </w:numPr>
+      </w:pPr>
+      <w:r>
+        <w:t xml:space="preserve">Estructura </w:t>
+      </w:r>
+      <w:r>
+        <w:t>del archivo abierto.</w:t>
+      </w:r>
+    </w:p>
+    <w:p>
+      <w:pPr>
+        <w:pStyle w:val="ListParagraph"/>
+        <w:numPr>
+          <w:ilvl w:val="1"/>
+          <w:numId w:val="3"/>
+        </w:numPr>
+      </w:pPr>
+      <w:r>
+        <w:t xml:space="preserve">Navegador de </w:t>
+      </w:r>
+      <w:proofErr w:type="spellStart"/>
+      <w:r>
+        <w:t>Namespaces</w:t>
+      </w:r>
+      <w:proofErr w:type="spellEnd"/>
+      <w:r>
+        <w:t xml:space="preserve"> con capacidad de búsqueda.</w:t>
+      </w:r>
+    </w:p>
+    <w:p>
+      <w:pPr>
+        <w:pStyle w:val="ListParagraph"/>
+        <w:numPr>
+          <w:ilvl w:val="0"/>
+          <w:numId w:val="3"/>
+        </w:numPr>
+        <w:rPr>
+          <w:b/>
+        </w:rPr>
+      </w:pPr>
+      <w:r>
+        <w:rPr>
+          <w:b/>
+        </w:rPr>
+        <w:t>Interfaz de Usuario</w:t>
+      </w:r>
+    </w:p>
+    <w:p>
+      <w:pPr>
+        <w:pStyle w:val="ListParagraph"/>
+        <w:numPr>
+          <w:ilvl w:val="1"/>
+          <w:numId w:val="3"/>
+        </w:numPr>
+        <w:rPr>
+          <w:b/>
+        </w:rPr>
+      </w:pPr>
+      <w:r>
+        <w:t>Simplicidad.</w:t>
+      </w:r>
+    </w:p>
+    <w:p>
+      <w:pPr>
+        <w:pStyle w:val="ListParagraph"/>
+        <w:numPr>
+          <w:ilvl w:val="1"/>
+          <w:numId w:val="3"/>
+        </w:numPr>
+      </w:pPr>
+      <w:r>
+        <w:t>Descubrimiento progresivo de las funcionalidades de la aplicación</w:t>
+      </w:r>
+      <w:r>
+        <w:t>.</w:t>
+      </w:r>
+    </w:p>
+    <w:p>
+      <w:pPr>
+        <w:pStyle w:val="ListParagraph"/>
+        <w:numPr>
+          <w:ilvl w:val="0"/>
+          <w:numId w:val="3"/>
+        </w:numPr>
+        <w:rPr>
+          <w:b/>
+        </w:rPr>
+      </w:pPr>
+      <w:r>
+        <w:rPr>
+          <w:b/>
+        </w:rPr>
+        <w:t>REPL</w:t>
+      </w:r>
+      <w:r>
+        <w:rPr>
+          <w:b/>
+        </w:rPr>
+        <w:t xml:space="preserve"> (</w:t>
+      </w:r>
+      <w:proofErr w:type="spellStart"/>
+      <w:r>
+        <w:rPr>
+          <w:b/>
+        </w:rPr>
+        <w:t>Read-Eval-Print-Loop</w:t>
+      </w:r>
+      <w:proofErr w:type="spellEnd"/>
+      <w:r>
+        <w:rPr>
+          <w:b/>
+        </w:rPr>
+        <w:t>)</w:t>
+      </w:r>
+    </w:p>
+    <w:p>
+      <w:pPr>
+        <w:pStyle w:val="ListParagraph"/>
+        <w:numPr>
+          <w:ilvl w:val="1"/>
+          <w:numId w:val="3"/>
+        </w:numPr>
+      </w:pPr>
+      <w:r>
+        <w:t>Soporte para múltiples REPL.</w:t>
       </w:r>
     </w:p>
     <w:p>
@@ -3931,7 +4118,7 @@
         </w:numPr>
       </w:pPr>
       <w:r>
-        <w:t>Modificación del nombre de las entidades que corresponden al lenguaje utilizado y actualización de referencias al mismo.</w:t>
+        <w:t>Procesos distintos de la aplicación principal.</w:t>
       </w:r>
     </w:p>
     <w:p>
@@ -3943,23 +4130,7 @@
         </w:numPr>
       </w:pPr>
       <w:r>
-        <w:t xml:space="preserve">El equivalente a “organizar </w:t>
-      </w:r>
-      <w:proofErr w:type="spellStart"/>
-      <w:r>
-        <w:t>imports</w:t>
-      </w:r>
-      <w:proofErr w:type="spellEnd"/>
-      <w:r>
-        <w:t xml:space="preserve">” en los </w:t>
-      </w:r>
-      <w:proofErr w:type="spellStart"/>
-      <w:r>
-        <w:t>IDEs</w:t>
-      </w:r>
-      <w:proofErr w:type="spellEnd"/>
-      <w:r>
-        <w:t xml:space="preserve"> para Java.</w:t>
+        <w:t>REPL remotos.</w:t>
       </w:r>
     </w:p>
     <w:p>
@@ -3971,7 +4142,34 @@
         </w:numPr>
       </w:pPr>
       <w:r>
-        <w:t>Navegación de símbolos: ir a la declaración.</w:t>
+        <w:t>Historia</w:t>
+      </w:r>
+      <w:r>
+        <w:t>l de ejecución en el REPL accesible.</w:t>
+      </w:r>
+    </w:p>
+    <w:p>
+      <w:pPr>
+        <w:pStyle w:val="ListParagraph"/>
+        <w:numPr>
+          <w:ilvl w:val="2"/>
+          <w:numId w:val="3"/>
+        </w:numPr>
+      </w:pPr>
+      <w:r>
+        <w:t>Buscar.</w:t>
+      </w:r>
+    </w:p>
+    <w:p>
+      <w:pPr>
+        <w:pStyle w:val="ListParagraph"/>
+        <w:numPr>
+          <w:ilvl w:val="2"/>
+          <w:numId w:val="3"/>
+        </w:numPr>
+      </w:pPr>
+      <w:r>
+        <w:t>Ejecutar nuevamente.</w:t>
       </w:r>
     </w:p>
     <w:p>
@@ -3983,13 +4181,10 @@
         </w:numPr>
       </w:pPr>
       <w:r>
-        <w:t>E</w:t>
-      </w:r>
-      <w:r>
-        <w:t xml:space="preserve">ncontrar usos </w:t>
-      </w:r>
-      <w:r>
-        <w:t>de un símbolo.</w:t>
+        <w:t>Funcionalidad de edición completa dentro del REPL (ver punto anterior)</w:t>
+      </w:r>
+      <w:r>
+        <w:t>.</w:t>
       </w:r>
     </w:p>
     <w:p>
@@ -4001,7 +4196,21 @@
         </w:numPr>
       </w:pPr>
       <w:r>
-        <w:t>Lineamiento del archivo actual abierto.</w:t>
+        <w:t xml:space="preserve">Navegador de </w:t>
+      </w:r>
+      <w:proofErr w:type="spellStart"/>
+      <w:r>
+        <w:t>namespaces</w:t>
+      </w:r>
+      <w:proofErr w:type="spellEnd"/>
+      <w:r>
+        <w:t xml:space="preserve"> </w:t>
+      </w:r>
+      <w:r>
+        <w:t xml:space="preserve">que se encuentran </w:t>
+      </w:r>
+      <w:r>
+        <w:t>cargados en el REPL en tiempo de ejecución.</w:t>
       </w:r>
     </w:p>
     <w:p>
@@ -4013,15 +4222,137 @@
         </w:numPr>
       </w:pPr>
       <w:r>
-        <w:t xml:space="preserve">Navegador de </w:t>
-      </w:r>
-      <w:proofErr w:type="spellStart"/>
-      <w:r>
-        <w:t>Namespaces</w:t>
-      </w:r>
-      <w:proofErr w:type="spellEnd"/>
-      <w:r>
-        <w:t xml:space="preserve"> con capacidad de búsqueda.</w:t>
+        <w:t>Verificar el estado o matar un REPL determinado.</w:t>
+      </w:r>
+    </w:p>
+    <w:p>
+      <w:pPr>
+        <w:pStyle w:val="ListParagraph"/>
+        <w:numPr>
+          <w:ilvl w:val="1"/>
+          <w:numId w:val="3"/>
+        </w:numPr>
+      </w:pPr>
+      <w:r>
+        <w:t xml:space="preserve">Separación (opcional) de los </w:t>
+      </w:r>
+      <w:proofErr w:type="spellStart"/>
+      <w:r>
+        <w:t>streams</w:t>
+      </w:r>
+      <w:proofErr w:type="spellEnd"/>
+      <w:r>
+        <w:t xml:space="preserve"> de entrada, salida (*</w:t>
+      </w:r>
+      <w:proofErr w:type="spellStart"/>
+      <w:r>
+        <w:t>out</w:t>
+      </w:r>
+      <w:proofErr w:type="spellEnd"/>
+      <w:r>
+        <w:t>*) y error (*</w:t>
+      </w:r>
+      <w:proofErr w:type="spellStart"/>
+      <w:r>
+        <w:t>err</w:t>
+      </w:r>
+      <w:proofErr w:type="spellEnd"/>
+      <w:r>
+        <w:t>*).</w:t>
+      </w:r>
+    </w:p>
+    <w:p>
+      <w:pPr>
+        <w:pStyle w:val="ListParagraph"/>
+        <w:numPr>
+          <w:ilvl w:val="1"/>
+          <w:numId w:val="3"/>
+        </w:numPr>
+      </w:pPr>
+      <w:r>
+        <w:t xml:space="preserve">Generación y configuración automática del </w:t>
+      </w:r>
+      <w:proofErr w:type="spellStart"/>
+      <w:r>
+        <w:rPr>
+          <w:i/>
+        </w:rPr>
+        <w:t>classpath</w:t>
+      </w:r>
+      <w:proofErr w:type="spellEnd"/>
+      <w:r>
+        <w:t xml:space="preserve"> del REPL cargado, incluyendo:</w:t>
+      </w:r>
+    </w:p>
+    <w:p>
+      <w:pPr>
+        <w:pStyle w:val="ListParagraph"/>
+        <w:numPr>
+          <w:ilvl w:val="2"/>
+          <w:numId w:val="3"/>
+        </w:numPr>
+      </w:pPr>
+      <w:r>
+        <w:t xml:space="preserve">El </w:t>
+      </w:r>
+      <w:proofErr w:type="spellStart"/>
+      <w:r>
+        <w:rPr>
+          <w:i/>
+        </w:rPr>
+        <w:t>path</w:t>
+      </w:r>
+      <w:proofErr w:type="spellEnd"/>
+      <w:r>
+        <w:t xml:space="preserve"> a los archivos fuente del proyecto actual.</w:t>
+      </w:r>
+    </w:p>
+    <w:p>
+      <w:pPr>
+        <w:pStyle w:val="ListParagraph"/>
+        <w:numPr>
+          <w:ilvl w:val="2"/>
+          <w:numId w:val="3"/>
+        </w:numPr>
+      </w:pPr>
+      <w:r>
+        <w:t xml:space="preserve">El </w:t>
+      </w:r>
+      <w:proofErr w:type="spellStart"/>
+      <w:r>
+        <w:rPr>
+          <w:i/>
+        </w:rPr>
+        <w:t>path</w:t>
+      </w:r>
+      <w:proofErr w:type="spellEnd"/>
+      <w:r>
+        <w:t xml:space="preserve"> a los archivos fuente de los proyectos referenciados.</w:t>
+      </w:r>
+    </w:p>
+    <w:p>
+      <w:pPr>
+        <w:pStyle w:val="ListParagraph"/>
+        <w:numPr>
+          <w:ilvl w:val="2"/>
+          <w:numId w:val="3"/>
+        </w:numPr>
+      </w:pPr>
+      <w:r>
+        <w:t>Todas las dependencias indicadas en cada proyecto.</w:t>
+      </w:r>
+    </w:p>
+    <w:p>
+      <w:pPr>
+        <w:rPr>
+          <w:rStyle w:val="Strong"/>
+        </w:rPr>
+      </w:pPr>
+      <w:r>
+        <w:rPr>
+          <w:rStyle w:val="Strong"/>
+        </w:rPr>
+        <w:t>Deseables</w:t>
       </w:r>
     </w:p>
     <w:p>
@@ -4031,15 +4362,24 @@
           <w:ilvl w:val="0"/>
           <w:numId w:val="3"/>
         </w:numPr>
-        <w:rPr>
-          <w:b/>
-        </w:rPr>
-      </w:pPr>
-      <w:r>
-        <w:rPr>
-          <w:b/>
-        </w:rPr>
-        <w:t>Interfaz de Usuario</w:t>
+      </w:pPr>
+      <w:r>
+        <w:rPr>
+          <w:b/>
+        </w:rPr>
+        <w:t>E</w:t>
+      </w:r>
+      <w:r>
+        <w:rPr>
+          <w:b/>
+        </w:rPr>
+        <w:t xml:space="preserve">dición de </w:t>
+      </w:r>
+      <w:r>
+        <w:rPr>
+          <w:b/>
+        </w:rPr>
+        <w:t>Código</w:t>
       </w:r>
     </w:p>
     <w:p>
@@ -4049,12 +4389,50 @@
           <w:ilvl w:val="1"/>
           <w:numId w:val="3"/>
         </w:numPr>
-        <w:rPr>
-          <w:b/>
-        </w:rPr>
-      </w:pPr>
-      <w:r>
-        <w:t>Simplicidad.</w:t>
+      </w:pPr>
+      <w:r>
+        <w:t xml:space="preserve">Formato Automático Sintáctico: por ejemplo no aplicar las mismas reglas de formato para un </w:t>
+      </w:r>
+      <w:proofErr w:type="spellStart"/>
+      <w:r>
+        <w:rPr>
+          <w:i/>
+        </w:rPr>
+        <w:t>doc-string</w:t>
+      </w:r>
+      <w:proofErr w:type="spellEnd"/>
+      <w:r>
+        <w:t xml:space="preserve"> que para el resto del código.</w:t>
+      </w:r>
+    </w:p>
+    <w:p>
+      <w:pPr>
+        <w:pStyle w:val="ListParagraph"/>
+        <w:numPr>
+          <w:ilvl w:val="0"/>
+          <w:numId w:val="3"/>
+        </w:numPr>
+        <w:rPr>
+          <w:b/>
+        </w:rPr>
+      </w:pPr>
+      <w:r>
+        <w:rPr>
+          <w:b/>
+        </w:rPr>
+        <w:t xml:space="preserve">Soporte Integral de Desarrollo </w:t>
+      </w:r>
+      <w:r>
+        <w:rPr>
+          <w:b/>
+        </w:rPr>
+        <w:t xml:space="preserve">en </w:t>
+      </w:r>
+      <w:r>
+        <w:rPr>
+          <w:b/>
+        </w:rPr>
+        <w:t>Java</w:t>
       </w:r>
     </w:p>
     <w:p>
@@ -4065,9 +4443,11 @@
           <w:numId w:val="3"/>
         </w:numPr>
       </w:pPr>
-      <w:r>
-        <w:t>Descubrimiento progresivo de las funcionalidades de la aplicación</w:t>
-      </w:r>
+      <w:proofErr w:type="spellStart"/>
+      <w:r>
+        <w:t>Debugger</w:t>
+      </w:r>
+      <w:proofErr w:type="spellEnd"/>
       <w:r>
         <w:t>.</w:t>
       </w:r>
@@ -4087,27 +4467,7 @@
         <w:rPr>
           <w:b/>
         </w:rPr>
-        <w:t>REPL</w:t>
-      </w:r>
-      <w:r>
-        <w:rPr>
-          <w:b/>
-        </w:rPr>
-        <w:t xml:space="preserve"> (</w:t>
-      </w:r>
-      <w:proofErr w:type="spellStart"/>
-      <w:r>
-        <w:rPr>
-          <w:b/>
-        </w:rPr>
-        <w:t>Read-Eval-Print-Loop</w:t>
-      </w:r>
-      <w:proofErr w:type="spellEnd"/>
-      <w:r>
-        <w:rPr>
-          <w:b/>
-        </w:rPr>
-        <w:t>)</w:t>
+        <w:t>Generación de Código</w:t>
       </w:r>
     </w:p>
     <w:p>
@@ -4118,32 +4478,60 @@
           <w:numId w:val="3"/>
         </w:numPr>
       </w:pPr>
-      <w:r>
-        <w:t>Soporte para múltiples REPL.</w:t>
-      </w:r>
+      <w:proofErr w:type="spellStart"/>
+      <w:r>
+        <w:t>deftype</w:t>
+      </w:r>
+      <w:proofErr w:type="spellEnd"/>
+      <w:r>
+        <w:t>/</w:t>
+      </w:r>
+      <w:proofErr w:type="spellStart"/>
+      <w:r>
+        <w:t>defrecord</w:t>
+      </w:r>
+      <w:proofErr w:type="spellEnd"/>
+      <w:r>
+        <w:t>/</w:t>
+      </w:r>
+      <w:proofErr w:type="spellStart"/>
+      <w:r>
+        <w:t>extend-type</w:t>
+      </w:r>
+      <w:proofErr w:type="spellEnd"/>
+      <w:r>
+        <w:t>/gen-</w:t>
+      </w:r>
+      <w:proofErr w:type="spellStart"/>
+      <w:r>
+        <w:t>class</w:t>
+      </w:r>
+      <w:proofErr w:type="spellEnd"/>
+      <w:r>
+        <w:t>/</w:t>
+      </w:r>
+      <w:proofErr w:type="spellStart"/>
+      <w:r>
+        <w:t>proxy</w:t>
+      </w:r>
+      <w:proofErr w:type="spellEnd"/>
     </w:p>
     <w:p>
       <w:pPr>
         <w:pStyle w:val="ListParagraph"/>
         <w:numPr>
-          <w:ilvl w:val="2"/>
+          <w:ilvl w:val="0"/>
           <w:numId w:val="3"/>
         </w:numPr>
-      </w:pPr>
-      <w:r>
-        <w:t>Procesos distintos de la aplicación principal.</w:t>
-      </w:r>
-    </w:p>
-    <w:p>
-      <w:pPr>
-        <w:pStyle w:val="ListParagraph"/>
-        <w:numPr>
-          <w:ilvl w:val="2"/>
-          <w:numId w:val="3"/>
-        </w:numPr>
-      </w:pPr>
-      <w:r>
-        <w:t>REPL remotos.</w:t>
+        <w:rPr>
+          <w:b/>
+        </w:rPr>
+      </w:pPr>
+      <w:r>
+        <w:rPr>
+          <w:b/>
+        </w:rPr>
+        <w:t>REPL</w:t>
       </w:r>
     </w:p>
     <w:p>
@@ -4153,36 +4541,12 @@
           <w:ilvl w:val="1"/>
           <w:numId w:val="3"/>
         </w:numPr>
-      </w:pPr>
-      <w:r>
-        <w:t>Historia</w:t>
-      </w:r>
-      <w:r>
-        <w:t>l de ejecución en el REPL accesible.</w:t>
-      </w:r>
-    </w:p>
-    <w:p>
-      <w:pPr>
-        <w:pStyle w:val="ListParagraph"/>
-        <w:numPr>
-          <w:ilvl w:val="2"/>
-          <w:numId w:val="3"/>
-        </w:numPr>
-      </w:pPr>
-      <w:r>
-        <w:t>Buscar.</w:t>
-      </w:r>
-    </w:p>
-    <w:p>
-      <w:pPr>
-        <w:pStyle w:val="ListParagraph"/>
-        <w:numPr>
-          <w:ilvl w:val="2"/>
-          <w:numId w:val="3"/>
-        </w:numPr>
-      </w:pPr>
-      <w:r>
-        <w:t>Ejecutar nuevamente.</w:t>
+        <w:rPr>
+          <w:b/>
+        </w:rPr>
+      </w:pPr>
+      <w:r>
+        <w:t>Formato configurable de la salida.</w:t>
       </w:r>
     </w:p>
     <w:p>
@@ -4194,386 +4558,6 @@
         </w:numPr>
       </w:pPr>
       <w:r>
-        <w:t>Funcionalidad de edición completa dentro del REPL (ver punto anterior)</w:t>
-      </w:r>
-    </w:p>
-    <w:p>
-      <w:pPr>
-        <w:pStyle w:val="ListParagraph"/>
-        <w:numPr>
-          <w:ilvl w:val="1"/>
-          <w:numId w:val="3"/>
-        </w:numPr>
-      </w:pPr>
-      <w:r>
-        <w:t xml:space="preserve">Navegador de </w:t>
-      </w:r>
-      <w:proofErr w:type="spellStart"/>
-      <w:r>
-        <w:t>namespaces</w:t>
-      </w:r>
-      <w:proofErr w:type="spellEnd"/>
-      <w:r>
-        <w:t xml:space="preserve"> cargados en el REPL en tiempo de ejecución.</w:t>
-      </w:r>
-    </w:p>
-    <w:p>
-      <w:pPr>
-        <w:pStyle w:val="ListParagraph"/>
-        <w:numPr>
-          <w:ilvl w:val="1"/>
-          <w:numId w:val="3"/>
-        </w:numPr>
-      </w:pPr>
-      <w:r>
-        <w:t>Verificar el estado o matar un REPL determinado.</w:t>
-      </w:r>
-    </w:p>
-    <w:p>
-      <w:pPr>
-        <w:pStyle w:val="ListParagraph"/>
-        <w:numPr>
-          <w:ilvl w:val="1"/>
-          <w:numId w:val="3"/>
-        </w:numPr>
-      </w:pPr>
-      <w:r>
-        <w:t xml:space="preserve">Separación (opcional) de los </w:t>
-      </w:r>
-      <w:proofErr w:type="spellStart"/>
-      <w:r>
-        <w:t>streams</w:t>
-      </w:r>
-      <w:proofErr w:type="spellEnd"/>
-      <w:r>
-        <w:t xml:space="preserve"> de entrada, salida (*</w:t>
-      </w:r>
-      <w:proofErr w:type="spellStart"/>
-      <w:r>
-        <w:t>out</w:t>
-      </w:r>
-      <w:proofErr w:type="spellEnd"/>
-      <w:r>
-        <w:t>*) y error (*</w:t>
-      </w:r>
-      <w:proofErr w:type="spellStart"/>
-      <w:r>
-        <w:t>err</w:t>
-      </w:r>
-      <w:proofErr w:type="spellEnd"/>
-      <w:r>
-        <w:t>*).</w:t>
-      </w:r>
-    </w:p>
-    <w:p>
-      <w:pPr>
-        <w:pStyle w:val="ListParagraph"/>
-        <w:numPr>
-          <w:ilvl w:val="1"/>
-          <w:numId w:val="3"/>
-        </w:numPr>
-      </w:pPr>
-      <w:r>
-        <w:t xml:space="preserve">Generación y configuración automática del </w:t>
-      </w:r>
-      <w:proofErr w:type="spellStart"/>
-      <w:r>
-        <w:rPr>
-          <w:i/>
-        </w:rPr>
-        <w:t>classpath</w:t>
-      </w:r>
-      <w:proofErr w:type="spellEnd"/>
-      <w:r>
-        <w:t xml:space="preserve"> del REPL cargado, incluyendo:</w:t>
-      </w:r>
-    </w:p>
-    <w:p>
-      <w:pPr>
-        <w:pStyle w:val="ListParagraph"/>
-        <w:numPr>
-          <w:ilvl w:val="2"/>
-          <w:numId w:val="3"/>
-        </w:numPr>
-      </w:pPr>
-      <w:r>
-        <w:t xml:space="preserve">El </w:t>
-      </w:r>
-      <w:proofErr w:type="spellStart"/>
-      <w:r>
-        <w:rPr>
-          <w:i/>
-        </w:rPr>
-        <w:t>path</w:t>
-      </w:r>
-      <w:proofErr w:type="spellEnd"/>
-      <w:r>
-        <w:t xml:space="preserve"> a los archivos fuente del proyecto actual.</w:t>
-      </w:r>
-    </w:p>
-    <w:p>
-      <w:pPr>
-        <w:pStyle w:val="ListParagraph"/>
-        <w:numPr>
-          <w:ilvl w:val="2"/>
-          <w:numId w:val="3"/>
-        </w:numPr>
-      </w:pPr>
-      <w:r>
-        <w:t xml:space="preserve">El </w:t>
-      </w:r>
-      <w:proofErr w:type="spellStart"/>
-      <w:r>
-        <w:rPr>
-          <w:i/>
-        </w:rPr>
-        <w:t>path</w:t>
-      </w:r>
-      <w:proofErr w:type="spellEnd"/>
-      <w:r>
-        <w:t xml:space="preserve"> a los archivos fuente</w:t>
-      </w:r>
-      <w:r>
-        <w:t xml:space="preserve"> de los proyectos referenciados</w:t>
-      </w:r>
-      <w:r>
-        <w:t>.</w:t>
-      </w:r>
-    </w:p>
-    <w:p>
-      <w:pPr>
-        <w:pStyle w:val="ListParagraph"/>
-        <w:numPr>
-          <w:ilvl w:val="2"/>
-          <w:numId w:val="3"/>
-        </w:numPr>
-      </w:pPr>
-      <w:r>
-        <w:t>Todas las dependencias indicadas en cada proyecto.</w:t>
-      </w:r>
-    </w:p>
-    <w:p>
-      <w:pPr>
-        <w:rPr>
-          <w:rStyle w:val="Strong"/>
-        </w:rPr>
-      </w:pPr>
-      <w:r>
-        <w:rPr>
-          <w:rStyle w:val="Strong"/>
-        </w:rPr>
-        <w:t>Deseables</w:t>
-      </w:r>
-    </w:p>
-    <w:p>
-      <w:pPr>
-        <w:pStyle w:val="ListParagraph"/>
-        <w:numPr>
-          <w:ilvl w:val="0"/>
-          <w:numId w:val="3"/>
-        </w:numPr>
-      </w:pPr>
-      <w:r>
-        <w:rPr>
-          <w:b/>
-        </w:rPr>
-        <w:t>E</w:t>
-      </w:r>
-      <w:r>
-        <w:rPr>
-          <w:b/>
-        </w:rPr>
-        <w:t xml:space="preserve">dición de </w:t>
-      </w:r>
-      <w:r>
-        <w:rPr>
-          <w:b/>
-        </w:rPr>
-        <w:t>Código</w:t>
-      </w:r>
-    </w:p>
-    <w:p>
-      <w:pPr>
-        <w:pStyle w:val="ListParagraph"/>
-        <w:numPr>
-          <w:ilvl w:val="1"/>
-          <w:numId w:val="3"/>
-        </w:numPr>
-      </w:pPr>
-      <w:r>
-        <w:t xml:space="preserve">Formato Automático Sintáctico: por ejemplo no aplicar las mismas reglas de formato para un </w:t>
-      </w:r>
-      <w:proofErr w:type="spellStart"/>
-      <w:r>
-        <w:rPr>
-          <w:i/>
-        </w:rPr>
-        <w:t>doc-string</w:t>
-      </w:r>
-      <w:proofErr w:type="spellEnd"/>
-      <w:r>
-        <w:t xml:space="preserve"> que para el resto del código.</w:t>
-      </w:r>
-    </w:p>
-    <w:p>
-      <w:pPr>
-        <w:pStyle w:val="ListParagraph"/>
-        <w:numPr>
-          <w:ilvl w:val="0"/>
-          <w:numId w:val="3"/>
-        </w:numPr>
-        <w:rPr>
-          <w:b/>
-        </w:rPr>
-      </w:pPr>
-      <w:r>
-        <w:rPr>
-          <w:b/>
-        </w:rPr>
-        <w:t xml:space="preserve">Soporte Integral de Desarrollo </w:t>
-      </w:r>
-      <w:r>
-        <w:rPr>
-          <w:b/>
-        </w:rPr>
-        <w:t xml:space="preserve">en </w:t>
-      </w:r>
-      <w:r>
-        <w:rPr>
-          <w:b/>
-        </w:rPr>
-        <w:t>Java</w:t>
-      </w:r>
-    </w:p>
-    <w:p>
-      <w:pPr>
-        <w:pStyle w:val="ListParagraph"/>
-        <w:numPr>
-          <w:ilvl w:val="1"/>
-          <w:numId w:val="3"/>
-        </w:numPr>
-      </w:pPr>
-      <w:proofErr w:type="spellStart"/>
-      <w:r>
-        <w:t>Debugger</w:t>
-      </w:r>
-      <w:proofErr w:type="spellEnd"/>
-      <w:r>
-        <w:t>.</w:t>
-      </w:r>
-    </w:p>
-    <w:p>
-      <w:pPr>
-        <w:pStyle w:val="ListParagraph"/>
-        <w:numPr>
-          <w:ilvl w:val="0"/>
-          <w:numId w:val="3"/>
-        </w:numPr>
-        <w:rPr>
-          <w:b/>
-        </w:rPr>
-      </w:pPr>
-      <w:r>
-        <w:rPr>
-          <w:b/>
-        </w:rPr>
-        <w:t>Generación de Código</w:t>
-      </w:r>
-    </w:p>
-    <w:p>
-      <w:pPr>
-        <w:pStyle w:val="ListParagraph"/>
-        <w:numPr>
-          <w:ilvl w:val="1"/>
-          <w:numId w:val="3"/>
-        </w:numPr>
-      </w:pPr>
-      <w:proofErr w:type="spellStart"/>
-      <w:r>
-        <w:t>deftype</w:t>
-      </w:r>
-      <w:proofErr w:type="spellEnd"/>
-      <w:r>
-        <w:t>/</w:t>
-      </w:r>
-      <w:proofErr w:type="spellStart"/>
-      <w:r>
-        <w:t>defrecord</w:t>
-      </w:r>
-      <w:proofErr w:type="spellEnd"/>
-      <w:r>
-        <w:t>/</w:t>
-      </w:r>
-      <w:proofErr w:type="spellStart"/>
-      <w:r>
-        <w:t>extend-type</w:t>
-      </w:r>
-      <w:proofErr w:type="spellEnd"/>
-      <w:r>
-        <w:t>/gen-</w:t>
-      </w:r>
-      <w:proofErr w:type="spellStart"/>
-      <w:r>
-        <w:t>class</w:t>
-      </w:r>
-      <w:proofErr w:type="spellEnd"/>
-      <w:r>
-        <w:t>/</w:t>
-      </w:r>
-      <w:proofErr w:type="spellStart"/>
-      <w:r>
-        <w:t>proxy</w:t>
-      </w:r>
-      <w:proofErr w:type="spellEnd"/>
-    </w:p>
-    <w:p>
-      <w:pPr>
-        <w:pStyle w:val="ListParagraph"/>
-        <w:numPr>
-          <w:ilvl w:val="0"/>
-          <w:numId w:val="3"/>
-        </w:numPr>
-        <w:rPr>
-          <w:b/>
-        </w:rPr>
-      </w:pPr>
-      <w:r>
-        <w:rPr>
-          <w:b/>
-        </w:rPr>
-        <w:t>REPL</w:t>
-      </w:r>
-    </w:p>
-    <w:p>
-      <w:pPr>
-        <w:pStyle w:val="ListParagraph"/>
-        <w:numPr>
-          <w:ilvl w:val="1"/>
-          <w:numId w:val="3"/>
-        </w:numPr>
-        <w:rPr>
-          <w:b/>
-        </w:rPr>
-      </w:pPr>
-      <w:r>
-        <w:t xml:space="preserve">Formato </w:t>
-      </w:r>
-      <w:r>
-        <w:t>configurable</w:t>
-      </w:r>
-      <w:r>
-        <w:t xml:space="preserve"> de la salida.</w:t>
-      </w:r>
-    </w:p>
-    <w:p>
-      <w:pPr>
-        <w:pStyle w:val="ListParagraph"/>
-        <w:numPr>
-          <w:ilvl w:val="1"/>
-          <w:numId w:val="3"/>
-        </w:numPr>
-      </w:pPr>
-      <w:r>
         <w:t xml:space="preserve">Posibilidad de </w:t>
       </w:r>
       <w:r>
@@ -4587,11 +4571,39 @@
       <w:r>
         <w:t xml:space="preserve"> u otras aplicaciones y lenguajes existentes.</w:t>
       </w:r>
+    </w:p>
+    <w:p>
+      <w:pPr>
+        <w:spacing w:after="240" w:line="480" w:lineRule="auto"/>
+        <w:ind w:firstLine="360"/>
+        <w:jc w:val="left"/>
+      </w:pPr>
       <w:r>
         <w:br w:type="page"/>
       </w:r>
     </w:p>
-    <w:bookmarkStart w:id="7" w:name="_Toc331983488" w:displacedByCustomXml="next"/>
+    <w:p>
+      <w:pPr>
+        <w:pStyle w:val="Heading1"/>
+      </w:pPr>
+      <w:r>
+        <w:lastRenderedPageBreak/>
+        <w:t>Plan de Trabajo</w:t>
+      </w:r>
+    </w:p>
+    <w:p>
+      <w:r>
+        <w:t>A continuación se presenta un cronograma tentativo de las tareas a realizar junto con las horas invertidas en cada una de las tareas.</w:t>
+      </w:r>
+    </w:p>
+    <w:p>
+      <w:bookmarkStart w:id="7" w:name="_GoBack"/>
+      <w:bookmarkEnd w:id="7"/>
+      <w:r>
+        <w:br w:type="page"/>
+      </w:r>
+    </w:p>
+    <w:bookmarkStart w:id="8" w:name="_Toc331983488" w:displacedByCustomXml="next"/>
     <w:sdt>
       <w:sdtPr>
         <w:rPr>
@@ -4618,8 +4630,6 @@
           <w:r>
             <w:t>Bibliografía</w:t>
           </w:r>
-          <w:bookmarkStart w:id="8" w:name="_GoBack"/>
-          <w:bookmarkEnd w:id="7"/>
           <w:bookmarkEnd w:id="8"/>
         </w:p>
         <w:sdt>
@@ -7822,7 +7832,7 @@
 </file>
 
 <file path=customXml/itemProps1.xml><?xml version="1.0" encoding="utf-8"?>
-<ds:datastoreItem xmlns:ds="http://schemas.openxmlformats.org/officeDocument/2006/customXml" ds:itemID="{00E012D1-96E9-4468-B2AE-03680915A7E5}">
+<ds:datastoreItem xmlns:ds="http://schemas.openxmlformats.org/officeDocument/2006/customXml" ds:itemID="{17A7F2EB-CEF4-4E82-9448-C575A7BB2DC6}">
   <ds:schemaRefs>
     <ds:schemaRef ds:uri="http://schemas.openxmlformats.org/officeDocument/2006/bibliography"/>
   </ds:schemaRefs>

</xml_diff>

<commit_message>
Updated calendar and proposal document.
</commit_message>
<xml_diff>
--- a/docs/presentacion.docx
+++ b/docs/presentacion.docx
@@ -88,7 +88,7 @@
     <w:p/>
     <w:p>
       <w:pPr>
-        <w:pStyle w:val="Heading1"/>
+        <w:pStyle w:val="Ttulo1"/>
         <w:spacing w:before="0"/>
         <w:jc w:val="center"/>
       </w:pPr>
@@ -143,7 +143,7 @@
     <w:p/>
     <w:p>
       <w:pPr>
-        <w:pStyle w:val="Title"/>
+        <w:pStyle w:val="Ttulo"/>
       </w:pPr>
       <w:r>
         <w:t>Presentación Trabajo Final:</w:t>
@@ -151,7 +151,7 @@
     </w:p>
     <w:p>
       <w:pPr>
-        <w:pStyle w:val="Title"/>
+        <w:pStyle w:val="Ttulo"/>
         <w:tabs>
           <w:tab w:val="left" w:pos="4678"/>
         </w:tabs>
@@ -163,17 +163,17 @@
     </w:p>
     <w:p>
       <w:pPr>
-        <w:pStyle w:val="NoSpacing"/>
+        <w:pStyle w:val="Sinespaciado"/>
         <w:tabs>
           <w:tab w:val="left" w:pos="4678"/>
         </w:tabs>
         <w:rPr>
-          <w:rStyle w:val="SubtleEmphasis"/>
-        </w:rPr>
-      </w:pPr>
-      <w:r>
-        <w:rPr>
-          <w:rStyle w:val="SubtleEmphasis"/>
+          <w:rStyle w:val="nfasissutil"/>
+        </w:rPr>
+      </w:pPr>
+      <w:r>
+        <w:rPr>
+          <w:rStyle w:val="nfasissutil"/>
         </w:rPr>
         <w:tab/>
       </w:r>
@@ -227,13 +227,8 @@
         <w:tab/>
       </w:r>
       <w:r>
-        <w:t xml:space="preserve">Juan Martín Muñoz </w:t>
-      </w:r>
-      <w:proofErr w:type="spellStart"/>
-      <w:r>
-        <w:t>Facorro</w:t>
-      </w:r>
-      <w:proofErr w:type="spellEnd"/>
+        <w:t>Juan Martín Muñoz Facorro</w:t>
+      </w:r>
     </w:p>
     <w:p>
       <w:pPr>
@@ -286,7 +281,7 @@
       <w:sdtContent>
         <w:p>
           <w:pPr>
-            <w:pStyle w:val="TOCHeading"/>
+            <w:pStyle w:val="TtulodeTDC"/>
           </w:pPr>
           <w:r>
             <w:t>Contenido</w:t>
@@ -294,7 +289,7 @@
         </w:p>
         <w:p>
           <w:pPr>
-            <w:pStyle w:val="TOC1"/>
+            <w:pStyle w:val="TDC1"/>
             <w:tabs>
               <w:tab w:val="right" w:leader="dot" w:pos="8828"/>
             </w:tabs>
@@ -315,7 +310,7 @@
           <w:hyperlink w:anchor="_Toc331983481" w:history="1">
             <w:r>
               <w:rPr>
-                <w:rStyle w:val="Hyperlink"/>
+                <w:rStyle w:val="Hipervnculo"/>
                 <w:noProof/>
               </w:rPr>
               <w:t>Introducción</w:t>
@@ -372,7 +367,7 @@
         </w:p>
         <w:p>
           <w:pPr>
-            <w:pStyle w:val="TOC1"/>
+            <w:pStyle w:val="TDC1"/>
             <w:tabs>
               <w:tab w:val="right" w:leader="dot" w:pos="8828"/>
             </w:tabs>
@@ -384,7 +379,7 @@
           <w:hyperlink w:anchor="_Toc331983482" w:history="1">
             <w:r>
               <w:rPr>
-                <w:rStyle w:val="Hyperlink"/>
+                <w:rStyle w:val="Hipervnculo"/>
                 <w:noProof/>
               </w:rPr>
               <w:t>¿Qué es Clojure?</w:t>
@@ -441,7 +436,7 @@
         </w:p>
         <w:p>
           <w:pPr>
-            <w:pStyle w:val="TOC1"/>
+            <w:pStyle w:val="TDC1"/>
             <w:tabs>
               <w:tab w:val="right" w:leader="dot" w:pos="8828"/>
             </w:tabs>
@@ -453,7 +448,7 @@
           <w:hyperlink w:anchor="_Toc331983483" w:history="1">
             <w:r>
               <w:rPr>
-                <w:rStyle w:val="Hyperlink"/>
+                <w:rStyle w:val="Hipervnculo"/>
                 <w:noProof/>
               </w:rPr>
               <w:t>¿Por qué Clojure?</w:t>
@@ -510,7 +505,7 @@
         </w:p>
         <w:p>
           <w:pPr>
-            <w:pStyle w:val="TOC1"/>
+            <w:pStyle w:val="TDC1"/>
             <w:tabs>
               <w:tab w:val="right" w:leader="dot" w:pos="8828"/>
             </w:tabs>
@@ -522,7 +517,7 @@
           <w:hyperlink w:anchor="_Toc331983484" w:history="1">
             <w:r>
               <w:rPr>
-                <w:rStyle w:val="Hyperlink"/>
+                <w:rStyle w:val="Hipervnculo"/>
                 <w:noProof/>
               </w:rPr>
               <w:t>¿Qué es un IDE?</w:t>
@@ -579,7 +574,7 @@
         </w:p>
         <w:p>
           <w:pPr>
-            <w:pStyle w:val="TOC1"/>
+            <w:pStyle w:val="TDC1"/>
             <w:tabs>
               <w:tab w:val="right" w:leader="dot" w:pos="8828"/>
             </w:tabs>
@@ -591,7 +586,7 @@
           <w:hyperlink w:anchor="_Toc331983485" w:history="1">
             <w:r>
               <w:rPr>
-                <w:rStyle w:val="Hyperlink"/>
+                <w:rStyle w:val="Hipervnculo"/>
                 <w:noProof/>
               </w:rPr>
               <w:t>¿Por qué un IDE para Clojure?</w:t>
@@ -648,7 +643,7 @@
         </w:p>
         <w:p>
           <w:pPr>
-            <w:pStyle w:val="TOC1"/>
+            <w:pStyle w:val="TDC1"/>
             <w:tabs>
               <w:tab w:val="right" w:leader="dot" w:pos="8828"/>
             </w:tabs>
@@ -660,7 +655,7 @@
           <w:hyperlink w:anchor="_Toc331983486" w:history="1">
             <w:r>
               <w:rPr>
-                <w:rStyle w:val="Hyperlink"/>
+                <w:rStyle w:val="Hipervnculo"/>
                 <w:noProof/>
               </w:rPr>
               <w:t>Desafíos</w:t>
@@ -717,7 +712,7 @@
         </w:p>
         <w:p>
           <w:pPr>
-            <w:pStyle w:val="TOC1"/>
+            <w:pStyle w:val="TDC1"/>
             <w:tabs>
               <w:tab w:val="right" w:leader="dot" w:pos="8828"/>
             </w:tabs>
@@ -729,7 +724,7 @@
           <w:hyperlink w:anchor="_Toc331983487" w:history="1">
             <w:r>
               <w:rPr>
-                <w:rStyle w:val="Hyperlink"/>
+                <w:rStyle w:val="Hipervnculo"/>
                 <w:noProof/>
               </w:rPr>
               <w:t>Funcionalidades</w:t>
@@ -786,7 +781,7 @@
         </w:p>
         <w:p>
           <w:pPr>
-            <w:pStyle w:val="TOC1"/>
+            <w:pStyle w:val="TDC1"/>
             <w:tabs>
               <w:tab w:val="right" w:leader="dot" w:pos="8828"/>
             </w:tabs>
@@ -798,7 +793,7 @@
           <w:hyperlink w:anchor="_Toc331983488" w:history="1">
             <w:r>
               <w:rPr>
-                <w:rStyle w:val="Hyperlink"/>
+                <w:rStyle w:val="Hipervnculo"/>
                 <w:noProof/>
               </w:rPr>
               <w:t>Bibliografía</w:t>
@@ -876,7 +871,7 @@
     </w:p>
     <w:p>
       <w:pPr>
-        <w:pStyle w:val="Heading1"/>
+        <w:pStyle w:val="Ttulo1"/>
       </w:pPr>
       <w:bookmarkStart w:id="0" w:name="_Toc331983481"/>
       <w:r>
@@ -1045,7 +1040,7 @@
     </w:p>
     <w:p>
       <w:pPr>
-        <w:pStyle w:val="Heading1"/>
+        <w:pStyle w:val="Ttulo1"/>
       </w:pPr>
       <w:bookmarkStart w:id="1" w:name="_Toc331983482"/>
       <w:r>
@@ -1126,8 +1121,16 @@
         <w:rPr>
           <w:b/>
         </w:rPr>
-        <w:t xml:space="preserve"> Lisp</w:t>
-      </w:r>
+        <w:t xml:space="preserve"> </w:t>
+      </w:r>
+      <w:proofErr w:type="spellStart"/>
+      <w:r>
+        <w:rPr>
+          <w:b/>
+        </w:rPr>
+        <w:t>Lisp</w:t>
+      </w:r>
+      <w:proofErr w:type="spellEnd"/>
       <w:r>
         <w:t xml:space="preserve"> y </w:t>
       </w:r>
@@ -1217,7 +1220,7 @@
     </w:p>
     <w:p>
       <w:pPr>
-        <w:pStyle w:val="IntenseQuote"/>
+        <w:pStyle w:val="Citadestacada"/>
         <w:rPr>
           <w:lang w:val="en-US"/>
         </w:rPr>
@@ -1231,7 +1234,7 @@
     </w:p>
     <w:p>
       <w:pPr>
-        <w:pStyle w:val="IntenseQuote"/>
+        <w:pStyle w:val="Citadestacada"/>
         <w:rPr>
           <w:lang w:val="en-US"/>
         </w:rPr>
@@ -1563,7 +1566,7 @@
     </w:p>
     <w:p>
       <w:pPr>
-        <w:pStyle w:val="Heading1"/>
+        <w:pStyle w:val="Ttulo1"/>
       </w:pPr>
       <w:bookmarkStart w:id="2" w:name="_Toc331983483"/>
       <w:r>
@@ -1663,7 +1666,7 @@
     </w:p>
     <w:p>
       <w:pPr>
-        <w:pStyle w:val="Heading1"/>
+        <w:pStyle w:val="Ttulo1"/>
       </w:pPr>
       <w:bookmarkStart w:id="3" w:name="_Toc331983484"/>
       <w:r>
@@ -1777,7 +1780,7 @@
     </w:p>
     <w:p>
       <w:pPr>
-        <w:pStyle w:val="Heading1"/>
+        <w:pStyle w:val="Ttulo1"/>
       </w:pPr>
       <w:bookmarkStart w:id="4" w:name="_Toc331983485"/>
       <w:r>
@@ -1845,7 +1848,7 @@
     </w:p>
     <w:p>
       <w:pPr>
-        <w:pStyle w:val="ListParagraph"/>
+        <w:pStyle w:val="Prrafodelista"/>
         <w:numPr>
           <w:ilvl w:val="0"/>
           <w:numId w:val="1"/>
@@ -1874,7 +1877,7 @@
     </w:p>
     <w:p>
       <w:pPr>
-        <w:pStyle w:val="ListParagraph"/>
+        <w:pStyle w:val="Prrafodelista"/>
         <w:numPr>
           <w:ilvl w:val="0"/>
           <w:numId w:val="1"/>
@@ -1884,8 +1887,16 @@
         <w:rPr>
           <w:b/>
         </w:rPr>
-        <w:t>La Clojure</w:t>
-      </w:r>
+        <w:t xml:space="preserve">La </w:t>
+      </w:r>
+      <w:proofErr w:type="spellStart"/>
+      <w:r>
+        <w:rPr>
+          <w:b/>
+        </w:rPr>
+        <w:t>Clojure</w:t>
+      </w:r>
+      <w:proofErr w:type="spellEnd"/>
       <w:r>
         <w:t xml:space="preserve">: </w:t>
       </w:r>
@@ -1906,7 +1917,7 @@
     </w:p>
     <w:p>
       <w:pPr>
-        <w:pStyle w:val="ListParagraph"/>
+        <w:pStyle w:val="Prrafodelista"/>
         <w:numPr>
           <w:ilvl w:val="0"/>
           <w:numId w:val="1"/>
@@ -1940,7 +1951,7 @@
     </w:p>
     <w:p>
       <w:pPr>
-        <w:pStyle w:val="ListParagraph"/>
+        <w:pStyle w:val="Prrafodelista"/>
         <w:numPr>
           <w:ilvl w:val="0"/>
           <w:numId w:val="1"/>
@@ -1963,7 +1974,7 @@
     </w:p>
     <w:p>
       <w:pPr>
-        <w:pStyle w:val="ListParagraph"/>
+        <w:pStyle w:val="Prrafodelista"/>
         <w:numPr>
           <w:ilvl w:val="0"/>
           <w:numId w:val="1"/>
@@ -1983,7 +1994,7 @@
     </w:p>
     <w:p>
       <w:pPr>
-        <w:pStyle w:val="ListParagraph"/>
+        <w:pStyle w:val="Prrafodelista"/>
         <w:numPr>
           <w:ilvl w:val="0"/>
           <w:numId w:val="1"/>
@@ -2102,8 +2113,16 @@
         <w:rPr>
           <w:b/>
         </w:rPr>
-        <w:t xml:space="preserve"> Lisp</w:t>
-      </w:r>
+        <w:t xml:space="preserve"> </w:t>
+      </w:r>
+      <w:proofErr w:type="spellStart"/>
+      <w:r>
+        <w:rPr>
+          <w:b/>
+        </w:rPr>
+        <w:t>Lisp</w:t>
+      </w:r>
+      <w:proofErr w:type="spellEnd"/>
       <w:r>
         <w:t xml:space="preserve">, una variante de </w:t>
       </w:r>
@@ -2403,11 +2422,19 @@
       <w:r>
         <w:t xml:space="preserve">, el autor de </w:t>
       </w:r>
-      <w:r>
-        <w:rPr>
-          <w:b/>
-        </w:rPr>
-        <w:t xml:space="preserve">Clojure </w:t>
+      <w:proofErr w:type="spellStart"/>
+      <w:r>
+        <w:rPr>
+          <w:b/>
+        </w:rPr>
+        <w:t>Clojure</w:t>
+      </w:r>
+      <w:proofErr w:type="spellEnd"/>
+      <w:r>
+        <w:rPr>
+          <w:b/>
+        </w:rPr>
+        <w:t xml:space="preserve"> </w:t>
       </w:r>
       <w:proofErr w:type="spellStart"/>
       <w:r>
@@ -2512,753 +2539,190 @@
     </w:p>
     <w:p>
       <w:pPr>
-        <w:pStyle w:val="IntenseQuote"/>
-      </w:pPr>
-      <w:r>
-        <w:t xml:space="preserve">I </w:t>
+        <w:pStyle w:val="Citadestacada"/>
+        <w:rPr>
+          <w:lang w:val="en-US"/>
+        </w:rPr>
+      </w:pPr>
+      <w:r>
+        <w:rPr>
+          <w:lang w:val="en-US"/>
+        </w:rPr>
+        <w:t xml:space="preserve">I continue to maintain that broad acceptance and usage of </w:t>
       </w:r>
       <w:proofErr w:type="spellStart"/>
       <w:r>
-        <w:t>continue</w:t>
+        <w:rPr>
+          <w:lang w:val="en-US"/>
+        </w:rPr>
+        <w:t>Clojure</w:t>
       </w:r>
       <w:proofErr w:type="spellEnd"/>
       <w:r>
+        <w:rPr>
+          <w:lang w:val="en-US"/>
+        </w:rPr>
+        <w:t xml:space="preserve"> will require that there be top-notch development environments for it that mere mortals can use and not be intimidated by…and IMO, while </w:t>
+      </w:r>
+      <w:proofErr w:type="spellStart"/>
+      <w:r>
+        <w:rPr>
+          <w:lang w:val="en-US"/>
+        </w:rPr>
+        <w:t>emacs</w:t>
+      </w:r>
+      <w:proofErr w:type="spellEnd"/>
+      <w:r>
+        <w:rPr>
+          <w:lang w:val="en-US"/>
+        </w:rPr>
+        <w:t xml:space="preserve"> is hugely capable, I think it falls down badly on a number of counts related to usability, community/ecosystem, and interoperability.</w:t>
+      </w:r>
+    </w:p>
+    <w:p>
+      <w:pPr>
+        <w:pStyle w:val="Citadestacada"/>
+        <w:rPr>
+          <w:lang w:val="en-US"/>
+        </w:rPr>
+      </w:pPr>
+      <w:r>
+        <w:rPr>
+          <w:lang w:val="en-US"/>
+        </w:rPr>
+        <w:t xml:space="preserve">I’ll repeat again: I’d love to pay for a super-polished </w:t>
+      </w:r>
+      <w:proofErr w:type="spellStart"/>
+      <w:r>
+        <w:rPr>
+          <w:lang w:val="en-US"/>
+        </w:rPr>
+        <w:t>clojure</w:t>
+      </w:r>
+      <w:proofErr w:type="spellEnd"/>
+      <w:r>
+        <w:rPr>
+          <w:lang w:val="en-US"/>
+        </w:rPr>
         <w:t xml:space="preserve"> </w:t>
       </w:r>
       <w:proofErr w:type="spellStart"/>
       <w:r>
-        <w:t>to</w:t>
+        <w:rPr>
+          <w:lang w:val="en-US"/>
+        </w:rPr>
+        <w:t>dev</w:t>
       </w:r>
       <w:proofErr w:type="spellEnd"/>
       <w:r>
+        <w:rPr>
+          <w:lang w:val="en-US"/>
+        </w:rPr>
         <w:t xml:space="preserve"> </w:t>
       </w:r>
       <w:proofErr w:type="spellStart"/>
       <w:r>
-        <w:t>maintain</w:t>
+        <w:rPr>
+          <w:lang w:val="en-US"/>
+        </w:rPr>
+        <w:t>env</w:t>
       </w:r>
       <w:proofErr w:type="spellEnd"/>
       <w:r>
-        <w:t xml:space="preserve"> </w:t>
+        <w:rPr>
+          <w:lang w:val="en-US"/>
+        </w:rPr>
+        <w:t xml:space="preserve">. I’ve got $500 (every two years, say) for whoever can make it happen. </w:t>
+      </w:r>
+      <w:proofErr w:type="gramStart"/>
+      <w:r>
+        <w:rPr>
+          <w:lang w:val="en-US"/>
+        </w:rPr>
+        <w:t>Seriously.</w:t>
+      </w:r>
+      <w:proofErr w:type="gramEnd"/>
+      <w:r>
+        <w:rPr>
+          <w:lang w:val="en-US"/>
+        </w:rPr>
+        <w:t xml:space="preserve"> There are comments in the raw survey results that indicate that others are ready to make a similar purchase. Pay attention if you’re a developer tools company, or aspire to have/be one.</w:t>
+      </w:r>
+    </w:p>
+    <w:p>
+      <w:pPr>
+        <w:pStyle w:val="Citadestacada"/>
+      </w:pPr>
+      <w:r>
+        <w:t xml:space="preserve">Chas </w:t>
       </w:r>
       <w:proofErr w:type="spellStart"/>
       <w:r>
-        <w:t>that</w:t>
+        <w:t>Emerick</w:t>
       </w:r>
       <w:proofErr w:type="spellEnd"/>
-      <w:r>
-        <w:t xml:space="preserve"> </w:t>
-      </w:r>
-      <w:proofErr w:type="spellStart"/>
-      <w:r>
-        <w:t>broad</w:t>
-      </w:r>
-      <w:proofErr w:type="spellEnd"/>
-      <w:r>
-        <w:t xml:space="preserve"> </w:t>
-      </w:r>
-      <w:proofErr w:type="spellStart"/>
-      <w:r>
-        <w:t>acceptance</w:t>
-      </w:r>
-      <w:proofErr w:type="spellEnd"/>
-      <w:r>
-        <w:t xml:space="preserve"> and </w:t>
-      </w:r>
-      <w:proofErr w:type="spellStart"/>
-      <w:r>
-        <w:t>usage</w:t>
-      </w:r>
-      <w:proofErr w:type="spellEnd"/>
-      <w:r>
-        <w:t xml:space="preserve"> of Clojure </w:t>
-      </w:r>
-      <w:proofErr w:type="spellStart"/>
-      <w:r>
-        <w:t>will</w:t>
-      </w:r>
-      <w:proofErr w:type="spellEnd"/>
-      <w:r>
-        <w:t xml:space="preserve"> </w:t>
-      </w:r>
-      <w:proofErr w:type="spellStart"/>
-      <w:r>
-        <w:t>require</w:t>
-      </w:r>
-      <w:proofErr w:type="spellEnd"/>
-      <w:r>
-        <w:t xml:space="preserve"> </w:t>
-      </w:r>
-      <w:proofErr w:type="spellStart"/>
-      <w:r>
-        <w:t>that</w:t>
-      </w:r>
-      <w:proofErr w:type="spellEnd"/>
-      <w:r>
-        <w:t xml:space="preserve"> </w:t>
-      </w:r>
-      <w:proofErr w:type="spellStart"/>
-      <w:r>
-        <w:t>there</w:t>
-      </w:r>
-      <w:proofErr w:type="spellEnd"/>
-      <w:r>
-        <w:t xml:space="preserve"> be top-</w:t>
-      </w:r>
-      <w:proofErr w:type="spellStart"/>
-      <w:r>
-        <w:t>notch</w:t>
-      </w:r>
-      <w:proofErr w:type="spellEnd"/>
-      <w:r>
-        <w:t xml:space="preserve"> </w:t>
-      </w:r>
-      <w:proofErr w:type="spellStart"/>
-      <w:r>
-        <w:t>development</w:t>
-      </w:r>
-      <w:proofErr w:type="spellEnd"/>
-      <w:r>
-        <w:t xml:space="preserve"> </w:t>
-      </w:r>
-      <w:proofErr w:type="spellStart"/>
-      <w:r>
-        <w:t>environments</w:t>
-      </w:r>
-      <w:proofErr w:type="spellEnd"/>
-      <w:r>
-        <w:t xml:space="preserve"> </w:t>
-      </w:r>
-      <w:proofErr w:type="spellStart"/>
-      <w:r>
-        <w:t>for</w:t>
-      </w:r>
-      <w:proofErr w:type="spellEnd"/>
-      <w:r>
-        <w:t xml:space="preserve"> </w:t>
-      </w:r>
-      <w:proofErr w:type="spellStart"/>
-      <w:r>
-        <w:t>it</w:t>
-      </w:r>
-      <w:proofErr w:type="spellEnd"/>
-      <w:r>
-        <w:t xml:space="preserve"> </w:t>
-      </w:r>
-      <w:proofErr w:type="spellStart"/>
-      <w:r>
-        <w:t>that</w:t>
-      </w:r>
-      <w:proofErr w:type="spellEnd"/>
-      <w:r>
-        <w:t xml:space="preserve"> </w:t>
-      </w:r>
-      <w:proofErr w:type="spellStart"/>
-      <w:r>
-        <w:t>mere</w:t>
-      </w:r>
-      <w:proofErr w:type="spellEnd"/>
-      <w:r>
-        <w:t xml:space="preserve"> </w:t>
-      </w:r>
-      <w:proofErr w:type="spellStart"/>
-      <w:r>
-        <w:t>mortals</w:t>
-      </w:r>
-      <w:proofErr w:type="spellEnd"/>
-      <w:r>
-        <w:t xml:space="preserve"> can use and </w:t>
-      </w:r>
-      <w:proofErr w:type="spellStart"/>
-      <w:r>
-        <w:t>not</w:t>
-      </w:r>
-      <w:proofErr w:type="spellEnd"/>
-      <w:r>
-        <w:t xml:space="preserve"> be </w:t>
-      </w:r>
-      <w:proofErr w:type="spellStart"/>
-      <w:r>
-        <w:t>intimidated</w:t>
-      </w:r>
-      <w:proofErr w:type="spellEnd"/>
-      <w:r>
-        <w:t xml:space="preserve"> </w:t>
-      </w:r>
-      <w:proofErr w:type="spellStart"/>
-      <w:r>
-        <w:t>by</w:t>
-      </w:r>
-      <w:proofErr w:type="spellEnd"/>
-      <w:r>
-        <w:t xml:space="preserve">…and IMO, </w:t>
-      </w:r>
-      <w:proofErr w:type="spellStart"/>
-      <w:r>
-        <w:t>while</w:t>
-      </w:r>
-      <w:proofErr w:type="spellEnd"/>
-      <w:r>
-        <w:t xml:space="preserve"> </w:t>
-      </w:r>
-      <w:proofErr w:type="spellStart"/>
-      <w:r>
-        <w:t>emacs</w:t>
-      </w:r>
-      <w:proofErr w:type="spellEnd"/>
-      <w:r>
-        <w:t xml:space="preserve"> </w:t>
-      </w:r>
-      <w:proofErr w:type="spellStart"/>
-      <w:r>
-        <w:t>is</w:t>
-      </w:r>
-      <w:proofErr w:type="spellEnd"/>
-      <w:r>
-        <w:t xml:space="preserve"> </w:t>
-      </w:r>
-      <w:proofErr w:type="spellStart"/>
-      <w:r>
-        <w:t>hugely</w:t>
-      </w:r>
-      <w:proofErr w:type="spellEnd"/>
-      <w:r>
-        <w:t xml:space="preserve"> </w:t>
-      </w:r>
-      <w:proofErr w:type="spellStart"/>
-      <w:r>
-        <w:t>capable</w:t>
-      </w:r>
-      <w:proofErr w:type="spellEnd"/>
-      <w:r>
-        <w:t xml:space="preserve">, I </w:t>
-      </w:r>
-      <w:proofErr w:type="spellStart"/>
-      <w:r>
-        <w:t>think</w:t>
-      </w:r>
-      <w:proofErr w:type="spellEnd"/>
-      <w:r>
-        <w:t xml:space="preserve"> </w:t>
-      </w:r>
-      <w:proofErr w:type="spellStart"/>
-      <w:r>
-        <w:t>it</w:t>
-      </w:r>
-      <w:proofErr w:type="spellEnd"/>
-      <w:r>
-        <w:t xml:space="preserve"> </w:t>
-      </w:r>
-      <w:proofErr w:type="spellStart"/>
-      <w:r>
-        <w:t>falls</w:t>
-      </w:r>
-      <w:proofErr w:type="spellEnd"/>
-      <w:r>
-        <w:t xml:space="preserve"> </w:t>
-      </w:r>
-      <w:proofErr w:type="spellStart"/>
-      <w:r>
-        <w:t>down</w:t>
-      </w:r>
-      <w:proofErr w:type="spellEnd"/>
-      <w:r>
-        <w:t xml:space="preserve"> </w:t>
-      </w:r>
-      <w:proofErr w:type="spellStart"/>
-      <w:r>
-        <w:t>badly</w:t>
-      </w:r>
-      <w:proofErr w:type="spellEnd"/>
-      <w:r>
-        <w:t xml:space="preserve"> </w:t>
-      </w:r>
-      <w:proofErr w:type="spellStart"/>
-      <w:r>
-        <w:t>on</w:t>
-      </w:r>
-      <w:proofErr w:type="spellEnd"/>
-      <w:r>
-        <w:t xml:space="preserve"> a </w:t>
-      </w:r>
-      <w:proofErr w:type="spellStart"/>
-      <w:r>
-        <w:t>number</w:t>
-      </w:r>
-      <w:proofErr w:type="spellEnd"/>
-      <w:r>
-        <w:t xml:space="preserve"> of </w:t>
-      </w:r>
-      <w:proofErr w:type="spellStart"/>
-      <w:r>
-        <w:t>counts</w:t>
-      </w:r>
-      <w:proofErr w:type="spellEnd"/>
-      <w:r>
-        <w:t xml:space="preserve"> </w:t>
-      </w:r>
-      <w:proofErr w:type="spellStart"/>
-      <w:r>
-        <w:t>related</w:t>
-      </w:r>
-      <w:proofErr w:type="spellEnd"/>
-      <w:r>
-        <w:t xml:space="preserve"> </w:t>
-      </w:r>
-      <w:proofErr w:type="spellStart"/>
-      <w:r>
-        <w:t>to</w:t>
-      </w:r>
-      <w:proofErr w:type="spellEnd"/>
-      <w:r>
-        <w:t xml:space="preserve"> </w:t>
-      </w:r>
-      <w:proofErr w:type="spellStart"/>
-      <w:r>
-        <w:t>usability</w:t>
-      </w:r>
-      <w:proofErr w:type="spellEnd"/>
-      <w:r>
-        <w:t xml:space="preserve">, </w:t>
-      </w:r>
-      <w:proofErr w:type="spellStart"/>
-      <w:r>
-        <w:t>community</w:t>
-      </w:r>
-      <w:proofErr w:type="spellEnd"/>
-      <w:r>
-        <w:t>/</w:t>
-      </w:r>
-      <w:proofErr w:type="spellStart"/>
-      <w:r>
-        <w:t>ecosystem</w:t>
-      </w:r>
-      <w:proofErr w:type="spellEnd"/>
-      <w:r>
-        <w:t xml:space="preserve">, and </w:t>
-      </w:r>
-      <w:proofErr w:type="spellStart"/>
-      <w:r>
-        <w:t>interoperability</w:t>
-      </w:r>
-      <w:proofErr w:type="spellEnd"/>
+    </w:p>
+    <w:p>
+      <w:r>
+        <w:t xml:space="preserve">Por lo expuesto anteriormente se considera un aporte de gran valor y a la vez un desafío, el desarrollo de un </w:t>
+      </w:r>
+      <w:r>
+        <w:rPr>
+          <w:b/>
+        </w:rPr>
+        <w:t>IDE</w:t>
+      </w:r>
+      <w:r>
+        <w:t>,</w:t>
+      </w:r>
+      <w:r>
+        <w:t xml:space="preserve"> concebido desde el origen para ser utilizado con el lenguaje </w:t>
+      </w:r>
+      <w:r>
+        <w:rPr>
+          <w:b/>
+        </w:rPr>
+        <w:t>Clojure</w:t>
+      </w:r>
+      <w:r>
+        <w:t xml:space="preserve"> y extensible a otros lenguajes de programación; utilizando para su construcción el mismo lenguaje </w:t>
+      </w:r>
+      <w:r>
+        <w:rPr>
+          <w:b/>
+        </w:rPr>
+        <w:t>Clojure</w:t>
+      </w:r>
       <w:r>
         <w:t>.</w:t>
       </w:r>
     </w:p>
     <w:p>
       <w:pPr>
-        <w:pStyle w:val="IntenseQuote"/>
-      </w:pPr>
-      <w:proofErr w:type="spellStart"/>
-      <w:r>
-        <w:t>I’ll</w:t>
-      </w:r>
-      <w:proofErr w:type="spellEnd"/>
-      <w:r>
-        <w:t xml:space="preserve"> </w:t>
-      </w:r>
-      <w:proofErr w:type="spellStart"/>
-      <w:r>
-        <w:t>repeat</w:t>
-      </w:r>
-      <w:proofErr w:type="spellEnd"/>
-      <w:r>
-        <w:t xml:space="preserve"> </w:t>
-      </w:r>
-      <w:proofErr w:type="spellStart"/>
-      <w:r>
-        <w:t>again</w:t>
-      </w:r>
-      <w:proofErr w:type="spellEnd"/>
-      <w:r>
-        <w:t xml:space="preserve">: </w:t>
-      </w:r>
-      <w:proofErr w:type="spellStart"/>
-      <w:r>
-        <w:t>I’d</w:t>
-      </w:r>
-      <w:proofErr w:type="spellEnd"/>
-      <w:r>
-        <w:t xml:space="preserve"> </w:t>
-      </w:r>
-      <w:proofErr w:type="spellStart"/>
-      <w:r>
-        <w:t>love</w:t>
-      </w:r>
-      <w:proofErr w:type="spellEnd"/>
-      <w:r>
-        <w:t xml:space="preserve"> </w:t>
-      </w:r>
-      <w:proofErr w:type="spellStart"/>
-      <w:r>
-        <w:t>to</w:t>
-      </w:r>
-      <w:proofErr w:type="spellEnd"/>
-      <w:r>
-        <w:t xml:space="preserve"> </w:t>
-      </w:r>
-      <w:proofErr w:type="spellStart"/>
-      <w:r>
-        <w:t>pay</w:t>
-      </w:r>
-      <w:proofErr w:type="spellEnd"/>
-      <w:r>
-        <w:t xml:space="preserve"> </w:t>
-      </w:r>
-      <w:proofErr w:type="spellStart"/>
-      <w:r>
-        <w:t>for</w:t>
-      </w:r>
-      <w:proofErr w:type="spellEnd"/>
-      <w:r>
-        <w:t xml:space="preserve"> a </w:t>
-      </w:r>
-      <w:proofErr w:type="spellStart"/>
-      <w:r>
-        <w:t>super-polished</w:t>
-      </w:r>
-      <w:proofErr w:type="spellEnd"/>
-      <w:r>
-        <w:t xml:space="preserve"> </w:t>
-      </w:r>
-      <w:proofErr w:type="spellStart"/>
-      <w:r>
-        <w:t>clojure</w:t>
-      </w:r>
-      <w:proofErr w:type="spellEnd"/>
-      <w:r>
-        <w:t xml:space="preserve"> </w:t>
-      </w:r>
-      <w:proofErr w:type="spellStart"/>
-      <w:r>
-        <w:t>dev</w:t>
-      </w:r>
-      <w:proofErr w:type="spellEnd"/>
-      <w:r>
-        <w:t xml:space="preserve"> </w:t>
-      </w:r>
-      <w:proofErr w:type="spellStart"/>
-      <w:r>
-        <w:t>env</w:t>
-      </w:r>
-      <w:proofErr w:type="spellEnd"/>
-      <w:r>
-        <w:t xml:space="preserve">. </w:t>
-      </w:r>
-      <w:proofErr w:type="spellStart"/>
-      <w:r>
-        <w:t>I’ve</w:t>
-      </w:r>
-      <w:proofErr w:type="spellEnd"/>
-      <w:r>
-        <w:t xml:space="preserve"> </w:t>
-      </w:r>
-      <w:proofErr w:type="spellStart"/>
-      <w:r>
-        <w:t>got</w:t>
-      </w:r>
-      <w:proofErr w:type="spellEnd"/>
-      <w:r>
-        <w:t xml:space="preserve"> $500 (</w:t>
-      </w:r>
-      <w:proofErr w:type="spellStart"/>
-      <w:r>
-        <w:t>every</w:t>
-      </w:r>
-      <w:proofErr w:type="spellEnd"/>
-      <w:r>
-        <w:t xml:space="preserve"> </w:t>
-      </w:r>
-      <w:proofErr w:type="spellStart"/>
-      <w:r>
-        <w:t>two</w:t>
-      </w:r>
-      <w:proofErr w:type="spellEnd"/>
-      <w:r>
-        <w:t xml:space="preserve"> </w:t>
-      </w:r>
-      <w:proofErr w:type="spellStart"/>
-      <w:r>
-        <w:t>years</w:t>
-      </w:r>
-      <w:proofErr w:type="spellEnd"/>
-      <w:r>
-        <w:t xml:space="preserve">, </w:t>
-      </w:r>
-      <w:proofErr w:type="spellStart"/>
-      <w:r>
-        <w:t>say</w:t>
-      </w:r>
-      <w:proofErr w:type="spellEnd"/>
-      <w:r>
-        <w:t xml:space="preserve">) </w:t>
-      </w:r>
-      <w:proofErr w:type="spellStart"/>
-      <w:r>
-        <w:t>for</w:t>
-      </w:r>
-      <w:proofErr w:type="spellEnd"/>
-      <w:r>
-        <w:t xml:space="preserve"> </w:t>
-      </w:r>
-      <w:proofErr w:type="spellStart"/>
-      <w:r>
-        <w:t>whoever</w:t>
-      </w:r>
-      <w:proofErr w:type="spellEnd"/>
-      <w:r>
-        <w:t xml:space="preserve"> can </w:t>
-      </w:r>
-      <w:proofErr w:type="spellStart"/>
-      <w:r>
-        <w:t>make</w:t>
-      </w:r>
-      <w:proofErr w:type="spellEnd"/>
-      <w:r>
-        <w:t xml:space="preserve"> </w:t>
-      </w:r>
-      <w:proofErr w:type="spellStart"/>
-      <w:r>
-        <w:t>it</w:t>
-      </w:r>
-      <w:proofErr w:type="spellEnd"/>
-      <w:r>
-        <w:t xml:space="preserve"> </w:t>
-      </w:r>
-      <w:proofErr w:type="spellStart"/>
-      <w:r>
-        <w:t>happen</w:t>
-      </w:r>
-      <w:proofErr w:type="spellEnd"/>
-      <w:r>
-        <w:t xml:space="preserve">. </w:t>
-      </w:r>
-      <w:proofErr w:type="spellStart"/>
-      <w:r>
-        <w:t>Seriously</w:t>
-      </w:r>
-      <w:proofErr w:type="spellEnd"/>
-      <w:r>
-        <w:t xml:space="preserve">. </w:t>
-      </w:r>
-      <w:proofErr w:type="spellStart"/>
-      <w:r>
-        <w:t>There</w:t>
-      </w:r>
-      <w:proofErr w:type="spellEnd"/>
-      <w:r>
-        <w:t xml:space="preserve"> are </w:t>
-      </w:r>
-      <w:proofErr w:type="spellStart"/>
-      <w:r>
-        <w:t>comments</w:t>
-      </w:r>
-      <w:proofErr w:type="spellEnd"/>
-      <w:r>
-        <w:t xml:space="preserve"> in </w:t>
-      </w:r>
-      <w:proofErr w:type="spellStart"/>
-      <w:r>
-        <w:t>the</w:t>
-      </w:r>
-      <w:proofErr w:type="spellEnd"/>
-      <w:r>
-        <w:t xml:space="preserve"> </w:t>
-      </w:r>
-      <w:proofErr w:type="spellStart"/>
-      <w:r>
-        <w:t>raw</w:t>
-      </w:r>
-      <w:proofErr w:type="spellEnd"/>
-      <w:r>
-        <w:t xml:space="preserve"> </w:t>
-      </w:r>
-      <w:proofErr w:type="spellStart"/>
-      <w:r>
-        <w:t>survey</w:t>
-      </w:r>
-      <w:proofErr w:type="spellEnd"/>
-      <w:r>
-        <w:t xml:space="preserve"> </w:t>
-      </w:r>
-      <w:proofErr w:type="spellStart"/>
-      <w:r>
-        <w:t>results</w:t>
-      </w:r>
-      <w:proofErr w:type="spellEnd"/>
-      <w:r>
-        <w:t xml:space="preserve"> </w:t>
-      </w:r>
-      <w:proofErr w:type="spellStart"/>
-      <w:r>
-        <w:t>that</w:t>
-      </w:r>
-      <w:proofErr w:type="spellEnd"/>
-      <w:r>
-        <w:t xml:space="preserve"> </w:t>
-      </w:r>
-      <w:proofErr w:type="spellStart"/>
-      <w:r>
-        <w:t>indicate</w:t>
-      </w:r>
-      <w:proofErr w:type="spellEnd"/>
-      <w:r>
-        <w:t xml:space="preserve"> </w:t>
-      </w:r>
-      <w:proofErr w:type="spellStart"/>
-      <w:r>
-        <w:t>that</w:t>
-      </w:r>
-      <w:proofErr w:type="spellEnd"/>
-      <w:r>
-        <w:t xml:space="preserve"> </w:t>
-      </w:r>
-      <w:proofErr w:type="spellStart"/>
-      <w:r>
-        <w:t>others</w:t>
-      </w:r>
-      <w:proofErr w:type="spellEnd"/>
-      <w:r>
-        <w:t xml:space="preserve"> are </w:t>
-      </w:r>
-      <w:proofErr w:type="spellStart"/>
-      <w:r>
-        <w:t>ready</w:t>
-      </w:r>
-      <w:proofErr w:type="spellEnd"/>
-      <w:r>
-        <w:t xml:space="preserve"> </w:t>
-      </w:r>
-      <w:proofErr w:type="spellStart"/>
-      <w:r>
-        <w:t>to</w:t>
-      </w:r>
-      <w:proofErr w:type="spellEnd"/>
-      <w:r>
-        <w:t xml:space="preserve"> </w:t>
-      </w:r>
-      <w:proofErr w:type="spellStart"/>
-      <w:r>
-        <w:t>make</w:t>
-      </w:r>
-      <w:proofErr w:type="spellEnd"/>
-      <w:r>
-        <w:t xml:space="preserve"> a similar </w:t>
-      </w:r>
-      <w:proofErr w:type="spellStart"/>
-      <w:r>
-        <w:t>purchase</w:t>
-      </w:r>
-      <w:proofErr w:type="spellEnd"/>
-      <w:r>
-        <w:t xml:space="preserve">. </w:t>
-      </w:r>
-      <w:proofErr w:type="spellStart"/>
-      <w:r>
-        <w:t>Pay</w:t>
-      </w:r>
-      <w:proofErr w:type="spellEnd"/>
-      <w:r>
-        <w:t xml:space="preserve"> </w:t>
-      </w:r>
-      <w:proofErr w:type="spellStart"/>
-      <w:r>
-        <w:t>attention</w:t>
-      </w:r>
-      <w:proofErr w:type="spellEnd"/>
-      <w:r>
-        <w:t xml:space="preserve"> </w:t>
-      </w:r>
-      <w:proofErr w:type="spellStart"/>
-      <w:r>
-        <w:t>if</w:t>
-      </w:r>
-      <w:proofErr w:type="spellEnd"/>
-      <w:r>
-        <w:t xml:space="preserve"> </w:t>
-      </w:r>
-      <w:proofErr w:type="spellStart"/>
-      <w:r>
-        <w:t>you’re</w:t>
-      </w:r>
-      <w:proofErr w:type="spellEnd"/>
-      <w:r>
-        <w:t xml:space="preserve"> a </w:t>
-      </w:r>
-      <w:proofErr w:type="spellStart"/>
-      <w:r>
-        <w:t>developer</w:t>
-      </w:r>
-      <w:proofErr w:type="spellEnd"/>
-      <w:r>
-        <w:t xml:space="preserve"> </w:t>
-      </w:r>
-      <w:proofErr w:type="spellStart"/>
-      <w:r>
-        <w:t>tools</w:t>
-      </w:r>
-      <w:proofErr w:type="spellEnd"/>
-      <w:r>
-        <w:t xml:space="preserve"> </w:t>
-      </w:r>
-      <w:proofErr w:type="spellStart"/>
-      <w:r>
-        <w:t>company</w:t>
-      </w:r>
-      <w:proofErr w:type="spellEnd"/>
-      <w:r>
-        <w:t xml:space="preserve">, </w:t>
-      </w:r>
-      <w:proofErr w:type="spellStart"/>
-      <w:r>
-        <w:t>or</w:t>
-      </w:r>
-      <w:proofErr w:type="spellEnd"/>
-      <w:r>
-        <w:t xml:space="preserve"> aspire </w:t>
-      </w:r>
-      <w:proofErr w:type="spellStart"/>
-      <w:r>
-        <w:t>to</w:t>
-      </w:r>
-      <w:proofErr w:type="spellEnd"/>
-      <w:r>
-        <w:t xml:space="preserve"> </w:t>
-      </w:r>
-      <w:proofErr w:type="spellStart"/>
-      <w:r>
-        <w:t>have</w:t>
-      </w:r>
-      <w:proofErr w:type="spellEnd"/>
-      <w:r>
-        <w:t xml:space="preserve">/be </w:t>
-      </w:r>
-      <w:proofErr w:type="spellStart"/>
-      <w:r>
-        <w:t>one</w:t>
-      </w:r>
-      <w:proofErr w:type="spellEnd"/>
-      <w:r>
-        <w:t>.</w:t>
-      </w:r>
-    </w:p>
-    <w:p>
-      <w:pPr>
-        <w:pStyle w:val="IntenseQuote"/>
-      </w:pPr>
-      <w:r>
-        <w:t xml:space="preserve">Chas </w:t>
-      </w:r>
-      <w:proofErr w:type="spellStart"/>
-      <w:r>
-        <w:t>Emerick</w:t>
-      </w:r>
-      <w:proofErr w:type="spellEnd"/>
-    </w:p>
-    <w:p>
-      <w:r>
-        <w:t xml:space="preserve">Por lo expuesto anteriormente se considera un aporte de gran valor y a la vez un desafío, el desarrollo de un </w:t>
+        <w:pStyle w:val="Ttulo1"/>
+      </w:pPr>
+      <w:bookmarkStart w:id="5" w:name="_Toc331983486"/>
+      <w:r>
+        <w:t>Desafíos</w:t>
+      </w:r>
+      <w:bookmarkEnd w:id="5"/>
+    </w:p>
+    <w:p>
+      <w:pPr>
+        <w:rPr>
+          <w:rStyle w:val="Textoennegrita"/>
+        </w:rPr>
+      </w:pPr>
+      <w:r>
+        <w:rPr>
+          <w:rStyle w:val="Textoennegrita"/>
+        </w:rPr>
+        <w:t>UI/UX</w:t>
+      </w:r>
+    </w:p>
+    <w:p>
+      <w:r>
+        <w:t xml:space="preserve">Como se mencionó en una sección anterior, el principal objetivo de un </w:t>
       </w:r>
       <w:r>
         <w:rPr>
@@ -3267,64 +2731,6 @@
         <w:t>IDE</w:t>
       </w:r>
       <w:r>
-        <w:t>,</w:t>
-      </w:r>
-      <w:r>
-        <w:t xml:space="preserve"> concebido desde el origen para ser utilizado con el lenguaje </w:t>
-      </w:r>
-      <w:r>
-        <w:rPr>
-          <w:b/>
-        </w:rPr>
-        <w:t>Clojure</w:t>
-      </w:r>
-      <w:r>
-        <w:t xml:space="preserve"> y extensible a otros lenguajes de programación; utilizando para su construcción el mismo lenguaje </w:t>
-      </w:r>
-      <w:r>
-        <w:rPr>
-          <w:b/>
-        </w:rPr>
-        <w:t>Clojure</w:t>
-      </w:r>
-      <w:r>
-        <w:t>.</w:t>
-      </w:r>
-    </w:p>
-    <w:p>
-      <w:pPr>
-        <w:pStyle w:val="Heading1"/>
-      </w:pPr>
-      <w:bookmarkStart w:id="5" w:name="_Toc331983486"/>
-      <w:r>
-        <w:t>Desafíos</w:t>
-      </w:r>
-      <w:bookmarkEnd w:id="5"/>
-    </w:p>
-    <w:p>
-      <w:pPr>
-        <w:rPr>
-          <w:rStyle w:val="Strong"/>
-        </w:rPr>
-      </w:pPr>
-      <w:r>
-        <w:rPr>
-          <w:rStyle w:val="Strong"/>
-        </w:rPr>
-        <w:t>UI/UX</w:t>
-      </w:r>
-    </w:p>
-    <w:p>
-      <w:r>
-        <w:t xml:space="preserve">Como se mencionó en una sección anterior, el principal objetivo de un </w:t>
-      </w:r>
-      <w:r>
-        <w:rPr>
-          <w:b/>
-        </w:rPr>
-        <w:t>IDE</w:t>
-      </w:r>
-      <w:r>
         <w:t xml:space="preserve"> es darle al usuario una herramienta que facilite su trabajo y pueda concentrar sus esfuerzos en aquellas tareas que generan valor. Es por esto que la interfaz del usuario y la experiencia de éste con la aplicación son factores clave para el éxito del </w:t>
       </w:r>
       <w:r>
@@ -3337,12 +2743,12 @@
     <w:p>
       <w:pPr>
         <w:rPr>
-          <w:rStyle w:val="Strong"/>
-        </w:rPr>
-      </w:pPr>
-      <w:r>
-        <w:rPr>
-          <w:rStyle w:val="Strong"/>
+          <w:rStyle w:val="Textoennegrita"/>
+        </w:rPr>
+      </w:pPr>
+      <w:r>
+        <w:rPr>
+          <w:rStyle w:val="Textoennegrita"/>
         </w:rPr>
         <w:lastRenderedPageBreak/>
         <w:t>Extensibilidad</w:t>
@@ -3382,12 +2788,12 @@
     <w:p>
       <w:pPr>
         <w:rPr>
-          <w:rStyle w:val="Strong"/>
-        </w:rPr>
-      </w:pPr>
-      <w:r>
-        <w:rPr>
-          <w:rStyle w:val="Strong"/>
+          <w:rStyle w:val="Textoennegrita"/>
+        </w:rPr>
+      </w:pPr>
+      <w:r>
+        <w:rPr>
+          <w:rStyle w:val="Textoennegrita"/>
         </w:rPr>
         <w:t>Integración con Java</w:t>
       </w:r>
@@ -3395,41 +2801,41 @@
     <w:p>
       <w:pPr>
         <w:rPr>
-          <w:rStyle w:val="Strong"/>
+          <w:rStyle w:val="Textoennegrita"/>
           <w:b w:val="0"/>
         </w:rPr>
       </w:pPr>
       <w:r>
         <w:rPr>
-          <w:rStyle w:val="Strong"/>
+          <w:rStyle w:val="Textoennegrita"/>
           <w:b w:val="0"/>
         </w:rPr>
         <w:t xml:space="preserve">Uno de los más grandes atractivos de Clojure es que permite reutilizar librerías de Java, lo cual facilita la implementación de muchas soluciones, mediante la combinación del poder del lenguaje Clojure y la robustez de código probado y estable existente. Dada la gran interacción que se presenta entre estos dos lenguajes, la aplicación debe ser capaz de facilitar la integración del uso de Java dentro de Clojure, para que la utilización de uno en el otro sea lo más natural posible. Este es un objetivo difícil de lograr dado que para ello </w:t>
       </w:r>
       <w:r>
         <w:rPr>
-          <w:rStyle w:val="Strong"/>
+          <w:rStyle w:val="Textoennegrita"/>
           <w:b w:val="0"/>
         </w:rPr>
         <w:t xml:space="preserve">la aplicación </w:t>
       </w:r>
       <w:r>
         <w:rPr>
-          <w:rStyle w:val="Strong"/>
+          <w:rStyle w:val="Textoennegrita"/>
           <w:b w:val="0"/>
         </w:rPr>
         <w:t xml:space="preserve">no sólo debe ser capaz de manejar código de Clojure, sino </w:t>
       </w:r>
       <w:r>
         <w:rPr>
-          <w:rStyle w:val="Strong"/>
+          <w:rStyle w:val="Textoennegrita"/>
           <w:b w:val="0"/>
         </w:rPr>
         <w:t>también poseer la infraestructura para manipular clases y librerías de Java</w:t>
       </w:r>
       <w:r>
         <w:rPr>
-          <w:rStyle w:val="Strong"/>
+          <w:rStyle w:val="Textoennegrita"/>
           <w:b w:val="0"/>
         </w:rPr>
         <w:t>, con todo lo que ello implica.</w:t>
@@ -3437,7 +2843,7 @@
     </w:p>
     <w:p>
       <w:pPr>
-        <w:pStyle w:val="Heading1"/>
+        <w:pStyle w:val="Ttulo1"/>
       </w:pPr>
       <w:bookmarkStart w:id="6" w:name="_Toc331983487"/>
       <w:r>
@@ -3527,19 +2933,19 @@
     <w:p>
       <w:pPr>
         <w:rPr>
-          <w:rStyle w:val="Strong"/>
-        </w:rPr>
-      </w:pPr>
-      <w:r>
-        <w:rPr>
-          <w:rStyle w:val="Strong"/>
+          <w:rStyle w:val="Textoennegrita"/>
+        </w:rPr>
+      </w:pPr>
+      <w:r>
+        <w:rPr>
+          <w:rStyle w:val="Textoennegrita"/>
         </w:rPr>
         <w:t>Requeridas</w:t>
       </w:r>
     </w:p>
     <w:p>
       <w:pPr>
-        <w:pStyle w:val="ListParagraph"/>
+        <w:pStyle w:val="Prrafodelista"/>
         <w:numPr>
           <w:ilvl w:val="0"/>
           <w:numId w:val="3"/>
@@ -3566,7 +2972,7 @@
     </w:p>
     <w:p>
       <w:pPr>
-        <w:pStyle w:val="ListParagraph"/>
+        <w:pStyle w:val="Prrafodelista"/>
         <w:numPr>
           <w:ilvl w:val="1"/>
           <w:numId w:val="3"/>
@@ -3578,7 +2984,7 @@
     </w:p>
     <w:p>
       <w:pPr>
-        <w:pStyle w:val="ListParagraph"/>
+        <w:pStyle w:val="Prrafodelista"/>
         <w:numPr>
           <w:ilvl w:val="2"/>
           <w:numId w:val="3"/>
@@ -3590,7 +2996,7 @@
     </w:p>
     <w:p>
       <w:pPr>
-        <w:pStyle w:val="ListParagraph"/>
+        <w:pStyle w:val="Prrafodelista"/>
         <w:numPr>
           <w:ilvl w:val="1"/>
           <w:numId w:val="3"/>
@@ -3608,7 +3014,7 @@
     </w:p>
     <w:p>
       <w:pPr>
-        <w:pStyle w:val="ListParagraph"/>
+        <w:pStyle w:val="Prrafodelista"/>
         <w:numPr>
           <w:ilvl w:val="1"/>
           <w:numId w:val="3"/>
@@ -3623,7 +3029,7 @@
     </w:p>
     <w:p>
       <w:pPr>
-        <w:pStyle w:val="ListParagraph"/>
+        <w:pStyle w:val="Prrafodelista"/>
         <w:numPr>
           <w:ilvl w:val="1"/>
           <w:numId w:val="3"/>
@@ -3655,7 +3061,7 @@
     </w:p>
     <w:p>
       <w:pPr>
-        <w:pStyle w:val="ListParagraph"/>
+        <w:pStyle w:val="Prrafodelista"/>
         <w:numPr>
           <w:ilvl w:val="1"/>
           <w:numId w:val="3"/>
@@ -3667,7 +3073,7 @@
     </w:p>
     <w:p>
       <w:pPr>
-        <w:pStyle w:val="ListParagraph"/>
+        <w:pStyle w:val="Prrafodelista"/>
         <w:numPr>
           <w:ilvl w:val="1"/>
           <w:numId w:val="3"/>
@@ -3679,7 +3085,7 @@
     </w:p>
     <w:p>
       <w:pPr>
-        <w:pStyle w:val="ListParagraph"/>
+        <w:pStyle w:val="Prrafodelista"/>
         <w:numPr>
           <w:ilvl w:val="1"/>
           <w:numId w:val="3"/>
@@ -3691,7 +3097,7 @@
     </w:p>
     <w:p>
       <w:pPr>
-        <w:pStyle w:val="ListParagraph"/>
+        <w:pStyle w:val="Prrafodelista"/>
         <w:numPr>
           <w:ilvl w:val="1"/>
           <w:numId w:val="3"/>
@@ -3703,7 +3109,7 @@
     </w:p>
     <w:p>
       <w:pPr>
-        <w:pStyle w:val="ListParagraph"/>
+        <w:pStyle w:val="Prrafodelista"/>
         <w:numPr>
           <w:ilvl w:val="2"/>
           <w:numId w:val="3"/>
@@ -3729,7 +3135,7 @@
     </w:p>
     <w:p>
       <w:pPr>
-        <w:pStyle w:val="ListParagraph"/>
+        <w:pStyle w:val="Prrafodelista"/>
         <w:numPr>
           <w:ilvl w:val="2"/>
           <w:numId w:val="3"/>
@@ -3766,7 +3172,7 @@
     </w:p>
     <w:p>
       <w:pPr>
-        <w:pStyle w:val="ListParagraph"/>
+        <w:pStyle w:val="Prrafodelista"/>
         <w:numPr>
           <w:ilvl w:val="2"/>
           <w:numId w:val="3"/>
@@ -3778,7 +3184,7 @@
     </w:p>
     <w:p>
       <w:pPr>
-        <w:pStyle w:val="ListParagraph"/>
+        <w:pStyle w:val="Prrafodelista"/>
         <w:numPr>
           <w:ilvl w:val="0"/>
           <w:numId w:val="3"/>
@@ -3811,7 +3217,7 @@
     </w:p>
     <w:p>
       <w:pPr>
-        <w:pStyle w:val="ListParagraph"/>
+        <w:pStyle w:val="Prrafodelista"/>
         <w:numPr>
           <w:ilvl w:val="1"/>
           <w:numId w:val="3"/>
@@ -3824,7 +3230,7 @@
     </w:p>
     <w:p>
       <w:pPr>
-        <w:pStyle w:val="ListParagraph"/>
+        <w:pStyle w:val="Prrafodelista"/>
         <w:numPr>
           <w:ilvl w:val="1"/>
           <w:numId w:val="3"/>
@@ -3836,7 +3242,7 @@
     </w:p>
     <w:p>
       <w:pPr>
-        <w:pStyle w:val="ListParagraph"/>
+        <w:pStyle w:val="Prrafodelista"/>
         <w:numPr>
           <w:ilvl w:val="1"/>
           <w:numId w:val="3"/>
@@ -3851,7 +3257,7 @@
     </w:p>
     <w:p>
       <w:pPr>
-        <w:pStyle w:val="ListParagraph"/>
+        <w:pStyle w:val="Prrafodelista"/>
         <w:numPr>
           <w:ilvl w:val="2"/>
           <w:numId w:val="3"/>
@@ -3861,16 +3267,7 @@
         <w:t xml:space="preserve">Existencia de una configuración </w:t>
       </w:r>
       <w:r>
-        <w:t>in</w:t>
-      </w:r>
-      <w:r>
-        <w:t>i</w:t>
-      </w:r>
-      <w:r>
-        <w:t>cial</w:t>
-      </w:r>
-      <w:r>
-        <w:t xml:space="preserve"> básica</w:t>
+        <w:t>inicial básica</w:t>
       </w:r>
       <w:r>
         <w:t>.</w:t>
@@ -3878,7 +3275,7 @@
     </w:p>
     <w:p>
       <w:pPr>
-        <w:pStyle w:val="ListParagraph"/>
+        <w:pStyle w:val="Prrafodelista"/>
         <w:numPr>
           <w:ilvl w:val="2"/>
           <w:numId w:val="3"/>
@@ -3890,7 +3287,7 @@
     </w:p>
     <w:p>
       <w:pPr>
-        <w:pStyle w:val="ListParagraph"/>
+        <w:pStyle w:val="Prrafodelista"/>
         <w:numPr>
           <w:ilvl w:val="1"/>
           <w:numId w:val="3"/>
@@ -3921,147 +3318,446 @@
     </w:p>
     <w:p>
       <w:pPr>
-        <w:pStyle w:val="ListParagraph"/>
+        <w:pStyle w:val="Prrafodelista"/>
         <w:numPr>
           <w:ilvl w:val="0"/>
           <w:numId w:val="3"/>
         </w:numPr>
-      </w:pPr>
-      <w:r>
-        <w:rPr>
-          <w:b/>
-        </w:rPr>
-        <w:t>Análisis Estático de Código</w:t>
-      </w:r>
-    </w:p>
-    <w:p>
-      <w:pPr>
-        <w:pStyle w:val="ListParagraph"/>
+        <w:rPr>
+          <w:b/>
+        </w:rPr>
+      </w:pPr>
+      <w:r>
+        <w:rPr>
+          <w:b/>
+        </w:rPr>
+        <w:t>Interfaz de Usuario</w:t>
+      </w:r>
+    </w:p>
+    <w:p>
+      <w:pPr>
+        <w:pStyle w:val="Prrafodelista"/>
         <w:numPr>
           <w:ilvl w:val="1"/>
           <w:numId w:val="3"/>
         </w:numPr>
-      </w:pPr>
-      <w:r>
-        <w:t>Navegación de símbolos</w:t>
-      </w:r>
-      <w:r>
-        <w:t xml:space="preserve"> (por ej. “I</w:t>
-      </w:r>
-      <w:r>
-        <w:t>r a la declaración</w:t>
-      </w:r>
-      <w:r>
-        <w:t>”)</w:t>
-      </w:r>
-      <w:r>
-        <w:t>.</w:t>
-      </w:r>
-    </w:p>
-    <w:p>
-      <w:pPr>
-        <w:pStyle w:val="ListParagraph"/>
+        <w:rPr>
+          <w:b/>
+        </w:rPr>
+      </w:pPr>
+      <w:r>
+        <w:t>Simplicidad.</w:t>
+      </w:r>
+    </w:p>
+    <w:p>
+      <w:pPr>
+        <w:pStyle w:val="Prrafodelista"/>
         <w:numPr>
           <w:ilvl w:val="1"/>
           <w:numId w:val="3"/>
         </w:numPr>
       </w:pPr>
       <w:r>
-        <w:t>E</w:t>
-      </w:r>
-      <w:r>
-        <w:t xml:space="preserve">ncontrar usos </w:t>
-      </w:r>
-      <w:r>
-        <w:t>de un símbolo.</w:t>
-      </w:r>
-    </w:p>
-    <w:p>
-      <w:pPr>
-        <w:pStyle w:val="ListParagraph"/>
+        <w:t>Descubrimiento progresivo de las funcionalidades de la aplicación</w:t>
+      </w:r>
+      <w:r>
+        <w:t>.</w:t>
+      </w:r>
+    </w:p>
+    <w:p>
+      <w:pPr>
+        <w:pStyle w:val="Prrafodelista"/>
+        <w:numPr>
+          <w:ilvl w:val="0"/>
+          <w:numId w:val="3"/>
+        </w:numPr>
+        <w:rPr>
+          <w:b/>
+          <w:lang w:val="en-US"/>
+        </w:rPr>
+      </w:pPr>
+      <w:r>
+        <w:rPr>
+          <w:b/>
+          <w:lang w:val="en-US"/>
+        </w:rPr>
+        <w:t>REPL (Read-</w:t>
+      </w:r>
+      <w:proofErr w:type="spellStart"/>
+      <w:r>
+        <w:rPr>
+          <w:b/>
+          <w:lang w:val="en-US"/>
+        </w:rPr>
+        <w:t>Eval</w:t>
+      </w:r>
+      <w:proofErr w:type="spellEnd"/>
+      <w:r>
+        <w:rPr>
+          <w:b/>
+          <w:lang w:val="en-US"/>
+        </w:rPr>
+        <w:t>-Print-Loop)</w:t>
+      </w:r>
+    </w:p>
+    <w:p>
+      <w:pPr>
+        <w:pStyle w:val="Prrafodelista"/>
         <w:numPr>
           <w:ilvl w:val="1"/>
           <w:numId w:val="3"/>
         </w:numPr>
       </w:pPr>
       <w:r>
-        <w:t xml:space="preserve">Estructura </w:t>
-      </w:r>
-      <w:r>
-        <w:t>del archivo abierto.</w:t>
-      </w:r>
-    </w:p>
-    <w:p>
-      <w:pPr>
-        <w:pStyle w:val="ListParagraph"/>
+        <w:t>Soporte para múltiples REPL.</w:t>
+      </w:r>
+    </w:p>
+    <w:p>
+      <w:pPr>
+        <w:pStyle w:val="Prrafodelista"/>
+        <w:numPr>
+          <w:ilvl w:val="2"/>
+          <w:numId w:val="3"/>
+        </w:numPr>
+      </w:pPr>
+      <w:r>
+        <w:t>Procesos distintos de la aplicación principal.</w:t>
+      </w:r>
+    </w:p>
+    <w:p>
+      <w:pPr>
+        <w:pStyle w:val="Prrafodelista"/>
+        <w:numPr>
+          <w:ilvl w:val="2"/>
+          <w:numId w:val="3"/>
+        </w:numPr>
+      </w:pPr>
+      <w:r>
+        <w:t>REPL remotos.</w:t>
+      </w:r>
+    </w:p>
+    <w:p>
+      <w:pPr>
+        <w:pStyle w:val="Prrafodelista"/>
         <w:numPr>
           <w:ilvl w:val="1"/>
           <w:numId w:val="3"/>
         </w:numPr>
       </w:pPr>
       <w:r>
+        <w:t>Historia</w:t>
+      </w:r>
+      <w:r>
+        <w:t>l de ejecución en el REPL accesible.</w:t>
+      </w:r>
+    </w:p>
+    <w:p>
+      <w:pPr>
+        <w:pStyle w:val="Prrafodelista"/>
+        <w:numPr>
+          <w:ilvl w:val="2"/>
+          <w:numId w:val="3"/>
+        </w:numPr>
+      </w:pPr>
+      <w:r>
+        <w:t>Buscar.</w:t>
+      </w:r>
+    </w:p>
+    <w:p>
+      <w:pPr>
+        <w:pStyle w:val="Prrafodelista"/>
+        <w:numPr>
+          <w:ilvl w:val="2"/>
+          <w:numId w:val="3"/>
+        </w:numPr>
+      </w:pPr>
+      <w:r>
+        <w:t>Ejecutar nuevamente.</w:t>
+      </w:r>
+    </w:p>
+    <w:p>
+      <w:pPr>
+        <w:pStyle w:val="Prrafodelista"/>
+        <w:numPr>
+          <w:ilvl w:val="1"/>
+          <w:numId w:val="3"/>
+        </w:numPr>
+      </w:pPr>
+      <w:r>
+        <w:t>Funcionalidad de edición completa dentro del REPL (ver punto anterior)</w:t>
+      </w:r>
+      <w:r>
+        <w:t>.</w:t>
+      </w:r>
+    </w:p>
+    <w:p>
+      <w:pPr>
+        <w:pStyle w:val="Prrafodelista"/>
+        <w:numPr>
+          <w:ilvl w:val="1"/>
+          <w:numId w:val="3"/>
+        </w:numPr>
+      </w:pPr>
+      <w:r>
         <w:t xml:space="preserve">Navegador de </w:t>
       </w:r>
       <w:proofErr w:type="spellStart"/>
       <w:r>
-        <w:t>Namespaces</w:t>
+        <w:t>namespaces</w:t>
       </w:r>
       <w:proofErr w:type="spellEnd"/>
       <w:r>
-        <w:t xml:space="preserve"> con capacidad de búsqueda.</w:t>
-      </w:r>
-    </w:p>
-    <w:p>
-      <w:pPr>
-        <w:pStyle w:val="ListParagraph"/>
+        <w:t xml:space="preserve"> </w:t>
+      </w:r>
+      <w:r>
+        <w:t xml:space="preserve">que se encuentran </w:t>
+      </w:r>
+      <w:r>
+        <w:t>cargados en el REPL en tiempo de ejecución.</w:t>
+      </w:r>
+    </w:p>
+    <w:p>
+      <w:pPr>
+        <w:pStyle w:val="Prrafodelista"/>
+        <w:numPr>
+          <w:ilvl w:val="1"/>
+          <w:numId w:val="3"/>
+        </w:numPr>
+      </w:pPr>
+      <w:r>
+        <w:t>Verificar el estado o matar un REPL determinado.</w:t>
+      </w:r>
+    </w:p>
+    <w:p>
+      <w:pPr>
+        <w:pStyle w:val="Prrafodelista"/>
+        <w:numPr>
+          <w:ilvl w:val="1"/>
+          <w:numId w:val="3"/>
+        </w:numPr>
+      </w:pPr>
+      <w:r>
+        <w:t xml:space="preserve">Separación (opcional) de los </w:t>
+      </w:r>
+      <w:proofErr w:type="spellStart"/>
+      <w:r>
+        <w:t>streams</w:t>
+      </w:r>
+      <w:proofErr w:type="spellEnd"/>
+      <w:r>
+        <w:t xml:space="preserve"> de entrada, salida (*</w:t>
+      </w:r>
+      <w:proofErr w:type="spellStart"/>
+      <w:r>
+        <w:t>out</w:t>
+      </w:r>
+      <w:proofErr w:type="spellEnd"/>
+      <w:r>
+        <w:t>*) y error (*</w:t>
+      </w:r>
+      <w:proofErr w:type="spellStart"/>
+      <w:r>
+        <w:t>err</w:t>
+      </w:r>
+      <w:proofErr w:type="spellEnd"/>
+      <w:r>
+        <w:t>*).</w:t>
+      </w:r>
+    </w:p>
+    <w:p>
+      <w:pPr>
+        <w:pStyle w:val="Prrafodelista"/>
+        <w:numPr>
+          <w:ilvl w:val="1"/>
+          <w:numId w:val="3"/>
+        </w:numPr>
+      </w:pPr>
+      <w:r>
+        <w:t xml:space="preserve">Generación y configuración automática del </w:t>
+      </w:r>
+      <w:proofErr w:type="spellStart"/>
+      <w:r>
+        <w:rPr>
+          <w:i/>
+        </w:rPr>
+        <w:t>classpath</w:t>
+      </w:r>
+      <w:proofErr w:type="spellEnd"/>
+      <w:r>
+        <w:t xml:space="preserve"> del REPL cargado, incluyendo:</w:t>
+      </w:r>
+    </w:p>
+    <w:p>
+      <w:pPr>
+        <w:pStyle w:val="Prrafodelista"/>
+        <w:numPr>
+          <w:ilvl w:val="2"/>
+          <w:numId w:val="3"/>
+        </w:numPr>
+      </w:pPr>
+      <w:r>
+        <w:t xml:space="preserve">El </w:t>
+      </w:r>
+      <w:proofErr w:type="spellStart"/>
+      <w:r>
+        <w:rPr>
+          <w:i/>
+        </w:rPr>
+        <w:t>path</w:t>
+      </w:r>
+      <w:proofErr w:type="spellEnd"/>
+      <w:r>
+        <w:t xml:space="preserve"> a los archivos fuente del proyecto actual.</w:t>
+      </w:r>
+    </w:p>
+    <w:p>
+      <w:pPr>
+        <w:pStyle w:val="Prrafodelista"/>
+        <w:numPr>
+          <w:ilvl w:val="2"/>
+          <w:numId w:val="3"/>
+        </w:numPr>
+      </w:pPr>
+      <w:r>
+        <w:t xml:space="preserve">El </w:t>
+      </w:r>
+      <w:proofErr w:type="spellStart"/>
+      <w:r>
+        <w:rPr>
+          <w:i/>
+        </w:rPr>
+        <w:t>path</w:t>
+      </w:r>
+      <w:proofErr w:type="spellEnd"/>
+      <w:r>
+        <w:t xml:space="preserve"> a los archivos fuente de los proyectos referenciados.</w:t>
+      </w:r>
+    </w:p>
+    <w:p>
+      <w:pPr>
+        <w:pStyle w:val="Prrafodelista"/>
+        <w:numPr>
+          <w:ilvl w:val="2"/>
+          <w:numId w:val="3"/>
+        </w:numPr>
+      </w:pPr>
+      <w:r>
+        <w:t>Todas las dependencias indicadas en cada proyecto.</w:t>
+      </w:r>
+    </w:p>
+    <w:p>
+      <w:pPr>
+        <w:rPr>
+          <w:rStyle w:val="Textoennegrita"/>
+        </w:rPr>
+      </w:pPr>
+      <w:r>
+        <w:rPr>
+          <w:rStyle w:val="Textoennegrita"/>
+        </w:rPr>
+        <w:t>Deseables</w:t>
+      </w:r>
+    </w:p>
+    <w:p>
+      <w:pPr>
+        <w:pStyle w:val="Prrafodelista"/>
         <w:numPr>
           <w:ilvl w:val="0"/>
           <w:numId w:val="3"/>
         </w:numPr>
-        <w:rPr>
-          <w:b/>
-        </w:rPr>
-      </w:pPr>
-      <w:r>
-        <w:rPr>
-          <w:b/>
-        </w:rPr>
-        <w:t>Interfaz de Usuario</w:t>
-      </w:r>
-    </w:p>
-    <w:p>
-      <w:pPr>
-        <w:pStyle w:val="ListParagraph"/>
+      </w:pPr>
+      <w:r>
+        <w:rPr>
+          <w:b/>
+        </w:rPr>
+        <w:t>E</w:t>
+      </w:r>
+      <w:r>
+        <w:rPr>
+          <w:b/>
+        </w:rPr>
+        <w:t xml:space="preserve">dición de </w:t>
+      </w:r>
+      <w:r>
+        <w:rPr>
+          <w:b/>
+        </w:rPr>
+        <w:t>Código</w:t>
+      </w:r>
+    </w:p>
+    <w:p>
+      <w:pPr>
+        <w:pStyle w:val="Prrafodelista"/>
         <w:numPr>
           <w:ilvl w:val="1"/>
           <w:numId w:val="3"/>
         </w:numPr>
-        <w:rPr>
-          <w:b/>
-        </w:rPr>
-      </w:pPr>
-      <w:r>
-        <w:t>Simplicidad.</w:t>
-      </w:r>
-    </w:p>
-    <w:p>
-      <w:pPr>
-        <w:pStyle w:val="ListParagraph"/>
+      </w:pPr>
+      <w:r>
+        <w:t xml:space="preserve">Formato Automático Sintáctico: por ejemplo no aplicar las mismas reglas de formato para un </w:t>
+      </w:r>
+      <w:proofErr w:type="spellStart"/>
+      <w:r>
+        <w:rPr>
+          <w:i/>
+        </w:rPr>
+        <w:t>doc-string</w:t>
+      </w:r>
+      <w:proofErr w:type="spellEnd"/>
+      <w:r>
+        <w:t xml:space="preserve"> que para el resto del código.</w:t>
+      </w:r>
+    </w:p>
+    <w:p>
+      <w:pPr>
+        <w:pStyle w:val="Prrafodelista"/>
+        <w:numPr>
+          <w:ilvl w:val="0"/>
+          <w:numId w:val="3"/>
+        </w:numPr>
+        <w:rPr>
+          <w:b/>
+        </w:rPr>
+      </w:pPr>
+      <w:r>
+        <w:rPr>
+          <w:b/>
+        </w:rPr>
+        <w:t xml:space="preserve">Soporte Integral de Desarrollo </w:t>
+      </w:r>
+      <w:r>
+        <w:rPr>
+          <w:b/>
+        </w:rPr>
+        <w:t xml:space="preserve">en </w:t>
+      </w:r>
+      <w:r>
+        <w:rPr>
+          <w:b/>
+        </w:rPr>
+        <w:t>Java</w:t>
+      </w:r>
+    </w:p>
+    <w:p>
+      <w:pPr>
+        <w:pStyle w:val="Prrafodelista"/>
         <w:numPr>
           <w:ilvl w:val="1"/>
           <w:numId w:val="3"/>
         </w:numPr>
       </w:pPr>
-      <w:r>
-        <w:t>Descubrimiento progresivo de las funcionalidades de la aplicación</w:t>
-      </w:r>
+      <w:proofErr w:type="spellStart"/>
+      <w:r>
+        <w:t>Debugger</w:t>
+      </w:r>
+      <w:proofErr w:type="spellEnd"/>
       <w:r>
         <w:t>.</w:t>
       </w:r>
     </w:p>
     <w:p>
       <w:pPr>
-        <w:pStyle w:val="ListParagraph"/>
+        <w:pStyle w:val="Prrafodelista"/>
         <w:numPr>
           <w:ilvl w:val="0"/>
           <w:numId w:val="3"/>
@@ -4074,503 +3770,179 @@
         <w:rPr>
           <w:b/>
         </w:rPr>
-        <w:t>REPL</w:t>
-      </w:r>
-      <w:r>
-        <w:rPr>
-          <w:b/>
-        </w:rPr>
-        <w:t xml:space="preserve"> (</w:t>
-      </w:r>
-      <w:proofErr w:type="spellStart"/>
-      <w:r>
-        <w:rPr>
-          <w:b/>
-        </w:rPr>
-        <w:t>Read-Eval-Print-Loop</w:t>
-      </w:r>
-      <w:proofErr w:type="spellEnd"/>
-      <w:r>
-        <w:rPr>
-          <w:b/>
-        </w:rPr>
-        <w:t>)</w:t>
-      </w:r>
-    </w:p>
-    <w:p>
-      <w:pPr>
-        <w:pStyle w:val="ListParagraph"/>
+        <w:t>Generación de Código</w:t>
+      </w:r>
+    </w:p>
+    <w:p>
+      <w:pPr>
+        <w:pStyle w:val="Prrafodelista"/>
         <w:numPr>
           <w:ilvl w:val="1"/>
           <w:numId w:val="3"/>
         </w:numPr>
-      </w:pPr>
-      <w:r>
-        <w:t>Soporte para múltiples REPL.</w:t>
-      </w:r>
-    </w:p>
-    <w:p>
-      <w:pPr>
-        <w:pStyle w:val="ListParagraph"/>
+        <w:rPr>
+          <w:lang w:val="en-US"/>
+        </w:rPr>
+      </w:pPr>
+      <w:proofErr w:type="spellStart"/>
+      <w:r>
+        <w:rPr>
+          <w:lang w:val="en-US"/>
+        </w:rPr>
+        <w:t>deftype</w:t>
+      </w:r>
+      <w:proofErr w:type="spellEnd"/>
+      <w:r>
+        <w:rPr>
+          <w:lang w:val="en-US"/>
+        </w:rPr>
+        <w:t>/</w:t>
+      </w:r>
+      <w:proofErr w:type="spellStart"/>
+      <w:r>
+        <w:rPr>
+          <w:lang w:val="en-US"/>
+        </w:rPr>
+        <w:t>defrecord</w:t>
+      </w:r>
+      <w:proofErr w:type="spellEnd"/>
+      <w:r>
+        <w:rPr>
+          <w:lang w:val="en-US"/>
+        </w:rPr>
+        <w:t>/extend-type/gen-class/proxy</w:t>
+      </w:r>
+    </w:p>
+    <w:p>
+      <w:pPr>
+        <w:pStyle w:val="Prrafodelista"/>
         <w:numPr>
-          <w:ilvl w:val="2"/>
+          <w:ilvl w:val="0"/>
           <w:numId w:val="3"/>
         </w:numPr>
-      </w:pPr>
-      <w:r>
-        <w:t>Procesos distintos de la aplicación principal.</w:t>
-      </w:r>
-    </w:p>
-    <w:p>
-      <w:pPr>
-        <w:pStyle w:val="ListParagraph"/>
-        <w:numPr>
-          <w:ilvl w:val="2"/>
-          <w:numId w:val="3"/>
-        </w:numPr>
-      </w:pPr>
-      <w:r>
-        <w:t>REPL remotos.</w:t>
-      </w:r>
-    </w:p>
-    <w:p>
-      <w:pPr>
-        <w:pStyle w:val="ListParagraph"/>
+        <w:rPr>
+          <w:b/>
+        </w:rPr>
+      </w:pPr>
+      <w:r>
+        <w:rPr>
+          <w:b/>
+        </w:rPr>
+        <w:t>REPL</w:t>
+      </w:r>
+    </w:p>
+    <w:p>
+      <w:pPr>
+        <w:pStyle w:val="Prrafodelista"/>
         <w:numPr>
           <w:ilvl w:val="1"/>
           <w:numId w:val="3"/>
         </w:numPr>
-      </w:pPr>
-      <w:r>
-        <w:t>Historia</w:t>
-      </w:r>
-      <w:r>
-        <w:t>l de ejecución en el REPL accesible.</w:t>
-      </w:r>
-    </w:p>
-    <w:p>
-      <w:pPr>
-        <w:pStyle w:val="ListParagraph"/>
-        <w:numPr>
-          <w:ilvl w:val="2"/>
-          <w:numId w:val="3"/>
-        </w:numPr>
-      </w:pPr>
-      <w:r>
-        <w:t>Buscar.</w:t>
-      </w:r>
-    </w:p>
-    <w:p>
-      <w:pPr>
-        <w:pStyle w:val="ListParagraph"/>
-        <w:numPr>
-          <w:ilvl w:val="2"/>
-          <w:numId w:val="3"/>
-        </w:numPr>
-      </w:pPr>
-      <w:r>
-        <w:t>Ejecutar nuevamente.</w:t>
-      </w:r>
-    </w:p>
-    <w:p>
-      <w:pPr>
-        <w:pStyle w:val="ListParagraph"/>
+        <w:rPr>
+          <w:b/>
+        </w:rPr>
+      </w:pPr>
+      <w:r>
+        <w:t>Formato configurable de la salida.</w:t>
+      </w:r>
+    </w:p>
+    <w:p>
+      <w:pPr>
+        <w:pStyle w:val="Prrafodelista"/>
         <w:numPr>
           <w:ilvl w:val="1"/>
           <w:numId w:val="3"/>
         </w:numPr>
       </w:pPr>
       <w:r>
-        <w:t>Funcionalidad de edición completa dentro del REPL (ver punto anterior)</w:t>
-      </w:r>
-      <w:r>
-        <w:t>.</w:t>
-      </w:r>
-    </w:p>
-    <w:p>
-      <w:pPr>
-        <w:pStyle w:val="ListParagraph"/>
+        <w:t xml:space="preserve">Posibilidad de </w:t>
+      </w:r>
+      <w:r>
+        <w:t xml:space="preserve">“imprimir” entidades además de texto, al estilo </w:t>
+      </w:r>
+      <w:proofErr w:type="spellStart"/>
+      <w:r>
+        <w:t>Mathematica</w:t>
+      </w:r>
+      <w:proofErr w:type="spellEnd"/>
+      <w:r>
+        <w:t xml:space="preserve"> u otras aplicaciones y lenguajes existentes.</w:t>
+      </w:r>
+    </w:p>
+    <w:p>
+      <w:pPr>
+        <w:pStyle w:val="Prrafodelista"/>
+        <w:numPr>
+          <w:ilvl w:val="0"/>
+          <w:numId w:val="3"/>
+        </w:numPr>
+      </w:pPr>
+      <w:r>
+        <w:rPr>
+          <w:b/>
+        </w:rPr>
+        <w:t>Análisis Estático de Código</w:t>
+      </w:r>
+    </w:p>
+    <w:p>
+      <w:pPr>
+        <w:pStyle w:val="Prrafodelista"/>
         <w:numPr>
           <w:ilvl w:val="1"/>
           <w:numId w:val="3"/>
         </w:numPr>
       </w:pPr>
       <w:r>
-        <w:t xml:space="preserve">Navegador de </w:t>
-      </w:r>
-      <w:proofErr w:type="spellStart"/>
-      <w:r>
-        <w:t>namespaces</w:t>
-      </w:r>
-      <w:proofErr w:type="spellEnd"/>
-      <w:r>
-        <w:t xml:space="preserve"> </w:t>
-      </w:r>
-      <w:r>
-        <w:t xml:space="preserve">que se encuentran </w:t>
-      </w:r>
-      <w:r>
-        <w:t>cargados en el REPL en tiempo de ejecución.</w:t>
-      </w:r>
-    </w:p>
-    <w:p>
-      <w:pPr>
-        <w:pStyle w:val="ListParagraph"/>
+        <w:t>Navegación de símbolos (por ej. “Ir a la declaración”).</w:t>
+      </w:r>
+    </w:p>
+    <w:p>
+      <w:pPr>
+        <w:pStyle w:val="Prrafodelista"/>
         <w:numPr>
           <w:ilvl w:val="1"/>
           <w:numId w:val="3"/>
         </w:numPr>
       </w:pPr>
       <w:r>
-        <w:t>Verificar el estado o matar un REPL determinado.</w:t>
-      </w:r>
-    </w:p>
-    <w:p>
-      <w:pPr>
-        <w:pStyle w:val="ListParagraph"/>
+        <w:t>Encontrar usos de un símbolo.</w:t>
+      </w:r>
+    </w:p>
+    <w:p>
+      <w:pPr>
+        <w:pStyle w:val="Prrafodelista"/>
         <w:numPr>
           <w:ilvl w:val="1"/>
           <w:numId w:val="3"/>
         </w:numPr>
       </w:pPr>
       <w:r>
-        <w:t xml:space="preserve">Separación (opcional) de los </w:t>
-      </w:r>
-      <w:proofErr w:type="spellStart"/>
-      <w:r>
-        <w:t>streams</w:t>
-      </w:r>
-      <w:proofErr w:type="spellEnd"/>
-      <w:r>
-        <w:t xml:space="preserve"> de entrada, salida (*</w:t>
-      </w:r>
-      <w:proofErr w:type="spellStart"/>
-      <w:r>
-        <w:t>out</w:t>
-      </w:r>
-      <w:proofErr w:type="spellEnd"/>
-      <w:r>
-        <w:t>*) y error (*</w:t>
-      </w:r>
-      <w:proofErr w:type="spellStart"/>
-      <w:r>
-        <w:t>err</w:t>
-      </w:r>
-      <w:proofErr w:type="spellEnd"/>
-      <w:r>
-        <w:t>*).</w:t>
-      </w:r>
-    </w:p>
-    <w:p>
-      <w:pPr>
-        <w:pStyle w:val="ListParagraph"/>
+        <w:t>Estructura del archivo abierto.</w:t>
+      </w:r>
+    </w:p>
+    <w:p>
+      <w:pPr>
+        <w:pStyle w:val="Prrafodelista"/>
         <w:numPr>
           <w:ilvl w:val="1"/>
           <w:numId w:val="3"/>
         </w:numPr>
       </w:pPr>
       <w:r>
-        <w:t xml:space="preserve">Generación y configuración automática del </w:t>
+        <w:t xml:space="preserve">Navegador de </w:t>
       </w:r>
       <w:proofErr w:type="spellStart"/>
       <w:r>
-        <w:rPr>
-          <w:i/>
-        </w:rPr>
-        <w:t>classpath</w:t>
+        <w:t>Namespaces</w:t>
       </w:r>
       <w:proofErr w:type="spellEnd"/>
       <w:r>
-        <w:t xml:space="preserve"> del REPL cargado, incluyendo:</w:t>
-      </w:r>
-    </w:p>
-    <w:p>
-      <w:pPr>
-        <w:pStyle w:val="ListParagraph"/>
-        <w:numPr>
-          <w:ilvl w:val="2"/>
-          <w:numId w:val="3"/>
-        </w:numPr>
-      </w:pPr>
-      <w:r>
-        <w:t xml:space="preserve">El </w:t>
-      </w:r>
-      <w:proofErr w:type="spellStart"/>
-      <w:r>
-        <w:rPr>
-          <w:i/>
-        </w:rPr>
-        <w:t>path</w:t>
-      </w:r>
-      <w:proofErr w:type="spellEnd"/>
-      <w:r>
-        <w:t xml:space="preserve"> a los archivos fuente del proyecto actual.</w:t>
-      </w:r>
-    </w:p>
-    <w:p>
-      <w:pPr>
-        <w:pStyle w:val="ListParagraph"/>
-        <w:numPr>
-          <w:ilvl w:val="2"/>
-          <w:numId w:val="3"/>
-        </w:numPr>
-      </w:pPr>
-      <w:r>
-        <w:t xml:space="preserve">El </w:t>
-      </w:r>
-      <w:proofErr w:type="spellStart"/>
-      <w:r>
-        <w:rPr>
-          <w:i/>
-        </w:rPr>
-        <w:t>path</w:t>
-      </w:r>
-      <w:proofErr w:type="spellEnd"/>
-      <w:r>
-        <w:t xml:space="preserve"> a los archivos fuente de los proyectos referenciados.</w:t>
-      </w:r>
-    </w:p>
-    <w:p>
-      <w:pPr>
-        <w:pStyle w:val="ListParagraph"/>
-        <w:numPr>
-          <w:ilvl w:val="2"/>
-          <w:numId w:val="3"/>
-        </w:numPr>
-      </w:pPr>
-      <w:r>
-        <w:t>Todas las dependencias indicadas en cada proyecto.</w:t>
-      </w:r>
-    </w:p>
-    <w:p>
-      <w:pPr>
-        <w:rPr>
-          <w:rStyle w:val="Strong"/>
-        </w:rPr>
-      </w:pPr>
-      <w:r>
-        <w:rPr>
-          <w:rStyle w:val="Strong"/>
-        </w:rPr>
-        <w:t>Deseables</w:t>
-      </w:r>
-    </w:p>
-    <w:p>
-      <w:pPr>
-        <w:pStyle w:val="ListParagraph"/>
-        <w:numPr>
-          <w:ilvl w:val="0"/>
-          <w:numId w:val="3"/>
-        </w:numPr>
-      </w:pPr>
-      <w:r>
-        <w:rPr>
-          <w:b/>
-        </w:rPr>
-        <w:t>E</w:t>
-      </w:r>
-      <w:r>
-        <w:rPr>
-          <w:b/>
-        </w:rPr>
-        <w:t xml:space="preserve">dición de </w:t>
-      </w:r>
-      <w:r>
-        <w:rPr>
-          <w:b/>
-        </w:rPr>
-        <w:t>Código</w:t>
-      </w:r>
-    </w:p>
-    <w:p>
-      <w:pPr>
-        <w:pStyle w:val="ListParagraph"/>
-        <w:numPr>
-          <w:ilvl w:val="1"/>
-          <w:numId w:val="3"/>
-        </w:numPr>
-      </w:pPr>
-      <w:r>
-        <w:t xml:space="preserve">Formato Automático Sintáctico: por ejemplo no aplicar las mismas reglas de formato para un </w:t>
-      </w:r>
-      <w:proofErr w:type="spellStart"/>
-      <w:r>
-        <w:rPr>
-          <w:i/>
-        </w:rPr>
-        <w:t>doc-string</w:t>
-      </w:r>
-      <w:proofErr w:type="spellEnd"/>
-      <w:r>
-        <w:t xml:space="preserve"> que para el resto del código.</w:t>
-      </w:r>
-    </w:p>
-    <w:p>
-      <w:pPr>
-        <w:pStyle w:val="ListParagraph"/>
-        <w:numPr>
-          <w:ilvl w:val="0"/>
-          <w:numId w:val="3"/>
-        </w:numPr>
-        <w:rPr>
-          <w:b/>
-        </w:rPr>
-      </w:pPr>
-      <w:r>
-        <w:rPr>
-          <w:b/>
-        </w:rPr>
-        <w:t xml:space="preserve">Soporte Integral de Desarrollo </w:t>
-      </w:r>
-      <w:r>
-        <w:rPr>
-          <w:b/>
-        </w:rPr>
-        <w:t xml:space="preserve">en </w:t>
-      </w:r>
-      <w:r>
-        <w:rPr>
-          <w:b/>
-        </w:rPr>
-        <w:t>Java</w:t>
-      </w:r>
-    </w:p>
-    <w:p>
-      <w:pPr>
-        <w:pStyle w:val="ListParagraph"/>
-        <w:numPr>
-          <w:ilvl w:val="1"/>
-          <w:numId w:val="3"/>
-        </w:numPr>
-      </w:pPr>
-      <w:proofErr w:type="spellStart"/>
-      <w:r>
-        <w:t>Debugger</w:t>
-      </w:r>
-      <w:proofErr w:type="spellEnd"/>
-      <w:r>
-        <w:t>.</w:t>
-      </w:r>
-    </w:p>
-    <w:p>
-      <w:pPr>
-        <w:pStyle w:val="ListParagraph"/>
-        <w:numPr>
-          <w:ilvl w:val="0"/>
-          <w:numId w:val="3"/>
-        </w:numPr>
-        <w:rPr>
-          <w:b/>
-        </w:rPr>
-      </w:pPr>
-      <w:r>
-        <w:rPr>
-          <w:b/>
-        </w:rPr>
-        <w:t>Generación de Código</w:t>
-      </w:r>
-    </w:p>
-    <w:p>
-      <w:pPr>
-        <w:pStyle w:val="ListParagraph"/>
-        <w:numPr>
-          <w:ilvl w:val="1"/>
-          <w:numId w:val="3"/>
-        </w:numPr>
-      </w:pPr>
-      <w:proofErr w:type="spellStart"/>
-      <w:r>
-        <w:t>deftype</w:t>
-      </w:r>
-      <w:proofErr w:type="spellEnd"/>
-      <w:r>
-        <w:t>/</w:t>
-      </w:r>
-      <w:proofErr w:type="spellStart"/>
-      <w:r>
-        <w:t>defrecord</w:t>
-      </w:r>
-      <w:proofErr w:type="spellEnd"/>
-      <w:r>
-        <w:t>/</w:t>
-      </w:r>
-      <w:proofErr w:type="spellStart"/>
-      <w:r>
-        <w:t>extend-type</w:t>
-      </w:r>
-      <w:proofErr w:type="spellEnd"/>
-      <w:r>
-        <w:t>/gen-</w:t>
-      </w:r>
-      <w:proofErr w:type="spellStart"/>
-      <w:r>
-        <w:t>class</w:t>
-      </w:r>
-      <w:proofErr w:type="spellEnd"/>
-      <w:r>
-        <w:t>/</w:t>
-      </w:r>
-      <w:proofErr w:type="spellStart"/>
-      <w:r>
-        <w:t>proxy</w:t>
-      </w:r>
-      <w:proofErr w:type="spellEnd"/>
-    </w:p>
-    <w:p>
-      <w:pPr>
-        <w:pStyle w:val="ListParagraph"/>
-        <w:numPr>
-          <w:ilvl w:val="0"/>
-          <w:numId w:val="3"/>
-        </w:numPr>
-        <w:rPr>
-          <w:b/>
-        </w:rPr>
-      </w:pPr>
-      <w:r>
-        <w:rPr>
-          <w:b/>
-        </w:rPr>
-        <w:t>REPL</w:t>
-      </w:r>
-    </w:p>
-    <w:p>
-      <w:pPr>
-        <w:pStyle w:val="ListParagraph"/>
-        <w:numPr>
-          <w:ilvl w:val="1"/>
-          <w:numId w:val="3"/>
-        </w:numPr>
-        <w:rPr>
-          <w:b/>
-        </w:rPr>
-      </w:pPr>
-      <w:r>
-        <w:t>Formato configurable de la salida.</w:t>
-      </w:r>
-    </w:p>
-    <w:p>
-      <w:pPr>
-        <w:pStyle w:val="ListParagraph"/>
-        <w:numPr>
-          <w:ilvl w:val="1"/>
-          <w:numId w:val="3"/>
-        </w:numPr>
-      </w:pPr>
-      <w:r>
-        <w:t xml:space="preserve">Posibilidad de </w:t>
-      </w:r>
-      <w:r>
-        <w:t xml:space="preserve">“imprimir” entidades además de texto, al estilo </w:t>
-      </w:r>
-      <w:proofErr w:type="spellStart"/>
-      <w:r>
-        <w:t>Mathematica</w:t>
-      </w:r>
-      <w:proofErr w:type="spellEnd"/>
-      <w:r>
-        <w:t xml:space="preserve"> u otras aplicaciones y lenguajes existentes.</w:t>
-      </w:r>
+        <w:t xml:space="preserve"> con capacidad de búsqueda.</w:t>
+      </w:r>
+    </w:p>
+    <w:p>
+      <w:bookmarkStart w:id="7" w:name="_GoBack"/>
+      <w:bookmarkEnd w:id="7"/>
     </w:p>
     <w:p>
       <w:pPr>
@@ -4584,7 +3956,7 @@
     </w:p>
     <w:p>
       <w:pPr>
-        <w:pStyle w:val="Heading1"/>
+        <w:pStyle w:val="Ttulo1"/>
       </w:pPr>
       <w:r>
         <w:lastRenderedPageBreak/>
@@ -4597,8 +3969,6 @@
       </w:r>
     </w:p>
     <w:p>
-      <w:bookmarkStart w:id="7" w:name="_GoBack"/>
-      <w:bookmarkEnd w:id="7"/>
       <w:r>
         <w:br w:type="page"/>
       </w:r>
@@ -4625,7 +3995,7 @@
       <w:sdtContent>
         <w:p>
           <w:pPr>
-            <w:pStyle w:val="Heading1"/>
+            <w:pStyle w:val="Ttulo1"/>
           </w:pPr>
           <w:r>
             <w:t>Bibliografía</w:t>
@@ -4641,7 +4011,7 @@
           <w:sdtContent>
             <w:p>
               <w:pPr>
-                <w:pStyle w:val="Bibliography"/>
+                <w:pStyle w:val="Bibliografa"/>
                 <w:ind w:left="720" w:hanging="720"/>
                 <w:rPr>
                   <w:noProof/>
@@ -4679,10 +4049,11 @@
             </w:p>
             <w:p>
               <w:pPr>
-                <w:pStyle w:val="Bibliography"/>
+                <w:pStyle w:val="Bibliografa"/>
                 <w:ind w:left="720" w:hanging="720"/>
                 <w:rPr>
                   <w:noProof/>
+                  <w:lang w:val="en-US"/>
                 </w:rPr>
               </w:pPr>
               <w:r>
@@ -4696,19 +4067,21 @@
                   <w:i/>
                   <w:iCs/>
                   <w:noProof/>
+                  <w:lang w:val="en-US"/>
                 </w:rPr>
                 <w:t>Getting Started</w:t>
               </w:r>
               <w:r>
                 <w:rPr>
                   <w:noProof/>
+                  <w:lang w:val="en-US"/>
                 </w:rPr>
                 <w:t>. Obtenido de Clojure Documentation: http://dev.clojure.org/display/doc/Getting+Started</w:t>
               </w:r>
             </w:p>
             <w:p>
               <w:pPr>
-                <w:pStyle w:val="Bibliography"/>
+                <w:pStyle w:val="Bibliografa"/>
                 <w:ind w:left="720" w:hanging="720"/>
                 <w:rPr>
                   <w:noProof/>
@@ -4717,6 +4090,7 @@
               <w:r>
                 <w:rPr>
                   <w:noProof/>
+                  <w:lang w:val="en-US"/>
                 </w:rPr>
                 <w:t xml:space="preserve">Emerick, C. (2010). </w:t>
               </w:r>
@@ -4725,19 +4099,27 @@
                   <w:i/>
                   <w:iCs/>
                   <w:noProof/>
+                  <w:lang w:val="en-US"/>
                 </w:rPr>
                 <w:t>Results from the State of Clojure, Summer 2010 Survey | cemerick</w:t>
               </w:r>
               <w:r>
                 <w:rPr>
                   <w:noProof/>
+                  <w:lang w:val="en-US"/>
                 </w:rPr>
-                <w:t>. Obtenido de cemerick: http://cemerick.com/2010/06/07/results-from-the-state-of-clojure-summer-2010-survey/</w:t>
+                <w:t xml:space="preserve">. </w:t>
+              </w:r>
+              <w:r>
+                <w:rPr>
+                  <w:noProof/>
+                </w:rPr>
+                <w:t>Obtenido de cemerick: http://cemerick.com/2010/06/07/results-from-the-state-of-clojure-summer-2010-survey/</w:t>
               </w:r>
             </w:p>
             <w:p>
               <w:pPr>
-                <w:pStyle w:val="Bibliography"/>
+                <w:pStyle w:val="Bibliografa"/>
                 <w:ind w:left="720" w:hanging="720"/>
                 <w:rPr>
                   <w:noProof/>
@@ -4746,6 +4128,7 @@
               <w:r>
                 <w:rPr>
                   <w:noProof/>
+                  <w:lang w:val="en-US"/>
                 </w:rPr>
                 <w:t xml:space="preserve">Emerick, C. (2010). </w:t>
               </w:r>
@@ -4754,19 +4137,27 @@
                   <w:i/>
                   <w:iCs/>
                   <w:noProof/>
+                  <w:lang w:val="en-US"/>
                 </w:rPr>
                 <w:t>The ideal Clojure development environment</w:t>
               </w:r>
               <w:r>
                 <w:rPr>
                   <w:noProof/>
+                  <w:lang w:val="en-US"/>
                 </w:rPr>
-                <w:t>. Obtenido de cemerick: http://cemerick.com/ideal-clojure-development-environment/</w:t>
+                <w:t xml:space="preserve">. </w:t>
+              </w:r>
+              <w:r>
+                <w:rPr>
+                  <w:noProof/>
+                </w:rPr>
+                <w:t>Obtenido de cemerick: http://cemerick.com/ideal-clojure-development-environment/</w:t>
               </w:r>
             </w:p>
             <w:p>
               <w:pPr>
-                <w:pStyle w:val="Bibliography"/>
+                <w:pStyle w:val="Bibliografa"/>
                 <w:ind w:left="720" w:hanging="720"/>
                 <w:rPr>
                   <w:noProof/>
@@ -4775,6 +4166,7 @@
               <w:r>
                 <w:rPr>
                   <w:noProof/>
+                  <w:lang w:val="en-US"/>
                 </w:rPr>
                 <w:t xml:space="preserve">Emerick, C. (2011). </w:t>
               </w:r>
@@ -4783,19 +4175,27 @@
                   <w:i/>
                   <w:iCs/>
                   <w:noProof/>
+                  <w:lang w:val="en-US"/>
                 </w:rPr>
                 <w:t>Results of the 2011 State of Clojure survey</w:t>
               </w:r>
               <w:r>
                 <w:rPr>
                   <w:noProof/>
+                  <w:lang w:val="en-US"/>
                 </w:rPr>
-                <w:t>. Obtenido de cemerick2: http://cemerick.com/2011/07/11/results-of-the-2011-state-of-clojure-survey/</w:t>
+                <w:t xml:space="preserve">. </w:t>
+              </w:r>
+              <w:r>
+                <w:rPr>
+                  <w:noProof/>
+                </w:rPr>
+                <w:t>Obtenido de cemerick2: http://cemerick.com/2011/07/11/results-of-the-2011-state-of-clojure-survey/</w:t>
               </w:r>
             </w:p>
             <w:p>
               <w:pPr>
-                <w:pStyle w:val="Bibliography"/>
+                <w:pStyle w:val="Bibliografa"/>
                 <w:ind w:left="720" w:hanging="720"/>
                 <w:rPr>
                   <w:noProof/>
@@ -4804,6 +4204,7 @@
               <w:r>
                 <w:rPr>
                   <w:noProof/>
+                  <w:lang w:val="en-US"/>
                 </w:rPr>
                 <w:t xml:space="preserve">Graham, P. (Abril de 2001). </w:t>
               </w:r>
@@ -4812,19 +4213,27 @@
                   <w:i/>
                   <w:iCs/>
                   <w:noProof/>
+                  <w:lang w:val="en-US"/>
                 </w:rPr>
                 <w:t>Beating the Averages</w:t>
               </w:r>
               <w:r>
                 <w:rPr>
                   <w:noProof/>
+                  <w:lang w:val="en-US"/>
                 </w:rPr>
-                <w:t>. Obtenido de Paul Graham: http://www.paulgraham.com/avg.html</w:t>
+                <w:t xml:space="preserve">. </w:t>
+              </w:r>
+              <w:r>
+                <w:rPr>
+                  <w:noProof/>
+                </w:rPr>
+                <w:t>Obtenido de Paul Graham: http://www.paulgraham.com/avg.html</w:t>
               </w:r>
             </w:p>
             <w:p>
               <w:pPr>
-                <w:pStyle w:val="Bibliography"/>
+                <w:pStyle w:val="Bibliografa"/>
                 <w:ind w:left="720" w:hanging="720"/>
                 <w:rPr>
                   <w:noProof/>
@@ -4853,7 +4262,7 @@
             </w:p>
             <w:p>
               <w:pPr>
-                <w:pStyle w:val="Bibliography"/>
+                <w:pStyle w:val="Bibliografa"/>
                 <w:ind w:left="720" w:hanging="720"/>
                 <w:rPr>
                   <w:noProof/>
@@ -4862,6 +4271,7 @@
               <w:r>
                 <w:rPr>
                   <w:noProof/>
+                  <w:lang w:val="en-US"/>
                 </w:rPr>
                 <w:t xml:space="preserve">McCarthy, J. (1996). </w:t>
               </w:r>
@@ -4870,19 +4280,53 @@
                   <w:i/>
                   <w:iCs/>
                   <w:noProof/>
+                  <w:lang w:val="en-US"/>
                 </w:rPr>
                 <w:t>The Implementation of LISP</w:t>
               </w:r>
               <w:r>
                 <w:rPr>
                   <w:noProof/>
+                  <w:lang w:val="en-US"/>
                 </w:rPr>
-                <w:t>. Obtenido de John McCarthy website: http://www-formal.stanford.edu/jmc/history/lisp/node3.html</w:t>
+                <w:t xml:space="preserve">. </w:t>
+              </w:r>
+              <w:r>
+                <w:rPr>
+                  <w:noProof/>
+                </w:rPr>
+                <w:t>Obtenido de John McCarthy website: http://www-formal.stanford.edu/jmc/history/lisp/node3.html</w:t>
               </w:r>
             </w:p>
             <w:p>
               <w:pPr>
-                <w:pStyle w:val="Bibliography"/>
+                <w:pStyle w:val="Bibliografa"/>
+                <w:ind w:left="720" w:hanging="720"/>
+                <w:rPr>
+                  <w:noProof/>
+                  <w:lang w:val="en-US"/>
+                </w:rPr>
+              </w:pPr>
+              <w:r>
+                <w:rPr>
+                  <w:noProof/>
+                  <w:lang w:val="en-US"/>
+                </w:rPr>
+                <w:t xml:space="preserve">Seibel, P. (2009). 1. Introduction: Why Lisp? En P. Seibel, </w:t>
+              </w:r>
+              <w:r>
+                <w:rPr>
+                  <w:i/>
+                  <w:iCs/>
+                  <w:noProof/>
+                  <w:lang w:val="en-US"/>
+                </w:rPr>
+                <w:t>Practical Common Lisp.</w:t>
+              </w:r>
+            </w:p>
+            <w:p>
+              <w:pPr>
+                <w:pStyle w:val="Bibliografa"/>
                 <w:ind w:left="720" w:hanging="720"/>
                 <w:rPr>
                   <w:noProof/>
@@ -4891,29 +4335,7 @@
               <w:r>
                 <w:rPr>
                   <w:noProof/>
-                </w:rPr>
-                <w:t xml:space="preserve">Seibel, P. (2009). 1. Introduction: Why Lisp? En P. Seibel, </w:t>
-              </w:r>
-              <w:r>
-                <w:rPr>
-                  <w:i/>
-                  <w:iCs/>
-                  <w:noProof/>
-                </w:rPr>
-                <w:t>Practical Common Lisp.</w:t>
-              </w:r>
-            </w:p>
-            <w:p>
-              <w:pPr>
-                <w:pStyle w:val="Bibliography"/>
-                <w:ind w:left="720" w:hanging="720"/>
-                <w:rPr>
-                  <w:noProof/>
-                </w:rPr>
-              </w:pPr>
-              <w:r>
-                <w:rPr>
-                  <w:noProof/>
+                  <w:lang w:val="en-US"/>
                 </w:rPr>
                 <w:t xml:space="preserve">Stanislav. (March de 2012). </w:t>
               </w:r>
@@ -4922,19 +4344,27 @@
                   <w:i/>
                   <w:iCs/>
                   <w:noProof/>
+                  <w:lang w:val="en-US"/>
                 </w:rPr>
                 <w:t>Loper OS: Programmer's Editors, Illustrated.</w:t>
               </w:r>
               <w:r>
                 <w:rPr>
                   <w:noProof/>
+                  <w:lang w:val="en-US"/>
                 </w:rPr>
-                <w:t xml:space="preserve"> Obtenido de Loper OS.</w:t>
+                <w:t xml:space="preserve"> </w:t>
+              </w:r>
+              <w:r>
+                <w:rPr>
+                  <w:noProof/>
+                </w:rPr>
+                <w:t>Obtenido de Loper OS.</w:t>
               </w:r>
             </w:p>
             <w:p>
               <w:pPr>
-                <w:pStyle w:val="Bibliography"/>
+                <w:pStyle w:val="Bibliografa"/>
                 <w:ind w:left="720" w:hanging="720"/>
                 <w:rPr>
                   <w:noProof/>
@@ -5030,7 +4460,7 @@
     <w:sdtContent>
       <w:p>
         <w:pPr>
-          <w:pStyle w:val="Footer"/>
+          <w:pStyle w:val="Piedepgina"/>
           <w:jc w:val="right"/>
         </w:pPr>
         <w:r>
@@ -5059,7 +4489,7 @@
   </w:sdt>
   <w:p>
     <w:pPr>
-      <w:pStyle w:val="Footer"/>
+      <w:pStyle w:val="Piedepgina"/>
     </w:pPr>
   </w:p>
 </w:ftr>
@@ -5610,11 +5040,11 @@
       <w:jc w:val="both"/>
     </w:pPr>
   </w:style>
-  <w:style w:type="paragraph" w:styleId="Heading1">
+  <w:style w:type="paragraph" w:styleId="Ttulo1">
     <w:name w:val="heading 1"/>
     <w:basedOn w:val="Normal"/>
     <w:next w:val="Normal"/>
-    <w:link w:val="Heading1Char"/>
+    <w:link w:val="Ttulo1Car"/>
     <w:uiPriority w:val="9"/>
     <w:qFormat/>
     <w:rsid w:val="0002716A"/>
@@ -5632,11 +5062,11 @@
       <w:szCs w:val="32"/>
     </w:rPr>
   </w:style>
-  <w:style w:type="paragraph" w:styleId="Heading2">
+  <w:style w:type="paragraph" w:styleId="Ttulo2">
     <w:name w:val="heading 2"/>
     <w:basedOn w:val="Normal"/>
     <w:next w:val="Normal"/>
-    <w:link w:val="Heading2Char"/>
+    <w:link w:val="Ttulo2Car"/>
     <w:uiPriority w:val="9"/>
     <w:semiHidden/>
     <w:unhideWhenUsed/>
@@ -5656,11 +5086,11 @@
       <w:szCs w:val="28"/>
     </w:rPr>
   </w:style>
-  <w:style w:type="paragraph" w:styleId="Heading3">
+  <w:style w:type="paragraph" w:styleId="Ttulo3">
     <w:name w:val="heading 3"/>
     <w:basedOn w:val="Normal"/>
     <w:next w:val="Normal"/>
-    <w:link w:val="Heading3Char"/>
+    <w:link w:val="Ttulo3Car"/>
     <w:uiPriority w:val="9"/>
     <w:semiHidden/>
     <w:unhideWhenUsed/>
@@ -5680,11 +5110,11 @@
       <w:szCs w:val="26"/>
     </w:rPr>
   </w:style>
-  <w:style w:type="paragraph" w:styleId="Heading4">
+  <w:style w:type="paragraph" w:styleId="Ttulo4">
     <w:name w:val="heading 4"/>
     <w:basedOn w:val="Normal"/>
     <w:next w:val="Normal"/>
-    <w:link w:val="Heading4Char"/>
+    <w:link w:val="Ttulo4Car"/>
     <w:uiPriority w:val="9"/>
     <w:semiHidden/>
     <w:unhideWhenUsed/>
@@ -5704,11 +5134,11 @@
       <w:szCs w:val="24"/>
     </w:rPr>
   </w:style>
-  <w:style w:type="paragraph" w:styleId="Heading5">
+  <w:style w:type="paragraph" w:styleId="Ttulo5">
     <w:name w:val="heading 5"/>
     <w:basedOn w:val="Normal"/>
     <w:next w:val="Normal"/>
-    <w:link w:val="Heading5Char"/>
+    <w:link w:val="Ttulo5Car"/>
     <w:uiPriority w:val="9"/>
     <w:semiHidden/>
     <w:unhideWhenUsed/>
@@ -5726,11 +5156,11 @@
       <w:iCs/>
     </w:rPr>
   </w:style>
-  <w:style w:type="paragraph" w:styleId="Heading6">
+  <w:style w:type="paragraph" w:styleId="Ttulo6">
     <w:name w:val="heading 6"/>
     <w:basedOn w:val="Normal"/>
     <w:next w:val="Normal"/>
-    <w:link w:val="Heading6Char"/>
+    <w:link w:val="Ttulo6Car"/>
     <w:uiPriority w:val="9"/>
     <w:semiHidden/>
     <w:unhideWhenUsed/>
@@ -5748,11 +5178,11 @@
       <w:iCs/>
     </w:rPr>
   </w:style>
-  <w:style w:type="paragraph" w:styleId="Heading7">
+  <w:style w:type="paragraph" w:styleId="Ttulo7">
     <w:name w:val="heading 7"/>
     <w:basedOn w:val="Normal"/>
     <w:next w:val="Normal"/>
-    <w:link w:val="Heading7Char"/>
+    <w:link w:val="Ttulo7Car"/>
     <w:uiPriority w:val="9"/>
     <w:semiHidden/>
     <w:unhideWhenUsed/>
@@ -5772,11 +5202,11 @@
       <w:szCs w:val="20"/>
     </w:rPr>
   </w:style>
-  <w:style w:type="paragraph" w:styleId="Heading8">
+  <w:style w:type="paragraph" w:styleId="Ttulo8">
     <w:name w:val="heading 8"/>
     <w:basedOn w:val="Normal"/>
     <w:next w:val="Normal"/>
-    <w:link w:val="Heading8Char"/>
+    <w:link w:val="Ttulo8Car"/>
     <w:uiPriority w:val="9"/>
     <w:semiHidden/>
     <w:unhideWhenUsed/>
@@ -5796,11 +5226,11 @@
       <w:szCs w:val="18"/>
     </w:rPr>
   </w:style>
-  <w:style w:type="paragraph" w:styleId="Heading9">
+  <w:style w:type="paragraph" w:styleId="Ttulo9">
     <w:name w:val="heading 9"/>
     <w:basedOn w:val="Normal"/>
     <w:next w:val="Normal"/>
-    <w:link w:val="Heading9Char"/>
+    <w:link w:val="Ttulo9Car"/>
     <w:uiPriority w:val="9"/>
     <w:semiHidden/>
     <w:unhideWhenUsed/>
@@ -5818,13 +5248,13 @@
       <w:szCs w:val="18"/>
     </w:rPr>
   </w:style>
-  <w:style w:type="character" w:default="1" w:styleId="DefaultParagraphFont">
+  <w:style w:type="character" w:default="1" w:styleId="Fuentedeprrafopredeter">
     <w:name w:val="Default Paragraph Font"/>
     <w:uiPriority w:val="1"/>
     <w:semiHidden/>
     <w:unhideWhenUsed/>
   </w:style>
-  <w:style w:type="table" w:default="1" w:styleId="TableNormal">
+  <w:style w:type="table" w:default="1" w:styleId="Tablanormal">
     <w:name w:val="Normal Table"/>
     <w:uiPriority w:val="99"/>
     <w:semiHidden/>
@@ -5839,16 +5269,16 @@
       </w:tblCellMar>
     </w:tblPr>
   </w:style>
-  <w:style w:type="numbering" w:default="1" w:styleId="NoList">
+  <w:style w:type="numbering" w:default="1" w:styleId="Sinlista">
     <w:name w:val="No List"/>
     <w:uiPriority w:val="99"/>
     <w:semiHidden/>
     <w:unhideWhenUsed/>
   </w:style>
-  <w:style w:type="character" w:customStyle="1" w:styleId="Heading1Char">
-    <w:name w:val="Heading 1 Char"/>
-    <w:basedOn w:val="DefaultParagraphFont"/>
-    <w:link w:val="Heading1"/>
+  <w:style w:type="character" w:customStyle="1" w:styleId="Ttulo1Car">
+    <w:name w:val="Título 1 Car"/>
+    <w:basedOn w:val="Fuentedeprrafopredeter"/>
+    <w:link w:val="Ttulo1"/>
     <w:uiPriority w:val="9"/>
     <w:rsid w:val="0002716A"/>
     <w:rPr>
@@ -5861,10 +5291,10 @@
       <w:szCs w:val="32"/>
     </w:rPr>
   </w:style>
-  <w:style w:type="character" w:customStyle="1" w:styleId="Heading2Char">
-    <w:name w:val="Heading 2 Char"/>
-    <w:basedOn w:val="DefaultParagraphFont"/>
-    <w:link w:val="Heading2"/>
+  <w:style w:type="character" w:customStyle="1" w:styleId="Ttulo2Car">
+    <w:name w:val="Título 2 Car"/>
+    <w:basedOn w:val="Fuentedeprrafopredeter"/>
+    <w:link w:val="Ttulo2"/>
     <w:uiPriority w:val="9"/>
     <w:semiHidden/>
     <w:rsid w:val="0002716A"/>
@@ -5878,10 +5308,10 @@
       <w:szCs w:val="28"/>
     </w:rPr>
   </w:style>
-  <w:style w:type="character" w:customStyle="1" w:styleId="Heading3Char">
-    <w:name w:val="Heading 3 Char"/>
-    <w:basedOn w:val="DefaultParagraphFont"/>
-    <w:link w:val="Heading3"/>
+  <w:style w:type="character" w:customStyle="1" w:styleId="Ttulo3Car">
+    <w:name w:val="Título 3 Car"/>
+    <w:basedOn w:val="Fuentedeprrafopredeter"/>
+    <w:link w:val="Ttulo3"/>
     <w:uiPriority w:val="9"/>
     <w:semiHidden/>
     <w:rsid w:val="0002716A"/>
@@ -5895,10 +5325,10 @@
       <w:szCs w:val="26"/>
     </w:rPr>
   </w:style>
-  <w:style w:type="character" w:customStyle="1" w:styleId="Heading4Char">
-    <w:name w:val="Heading 4 Char"/>
-    <w:basedOn w:val="DefaultParagraphFont"/>
-    <w:link w:val="Heading4"/>
+  <w:style w:type="character" w:customStyle="1" w:styleId="Ttulo4Car">
+    <w:name w:val="Título 4 Car"/>
+    <w:basedOn w:val="Fuentedeprrafopredeter"/>
+    <w:link w:val="Ttulo4"/>
     <w:uiPriority w:val="9"/>
     <w:semiHidden/>
     <w:rsid w:val="0002716A"/>
@@ -5912,10 +5342,10 @@
       <w:szCs w:val="24"/>
     </w:rPr>
   </w:style>
-  <w:style w:type="character" w:customStyle="1" w:styleId="Heading5Char">
-    <w:name w:val="Heading 5 Char"/>
-    <w:basedOn w:val="DefaultParagraphFont"/>
-    <w:link w:val="Heading5"/>
+  <w:style w:type="character" w:customStyle="1" w:styleId="Ttulo5Car">
+    <w:name w:val="Título 5 Car"/>
+    <w:basedOn w:val="Fuentedeprrafopredeter"/>
+    <w:link w:val="Ttulo5"/>
     <w:uiPriority w:val="9"/>
     <w:semiHidden/>
     <w:rsid w:val="0002716A"/>
@@ -5927,10 +5357,10 @@
       <w:iCs/>
     </w:rPr>
   </w:style>
-  <w:style w:type="character" w:customStyle="1" w:styleId="Heading6Char">
-    <w:name w:val="Heading 6 Char"/>
-    <w:basedOn w:val="DefaultParagraphFont"/>
-    <w:link w:val="Heading6"/>
+  <w:style w:type="character" w:customStyle="1" w:styleId="Ttulo6Car">
+    <w:name w:val="Título 6 Car"/>
+    <w:basedOn w:val="Fuentedeprrafopredeter"/>
+    <w:link w:val="Ttulo6"/>
     <w:uiPriority w:val="9"/>
     <w:semiHidden/>
     <w:rsid w:val="0002716A"/>
@@ -5942,10 +5372,10 @@
       <w:iCs/>
     </w:rPr>
   </w:style>
-  <w:style w:type="character" w:customStyle="1" w:styleId="Heading7Char">
-    <w:name w:val="Heading 7 Char"/>
-    <w:basedOn w:val="DefaultParagraphFont"/>
-    <w:link w:val="Heading7"/>
+  <w:style w:type="character" w:customStyle="1" w:styleId="Ttulo7Car">
+    <w:name w:val="Título 7 Car"/>
+    <w:basedOn w:val="Fuentedeprrafopredeter"/>
+    <w:link w:val="Ttulo7"/>
     <w:uiPriority w:val="9"/>
     <w:semiHidden/>
     <w:rsid w:val="0002716A"/>
@@ -5959,10 +5389,10 @@
       <w:szCs w:val="20"/>
     </w:rPr>
   </w:style>
-  <w:style w:type="character" w:customStyle="1" w:styleId="Heading8Char">
-    <w:name w:val="Heading 8 Char"/>
-    <w:basedOn w:val="DefaultParagraphFont"/>
-    <w:link w:val="Heading8"/>
+  <w:style w:type="character" w:customStyle="1" w:styleId="Ttulo8Car">
+    <w:name w:val="Título 8 Car"/>
+    <w:basedOn w:val="Fuentedeprrafopredeter"/>
+    <w:link w:val="Ttulo8"/>
     <w:uiPriority w:val="9"/>
     <w:semiHidden/>
     <w:rsid w:val="0002716A"/>
@@ -5976,10 +5406,10 @@
       <w:szCs w:val="18"/>
     </w:rPr>
   </w:style>
-  <w:style w:type="character" w:customStyle="1" w:styleId="Heading9Char">
-    <w:name w:val="Heading 9 Char"/>
-    <w:basedOn w:val="DefaultParagraphFont"/>
-    <w:link w:val="Heading9"/>
+  <w:style w:type="character" w:customStyle="1" w:styleId="Ttulo9Car">
+    <w:name w:val="Título 9 Car"/>
+    <w:basedOn w:val="Fuentedeprrafopredeter"/>
+    <w:link w:val="Ttulo9"/>
     <w:uiPriority w:val="9"/>
     <w:semiHidden/>
     <w:rsid w:val="0002716A"/>
@@ -5991,7 +5421,7 @@
       <w:szCs w:val="18"/>
     </w:rPr>
   </w:style>
-  <w:style w:type="paragraph" w:styleId="Caption">
+  <w:style w:type="paragraph" w:styleId="Epgrafe">
     <w:name w:val="caption"/>
     <w:basedOn w:val="Normal"/>
     <w:next w:val="Normal"/>
@@ -6006,11 +5436,11 @@
       <w:szCs w:val="18"/>
     </w:rPr>
   </w:style>
-  <w:style w:type="paragraph" w:styleId="Title">
+  <w:style w:type="paragraph" w:styleId="Ttulo">
     <w:name w:val="Title"/>
     <w:basedOn w:val="Normal"/>
     <w:next w:val="Normal"/>
-    <w:link w:val="TitleChar"/>
+    <w:link w:val="TtuloCar"/>
     <w:uiPriority w:val="10"/>
     <w:qFormat/>
     <w:rsid w:val="0002716A"/>
@@ -6025,10 +5455,10 @@
       <w:szCs w:val="60"/>
     </w:rPr>
   </w:style>
-  <w:style w:type="character" w:customStyle="1" w:styleId="TitleChar">
-    <w:name w:val="Title Char"/>
-    <w:basedOn w:val="DefaultParagraphFont"/>
-    <w:link w:val="Title"/>
+  <w:style w:type="character" w:customStyle="1" w:styleId="TtuloCar">
+    <w:name w:val="Título Car"/>
+    <w:basedOn w:val="Fuentedeprrafopredeter"/>
+    <w:link w:val="Ttulo"/>
     <w:uiPriority w:val="10"/>
     <w:rsid w:val="0002716A"/>
     <w:rPr>
@@ -6042,11 +5472,11 @@
       <w:szCs w:val="60"/>
     </w:rPr>
   </w:style>
-  <w:style w:type="paragraph" w:styleId="Subtitle">
+  <w:style w:type="paragraph" w:styleId="Subttulo">
     <w:name w:val="Subtitle"/>
     <w:basedOn w:val="Normal"/>
     <w:next w:val="Normal"/>
-    <w:link w:val="SubtitleChar"/>
+    <w:link w:val="SubttuloCar"/>
     <w:uiPriority w:val="11"/>
     <w:qFormat/>
     <w:rsid w:val="0002716A"/>
@@ -6063,10 +5493,10 @@
       <w:szCs w:val="24"/>
     </w:rPr>
   </w:style>
-  <w:style w:type="character" w:customStyle="1" w:styleId="SubtitleChar">
-    <w:name w:val="Subtitle Char"/>
-    <w:basedOn w:val="DefaultParagraphFont"/>
-    <w:link w:val="Subtitle"/>
+  <w:style w:type="character" w:customStyle="1" w:styleId="SubttuloCar">
+    <w:name w:val="Subtítulo Car"/>
+    <w:basedOn w:val="Fuentedeprrafopredeter"/>
+    <w:link w:val="Subttulo"/>
     <w:uiPriority w:val="11"/>
     <w:rsid w:val="0002716A"/>
     <w:rPr>
@@ -6078,9 +5508,9 @@
       <w:szCs w:val="24"/>
     </w:rPr>
   </w:style>
-  <w:style w:type="character" w:styleId="Strong">
+  <w:style w:type="character" w:styleId="Textoennegrita">
     <w:name w:val="Strong"/>
-    <w:basedOn w:val="DefaultParagraphFont"/>
+    <w:basedOn w:val="Fuentedeprrafopredeter"/>
     <w:uiPriority w:val="22"/>
     <w:qFormat/>
     <w:rsid w:val="0002716A"/>
@@ -6090,7 +5520,7 @@
       <w:spacing w:val="0"/>
     </w:rPr>
   </w:style>
-  <w:style w:type="character" w:styleId="Emphasis">
+  <w:style w:type="character" w:styleId="nfasis">
     <w:name w:val="Emphasis"/>
     <w:uiPriority w:val="20"/>
     <w:qFormat/>
@@ -6103,10 +5533,10 @@
       <w:color w:val="auto"/>
     </w:rPr>
   </w:style>
-  <w:style w:type="paragraph" w:styleId="NoSpacing">
+  <w:style w:type="paragraph" w:styleId="Sinespaciado">
     <w:name w:val="No Spacing"/>
     <w:basedOn w:val="Normal"/>
-    <w:link w:val="NoSpacingChar"/>
+    <w:link w:val="SinespaciadoCar"/>
     <w:uiPriority w:val="1"/>
     <w:qFormat/>
     <w:rsid w:val="0002716A"/>
@@ -6114,14 +5544,14 @@
       <w:spacing w:after="0"/>
     </w:pPr>
   </w:style>
-  <w:style w:type="character" w:customStyle="1" w:styleId="NoSpacingChar">
-    <w:name w:val="No Spacing Char"/>
-    <w:basedOn w:val="DefaultParagraphFont"/>
-    <w:link w:val="NoSpacing"/>
+  <w:style w:type="character" w:customStyle="1" w:styleId="SinespaciadoCar">
+    <w:name w:val="Sin espaciado Car"/>
+    <w:basedOn w:val="Fuentedeprrafopredeter"/>
+    <w:link w:val="Sinespaciado"/>
     <w:uiPriority w:val="1"/>
     <w:rsid w:val="00B32B14"/>
   </w:style>
-  <w:style w:type="paragraph" w:styleId="ListParagraph">
+  <w:style w:type="paragraph" w:styleId="Prrafodelista">
     <w:name w:val="List Paragraph"/>
     <w:basedOn w:val="Normal"/>
     <w:uiPriority w:val="34"/>
@@ -6132,11 +5562,11 @@
       <w:contextualSpacing/>
     </w:pPr>
   </w:style>
-  <w:style w:type="paragraph" w:styleId="Quote">
+  <w:style w:type="paragraph" w:styleId="Cita">
     <w:name w:val="Quote"/>
     <w:basedOn w:val="Normal"/>
     <w:next w:val="Normal"/>
-    <w:link w:val="QuoteChar"/>
+    <w:link w:val="CitaCar"/>
     <w:uiPriority w:val="29"/>
     <w:qFormat/>
     <w:rsid w:val="0002716A"/>
@@ -6144,21 +5574,21 @@
       <w:color w:val="5A5A5A" w:themeColor="text1" w:themeTint="A5"/>
     </w:rPr>
   </w:style>
-  <w:style w:type="character" w:customStyle="1" w:styleId="QuoteChar">
-    <w:name w:val="Quote Char"/>
-    <w:basedOn w:val="DefaultParagraphFont"/>
-    <w:link w:val="Quote"/>
+  <w:style w:type="character" w:customStyle="1" w:styleId="CitaCar">
+    <w:name w:val="Cita Car"/>
+    <w:basedOn w:val="Fuentedeprrafopredeter"/>
+    <w:link w:val="Cita"/>
     <w:uiPriority w:val="29"/>
     <w:rsid w:val="0002716A"/>
     <w:rPr>
       <w:color w:val="5A5A5A" w:themeColor="text1" w:themeTint="A5"/>
     </w:rPr>
   </w:style>
-  <w:style w:type="paragraph" w:styleId="IntenseQuote">
+  <w:style w:type="paragraph" w:styleId="Citadestacada">
     <w:name w:val="Intense Quote"/>
     <w:basedOn w:val="Normal"/>
     <w:next w:val="Normal"/>
-    <w:link w:val="IntenseQuoteChar"/>
+    <w:link w:val="CitadestacadaCar"/>
     <w:uiPriority w:val="30"/>
     <w:qFormat/>
     <w:rsid w:val="00DB5948"/>
@@ -6175,10 +5605,10 @@
       <w:szCs w:val="20"/>
     </w:rPr>
   </w:style>
-  <w:style w:type="character" w:customStyle="1" w:styleId="IntenseQuoteChar">
-    <w:name w:val="Intense Quote Char"/>
-    <w:basedOn w:val="DefaultParagraphFont"/>
-    <w:link w:val="IntenseQuote"/>
+  <w:style w:type="character" w:customStyle="1" w:styleId="CitadestacadaCar">
+    <w:name w:val="Cita destacada Car"/>
+    <w:basedOn w:val="Fuentedeprrafopredeter"/>
+    <w:link w:val="Citadestacada"/>
     <w:uiPriority w:val="30"/>
     <w:rsid w:val="00DB5948"/>
     <w:rPr>
@@ -6189,7 +5619,7 @@
       <w:szCs w:val="20"/>
     </w:rPr>
   </w:style>
-  <w:style w:type="character" w:styleId="SubtleEmphasis">
+  <w:style w:type="character" w:styleId="nfasissutil">
     <w:name w:val="Subtle Emphasis"/>
     <w:uiPriority w:val="19"/>
     <w:qFormat/>
@@ -6200,7 +5630,7 @@
       <w:color w:val="5A5A5A" w:themeColor="text1" w:themeTint="A5"/>
     </w:rPr>
   </w:style>
-  <w:style w:type="character" w:styleId="IntenseEmphasis">
+  <w:style w:type="character" w:styleId="nfasisintenso">
     <w:name w:val="Intense Emphasis"/>
     <w:uiPriority w:val="21"/>
     <w:qFormat/>
@@ -6214,7 +5644,7 @@
       <w:u w:val="single"/>
     </w:rPr>
   </w:style>
-  <w:style w:type="character" w:styleId="SubtleReference">
+  <w:style w:type="character" w:styleId="Referenciasutil">
     <w:name w:val="Subtle Reference"/>
     <w:uiPriority w:val="31"/>
     <w:qFormat/>
@@ -6223,7 +5653,7 @@
       <w:smallCaps/>
     </w:rPr>
   </w:style>
-  <w:style w:type="character" w:styleId="IntenseReference">
+  <w:style w:type="character" w:styleId="Referenciaintensa">
     <w:name w:val="Intense Reference"/>
     <w:uiPriority w:val="32"/>
     <w:qFormat/>
@@ -6235,7 +5665,7 @@
       <w:color w:val="auto"/>
     </w:rPr>
   </w:style>
-  <w:style w:type="character" w:styleId="BookTitle">
+  <w:style w:type="character" w:styleId="Ttulodellibro">
     <w:name w:val="Book Title"/>
     <w:uiPriority w:val="33"/>
     <w:qFormat/>
@@ -6249,9 +5679,9 @@
       <w:u w:val="single"/>
     </w:rPr>
   </w:style>
-  <w:style w:type="paragraph" w:styleId="TOCHeading">
+  <w:style w:type="paragraph" w:styleId="TtulodeTDC">
     <w:name w:val="TOC Heading"/>
-    <w:basedOn w:val="Heading1"/>
+    <w:basedOn w:val="Ttulo1"/>
     <w:next w:val="Normal"/>
     <w:uiPriority w:val="39"/>
     <w:semiHidden/>
@@ -6265,10 +5695,10 @@
       <w:lang w:bidi="en-US"/>
     </w:rPr>
   </w:style>
-  <w:style w:type="paragraph" w:styleId="BalloonText">
+  <w:style w:type="paragraph" w:styleId="Textodeglobo">
     <w:name w:val="Balloon Text"/>
     <w:basedOn w:val="Normal"/>
-    <w:link w:val="BalloonTextChar"/>
+    <w:link w:val="TextodegloboCar"/>
     <w:uiPriority w:val="99"/>
     <w:semiHidden/>
     <w:unhideWhenUsed/>
@@ -6282,10 +5712,10 @@
       <w:szCs w:val="16"/>
     </w:rPr>
   </w:style>
-  <w:style w:type="character" w:customStyle="1" w:styleId="BalloonTextChar">
-    <w:name w:val="Balloon Text Char"/>
-    <w:basedOn w:val="DefaultParagraphFont"/>
-    <w:link w:val="BalloonText"/>
+  <w:style w:type="character" w:customStyle="1" w:styleId="TextodegloboCar">
+    <w:name w:val="Texto de globo Car"/>
+    <w:basedOn w:val="Fuentedeprrafopredeter"/>
+    <w:link w:val="Textodeglobo"/>
     <w:uiPriority w:val="99"/>
     <w:semiHidden/>
     <w:rsid w:val="00AA4FC5"/>
@@ -6295,7 +5725,7 @@
       <w:szCs w:val="16"/>
     </w:rPr>
   </w:style>
-  <w:style w:type="paragraph" w:styleId="TOC1">
+  <w:style w:type="paragraph" w:styleId="TDC1">
     <w:name w:val="toc 1"/>
     <w:basedOn w:val="Normal"/>
     <w:next w:val="Normal"/>
@@ -6307,9 +5737,9 @@
       <w:spacing w:after="100"/>
     </w:pPr>
   </w:style>
-  <w:style w:type="character" w:styleId="Hyperlink">
+  <w:style w:type="character" w:styleId="Hipervnculo">
     <w:name w:val="Hyperlink"/>
-    <w:basedOn w:val="DefaultParagraphFont"/>
+    <w:basedOn w:val="Fuentedeprrafopredeter"/>
     <w:uiPriority w:val="99"/>
     <w:unhideWhenUsed/>
     <w:rsid w:val="00697248"/>
@@ -6318,7 +5748,7 @@
       <w:u w:val="single"/>
     </w:rPr>
   </w:style>
-  <w:style w:type="paragraph" w:styleId="Bibliography">
+  <w:style w:type="paragraph" w:styleId="Bibliografa">
     <w:name w:val="Bibliography"/>
     <w:basedOn w:val="Normal"/>
     <w:next w:val="Normal"/>
@@ -6329,10 +5759,10 @@
       <w:jc w:val="left"/>
     </w:pPr>
   </w:style>
-  <w:style w:type="paragraph" w:styleId="Header">
+  <w:style w:type="paragraph" w:styleId="Encabezado">
     <w:name w:val="header"/>
     <w:basedOn w:val="Normal"/>
-    <w:link w:val="HeaderChar"/>
+    <w:link w:val="EncabezadoCar"/>
     <w:uiPriority w:val="99"/>
     <w:unhideWhenUsed/>
     <w:rsid w:val="00EE17B4"/>
@@ -6344,17 +5774,17 @@
       <w:spacing w:after="0"/>
     </w:pPr>
   </w:style>
-  <w:style w:type="character" w:customStyle="1" w:styleId="HeaderChar">
-    <w:name w:val="Header Char"/>
-    <w:basedOn w:val="DefaultParagraphFont"/>
-    <w:link w:val="Header"/>
+  <w:style w:type="character" w:customStyle="1" w:styleId="EncabezadoCar">
+    <w:name w:val="Encabezado Car"/>
+    <w:basedOn w:val="Fuentedeprrafopredeter"/>
+    <w:link w:val="Encabezado"/>
     <w:uiPriority w:val="99"/>
     <w:rsid w:val="00EE17B4"/>
   </w:style>
-  <w:style w:type="paragraph" w:styleId="Footer">
+  <w:style w:type="paragraph" w:styleId="Piedepgina">
     <w:name w:val="footer"/>
     <w:basedOn w:val="Normal"/>
-    <w:link w:val="FooterChar"/>
+    <w:link w:val="PiedepginaCar"/>
     <w:uiPriority w:val="99"/>
     <w:unhideWhenUsed/>
     <w:rsid w:val="00EE17B4"/>
@@ -6366,10 +5796,10 @@
       <w:spacing w:after="0"/>
     </w:pPr>
   </w:style>
-  <w:style w:type="character" w:customStyle="1" w:styleId="FooterChar">
-    <w:name w:val="Footer Char"/>
-    <w:basedOn w:val="DefaultParagraphFont"/>
-    <w:link w:val="Footer"/>
+  <w:style w:type="character" w:customStyle="1" w:styleId="PiedepginaCar">
+    <w:name w:val="Pie de página Car"/>
+    <w:basedOn w:val="Fuentedeprrafopredeter"/>
+    <w:link w:val="Piedepgina"/>
     <w:uiPriority w:val="99"/>
     <w:rsid w:val="00EE17B4"/>
   </w:style>
@@ -6543,11 +5973,11 @@
       <w:jc w:val="both"/>
     </w:pPr>
   </w:style>
-  <w:style w:type="paragraph" w:styleId="Heading1">
+  <w:style w:type="paragraph" w:styleId="Ttulo1">
     <w:name w:val="heading 1"/>
     <w:basedOn w:val="Normal"/>
     <w:next w:val="Normal"/>
-    <w:link w:val="Heading1Char"/>
+    <w:link w:val="Ttulo1Car"/>
     <w:uiPriority w:val="9"/>
     <w:qFormat/>
     <w:rsid w:val="0002716A"/>
@@ -6565,11 +5995,11 @@
       <w:szCs w:val="32"/>
     </w:rPr>
   </w:style>
-  <w:style w:type="paragraph" w:styleId="Heading2">
+  <w:style w:type="paragraph" w:styleId="Ttulo2">
     <w:name w:val="heading 2"/>
     <w:basedOn w:val="Normal"/>
     <w:next w:val="Normal"/>
-    <w:link w:val="Heading2Char"/>
+    <w:link w:val="Ttulo2Car"/>
     <w:uiPriority w:val="9"/>
     <w:semiHidden/>
     <w:unhideWhenUsed/>
@@ -6589,11 +6019,11 @@
       <w:szCs w:val="28"/>
     </w:rPr>
   </w:style>
-  <w:style w:type="paragraph" w:styleId="Heading3">
+  <w:style w:type="paragraph" w:styleId="Ttulo3">
     <w:name w:val="heading 3"/>
     <w:basedOn w:val="Normal"/>
     <w:next w:val="Normal"/>
-    <w:link w:val="Heading3Char"/>
+    <w:link w:val="Ttulo3Car"/>
     <w:uiPriority w:val="9"/>
     <w:semiHidden/>
     <w:unhideWhenUsed/>
@@ -6613,11 +6043,11 @@
       <w:szCs w:val="26"/>
     </w:rPr>
   </w:style>
-  <w:style w:type="paragraph" w:styleId="Heading4">
+  <w:style w:type="paragraph" w:styleId="Ttulo4">
     <w:name w:val="heading 4"/>
     <w:basedOn w:val="Normal"/>
     <w:next w:val="Normal"/>
-    <w:link w:val="Heading4Char"/>
+    <w:link w:val="Ttulo4Car"/>
     <w:uiPriority w:val="9"/>
     <w:semiHidden/>
     <w:unhideWhenUsed/>
@@ -6637,11 +6067,11 @@
       <w:szCs w:val="24"/>
     </w:rPr>
   </w:style>
-  <w:style w:type="paragraph" w:styleId="Heading5">
+  <w:style w:type="paragraph" w:styleId="Ttulo5">
     <w:name w:val="heading 5"/>
     <w:basedOn w:val="Normal"/>
     <w:next w:val="Normal"/>
-    <w:link w:val="Heading5Char"/>
+    <w:link w:val="Ttulo5Car"/>
     <w:uiPriority w:val="9"/>
     <w:semiHidden/>
     <w:unhideWhenUsed/>
@@ -6659,11 +6089,11 @@
       <w:iCs/>
     </w:rPr>
   </w:style>
-  <w:style w:type="paragraph" w:styleId="Heading6">
+  <w:style w:type="paragraph" w:styleId="Ttulo6">
     <w:name w:val="heading 6"/>
     <w:basedOn w:val="Normal"/>
     <w:next w:val="Normal"/>
-    <w:link w:val="Heading6Char"/>
+    <w:link w:val="Ttulo6Car"/>
     <w:uiPriority w:val="9"/>
     <w:semiHidden/>
     <w:unhideWhenUsed/>
@@ -6681,11 +6111,11 @@
       <w:iCs/>
     </w:rPr>
   </w:style>
-  <w:style w:type="paragraph" w:styleId="Heading7">
+  <w:style w:type="paragraph" w:styleId="Ttulo7">
     <w:name w:val="heading 7"/>
     <w:basedOn w:val="Normal"/>
     <w:next w:val="Normal"/>
-    <w:link w:val="Heading7Char"/>
+    <w:link w:val="Ttulo7Car"/>
     <w:uiPriority w:val="9"/>
     <w:semiHidden/>
     <w:unhideWhenUsed/>
@@ -6705,11 +6135,11 @@
       <w:szCs w:val="20"/>
     </w:rPr>
   </w:style>
-  <w:style w:type="paragraph" w:styleId="Heading8">
+  <w:style w:type="paragraph" w:styleId="Ttulo8">
     <w:name w:val="heading 8"/>
     <w:basedOn w:val="Normal"/>
     <w:next w:val="Normal"/>
-    <w:link w:val="Heading8Char"/>
+    <w:link w:val="Ttulo8Car"/>
     <w:uiPriority w:val="9"/>
     <w:semiHidden/>
     <w:unhideWhenUsed/>
@@ -6729,11 +6159,11 @@
       <w:szCs w:val="18"/>
     </w:rPr>
   </w:style>
-  <w:style w:type="paragraph" w:styleId="Heading9">
+  <w:style w:type="paragraph" w:styleId="Ttulo9">
     <w:name w:val="heading 9"/>
     <w:basedOn w:val="Normal"/>
     <w:next w:val="Normal"/>
-    <w:link w:val="Heading9Char"/>
+    <w:link w:val="Ttulo9Car"/>
     <w:uiPriority w:val="9"/>
     <w:semiHidden/>
     <w:unhideWhenUsed/>
@@ -6751,13 +6181,13 @@
       <w:szCs w:val="18"/>
     </w:rPr>
   </w:style>
-  <w:style w:type="character" w:default="1" w:styleId="DefaultParagraphFont">
+  <w:style w:type="character" w:default="1" w:styleId="Fuentedeprrafopredeter">
     <w:name w:val="Default Paragraph Font"/>
     <w:uiPriority w:val="1"/>
     <w:semiHidden/>
     <w:unhideWhenUsed/>
   </w:style>
-  <w:style w:type="table" w:default="1" w:styleId="TableNormal">
+  <w:style w:type="table" w:default="1" w:styleId="Tablanormal">
     <w:name w:val="Normal Table"/>
     <w:uiPriority w:val="99"/>
     <w:semiHidden/>
@@ -6772,16 +6202,16 @@
       </w:tblCellMar>
     </w:tblPr>
   </w:style>
-  <w:style w:type="numbering" w:default="1" w:styleId="NoList">
+  <w:style w:type="numbering" w:default="1" w:styleId="Sinlista">
     <w:name w:val="No List"/>
     <w:uiPriority w:val="99"/>
     <w:semiHidden/>
     <w:unhideWhenUsed/>
   </w:style>
-  <w:style w:type="character" w:customStyle="1" w:styleId="Heading1Char">
-    <w:name w:val="Heading 1 Char"/>
-    <w:basedOn w:val="DefaultParagraphFont"/>
-    <w:link w:val="Heading1"/>
+  <w:style w:type="character" w:customStyle="1" w:styleId="Ttulo1Car">
+    <w:name w:val="Título 1 Car"/>
+    <w:basedOn w:val="Fuentedeprrafopredeter"/>
+    <w:link w:val="Ttulo1"/>
     <w:uiPriority w:val="9"/>
     <w:rsid w:val="0002716A"/>
     <w:rPr>
@@ -6794,10 +6224,10 @@
       <w:szCs w:val="32"/>
     </w:rPr>
   </w:style>
-  <w:style w:type="character" w:customStyle="1" w:styleId="Heading2Char">
-    <w:name w:val="Heading 2 Char"/>
-    <w:basedOn w:val="DefaultParagraphFont"/>
-    <w:link w:val="Heading2"/>
+  <w:style w:type="character" w:customStyle="1" w:styleId="Ttulo2Car">
+    <w:name w:val="Título 2 Car"/>
+    <w:basedOn w:val="Fuentedeprrafopredeter"/>
+    <w:link w:val="Ttulo2"/>
     <w:uiPriority w:val="9"/>
     <w:semiHidden/>
     <w:rsid w:val="0002716A"/>
@@ -6811,10 +6241,10 @@
       <w:szCs w:val="28"/>
     </w:rPr>
   </w:style>
-  <w:style w:type="character" w:customStyle="1" w:styleId="Heading3Char">
-    <w:name w:val="Heading 3 Char"/>
-    <w:basedOn w:val="DefaultParagraphFont"/>
-    <w:link w:val="Heading3"/>
+  <w:style w:type="character" w:customStyle="1" w:styleId="Ttulo3Car">
+    <w:name w:val="Título 3 Car"/>
+    <w:basedOn w:val="Fuentedeprrafopredeter"/>
+    <w:link w:val="Ttulo3"/>
     <w:uiPriority w:val="9"/>
     <w:semiHidden/>
     <w:rsid w:val="0002716A"/>
@@ -6828,10 +6258,10 @@
       <w:szCs w:val="26"/>
     </w:rPr>
   </w:style>
-  <w:style w:type="character" w:customStyle="1" w:styleId="Heading4Char">
-    <w:name w:val="Heading 4 Char"/>
-    <w:basedOn w:val="DefaultParagraphFont"/>
-    <w:link w:val="Heading4"/>
+  <w:style w:type="character" w:customStyle="1" w:styleId="Ttulo4Car">
+    <w:name w:val="Título 4 Car"/>
+    <w:basedOn w:val="Fuentedeprrafopredeter"/>
+    <w:link w:val="Ttulo4"/>
     <w:uiPriority w:val="9"/>
     <w:semiHidden/>
     <w:rsid w:val="0002716A"/>
@@ -6845,10 +6275,10 @@
       <w:szCs w:val="24"/>
     </w:rPr>
   </w:style>
-  <w:style w:type="character" w:customStyle="1" w:styleId="Heading5Char">
-    <w:name w:val="Heading 5 Char"/>
-    <w:basedOn w:val="DefaultParagraphFont"/>
-    <w:link w:val="Heading5"/>
+  <w:style w:type="character" w:customStyle="1" w:styleId="Ttulo5Car">
+    <w:name w:val="Título 5 Car"/>
+    <w:basedOn w:val="Fuentedeprrafopredeter"/>
+    <w:link w:val="Ttulo5"/>
     <w:uiPriority w:val="9"/>
     <w:semiHidden/>
     <w:rsid w:val="0002716A"/>
@@ -6860,10 +6290,10 @@
       <w:iCs/>
     </w:rPr>
   </w:style>
-  <w:style w:type="character" w:customStyle="1" w:styleId="Heading6Char">
-    <w:name w:val="Heading 6 Char"/>
-    <w:basedOn w:val="DefaultParagraphFont"/>
-    <w:link w:val="Heading6"/>
+  <w:style w:type="character" w:customStyle="1" w:styleId="Ttulo6Car">
+    <w:name w:val="Título 6 Car"/>
+    <w:basedOn w:val="Fuentedeprrafopredeter"/>
+    <w:link w:val="Ttulo6"/>
     <w:uiPriority w:val="9"/>
     <w:semiHidden/>
     <w:rsid w:val="0002716A"/>
@@ -6875,10 +6305,10 @@
       <w:iCs/>
     </w:rPr>
   </w:style>
-  <w:style w:type="character" w:customStyle="1" w:styleId="Heading7Char">
-    <w:name w:val="Heading 7 Char"/>
-    <w:basedOn w:val="DefaultParagraphFont"/>
-    <w:link w:val="Heading7"/>
+  <w:style w:type="character" w:customStyle="1" w:styleId="Ttulo7Car">
+    <w:name w:val="Título 7 Car"/>
+    <w:basedOn w:val="Fuentedeprrafopredeter"/>
+    <w:link w:val="Ttulo7"/>
     <w:uiPriority w:val="9"/>
     <w:semiHidden/>
     <w:rsid w:val="0002716A"/>
@@ -6892,10 +6322,10 @@
       <w:szCs w:val="20"/>
     </w:rPr>
   </w:style>
-  <w:style w:type="character" w:customStyle="1" w:styleId="Heading8Char">
-    <w:name w:val="Heading 8 Char"/>
-    <w:basedOn w:val="DefaultParagraphFont"/>
-    <w:link w:val="Heading8"/>
+  <w:style w:type="character" w:customStyle="1" w:styleId="Ttulo8Car">
+    <w:name w:val="Título 8 Car"/>
+    <w:basedOn w:val="Fuentedeprrafopredeter"/>
+    <w:link w:val="Ttulo8"/>
     <w:uiPriority w:val="9"/>
     <w:semiHidden/>
     <w:rsid w:val="0002716A"/>
@@ -6909,10 +6339,10 @@
       <w:szCs w:val="18"/>
     </w:rPr>
   </w:style>
-  <w:style w:type="character" w:customStyle="1" w:styleId="Heading9Char">
-    <w:name w:val="Heading 9 Char"/>
-    <w:basedOn w:val="DefaultParagraphFont"/>
-    <w:link w:val="Heading9"/>
+  <w:style w:type="character" w:customStyle="1" w:styleId="Ttulo9Car">
+    <w:name w:val="Título 9 Car"/>
+    <w:basedOn w:val="Fuentedeprrafopredeter"/>
+    <w:link w:val="Ttulo9"/>
     <w:uiPriority w:val="9"/>
     <w:semiHidden/>
     <w:rsid w:val="0002716A"/>
@@ -6924,7 +6354,7 @@
       <w:szCs w:val="18"/>
     </w:rPr>
   </w:style>
-  <w:style w:type="paragraph" w:styleId="Caption">
+  <w:style w:type="paragraph" w:styleId="Epgrafe">
     <w:name w:val="caption"/>
     <w:basedOn w:val="Normal"/>
     <w:next w:val="Normal"/>
@@ -6939,11 +6369,11 @@
       <w:szCs w:val="18"/>
     </w:rPr>
   </w:style>
-  <w:style w:type="paragraph" w:styleId="Title">
+  <w:style w:type="paragraph" w:styleId="Ttulo">
     <w:name w:val="Title"/>
     <w:basedOn w:val="Normal"/>
     <w:next w:val="Normal"/>
-    <w:link w:val="TitleChar"/>
+    <w:link w:val="TtuloCar"/>
     <w:uiPriority w:val="10"/>
     <w:qFormat/>
     <w:rsid w:val="0002716A"/>
@@ -6958,10 +6388,10 @@
       <w:szCs w:val="60"/>
     </w:rPr>
   </w:style>
-  <w:style w:type="character" w:customStyle="1" w:styleId="TitleChar">
-    <w:name w:val="Title Char"/>
-    <w:basedOn w:val="DefaultParagraphFont"/>
-    <w:link w:val="Title"/>
+  <w:style w:type="character" w:customStyle="1" w:styleId="TtuloCar">
+    <w:name w:val="Título Car"/>
+    <w:basedOn w:val="Fuentedeprrafopredeter"/>
+    <w:link w:val="Ttulo"/>
     <w:uiPriority w:val="10"/>
     <w:rsid w:val="0002716A"/>
     <w:rPr>
@@ -6975,11 +6405,11 @@
       <w:szCs w:val="60"/>
     </w:rPr>
   </w:style>
-  <w:style w:type="paragraph" w:styleId="Subtitle">
+  <w:style w:type="paragraph" w:styleId="Subttulo">
     <w:name w:val="Subtitle"/>
     <w:basedOn w:val="Normal"/>
     <w:next w:val="Normal"/>
-    <w:link w:val="SubtitleChar"/>
+    <w:link w:val="SubttuloCar"/>
     <w:uiPriority w:val="11"/>
     <w:qFormat/>
     <w:rsid w:val="0002716A"/>
@@ -6996,10 +6426,10 @@
       <w:szCs w:val="24"/>
     </w:rPr>
   </w:style>
-  <w:style w:type="character" w:customStyle="1" w:styleId="SubtitleChar">
-    <w:name w:val="Subtitle Char"/>
-    <w:basedOn w:val="DefaultParagraphFont"/>
-    <w:link w:val="Subtitle"/>
+  <w:style w:type="character" w:customStyle="1" w:styleId="SubttuloCar">
+    <w:name w:val="Subtítulo Car"/>
+    <w:basedOn w:val="Fuentedeprrafopredeter"/>
+    <w:link w:val="Subttulo"/>
     <w:uiPriority w:val="11"/>
     <w:rsid w:val="0002716A"/>
     <w:rPr>
@@ -7011,9 +6441,9 @@
       <w:szCs w:val="24"/>
     </w:rPr>
   </w:style>
-  <w:style w:type="character" w:styleId="Strong">
+  <w:style w:type="character" w:styleId="Textoennegrita">
     <w:name w:val="Strong"/>
-    <w:basedOn w:val="DefaultParagraphFont"/>
+    <w:basedOn w:val="Fuentedeprrafopredeter"/>
     <w:uiPriority w:val="22"/>
     <w:qFormat/>
     <w:rsid w:val="0002716A"/>
@@ -7023,7 +6453,7 @@
       <w:spacing w:val="0"/>
     </w:rPr>
   </w:style>
-  <w:style w:type="character" w:styleId="Emphasis">
+  <w:style w:type="character" w:styleId="nfasis">
     <w:name w:val="Emphasis"/>
     <w:uiPriority w:val="20"/>
     <w:qFormat/>
@@ -7036,10 +6466,10 @@
       <w:color w:val="auto"/>
     </w:rPr>
   </w:style>
-  <w:style w:type="paragraph" w:styleId="NoSpacing">
+  <w:style w:type="paragraph" w:styleId="Sinespaciado">
     <w:name w:val="No Spacing"/>
     <w:basedOn w:val="Normal"/>
-    <w:link w:val="NoSpacingChar"/>
+    <w:link w:val="SinespaciadoCar"/>
     <w:uiPriority w:val="1"/>
     <w:qFormat/>
     <w:rsid w:val="0002716A"/>
@@ -7047,14 +6477,14 @@
       <w:spacing w:after="0"/>
     </w:pPr>
   </w:style>
-  <w:style w:type="character" w:customStyle="1" w:styleId="NoSpacingChar">
-    <w:name w:val="No Spacing Char"/>
-    <w:basedOn w:val="DefaultParagraphFont"/>
-    <w:link w:val="NoSpacing"/>
+  <w:style w:type="character" w:customStyle="1" w:styleId="SinespaciadoCar">
+    <w:name w:val="Sin espaciado Car"/>
+    <w:basedOn w:val="Fuentedeprrafopredeter"/>
+    <w:link w:val="Sinespaciado"/>
     <w:uiPriority w:val="1"/>
     <w:rsid w:val="00B32B14"/>
   </w:style>
-  <w:style w:type="paragraph" w:styleId="ListParagraph">
+  <w:style w:type="paragraph" w:styleId="Prrafodelista">
     <w:name w:val="List Paragraph"/>
     <w:basedOn w:val="Normal"/>
     <w:uiPriority w:val="34"/>
@@ -7065,11 +6495,11 @@
       <w:contextualSpacing/>
     </w:pPr>
   </w:style>
-  <w:style w:type="paragraph" w:styleId="Quote">
+  <w:style w:type="paragraph" w:styleId="Cita">
     <w:name w:val="Quote"/>
     <w:basedOn w:val="Normal"/>
     <w:next w:val="Normal"/>
-    <w:link w:val="QuoteChar"/>
+    <w:link w:val="CitaCar"/>
     <w:uiPriority w:val="29"/>
     <w:qFormat/>
     <w:rsid w:val="0002716A"/>
@@ -7077,21 +6507,21 @@
       <w:color w:val="5A5A5A" w:themeColor="text1" w:themeTint="A5"/>
     </w:rPr>
   </w:style>
-  <w:style w:type="character" w:customStyle="1" w:styleId="QuoteChar">
-    <w:name w:val="Quote Char"/>
-    <w:basedOn w:val="DefaultParagraphFont"/>
-    <w:link w:val="Quote"/>
+  <w:style w:type="character" w:customStyle="1" w:styleId="CitaCar">
+    <w:name w:val="Cita Car"/>
+    <w:basedOn w:val="Fuentedeprrafopredeter"/>
+    <w:link w:val="Cita"/>
     <w:uiPriority w:val="29"/>
     <w:rsid w:val="0002716A"/>
     <w:rPr>
       <w:color w:val="5A5A5A" w:themeColor="text1" w:themeTint="A5"/>
     </w:rPr>
   </w:style>
-  <w:style w:type="paragraph" w:styleId="IntenseQuote">
+  <w:style w:type="paragraph" w:styleId="Citadestacada">
     <w:name w:val="Intense Quote"/>
     <w:basedOn w:val="Normal"/>
     <w:next w:val="Normal"/>
-    <w:link w:val="IntenseQuoteChar"/>
+    <w:link w:val="CitadestacadaCar"/>
     <w:uiPriority w:val="30"/>
     <w:qFormat/>
     <w:rsid w:val="00DB5948"/>
@@ -7108,10 +6538,10 @@
       <w:szCs w:val="20"/>
     </w:rPr>
   </w:style>
-  <w:style w:type="character" w:customStyle="1" w:styleId="IntenseQuoteChar">
-    <w:name w:val="Intense Quote Char"/>
-    <w:basedOn w:val="DefaultParagraphFont"/>
-    <w:link w:val="IntenseQuote"/>
+  <w:style w:type="character" w:customStyle="1" w:styleId="CitadestacadaCar">
+    <w:name w:val="Cita destacada Car"/>
+    <w:basedOn w:val="Fuentedeprrafopredeter"/>
+    <w:link w:val="Citadestacada"/>
     <w:uiPriority w:val="30"/>
     <w:rsid w:val="00DB5948"/>
     <w:rPr>
@@ -7122,7 +6552,7 @@
       <w:szCs w:val="20"/>
     </w:rPr>
   </w:style>
-  <w:style w:type="character" w:styleId="SubtleEmphasis">
+  <w:style w:type="character" w:styleId="nfasissutil">
     <w:name w:val="Subtle Emphasis"/>
     <w:uiPriority w:val="19"/>
     <w:qFormat/>
@@ -7133,7 +6563,7 @@
       <w:color w:val="5A5A5A" w:themeColor="text1" w:themeTint="A5"/>
     </w:rPr>
   </w:style>
-  <w:style w:type="character" w:styleId="IntenseEmphasis">
+  <w:style w:type="character" w:styleId="nfasisintenso">
     <w:name w:val="Intense Emphasis"/>
     <w:uiPriority w:val="21"/>
     <w:qFormat/>
@@ -7147,7 +6577,7 @@
       <w:u w:val="single"/>
     </w:rPr>
   </w:style>
-  <w:style w:type="character" w:styleId="SubtleReference">
+  <w:style w:type="character" w:styleId="Referenciasutil">
     <w:name w:val="Subtle Reference"/>
     <w:uiPriority w:val="31"/>
     <w:qFormat/>
@@ -7156,7 +6586,7 @@
       <w:smallCaps/>
     </w:rPr>
   </w:style>
-  <w:style w:type="character" w:styleId="IntenseReference">
+  <w:style w:type="character" w:styleId="Referenciaintensa">
     <w:name w:val="Intense Reference"/>
     <w:uiPriority w:val="32"/>
     <w:qFormat/>
@@ -7168,7 +6598,7 @@
       <w:color w:val="auto"/>
     </w:rPr>
   </w:style>
-  <w:style w:type="character" w:styleId="BookTitle">
+  <w:style w:type="character" w:styleId="Ttulodellibro">
     <w:name w:val="Book Title"/>
     <w:uiPriority w:val="33"/>
     <w:qFormat/>
@@ -7182,9 +6612,9 @@
       <w:u w:val="single"/>
     </w:rPr>
   </w:style>
-  <w:style w:type="paragraph" w:styleId="TOCHeading">
+  <w:style w:type="paragraph" w:styleId="TtulodeTDC">
     <w:name w:val="TOC Heading"/>
-    <w:basedOn w:val="Heading1"/>
+    <w:basedOn w:val="Ttulo1"/>
     <w:next w:val="Normal"/>
     <w:uiPriority w:val="39"/>
     <w:semiHidden/>
@@ -7198,10 +6628,10 @@
       <w:lang w:bidi="en-US"/>
     </w:rPr>
   </w:style>
-  <w:style w:type="paragraph" w:styleId="BalloonText">
+  <w:style w:type="paragraph" w:styleId="Textodeglobo">
     <w:name w:val="Balloon Text"/>
     <w:basedOn w:val="Normal"/>
-    <w:link w:val="BalloonTextChar"/>
+    <w:link w:val="TextodegloboCar"/>
     <w:uiPriority w:val="99"/>
     <w:semiHidden/>
     <w:unhideWhenUsed/>
@@ -7215,10 +6645,10 @@
       <w:szCs w:val="16"/>
     </w:rPr>
   </w:style>
-  <w:style w:type="character" w:customStyle="1" w:styleId="BalloonTextChar">
-    <w:name w:val="Balloon Text Char"/>
-    <w:basedOn w:val="DefaultParagraphFont"/>
-    <w:link w:val="BalloonText"/>
+  <w:style w:type="character" w:customStyle="1" w:styleId="TextodegloboCar">
+    <w:name w:val="Texto de globo Car"/>
+    <w:basedOn w:val="Fuentedeprrafopredeter"/>
+    <w:link w:val="Textodeglobo"/>
     <w:uiPriority w:val="99"/>
     <w:semiHidden/>
     <w:rsid w:val="00AA4FC5"/>
@@ -7228,7 +6658,7 @@
       <w:szCs w:val="16"/>
     </w:rPr>
   </w:style>
-  <w:style w:type="paragraph" w:styleId="TOC1">
+  <w:style w:type="paragraph" w:styleId="TDC1">
     <w:name w:val="toc 1"/>
     <w:basedOn w:val="Normal"/>
     <w:next w:val="Normal"/>
@@ -7240,9 +6670,9 @@
       <w:spacing w:after="100"/>
     </w:pPr>
   </w:style>
-  <w:style w:type="character" w:styleId="Hyperlink">
+  <w:style w:type="character" w:styleId="Hipervnculo">
     <w:name w:val="Hyperlink"/>
-    <w:basedOn w:val="DefaultParagraphFont"/>
+    <w:basedOn w:val="Fuentedeprrafopredeter"/>
     <w:uiPriority w:val="99"/>
     <w:unhideWhenUsed/>
     <w:rsid w:val="00697248"/>
@@ -7251,7 +6681,7 @@
       <w:u w:val="single"/>
     </w:rPr>
   </w:style>
-  <w:style w:type="paragraph" w:styleId="Bibliography">
+  <w:style w:type="paragraph" w:styleId="Bibliografa">
     <w:name w:val="Bibliography"/>
     <w:basedOn w:val="Normal"/>
     <w:next w:val="Normal"/>
@@ -7262,10 +6692,10 @@
       <w:jc w:val="left"/>
     </w:pPr>
   </w:style>
-  <w:style w:type="paragraph" w:styleId="Header">
+  <w:style w:type="paragraph" w:styleId="Encabezado">
     <w:name w:val="header"/>
     <w:basedOn w:val="Normal"/>
-    <w:link w:val="HeaderChar"/>
+    <w:link w:val="EncabezadoCar"/>
     <w:uiPriority w:val="99"/>
     <w:unhideWhenUsed/>
     <w:rsid w:val="00EE17B4"/>
@@ -7277,17 +6707,17 @@
       <w:spacing w:after="0"/>
     </w:pPr>
   </w:style>
-  <w:style w:type="character" w:customStyle="1" w:styleId="HeaderChar">
-    <w:name w:val="Header Char"/>
-    <w:basedOn w:val="DefaultParagraphFont"/>
-    <w:link w:val="Header"/>
+  <w:style w:type="character" w:customStyle="1" w:styleId="EncabezadoCar">
+    <w:name w:val="Encabezado Car"/>
+    <w:basedOn w:val="Fuentedeprrafopredeter"/>
+    <w:link w:val="Encabezado"/>
     <w:uiPriority w:val="99"/>
     <w:rsid w:val="00EE17B4"/>
   </w:style>
-  <w:style w:type="paragraph" w:styleId="Footer">
+  <w:style w:type="paragraph" w:styleId="Piedepgina">
     <w:name w:val="footer"/>
     <w:basedOn w:val="Normal"/>
-    <w:link w:val="FooterChar"/>
+    <w:link w:val="PiedepginaCar"/>
     <w:uiPriority w:val="99"/>
     <w:unhideWhenUsed/>
     <w:rsid w:val="00EE17B4"/>
@@ -7299,10 +6729,10 @@
       <w:spacing w:after="0"/>
     </w:pPr>
   </w:style>
-  <w:style w:type="character" w:customStyle="1" w:styleId="FooterChar">
-    <w:name w:val="Footer Char"/>
-    <w:basedOn w:val="DefaultParagraphFont"/>
-    <w:link w:val="Footer"/>
+  <w:style w:type="character" w:customStyle="1" w:styleId="PiedepginaCar">
+    <w:name w:val="Pie de página Car"/>
+    <w:basedOn w:val="Fuentedeprrafopredeter"/>
+    <w:link w:val="Piedepgina"/>
     <w:uiPriority w:val="99"/>
     <w:rsid w:val="00EE17B4"/>
   </w:style>
@@ -7832,7 +7262,7 @@
 </file>
 
 <file path=customXml/itemProps1.xml><?xml version="1.0" encoding="utf-8"?>
-<ds:datastoreItem xmlns:ds="http://schemas.openxmlformats.org/officeDocument/2006/customXml" ds:itemID="{17A7F2EB-CEF4-4E82-9448-C575A7BB2DC6}">
+<ds:datastoreItem xmlns:ds="http://schemas.openxmlformats.org/officeDocument/2006/customXml" ds:itemID="{1215B32A-EE59-4464-8899-6281F0E21432}">
   <ds:schemaRefs>
     <ds:schemaRef ds:uri="http://schemas.openxmlformats.org/officeDocument/2006/bibliography"/>
   </ds:schemaRefs>

</xml_diff>

<commit_message>
Removed Duration column from project plan and added the Work column.
</commit_message>
<xml_diff>
--- a/docs/presentacion.docx
+++ b/docs/presentacion.docx
@@ -3979,10 +3979,27 @@
     </w:p>
     <w:p>
       <w:r>
-        <w:br w:type="page"/>
+        <w:t>El calendario se encuentra confeccionado teniendo en cuenta que se emplearán</w:t>
+      </w:r>
+      <w:r>
+        <w:t xml:space="preserve"> en promedio</w:t>
+      </w:r>
+      <w:r>
+        <w:t xml:space="preserve"> </w:t>
+      </w:r>
+      <w:r>
+        <w:t>18</w:t>
       </w:r>
       <w:bookmarkStart w:id="7" w:name="_GoBack"/>
       <w:bookmarkEnd w:id="7"/>
+      <w:r>
+        <w:t xml:space="preserve"> horas semanales al desarrollo del proyecto.</w:t>
+      </w:r>
+    </w:p>
+    <w:p>
+      <w:r>
+        <w:br w:type="page"/>
+      </w:r>
     </w:p>
     <w:bookmarkStart w:id="8" w:name="_Toc331983488" w:displacedByCustomXml="next"/>
     <w:sdt>
@@ -7273,7 +7290,7 @@
 </file>
 
 <file path=customXml/itemProps1.xml><?xml version="1.0" encoding="utf-8"?>
-<ds:datastoreItem xmlns:ds="http://schemas.openxmlformats.org/officeDocument/2006/customXml" ds:itemID="{014F848C-7B25-47AA-B582-2D61DDF1EB0E}">
+<ds:datastoreItem xmlns:ds="http://schemas.openxmlformats.org/officeDocument/2006/customXml" ds:itemID="{78D0BE0B-1B01-4296-A05B-30AE4CA235FE}">
   <ds:schemaRefs>
     <ds:schemaRef ds:uri="http://schemas.openxmlformats.org/officeDocument/2006/bibliography"/>
   </ds:schemaRefs>

</xml_diff>

<commit_message>
Added calendar to proposal document.
</commit_message>
<xml_diff>
--- a/docs/presentacion.docx
+++ b/docs/presentacion.docx
@@ -1670,13 +1670,13 @@
       </w:pPr>
       <w:bookmarkStart w:id="3" w:name="_Toc331983484"/>
       <w:r>
+        <w:t>¿Qué es un IDE?</w:t>
+      </w:r>
+      <w:bookmarkEnd w:id="3"/>
+    </w:p>
+    <w:p>
+      <w:r>
         <w:lastRenderedPageBreak/>
-        <w:t>¿Qué es un IDE?</w:t>
-      </w:r>
-      <w:bookmarkEnd w:id="3"/>
-    </w:p>
-    <w:p>
-      <w:r>
         <w:t xml:space="preserve">Un </w:t>
       </w:r>
       <w:r>
@@ -2750,12 +2750,12 @@
         <w:rPr>
           <w:rStyle w:val="Textoennegrita"/>
         </w:rPr>
+        <w:t>Extensibilidad</w:t>
+      </w:r>
+    </w:p>
+    <w:p>
+      <w:r>
         <w:lastRenderedPageBreak/>
-        <w:t>Extensibilidad</w:t>
-      </w:r>
-    </w:p>
-    <w:p>
-      <w:r>
         <w:t xml:space="preserve">Si bien el lenguaje principal para el cual se piensa utilizar el </w:t>
       </w:r>
       <w:r>
@@ -3224,7 +3224,6 @@
         </w:numPr>
       </w:pPr>
       <w:r>
-        <w:lastRenderedPageBreak/>
         <w:t>Organización de archivos.</w:t>
       </w:r>
     </w:p>
@@ -3282,6 +3281,7 @@
         </w:numPr>
       </w:pPr>
       <w:r>
+        <w:lastRenderedPageBreak/>
         <w:t>Inclusión de algunas librerías estándar al trabajar desde una sesión REPL.</w:t>
       </w:r>
     </w:p>
@@ -3940,65 +3940,106 @@
         <w:t xml:space="preserve"> con capacidad de búsqueda.</w:t>
       </w:r>
     </w:p>
-    <w:p/>
-    <w:p>
-      <w:pPr>
-        <w:spacing w:after="240" w:line="480" w:lineRule="auto"/>
-        <w:ind w:firstLine="360"/>
-        <w:jc w:val="left"/>
-      </w:pPr>
-      <w:r>
-        <w:br w:type="page"/>
-      </w:r>
-    </w:p>
     <w:p>
       <w:pPr>
         <w:pStyle w:val="Ttulo1"/>
       </w:pPr>
       <w:r>
-        <w:lastRenderedPageBreak/>
         <w:t>Plan de Trabajo</w:t>
-      </w:r>
-    </w:p>
-    <w:p>
-      <w:r>
-        <w:t xml:space="preserve">A continuación se presenta un cronograma de las tareas a realizar junto con </w:t>
-      </w:r>
-      <w:r>
-        <w:t>una estima</w:t>
-      </w:r>
-      <w:r>
-        <w:t>c</w:t>
-      </w:r>
-      <w:r>
-        <w:t xml:space="preserve">ión de </w:t>
-      </w:r>
-      <w:r>
-        <w:t>las horas invertidas en cada una de las tareas.</w:t>
-      </w:r>
-    </w:p>
-    <w:p>
-      <w:r>
-        <w:t>El calendario se encuentra confeccionado teniendo en cuenta que se emplearán</w:t>
-      </w:r>
-      <w:r>
-        <w:t xml:space="preserve"> en promedio</w:t>
-      </w:r>
-      <w:r>
-        <w:t xml:space="preserve"> </w:t>
-      </w:r>
-      <w:r>
-        <w:t>18</w:t>
       </w:r>
       <w:bookmarkStart w:id="7" w:name="_GoBack"/>
       <w:bookmarkEnd w:id="7"/>
+    </w:p>
+    <w:p>
+      <w:r>
+        <w:t xml:space="preserve">A continuación se presenta un cronograma de las tareas a realizar junto con </w:t>
+      </w:r>
+      <w:r>
+        <w:t>una estima</w:t>
+      </w:r>
+      <w:r>
+        <w:t>c</w:t>
+      </w:r>
+      <w:r>
+        <w:t xml:space="preserve">ión de </w:t>
+      </w:r>
+      <w:r>
+        <w:t>las horas invertidas en cada una de las tareas.</w:t>
+      </w:r>
+    </w:p>
+    <w:p>
+      <w:r>
+        <w:t>El calendario se encuentra confeccionado teniendo en cuenta que se emplearán</w:t>
+      </w:r>
+      <w:r>
+        <w:t xml:space="preserve"> en promedio</w:t>
+      </w:r>
+      <w:r>
+        <w:t xml:space="preserve"> </w:t>
+      </w:r>
+      <w:r>
+        <w:t>18</w:t>
+      </w:r>
       <w:r>
         <w:t xml:space="preserve"> horas semanales al desarrollo del proyecto.</w:t>
       </w:r>
     </w:p>
     <w:p>
-      <w:r>
-        <w:br w:type="page"/>
+      <w:pPr>
+        <w:jc w:val="center"/>
+      </w:pPr>
+      <w:r>
+        <w:rPr>
+          <w:noProof/>
+          <w:lang w:eastAsia="es-AR"/>
+        </w:rPr>
+        <w:lastRenderedPageBreak/>
+        <w:drawing>
+          <wp:inline distT="0" distB="0" distL="0" distR="0">
+            <wp:extent cx="8679977" cy="3214479"/>
+            <wp:effectExtent l="27623" t="10477" r="15557" b="15558"/>
+            <wp:docPr id="4" name="0 Imagen"/>
+            <wp:cNvGraphicFramePr>
+              <a:graphicFrameLocks xmlns:a="http://schemas.openxmlformats.org/drawingml/2006/main" noChangeAspect="1"/>
+            </wp:cNvGraphicFramePr>
+            <a:graphic xmlns:a="http://schemas.openxmlformats.org/drawingml/2006/main">
+              <a:graphicData uri="http://schemas.openxmlformats.org/drawingml/2006/picture">
+                <pic:pic xmlns:pic="http://schemas.openxmlformats.org/drawingml/2006/picture">
+                  <pic:nvPicPr>
+                    <pic:cNvPr id="0" name="calendar.9.png"/>
+                    <pic:cNvPicPr/>
+                  </pic:nvPicPr>
+                  <pic:blipFill>
+                    <a:blip r:embed="rId11">
+                      <a:extLst>
+                        <a:ext uri="{28A0092B-C50C-407E-A947-70E740481C1C}">
+                          <a14:useLocalDpi xmlns:a14="http://schemas.microsoft.com/office/drawing/2010/main" val="0"/>
+                        </a:ext>
+                      </a:extLst>
+                    </a:blip>
+                    <a:stretch>
+                      <a:fillRect/>
+                    </a:stretch>
+                  </pic:blipFill>
+                  <pic:spPr>
+                    <a:xfrm rot="5400000">
+                      <a:off x="0" y="0"/>
+                      <a:ext cx="8697077" cy="3220812"/>
+                    </a:xfrm>
+                    <a:prstGeom prst="rect">
+                      <a:avLst/>
+                    </a:prstGeom>
+                    <a:ln>
+                      <a:solidFill>
+                        <a:schemeClr val="tx1"/>
+                      </a:solidFill>
+                    </a:ln>
+                  </pic:spPr>
+                </pic:pic>
+              </a:graphicData>
+            </a:graphic>
+          </wp:inline>
+        </w:drawing>
       </w:r>
     </w:p>
     <w:bookmarkStart w:id="8" w:name="_Toc331983488" w:displacedByCustomXml="next"/>
@@ -4435,9 +4476,10 @@
     </w:sdt>
     <w:p/>
     <w:sectPr>
-      <w:footerReference w:type="default" r:id="rId11"/>
+      <w:headerReference w:type="default" r:id="rId12"/>
+      <w:footerReference w:type="default" r:id="rId13"/>
       <w:pgSz w:w="12240" w:h="15840"/>
-      <w:pgMar w:top="1417" w:right="1701" w:bottom="1417" w:left="1701" w:header="708" w:footer="708" w:gutter="0"/>
+      <w:pgMar w:top="993" w:right="1701" w:bottom="993" w:left="1701" w:header="567" w:footer="417" w:gutter="0"/>
       <w:cols w:space="708"/>
       <w:docGrid w:linePitch="360"/>
     </w:sectPr>
@@ -4492,6 +4534,77 @@
           <w:jc w:val="right"/>
         </w:pPr>
         <w:r>
+          <w:rPr>
+            <w:noProof/>
+            <w:lang w:eastAsia="es-AR"/>
+          </w:rPr>
+          <mc:AlternateContent>
+            <mc:Choice Requires="wps">
+              <w:drawing>
+                <wp:anchor distT="0" distB="0" distL="114300" distR="114300" simplePos="0" relativeHeight="251662336" behindDoc="0" locked="0" layoutInCell="1" allowOverlap="1" wp14:anchorId="45ED7285" wp14:editId="414F3F91">
+                  <wp:simplePos x="0" y="0"/>
+                  <wp:positionH relativeFrom="column">
+                    <wp:posOffset>-9525</wp:posOffset>
+                  </wp:positionH>
+                  <wp:positionV relativeFrom="paragraph">
+                    <wp:posOffset>115875</wp:posOffset>
+                  </wp:positionV>
+                  <wp:extent cx="5629275" cy="0"/>
+                  <wp:effectExtent l="0" t="0" r="9525" b="19050"/>
+                  <wp:wrapNone/>
+                  <wp:docPr id="7" name="7 Conector recto"/>
+                  <wp:cNvGraphicFramePr/>
+                  <a:graphic xmlns:a="http://schemas.openxmlformats.org/drawingml/2006/main">
+                    <a:graphicData uri="http://schemas.microsoft.com/office/word/2010/wordprocessingShape">
+                      <wps:wsp>
+                        <wps:cNvCnPr/>
+                        <wps:spPr>
+                          <a:xfrm>
+                            <a:off x="0" y="0"/>
+                            <a:ext cx="5629275" cy="0"/>
+                          </a:xfrm>
+                          <a:prstGeom prst="line">
+                            <a:avLst/>
+                          </a:prstGeom>
+                        </wps:spPr>
+                        <wps:style>
+                          <a:lnRef idx="1">
+                            <a:schemeClr val="accent1"/>
+                          </a:lnRef>
+                          <a:fillRef idx="0">
+                            <a:schemeClr val="accent1"/>
+                          </a:fillRef>
+                          <a:effectRef idx="0">
+                            <a:schemeClr val="accent1"/>
+                          </a:effectRef>
+                          <a:fontRef idx="minor">
+                            <a:schemeClr val="tx1"/>
+                          </a:fontRef>
+                        </wps:style>
+                        <wps:bodyPr/>
+                      </wps:wsp>
+                    </a:graphicData>
+                  </a:graphic>
+                  <wp14:sizeRelH relativeFrom="margin">
+                    <wp14:pctWidth>0</wp14:pctWidth>
+                  </wp14:sizeRelH>
+                </wp:anchor>
+              </w:drawing>
+            </mc:Choice>
+            <mc:Fallback>
+              <w:pict>
+                <v:line id="7 Conector recto" o:spid="_x0000_s1026" style="position:absolute;z-index:251662336;visibility:visible;mso-wrap-style:square;mso-width-percent:0;mso-wrap-distance-left:9pt;mso-wrap-distance-top:0;mso-wrap-distance-right:9pt;mso-wrap-distance-bottom:0;mso-position-horizontal:absolute;mso-position-horizontal-relative:text;mso-position-vertical:absolute;mso-position-vertical-relative:text;mso-width-percent:0;mso-width-relative:margin" from="-.75pt,9.1pt" to="442.5pt,9.1pt" o:gfxdata="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" strokecolor="#4579b8 [3044]"/>
+              </w:pict>
+            </mc:Fallback>
+          </mc:AlternateContent>
+        </w:r>
+      </w:p>
+      <w:p>
+        <w:pPr>
+          <w:pStyle w:val="Piedepgina"/>
+          <w:jc w:val="right"/>
+        </w:pPr>
+        <w:r>
           <w:fldChar w:fldCharType="begin"/>
         </w:r>
         <w:r>
@@ -4504,7 +4617,7 @@
           <w:rPr>
             <w:noProof/>
           </w:rPr>
-          <w:t>8</w:t>
+          <w:t>2</w:t>
         </w:r>
         <w:r>
           <w:rPr>
@@ -4546,6 +4659,100 @@
     </w:p>
   </w:footnote>
 </w:footnotes>
+</file>
+
+<file path=word/header1.xml><?xml version="1.0" encoding="utf-8"?>
+<w:hdr xmlns:wpc="http://schemas.microsoft.com/office/word/2010/wordprocessingCanvas" xmlns:mc="http://schemas.openxmlformats.org/markup-compatibility/2006" xmlns:o="urn:schemas-microsoft-com:office:office" xmlns:r="http://schemas.openxmlformats.org/officeDocument/2006/relationships" xmlns:m="http://schemas.openxmlformats.org/officeDocument/2006/math" xmlns:v="urn:schemas-microsoft-com:vml" xmlns:wp14="http://schemas.microsoft.com/office/word/2010/wordprocessingDrawing" xmlns:wp="http://schemas.openxmlformats.org/drawingml/2006/wordprocessingDrawing" xmlns:w10="urn:schemas-microsoft-com:office:word" xmlns:w="http://schemas.openxmlformats.org/wordprocessingml/2006/main" xmlns:w14="http://schemas.microsoft.com/office/word/2010/wordml" xmlns:wpg="http://schemas.microsoft.com/office/word/2010/wordprocessingGroup" xmlns:wpi="http://schemas.microsoft.com/office/word/2010/wordprocessingInk" xmlns:wne="http://schemas.microsoft.com/office/word/2006/wordml" xmlns:wps="http://schemas.microsoft.com/office/word/2010/wordprocessingShape" mc:Ignorable="w14 wp14">
+  <w:p>
+    <w:pPr>
+      <w:pStyle w:val="Encabezado"/>
+      <w:tabs>
+        <w:tab w:val="left" w:pos="4419"/>
+        <w:tab w:val="left" w:pos="6379"/>
+      </w:tabs>
+    </w:pPr>
+    <w:r>
+      <w:t xml:space="preserve">Facultad de Ingeniería – UBA </w:t>
+    </w:r>
+    <w:r>
+      <w:tab/>
+    </w:r>
+    <w:r>
+      <w:tab/>
+    </w:r>
+    <w:r>
+      <w:t>75.99</w:t>
+    </w:r>
+    <w:r>
+      <w:rPr>
+        <w:noProof/>
+        <w:lang w:eastAsia="es-AR"/>
+      </w:rPr>
+      <mc:AlternateContent>
+        <mc:Choice Requires="wps">
+          <w:drawing>
+            <wp:anchor distT="0" distB="0" distL="114300" distR="114300" simplePos="0" relativeHeight="251659264" behindDoc="0" locked="0" layoutInCell="1" allowOverlap="1" wp14:anchorId="39A5C93A" wp14:editId="28259B13">
+              <wp:simplePos x="0" y="0"/>
+              <wp:positionH relativeFrom="column">
+                <wp:posOffset>-15610</wp:posOffset>
+              </wp:positionH>
+              <wp:positionV relativeFrom="paragraph">
+                <wp:posOffset>185865</wp:posOffset>
+              </wp:positionV>
+              <wp:extent cx="5629702" cy="0"/>
+              <wp:effectExtent l="0" t="0" r="9525" b="19050"/>
+              <wp:wrapNone/>
+              <wp:docPr id="5" name="5 Conector recto"/>
+              <wp:cNvGraphicFramePr/>
+              <a:graphic xmlns:a="http://schemas.openxmlformats.org/drawingml/2006/main">
+                <a:graphicData uri="http://schemas.microsoft.com/office/word/2010/wordprocessingShape">
+                  <wps:wsp>
+                    <wps:cNvCnPr/>
+                    <wps:spPr>
+                      <a:xfrm>
+                        <a:off x="0" y="0"/>
+                        <a:ext cx="5629702" cy="0"/>
+                      </a:xfrm>
+                      <a:prstGeom prst="line">
+                        <a:avLst/>
+                      </a:prstGeom>
+                    </wps:spPr>
+                    <wps:style>
+                      <a:lnRef idx="1">
+                        <a:schemeClr val="accent1"/>
+                      </a:lnRef>
+                      <a:fillRef idx="0">
+                        <a:schemeClr val="accent1"/>
+                      </a:fillRef>
+                      <a:effectRef idx="0">
+                        <a:schemeClr val="accent1"/>
+                      </a:effectRef>
+                      <a:fontRef idx="minor">
+                        <a:schemeClr val="tx1"/>
+                      </a:fontRef>
+                    </wps:style>
+                    <wps:bodyPr/>
+                  </wps:wsp>
+                </a:graphicData>
+              </a:graphic>
+              <wp14:sizeRelH relativeFrom="margin">
+                <wp14:pctWidth>0</wp14:pctWidth>
+              </wp14:sizeRelH>
+            </wp:anchor>
+          </w:drawing>
+        </mc:Choice>
+        <mc:Fallback>
+          <w:pict>
+            <v:line id="5 Conector recto" o:spid="_x0000_s1026" style="position:absolute;z-index:251659264;visibility:visible;mso-wrap-style:square;mso-width-percent:0;mso-wrap-distance-left:9pt;mso-wrap-distance-top:0;mso-wrap-distance-right:9pt;mso-wrap-distance-bottom:0;mso-position-horizontal:absolute;mso-position-horizontal-relative:text;mso-position-vertical:absolute;mso-position-vertical-relative:text;mso-width-percent:0;mso-width-relative:margin" from="-1.25pt,14.65pt" to="442.05pt,14.65pt" o:gfxdata="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" strokecolor="#4579b8 [3044]"/>
+          </w:pict>
+        </mc:Fallback>
+      </mc:AlternateContent>
+    </w:r>
+    <w:r>
+      <w:t xml:space="preserve"> - Trabajo Profesional</w:t>
+    </w:r>
+  </w:p>
+</w:hdr>
 </file>
 
 <file path=word/numbering.xml><?xml version="1.0" encoding="utf-8"?>
@@ -7290,7 +7497,7 @@
 </file>
 
 <file path=customXml/itemProps1.xml><?xml version="1.0" encoding="utf-8"?>
-<ds:datastoreItem xmlns:ds="http://schemas.openxmlformats.org/officeDocument/2006/customXml" ds:itemID="{78D0BE0B-1B01-4296-A05B-30AE4CA235FE}">
+<ds:datastoreItem xmlns:ds="http://schemas.openxmlformats.org/officeDocument/2006/customXml" ds:itemID="{4C9B2A54-F5A6-4C6A-9AEB-6F6441C2355B}">
   <ds:schemaRefs>
     <ds:schemaRef ds:uri="http://schemas.openxmlformats.org/officeDocument/2006/bibliography"/>
   </ds:schemaRefs>

</xml_diff>

<commit_message>
Version sent for revision.
</commit_message>
<xml_diff>
--- a/docs/presentacion.docx
+++ b/docs/presentacion.docx
@@ -200,13 +200,8 @@
       </w:r>
       <w:r>
         <w:tab/>
-        <w:t xml:space="preserve">Rosita </w:t>
-      </w:r>
-      <w:proofErr w:type="spellStart"/>
-      <w:r>
-        <w:t>Wachenchauzer</w:t>
-      </w:r>
-      <w:proofErr w:type="spellEnd"/>
+        <w:t>Rosita Wachenchauzer</w:t>
+      </w:r>
     </w:p>
     <w:p>
       <w:pPr>
@@ -944,42 +939,12 @@
       <w:r>
         <w:t xml:space="preserve"> (</w:t>
       </w:r>
-      <w:proofErr w:type="spellStart"/>
       <w:r>
         <w:rPr>
           <w:i/>
         </w:rPr>
-        <w:t>Integrated</w:t>
-      </w:r>
-      <w:proofErr w:type="spellEnd"/>
-      <w:r>
-        <w:rPr>
-          <w:i/>
-        </w:rPr>
-        <w:t xml:space="preserve"> </w:t>
-      </w:r>
-      <w:proofErr w:type="spellStart"/>
-      <w:r>
-        <w:rPr>
-          <w:i/>
-        </w:rPr>
-        <w:t>Development</w:t>
-      </w:r>
-      <w:proofErr w:type="spellEnd"/>
-      <w:r>
-        <w:rPr>
-          <w:i/>
-        </w:rPr>
-        <w:t xml:space="preserve"> </w:t>
-      </w:r>
-      <w:proofErr w:type="spellStart"/>
-      <w:r>
-        <w:rPr>
-          <w:i/>
-        </w:rPr>
-        <w:t>Environment</w:t>
-      </w:r>
-      <w:proofErr w:type="spellEnd"/>
+        <w:t>Integrated Development Environment</w:t>
+      </w:r>
       <w:r>
         <w:t xml:space="preserve">) </w:t>
       </w:r>
@@ -1109,39 +1074,21 @@
       <w:r>
         <w:t xml:space="preserve"> han surgido un gran número de implementaciones de dicho lenguaje, siendo las más conocidas al día de hoy </w:t>
       </w:r>
-      <w:proofErr w:type="spellStart"/>
-      <w:r>
-        <w:rPr>
-          <w:b/>
-        </w:rPr>
-        <w:t>Common</w:t>
-      </w:r>
-      <w:proofErr w:type="spellEnd"/>
-      <w:r>
-        <w:rPr>
-          <w:b/>
-        </w:rPr>
-        <w:t xml:space="preserve"> </w:t>
-      </w:r>
-      <w:proofErr w:type="spellStart"/>
-      <w:r>
-        <w:rPr>
-          <w:b/>
-        </w:rPr>
-        <w:t>Lisp</w:t>
-      </w:r>
-      <w:proofErr w:type="spellEnd"/>
+      <w:r>
+        <w:rPr>
+          <w:b/>
+        </w:rPr>
+        <w:t>Common Lisp</w:t>
+      </w:r>
       <w:r>
         <w:t xml:space="preserve"> y </w:t>
       </w:r>
-      <w:proofErr w:type="spellStart"/>
       <w:r>
         <w:rPr>
           <w:b/>
         </w:rPr>
         <w:t>Scheme</w:t>
       </w:r>
-      <w:proofErr w:type="spellEnd"/>
       <w:r>
         <w:t xml:space="preserve"> </w:t>
       </w:r>
@@ -1295,33 +1242,21 @@
       <w:r>
         <w:t xml:space="preserve">. No obstante también se lo utilizó para el desarrollo de algunas aplicaciones comerciales como </w:t>
       </w:r>
-      <w:proofErr w:type="spellStart"/>
       <w:r>
         <w:rPr>
           <w:b/>
         </w:rPr>
         <w:t>Viaweb</w:t>
       </w:r>
-      <w:proofErr w:type="spellEnd"/>
-      <w:r>
-        <w:t>, uno de los primeros sitios en ofrecer una plataforma web de e-</w:t>
-      </w:r>
-      <w:proofErr w:type="spellStart"/>
-      <w:r>
-        <w:t>commerce</w:t>
-      </w:r>
-      <w:proofErr w:type="spellEnd"/>
-      <w:r>
-        <w:t xml:space="preserve"> y que luego fue comprado por </w:t>
-      </w:r>
-      <w:proofErr w:type="spellStart"/>
+      <w:r>
+        <w:t xml:space="preserve">, uno de los primeros sitios en ofrecer una plataforma web de e-commerce y que luego fue comprado por </w:t>
+      </w:r>
       <w:r>
         <w:rPr>
           <w:b/>
         </w:rPr>
         <w:t>Yahoo</w:t>
       </w:r>
-      <w:proofErr w:type="spellEnd"/>
       <w:r>
         <w:t xml:space="preserve"> </w:t>
       </w:r>
@@ -1373,15 +1308,7 @@
         <w:t xml:space="preserve">creado </w:t>
       </w:r>
       <w:r>
-        <w:t xml:space="preserve">por Rick </w:t>
-      </w:r>
-      <w:proofErr w:type="spellStart"/>
-      <w:r>
-        <w:t>Hickey</w:t>
-      </w:r>
-      <w:proofErr w:type="spellEnd"/>
-      <w:r>
-        <w:t xml:space="preserve"> </w:t>
+        <w:t xml:space="preserve">por Rick Hickey </w:t>
       </w:r>
       <w:r>
         <w:t xml:space="preserve">y lanzado </w:t>
@@ -1432,15 +1359,7 @@
         <w:t>JVM</w:t>
       </w:r>
       <w:r>
-        <w:t xml:space="preserve"> (Java </w:t>
-      </w:r>
-      <w:proofErr w:type="spellStart"/>
-      <w:r>
-        <w:t>Virutal</w:t>
-      </w:r>
-      <w:proofErr w:type="spellEnd"/>
-      <w:r>
-        <w:t xml:space="preserve"> Machine) y soportar interoperabilidad con las librerías de </w:t>
+        <w:t xml:space="preserve"> (Java Virutal Machine) y soportar interoperabilidad con las librerías de </w:t>
       </w:r>
       <w:r>
         <w:t xml:space="preserve">existentes </w:t>
@@ -1476,15 +1395,7 @@
         </w:sdtContent>
       </w:sdt>
       <w:r>
-        <w:t>, pero la comunidad open-</w:t>
-      </w:r>
-      <w:proofErr w:type="spellStart"/>
-      <w:r>
-        <w:t>source</w:t>
-      </w:r>
-      <w:proofErr w:type="spellEnd"/>
-      <w:r>
-        <w:t xml:space="preserve"> extendió las plataformas donde se puede utilizar este lenguaje creando soporte para el </w:t>
+        <w:t xml:space="preserve">, pero la comunidad open-source extendió las plataformas donde se puede utilizar este lenguaje creando soporte para el </w:t>
       </w:r>
       <w:r>
         <w:rPr>
@@ -1495,162 +1406,128 @@
       <w:r>
         <w:t xml:space="preserve"> (</w:t>
       </w:r>
-      <w:proofErr w:type="spellStart"/>
       <w:r>
         <w:rPr>
           <w:i/>
         </w:rPr>
-        <w:t>Common</w:t>
-      </w:r>
-      <w:proofErr w:type="spellEnd"/>
-      <w:r>
-        <w:rPr>
-          <w:i/>
-        </w:rPr>
+        <w:t>Common Language Runtime</w:t>
+      </w:r>
+      <w:r>
+        <w:t xml:space="preserve">) de </w:t>
+      </w:r>
+      <w:r>
+        <w:rPr>
+          <w:b/>
+        </w:rPr>
+        <w:t>Microsoft.NET</w:t>
+      </w:r>
+      <w:r>
+        <w:t xml:space="preserve"> y un compilador a </w:t>
+      </w:r>
+      <w:r>
+        <w:rPr>
+          <w:b/>
+        </w:rPr>
+        <w:t>JavaScript</w:t>
+      </w:r>
+      <w:r>
+        <w:t xml:space="preserve"> llamado </w:t>
+      </w:r>
+      <w:r>
+        <w:rPr>
+          <w:b/>
+        </w:rPr>
+        <w:t>ClojureScript</w:t>
+      </w:r>
+      <w:r>
+        <w:t>.</w:t>
+      </w:r>
+    </w:p>
+    <w:p>
+      <w:pPr>
+        <w:pStyle w:val="Ttulo1"/>
+      </w:pPr>
+      <w:bookmarkStart w:id="2" w:name="_Toc331983483"/>
+      <w:r>
+        <w:t>¿Por qué Clojure?</w:t>
+      </w:r>
+      <w:bookmarkEnd w:id="2"/>
+    </w:p>
+    <w:p>
+      <w:r>
+        <w:t xml:space="preserve">Desde su aparición </w:t>
+      </w:r>
+      <w:r>
+        <w:t>en 2007</w:t>
+      </w:r>
+      <w:r>
+        <w:t>,</w:t>
+      </w:r>
+      <w:r>
         <w:t xml:space="preserve"> </w:t>
       </w:r>
-      <w:proofErr w:type="spellStart"/>
-      <w:r>
-        <w:rPr>
-          <w:i/>
-        </w:rPr>
-        <w:t>Language</w:t>
-      </w:r>
-      <w:proofErr w:type="spellEnd"/>
-      <w:r>
-        <w:rPr>
-          <w:i/>
-        </w:rPr>
+      <w:r>
+        <w:rPr>
+          <w:b/>
+        </w:rPr>
+        <w:t>Clojure</w:t>
+      </w:r>
+      <w:r>
+        <w:t xml:space="preserve"> fue ganando </w:t>
+      </w:r>
+      <w:r>
+        <w:t xml:space="preserve">adeptos en algunas </w:t>
+      </w:r>
+      <w:r>
+        <w:t>comunidades de programación, tanto por su</w:t>
+      </w:r>
+      <w:r>
+        <w:t xml:space="preserve"> poder de expresión como por la posibilidad de </w:t>
+      </w:r>
+      <w:r>
+        <w:t xml:space="preserve">reutilización de </w:t>
+      </w:r>
+      <w:r>
+        <w:t>librerías existentes de Java.</w:t>
+      </w:r>
+    </w:p>
+    <w:p>
+      <w:r>
+        <w:t xml:space="preserve">La aparición de nuevas plataformas en donde se hizo posible la utilización de </w:t>
+      </w:r>
+      <w:r>
+        <w:rPr>
+          <w:b/>
+        </w:rPr>
+        <w:t>Clojure</w:t>
+      </w:r>
+      <w:r>
+        <w:t xml:space="preserve"> también aportó a la popularizaci</w:t>
+      </w:r>
+      <w:r>
+        <w:t>ón de este lenguaje.</w:t>
+      </w:r>
+      <w:r>
         <w:t xml:space="preserve"> </w:t>
       </w:r>
-      <w:proofErr w:type="spellStart"/>
-      <w:r>
-        <w:rPr>
-          <w:i/>
-        </w:rPr>
-        <w:t>Runtime</w:t>
-      </w:r>
-      <w:proofErr w:type="spellEnd"/>
-      <w:r>
-        <w:t xml:space="preserve">) de </w:t>
-      </w:r>
-      <w:r>
-        <w:rPr>
-          <w:b/>
-        </w:rPr>
-        <w:t>Microsoft.NET</w:t>
-      </w:r>
-      <w:r>
-        <w:t xml:space="preserve"> y un compilador a </w:t>
-      </w:r>
-      <w:r>
-        <w:rPr>
-          <w:b/>
-        </w:rPr>
-        <w:t>JavaScript</w:t>
-      </w:r>
-      <w:r>
-        <w:t xml:space="preserve"> llamado </w:t>
-      </w:r>
-      <w:proofErr w:type="spellStart"/>
+      <w:r>
+        <w:t>E</w:t>
+      </w:r>
+      <w:r>
+        <w:t>n particular</w:t>
+      </w:r>
+      <w:r>
+        <w:t>,</w:t>
+      </w:r>
+      <w:r>
+        <w:t xml:space="preserve"> la creación de </w:t>
+      </w:r>
       <w:r>
         <w:rPr>
           <w:b/>
         </w:rPr>
         <w:t>ClojureScript</w:t>
       </w:r>
-      <w:proofErr w:type="spellEnd"/>
-      <w:r>
-        <w:t>.</w:t>
-      </w:r>
-    </w:p>
-    <w:p>
-      <w:pPr>
-        <w:pStyle w:val="Ttulo1"/>
-      </w:pPr>
-      <w:bookmarkStart w:id="2" w:name="_Toc331983483"/>
-      <w:r>
-        <w:t>¿Por qué Clojure?</w:t>
-      </w:r>
-      <w:bookmarkEnd w:id="2"/>
-    </w:p>
-    <w:p>
-      <w:r>
-        <w:t xml:space="preserve">Desde su aparición </w:t>
-      </w:r>
-      <w:r>
-        <w:t>en 2007</w:t>
-      </w:r>
-      <w:r>
-        <w:t>,</w:t>
-      </w:r>
-      <w:r>
-        <w:t xml:space="preserve"> </w:t>
-      </w:r>
-      <w:r>
-        <w:rPr>
-          <w:b/>
-        </w:rPr>
-        <w:t>Clojure</w:t>
-      </w:r>
-      <w:r>
-        <w:t xml:space="preserve"> fue ganando </w:t>
-      </w:r>
-      <w:r>
-        <w:t xml:space="preserve">adeptos en algunas </w:t>
-      </w:r>
-      <w:r>
-        <w:t>comunidades de programación, tanto por su</w:t>
-      </w:r>
-      <w:r>
-        <w:t xml:space="preserve"> poder de expresión como por la posibilidad de </w:t>
-      </w:r>
-      <w:r>
-        <w:t xml:space="preserve">reutilización de </w:t>
-      </w:r>
-      <w:r>
-        <w:t>librerías existentes de Java.</w:t>
-      </w:r>
-    </w:p>
-    <w:p>
-      <w:r>
-        <w:t xml:space="preserve">La aparición de nuevas plataformas en donde se hizo posible la utilización de </w:t>
-      </w:r>
-      <w:r>
-        <w:rPr>
-          <w:b/>
-        </w:rPr>
-        <w:t>Clojure</w:t>
-      </w:r>
-      <w:r>
-        <w:t xml:space="preserve"> también aportó a la popularizaci</w:t>
-      </w:r>
-      <w:r>
-        <w:t>ón de este lenguaje.</w:t>
-      </w:r>
-      <w:r>
-        <w:t xml:space="preserve"> </w:t>
-      </w:r>
-      <w:r>
-        <w:t>E</w:t>
-      </w:r>
-      <w:r>
-        <w:t>n particular</w:t>
-      </w:r>
-      <w:r>
-        <w:t>,</w:t>
-      </w:r>
-      <w:r>
-        <w:t xml:space="preserve"> la creación de </w:t>
-      </w:r>
-      <w:proofErr w:type="spellStart"/>
-      <w:r>
-        <w:rPr>
-          <w:b/>
-        </w:rPr>
-        <w:t>ClojureScript</w:t>
-      </w:r>
-      <w:proofErr w:type="spellEnd"/>
       <w:r>
         <w:t xml:space="preserve"> abrió las puertas a la experimentación de </w:t>
       </w:r>
@@ -1688,7 +1565,6 @@
       <w:r>
         <w:t xml:space="preserve"> es una aplicación que ofrece un conjunto de herramientas que facilita el desarrollo de aplicaciones informáticas de distintos tipos, en uno o varios lenguajes determinados. Existen hoy en día </w:t>
       </w:r>
-      <w:proofErr w:type="spellStart"/>
       <w:r>
         <w:rPr>
           <w:b/>
@@ -1696,20 +1572,11 @@
         <w:t>IDE</w:t>
       </w:r>
       <w:r>
-        <w:t>s</w:t>
-      </w:r>
-      <w:proofErr w:type="spellEnd"/>
-      <w:r>
-        <w:t xml:space="preserve"> tanto de carácter propietario como </w:t>
-      </w:r>
-      <w:r>
-        <w:t>open-</w:t>
-      </w:r>
-      <w:proofErr w:type="spellStart"/>
-      <w:r>
-        <w:t>source</w:t>
-      </w:r>
-      <w:proofErr w:type="spellEnd"/>
+        <w:t xml:space="preserve">s tanto de carácter propietario como </w:t>
+      </w:r>
+      <w:r>
+        <w:t>open-source</w:t>
+      </w:r>
       <w:r>
         <w:t xml:space="preserve">, siendo los más conocidos el </w:t>
       </w:r>
@@ -1720,15 +1587,7 @@
         <w:t>Microsoft Visual Studio</w:t>
       </w:r>
       <w:r>
-        <w:t xml:space="preserve">, utilizado para </w:t>
-      </w:r>
-      <w:proofErr w:type="spellStart"/>
-      <w:r>
-        <w:t>desarrolar</w:t>
-      </w:r>
-      <w:proofErr w:type="spellEnd"/>
-      <w:r>
-        <w:t xml:space="preserve"> en la plataforma </w:t>
+        <w:t xml:space="preserve">, utilizado para desarrolar en la plataforma </w:t>
       </w:r>
       <w:r>
         <w:rPr>
@@ -1831,7 +1690,6 @@
       <w:r>
         <w:t xml:space="preserve"> lista una seria de opciones para trabajar con este lenguaje. Estas son en su gran mayoría complementos para </w:t>
       </w:r>
-      <w:proofErr w:type="spellStart"/>
       <w:r>
         <w:rPr>
           <w:b/>
@@ -1839,11 +1697,7 @@
         <w:t>IDE</w:t>
       </w:r>
       <w:r>
-        <w:t>s</w:t>
-      </w:r>
-      <w:proofErr w:type="spellEnd"/>
-      <w:r>
-        <w:t xml:space="preserve"> existentes y otras son editores de texto de consola típicamente utilizados por la comunidad de programación:</w:t>
+        <w:t>s existentes y otras son editores de texto de consola típicamente utilizados por la comunidad de programación:</w:t>
       </w:r>
     </w:p>
     <w:p>
@@ -1854,14 +1708,12 @@
           <w:numId w:val="1"/>
         </w:numPr>
       </w:pPr>
-      <w:proofErr w:type="spellStart"/>
       <w:r>
         <w:rPr>
           <w:b/>
         </w:rPr>
         <w:t>Counter-Clockwise</w:t>
       </w:r>
-      <w:proofErr w:type="spellEnd"/>
       <w:r>
         <w:t xml:space="preserve">: complemento para </w:t>
       </w:r>
@@ -1887,30 +1739,20 @@
         <w:rPr>
           <w:b/>
         </w:rPr>
-        <w:t xml:space="preserve">La </w:t>
-      </w:r>
-      <w:proofErr w:type="spellStart"/>
-      <w:r>
-        <w:rPr>
-          <w:b/>
-        </w:rPr>
-        <w:t>Clojure</w:t>
-      </w:r>
-      <w:proofErr w:type="spellEnd"/>
+        <w:t>La Clojure</w:t>
+      </w:r>
       <w:r>
         <w:t xml:space="preserve">: </w:t>
       </w:r>
       <w:r>
         <w:t xml:space="preserve">complemento para </w:t>
       </w:r>
-      <w:proofErr w:type="spellStart"/>
       <w:r>
         <w:rPr>
           <w:b/>
         </w:rPr>
         <w:t>IntelliJ</w:t>
       </w:r>
-      <w:proofErr w:type="spellEnd"/>
       <w:r>
         <w:t>.</w:t>
       </w:r>
@@ -1923,28 +1765,24 @@
           <w:numId w:val="1"/>
         </w:numPr>
       </w:pPr>
-      <w:proofErr w:type="spellStart"/>
       <w:r>
         <w:rPr>
           <w:b/>
         </w:rPr>
         <w:t>Enclojure</w:t>
       </w:r>
-      <w:proofErr w:type="spellEnd"/>
       <w:r>
         <w:t xml:space="preserve">: </w:t>
       </w:r>
       <w:r>
         <w:t xml:space="preserve">complemento para </w:t>
       </w:r>
-      <w:proofErr w:type="spellStart"/>
       <w:r>
         <w:rPr>
           <w:b/>
         </w:rPr>
         <w:t>Netbeans</w:t>
       </w:r>
-      <w:proofErr w:type="spellEnd"/>
       <w:r>
         <w:t>.</w:t>
       </w:r>
@@ -1957,14 +1795,12 @@
           <w:numId w:val="1"/>
         </w:numPr>
       </w:pPr>
-      <w:proofErr w:type="spellStart"/>
       <w:r>
         <w:rPr>
           <w:b/>
         </w:rPr>
         <w:t>Clooj</w:t>
       </w:r>
-      <w:proofErr w:type="spellEnd"/>
       <w:r>
         <w:t>:</w:t>
       </w:r>
@@ -1980,14 +1816,12 @@
           <w:numId w:val="1"/>
         </w:numPr>
       </w:pPr>
-      <w:proofErr w:type="spellStart"/>
       <w:r>
         <w:rPr>
           <w:b/>
         </w:rPr>
         <w:t>Emacs</w:t>
       </w:r>
-      <w:proofErr w:type="spellEnd"/>
       <w:r>
         <w:t>.</w:t>
       </w:r>
@@ -2000,14 +1834,12 @@
           <w:numId w:val="1"/>
         </w:numPr>
       </w:pPr>
-      <w:proofErr w:type="spellStart"/>
       <w:r>
         <w:rPr>
           <w:b/>
         </w:rPr>
         <w:t>Vim</w:t>
       </w:r>
-      <w:proofErr w:type="spellEnd"/>
       <w:r>
         <w:t>.</w:t>
       </w:r>
@@ -2058,7 +1890,6 @@
       <w:r>
         <w:t xml:space="preserve">familia </w:t>
       </w:r>
-      <w:proofErr w:type="spellStart"/>
       <w:r>
         <w:rPr>
           <w:b/>
@@ -2071,7 +1902,6 @@
         </w:rPr>
         <w:t>macs</w:t>
       </w:r>
-      <w:proofErr w:type="spellEnd"/>
       <w:r>
         <w:t>.</w:t>
       </w:r>
@@ -2085,116 +1915,88 @@
         <w:rPr>
           <w:b/>
         </w:rPr>
-        <w:t xml:space="preserve">GNU </w:t>
-      </w:r>
-      <w:proofErr w:type="spellStart"/>
+        <w:t>GNU Emacs</w:t>
+      </w:r>
+      <w:r>
+        <w:t xml:space="preserve">, la cual </w:t>
+      </w:r>
+      <w:r>
+        <w:t xml:space="preserve">ofrece una alta flexibilidad por su capacidad de extender sus comandos utilizando </w:t>
+      </w:r>
+      <w:r>
+        <w:rPr>
+          <w:b/>
+        </w:rPr>
+        <w:t>Emacs Lisp</w:t>
+      </w:r>
+      <w:r>
+        <w:t xml:space="preserve">, una variante de </w:t>
+      </w:r>
+      <w:r>
+        <w:rPr>
+          <w:b/>
+        </w:rPr>
+        <w:t>Lisp</w:t>
+      </w:r>
+      <w:r>
+        <w:t>.</w:t>
+      </w:r>
+      <w:r>
+        <w:t xml:space="preserve"> </w:t>
+      </w:r>
+    </w:p>
+    <w:p>
       <w:r>
         <w:rPr>
           <w:b/>
         </w:rPr>
         <w:t>Emacs</w:t>
       </w:r>
-      <w:proofErr w:type="spellEnd"/>
-      <w:r>
-        <w:t xml:space="preserve">, la cual </w:t>
-      </w:r>
-      <w:r>
-        <w:t xml:space="preserve">ofrece una alta flexibilidad por su capacidad de extender sus comandos utilizando </w:t>
-      </w:r>
-      <w:proofErr w:type="spellStart"/>
+      <w:r>
+        <w:t>, a pesar de ser una herramienta muy poderosa, sufre la desventaja de ser muy poco amigable</w:t>
+      </w:r>
+      <w:r>
+        <w:t>, lo que tiene como consecuencia una curva de aprendizaje muy lenta</w:t>
+      </w:r>
+      <w:r>
+        <w:t xml:space="preserve">. Entre algunas de las cosas que producen </w:t>
+      </w:r>
+      <w:r>
+        <w:t>esto</w:t>
+      </w:r>
+      <w:r>
+        <w:t xml:space="preserve">, se puede mencionar </w:t>
+      </w:r>
+      <w:r>
+        <w:t xml:space="preserve">el hecho </w:t>
+      </w:r>
+      <w:r>
+        <w:t xml:space="preserve">que no ofrece una interfaz de usuario familiar, dado que </w:t>
+      </w:r>
+      <w:r>
+        <w:t>muestra</w:t>
+      </w:r>
+      <w:r>
+        <w:t xml:space="preserve"> al usuario ventanas de puro texto sin incluir al mouse como un elemento de interacción. </w:t>
+      </w:r>
+      <w:r>
+        <w:t>Sumado a esto, p</w:t>
+      </w:r>
+      <w:r>
+        <w:t xml:space="preserve">ara </w:t>
+      </w:r>
+      <w:r>
+        <w:t>poder manejar</w:t>
+      </w:r>
+      <w:r>
+        <w:t xml:space="preserve"> </w:t>
+      </w:r>
       <w:r>
         <w:rPr>
           <w:b/>
         </w:rPr>
         <w:t>Emacs</w:t>
       </w:r>
-      <w:proofErr w:type="spellEnd"/>
-      <w:r>
-        <w:rPr>
-          <w:b/>
-        </w:rPr>
-        <w:t xml:space="preserve"> </w:t>
-      </w:r>
-      <w:proofErr w:type="spellStart"/>
-      <w:r>
-        <w:rPr>
-          <w:b/>
-        </w:rPr>
-        <w:t>Lisp</w:t>
-      </w:r>
-      <w:proofErr w:type="spellEnd"/>
-      <w:r>
-        <w:t xml:space="preserve">, una variante de </w:t>
-      </w:r>
-      <w:r>
-        <w:rPr>
-          <w:b/>
-        </w:rPr>
-        <w:t>Lisp</w:t>
-      </w:r>
-      <w:r>
-        <w:t>.</w:t>
-      </w:r>
-      <w:r>
-        <w:t xml:space="preserve"> </w:t>
-      </w:r>
-    </w:p>
-    <w:p>
-      <w:proofErr w:type="spellStart"/>
-      <w:r>
-        <w:rPr>
-          <w:b/>
-        </w:rPr>
-        <w:t>Emacs</w:t>
-      </w:r>
-      <w:proofErr w:type="spellEnd"/>
-      <w:r>
-        <w:t>, a pesar de ser una herramienta muy poderosa, sufre la desventaja de ser muy poco amigable</w:t>
-      </w:r>
-      <w:r>
-        <w:t>, lo que tiene como consecuencia una curva de aprendizaje muy lenta</w:t>
-      </w:r>
-      <w:r>
-        <w:t xml:space="preserve">. Entre algunas de las cosas que producen </w:t>
-      </w:r>
-      <w:r>
-        <w:t>esto</w:t>
-      </w:r>
-      <w:r>
-        <w:t xml:space="preserve">, se puede mencionar </w:t>
-      </w:r>
-      <w:r>
-        <w:t xml:space="preserve">el hecho </w:t>
-      </w:r>
-      <w:r>
-        <w:t xml:space="preserve">que no ofrece una interfaz de usuario familiar, dado que </w:t>
-      </w:r>
-      <w:r>
-        <w:t>muestra</w:t>
-      </w:r>
-      <w:r>
-        <w:t xml:space="preserve"> al usuario ventanas de puro texto sin incluir al mouse como un elemento de interacción. </w:t>
-      </w:r>
-      <w:r>
-        <w:t>Sumado a esto, p</w:t>
-      </w:r>
-      <w:r>
-        <w:t xml:space="preserve">ara </w:t>
-      </w:r>
-      <w:r>
-        <w:t>poder manejar</w:t>
-      </w:r>
-      <w:r>
-        <w:t xml:space="preserve"> </w:t>
-      </w:r>
-      <w:proofErr w:type="spellStart"/>
-      <w:r>
-        <w:rPr>
-          <w:b/>
-        </w:rPr>
-        <w:t>Emacs</w:t>
-      </w:r>
-      <w:proofErr w:type="spellEnd"/>
       <w:r>
         <w:t xml:space="preserve"> con naturalidad</w:t>
       </w:r>
@@ -2240,25 +2042,21 @@
       <w:r>
         <w:t xml:space="preserve">s operaciones de texto </w:t>
       </w:r>
-      <w:proofErr w:type="spellStart"/>
       <w:r>
         <w:rPr>
           <w:b/>
         </w:rPr>
         <w:t>kill</w:t>
       </w:r>
-      <w:proofErr w:type="spellEnd"/>
       <w:r>
         <w:t xml:space="preserve"> y </w:t>
       </w:r>
-      <w:proofErr w:type="spellStart"/>
       <w:r>
         <w:rPr>
           <w:b/>
         </w:rPr>
         <w:t>yank</w:t>
       </w:r>
-      <w:proofErr w:type="spellEnd"/>
       <w:r>
         <w:t>, entre otras</w:t>
       </w:r>
@@ -2300,7 +2098,6 @@
       <w:r>
         <w:t xml:space="preserve">A pesar de apuntar a todos los </w:t>
       </w:r>
-      <w:proofErr w:type="spellStart"/>
       <w:r>
         <w:rPr>
           <w:b/>
@@ -2308,11 +2105,7 @@
         <w:t>IDE</w:t>
       </w:r>
       <w:r>
-        <w:t>s</w:t>
-      </w:r>
-      <w:proofErr w:type="spellEnd"/>
-      <w:r>
-        <w:t xml:space="preserve"> en general, l</w:t>
+        <w:t>s en general, l</w:t>
       </w:r>
       <w:r>
         <w:t>a siguiente imagen trata de captar la naturale</w:t>
@@ -2409,41 +2202,17 @@
         <w:rPr>
           <w:b/>
         </w:rPr>
-        <w:t xml:space="preserve">Chas </w:t>
-      </w:r>
-      <w:proofErr w:type="spellStart"/>
-      <w:r>
-        <w:rPr>
-          <w:b/>
-        </w:rPr>
-        <w:t>Cemerick</w:t>
-      </w:r>
-      <w:proofErr w:type="spellEnd"/>
+        <w:t>Chas Cemerick</w:t>
+      </w:r>
       <w:r>
         <w:t xml:space="preserve">, el autor de </w:t>
       </w:r>
-      <w:proofErr w:type="spellStart"/>
-      <w:r>
-        <w:rPr>
-          <w:b/>
-        </w:rPr>
-        <w:t>Clojure</w:t>
-      </w:r>
-      <w:proofErr w:type="spellEnd"/>
-      <w:r>
-        <w:rPr>
-          <w:b/>
-        </w:rPr>
-        <w:t xml:space="preserve"> </w:t>
-      </w:r>
-      <w:proofErr w:type="spellStart"/>
-      <w:r>
-        <w:rPr>
-          <w:b/>
-        </w:rPr>
-        <w:t>Programming</w:t>
-      </w:r>
-      <w:proofErr w:type="spellEnd"/>
+      <w:r>
+        <w:rPr>
+          <w:b/>
+        </w:rPr>
+        <w:t>Clojure Programming</w:t>
+      </w:r>
       <w:r>
         <w:t xml:space="preserve">, realizó por medio de su página una encuesta para la comunidad de </w:t>
       </w:r>
@@ -2519,7 +2288,6 @@
       <w:r>
         <w:t xml:space="preserve">con mayor porcentaje de utilización es </w:t>
       </w:r>
-      <w:proofErr w:type="spellStart"/>
       <w:r>
         <w:rPr>
           <w:b/>
@@ -2532,7 +2300,6 @@
         </w:rPr>
         <w:t>s</w:t>
       </w:r>
-      <w:proofErr w:type="spellEnd"/>
       <w:r>
         <w:t>, el autor plantea lo siguiente:</w:t>
       </w:r>
@@ -2548,119 +2315,30 @@
         <w:rPr>
           <w:lang w:val="en-US"/>
         </w:rPr>
-        <w:t xml:space="preserve">I continue to maintain that broad acceptance and usage of </w:t>
-      </w:r>
-      <w:proofErr w:type="spellStart"/>
-      <w:r>
+        <w:t>I continue to maintain that broad acceptance and usage of Clojure will require that there be top-notch development environments for it that mere mortals can use and not be intimidated by…and IMO, while emacs is hugely capable, I think it falls down badly on a number of counts related to usability, community/ecosystem, and interoperability.</w:t>
+      </w:r>
+    </w:p>
+    <w:p>
+      <w:pPr>
+        <w:pStyle w:val="Citadestacada"/>
         <w:rPr>
           <w:lang w:val="en-US"/>
         </w:rPr>
-        <w:t>Clojure</w:t>
-      </w:r>
-      <w:proofErr w:type="spellEnd"/>
+      </w:pPr>
       <w:r>
         <w:rPr>
           <w:lang w:val="en-US"/>
         </w:rPr>
-        <w:t xml:space="preserve"> will require that there be top-notch development environments for it that mere mortals can use and not be intimidated by…and IMO, while </w:t>
-      </w:r>
-      <w:proofErr w:type="spellStart"/>
-      <w:r>
-        <w:rPr>
-          <w:lang w:val="en-US"/>
-        </w:rPr>
-        <w:t>emacs</w:t>
-      </w:r>
-      <w:proofErr w:type="spellEnd"/>
-      <w:r>
-        <w:rPr>
-          <w:lang w:val="en-US"/>
-        </w:rPr>
-        <w:t xml:space="preserve"> is hugely capable, I think it falls down badly on a number of counts related to usability, community/ecosystem, and interoperability.</w:t>
+        <w:t>I’ll repeat again: I’d love to pay for a super-polished clojure dev env. I’ve got $500 (every two years, say) for whoever can make it happen. Seriously. There are comments in the raw survey results that indicate that others are ready to make a similar purchase. Pay attention if you’re a developer tools company, or aspire to have/be one.</w:t>
       </w:r>
     </w:p>
     <w:p>
       <w:pPr>
         <w:pStyle w:val="Citadestacada"/>
-        <w:rPr>
-          <w:lang w:val="en-US"/>
-        </w:rPr>
-      </w:pPr>
-      <w:r>
-        <w:rPr>
-          <w:lang w:val="en-US"/>
-        </w:rPr>
-        <w:t xml:space="preserve">I’ll repeat again: I’d love to pay for a super-polished </w:t>
-      </w:r>
-      <w:proofErr w:type="spellStart"/>
-      <w:r>
-        <w:rPr>
-          <w:lang w:val="en-US"/>
-        </w:rPr>
-        <w:t>clojure</w:t>
-      </w:r>
-      <w:proofErr w:type="spellEnd"/>
-      <w:r>
-        <w:rPr>
-          <w:lang w:val="en-US"/>
-        </w:rPr>
-        <w:t xml:space="preserve"> </w:t>
-      </w:r>
-      <w:proofErr w:type="spellStart"/>
-      <w:r>
-        <w:rPr>
-          <w:lang w:val="en-US"/>
-        </w:rPr>
-        <w:t>dev</w:t>
-      </w:r>
-      <w:proofErr w:type="spellEnd"/>
-      <w:r>
-        <w:rPr>
-          <w:lang w:val="en-US"/>
-        </w:rPr>
-        <w:t xml:space="preserve"> </w:t>
-      </w:r>
-      <w:proofErr w:type="spellStart"/>
-      <w:r>
-        <w:rPr>
-          <w:lang w:val="en-US"/>
-        </w:rPr>
-        <w:t>env</w:t>
-      </w:r>
-      <w:proofErr w:type="spellEnd"/>
-      <w:r>
-        <w:rPr>
-          <w:lang w:val="en-US"/>
-        </w:rPr>
-        <w:t xml:space="preserve">. I’ve got $500 (every two years, say) for whoever can make it happen. </w:t>
-      </w:r>
-      <w:proofErr w:type="gramStart"/>
-      <w:r>
-        <w:rPr>
-          <w:lang w:val="en-US"/>
-        </w:rPr>
-        <w:t>Seriously.</w:t>
-      </w:r>
-      <w:proofErr w:type="gramEnd"/>
-      <w:r>
-        <w:rPr>
-          <w:lang w:val="en-US"/>
-        </w:rPr>
-        <w:t xml:space="preserve"> There are comments in the raw survey results that indicate that others are ready to make a similar purchase. Pay attention if you’re a developer tools company, or aspire to have/be one.</w:t>
-      </w:r>
-    </w:p>
-    <w:p>
-      <w:pPr>
-        <w:pStyle w:val="Citadestacada"/>
-      </w:pPr>
-      <w:r>
-        <w:t xml:space="preserve">Chas </w:t>
-      </w:r>
-      <w:proofErr w:type="spellStart"/>
-      <w:r>
-        <w:t>Emerick</w:t>
-      </w:r>
-      <w:proofErr w:type="spellEnd"/>
+      </w:pPr>
+      <w:r>
+        <w:t>Chas Emerick</w:t>
+      </w:r>
     </w:p>
     <w:p>
       <w:r>
@@ -2774,15 +2452,7 @@
         <w:t>Clojure</w:t>
       </w:r>
       <w:r>
-        <w:t xml:space="preserve">, se cree que la posibilidad de extender o adaptar la herramienta a diferentes necesidades del usuario, es una característica deseable dado que sin ésta la aplicación tendría un carácter rígido que no se condice con la naturaleza del ámbito tecnológico. Esto también permite darle al usuario que lo desee una herramienta para la </w:t>
-      </w:r>
-      <w:proofErr w:type="spellStart"/>
-      <w:r>
-        <w:t>customización</w:t>
-      </w:r>
-      <w:proofErr w:type="spellEnd"/>
-      <w:r>
-        <w:t xml:space="preserve"> de su ambiente y herramientas de trabajo.</w:t>
+        <w:t>, se cree que la posibilidad de extender o adaptar la herramienta a diferentes necesidades del usuario, es una característica deseable dado que sin ésta la aplicación tendría un carácter rígido que no se condice con la naturaleza del ámbito tecnológico. Esto también permite darle al usuario que lo desee una herramienta para la customización de su ambiente y herramientas de trabajo.</w:t>
       </w:r>
     </w:p>
     <w:p>
@@ -3039,15 +2709,7 @@
         <w:t>Equivalencia con</w:t>
       </w:r>
       <w:r>
-        <w:t xml:space="preserve"> </w:t>
-      </w:r>
-      <w:proofErr w:type="spellStart"/>
-      <w:r>
-        <w:t>ParEdit</w:t>
-      </w:r>
-      <w:proofErr w:type="spellEnd"/>
-      <w:r>
-        <w:t xml:space="preserve"> (comand</w:t>
+        <w:t xml:space="preserve"> ParEdit (comand</w:t>
       </w:r>
       <w:r>
         <w:t>os que facilitan la edición de Expresiones-S</w:t>
@@ -3122,15 +2784,7 @@
         <w:t>núcleo</w:t>
       </w:r>
       <w:r>
-        <w:t xml:space="preserve"> del lenguaje (</w:t>
-      </w:r>
-      <w:proofErr w:type="spellStart"/>
-      <w:r>
-        <w:t>clojure.core</w:t>
-      </w:r>
-      <w:proofErr w:type="spellEnd"/>
-      <w:r>
-        <w:t>).</w:t>
+        <w:t xml:space="preserve"> del lenguaje (clojure.core).</w:t>
       </w:r>
     </w:p>
     <w:p>
@@ -3144,28 +2798,12 @@
       <w:r>
         <w:t xml:space="preserve">Java (interoperabilidad): utilizar los </w:t>
       </w:r>
-      <w:proofErr w:type="spellStart"/>
       <w:r>
         <w:rPr>
           <w:i/>
         </w:rPr>
-        <w:t>types</w:t>
-      </w:r>
-      <w:proofErr w:type="spellEnd"/>
-      <w:r>
-        <w:rPr>
-          <w:i/>
-        </w:rPr>
-        <w:t xml:space="preserve"> </w:t>
-      </w:r>
-      <w:proofErr w:type="spellStart"/>
-      <w:r>
-        <w:rPr>
-          <w:i/>
-        </w:rPr>
-        <w:t>hints</w:t>
-      </w:r>
-      <w:proofErr w:type="spellEnd"/>
+        <w:t>types hints</w:t>
+      </w:r>
       <w:r>
         <w:t xml:space="preserve"> y hacer lo posible para determinar los demás tipos.</w:t>
       </w:r>
@@ -3297,23 +2935,7 @@
         <w:t xml:space="preserve">Manejo de </w:t>
       </w:r>
       <w:r>
-        <w:t>dependencias (</w:t>
-      </w:r>
-      <w:proofErr w:type="spellStart"/>
-      <w:r>
-        <w:t>maven</w:t>
-      </w:r>
-      <w:proofErr w:type="spellEnd"/>
-      <w:r>
-        <w:t>/</w:t>
-      </w:r>
-      <w:proofErr w:type="spellStart"/>
-      <w:r>
-        <w:t>leiningen</w:t>
-      </w:r>
-      <w:proofErr w:type="spellEnd"/>
-      <w:r>
-        <w:t>).</w:t>
+        <w:t>dependencias (maven/leiningen).</w:t>
       </w:r>
     </w:p>
     <w:p>
@@ -3381,23 +3003,7 @@
           <w:b/>
           <w:lang w:val="en-US"/>
         </w:rPr>
-        <w:t>REPL (Read-</w:t>
-      </w:r>
-      <w:proofErr w:type="spellStart"/>
-      <w:r>
-        <w:rPr>
-          <w:b/>
-          <w:lang w:val="en-US"/>
-        </w:rPr>
-        <w:t>Eval</w:t>
-      </w:r>
-      <w:proofErr w:type="spellEnd"/>
-      <w:r>
-        <w:rPr>
-          <w:b/>
-          <w:lang w:val="en-US"/>
-        </w:rPr>
-        <w:t>-Print-Loop)</w:t>
+        <w:t>REPL (Read-Eval-Print-Loop)</w:t>
       </w:r>
     </w:p>
     <w:p>
@@ -3499,15 +3105,7 @@
         </w:numPr>
       </w:pPr>
       <w:r>
-        <w:t xml:space="preserve">Navegador de </w:t>
-      </w:r>
-      <w:proofErr w:type="spellStart"/>
-      <w:r>
-        <w:t>namespaces</w:t>
-      </w:r>
-      <w:proofErr w:type="spellEnd"/>
-      <w:r>
-        <w:t xml:space="preserve"> </w:t>
+        <w:t xml:space="preserve">Navegador de namespaces </w:t>
       </w:r>
       <w:r>
         <w:t xml:space="preserve">que se encuentran </w:t>
@@ -3537,31 +3135,7 @@
         </w:numPr>
       </w:pPr>
       <w:r>
-        <w:t xml:space="preserve">Separación (opcional) de los </w:t>
-      </w:r>
-      <w:proofErr w:type="spellStart"/>
-      <w:r>
-        <w:t>streams</w:t>
-      </w:r>
-      <w:proofErr w:type="spellEnd"/>
-      <w:r>
-        <w:t xml:space="preserve"> de entrada, salida (*</w:t>
-      </w:r>
-      <w:proofErr w:type="spellStart"/>
-      <w:r>
-        <w:t>out</w:t>
-      </w:r>
-      <w:proofErr w:type="spellEnd"/>
-      <w:r>
-        <w:t>*) y error (*</w:t>
-      </w:r>
-      <w:proofErr w:type="spellStart"/>
-      <w:r>
-        <w:t>err</w:t>
-      </w:r>
-      <w:proofErr w:type="spellEnd"/>
-      <w:r>
-        <w:t>*).</w:t>
+        <w:t>Separación (opcional) de los streams de entrada, salida (*out*) y error (*err*).</w:t>
       </w:r>
     </w:p>
     <w:p>
@@ -3575,14 +3149,12 @@
       <w:r>
         <w:t xml:space="preserve">Generación y configuración automática del </w:t>
       </w:r>
-      <w:proofErr w:type="spellStart"/>
       <w:r>
         <w:rPr>
           <w:i/>
         </w:rPr>
         <w:t>classpath</w:t>
       </w:r>
-      <w:proofErr w:type="spellEnd"/>
       <w:r>
         <w:t xml:space="preserve"> del REPL cargado, incluyendo:</w:t>
       </w:r>
@@ -3598,14 +3170,12 @@
       <w:r>
         <w:t xml:space="preserve">El </w:t>
       </w:r>
-      <w:proofErr w:type="spellStart"/>
       <w:r>
         <w:rPr>
           <w:i/>
         </w:rPr>
         <w:t>path</w:t>
       </w:r>
-      <w:proofErr w:type="spellEnd"/>
       <w:r>
         <w:t xml:space="preserve"> a los archivos fuente del proyecto actual.</w:t>
       </w:r>
@@ -3621,14 +3191,12 @@
       <w:r>
         <w:t xml:space="preserve">El </w:t>
       </w:r>
-      <w:proofErr w:type="spellStart"/>
       <w:r>
         <w:rPr>
           <w:i/>
         </w:rPr>
         <w:t>path</w:t>
       </w:r>
-      <w:proofErr w:type="spellEnd"/>
       <w:r>
         <w:t xml:space="preserve"> a los archivos fuente de los proyectos referenciados.</w:t>
       </w:r>
@@ -3696,14 +3264,12 @@
       <w:r>
         <w:t xml:space="preserve">Formato Automático Sintáctico: por ejemplo no aplicar las mismas reglas de formato para un </w:t>
       </w:r>
-      <w:proofErr w:type="spellStart"/>
       <w:r>
         <w:rPr>
           <w:i/>
         </w:rPr>
         <w:t>doc-string</w:t>
       </w:r>
-      <w:proofErr w:type="spellEnd"/>
       <w:r>
         <w:t xml:space="preserve"> que para el resto del código.</w:t>
       </w:r>
@@ -3746,13 +3312,8 @@
           <w:numId w:val="3"/>
         </w:numPr>
       </w:pPr>
-      <w:proofErr w:type="spellStart"/>
-      <w:r>
-        <w:t>Debugger</w:t>
-      </w:r>
-      <w:proofErr w:type="spellEnd"/>
-      <w:r>
-        <w:t>.</w:t>
+      <w:r>
+        <w:t>Debugger.</w:t>
       </w:r>
     </w:p>
     <w:p>
@@ -3784,33 +3345,11 @@
           <w:lang w:val="en-US"/>
         </w:rPr>
       </w:pPr>
-      <w:proofErr w:type="spellStart"/>
       <w:r>
         <w:rPr>
           <w:lang w:val="en-US"/>
         </w:rPr>
-        <w:t>deftype</w:t>
-      </w:r>
-      <w:proofErr w:type="spellEnd"/>
-      <w:r>
-        <w:rPr>
-          <w:lang w:val="en-US"/>
-        </w:rPr>
-        <w:t>/</w:t>
-      </w:r>
-      <w:proofErr w:type="spellStart"/>
-      <w:r>
-        <w:rPr>
-          <w:lang w:val="en-US"/>
-        </w:rPr>
-        <w:t>defrecord</w:t>
-      </w:r>
-      <w:proofErr w:type="spellEnd"/>
-      <w:r>
-        <w:rPr>
-          <w:lang w:val="en-US"/>
-        </w:rPr>
-        <w:t>/extend-type/gen-class/proxy</w:t>
+        <w:t>deftype/defrecord/extend-type/gen-class/proxy</w:t>
       </w:r>
     </w:p>
     <w:p>
@@ -3858,15 +3397,7 @@
         <w:t xml:space="preserve">Posibilidad de </w:t>
       </w:r>
       <w:r>
-        <w:t xml:space="preserve">“imprimir” entidades además de texto, al estilo </w:t>
-      </w:r>
-      <w:proofErr w:type="spellStart"/>
-      <w:r>
-        <w:t>Mathematica</w:t>
-      </w:r>
-      <w:proofErr w:type="spellEnd"/>
-      <w:r>
-        <w:t xml:space="preserve"> u otras aplicaciones y lenguajes existentes.</w:t>
+        <w:t>“imprimir” entidades además de texto, al estilo Mathematica u otras aplicaciones y lenguajes existentes.</w:t>
       </w:r>
     </w:p>
     <w:p>
@@ -3929,15 +3460,7 @@
         </w:numPr>
       </w:pPr>
       <w:r>
-        <w:t xml:space="preserve">Navegador de </w:t>
-      </w:r>
-      <w:proofErr w:type="spellStart"/>
-      <w:r>
-        <w:t>Namespaces</w:t>
-      </w:r>
-      <w:proofErr w:type="spellEnd"/>
-      <w:r>
-        <w:t xml:space="preserve"> con capacidad de búsqueda.</w:t>
+        <w:t>Navegador de Namespaces con capacidad de búsqueda.</w:t>
       </w:r>
     </w:p>
     <w:p>
@@ -3947,8 +3470,6 @@
       <w:r>
         <w:t>Plan de Trabajo</w:t>
       </w:r>
-      <w:bookmarkStart w:id="7" w:name="_GoBack"/>
-      <w:bookmarkEnd w:id="7"/>
     </w:p>
     <w:p>
       <w:r>
@@ -4042,7 +3563,7 @@
         </w:drawing>
       </w:r>
     </w:p>
-    <w:bookmarkStart w:id="8" w:name="_Toc331983488" w:displacedByCustomXml="next"/>
+    <w:bookmarkStart w:id="7" w:name="_Toc331983488" w:displacedByCustomXml="next"/>
     <w:sdt>
       <w:sdtPr>
         <w:rPr>
@@ -4069,7 +3590,7 @@
           <w:r>
             <w:t>Bibliografía</w:t>
           </w:r>
-          <w:bookmarkEnd w:id="8"/>
+          <w:bookmarkEnd w:id="7"/>
         </w:p>
         <w:sdt>
           <w:sdtPr>
@@ -4476,11 +3997,16 @@
     </w:sdt>
     <w:p/>
     <w:sectPr>
-      <w:headerReference w:type="default" r:id="rId12"/>
-      <w:footerReference w:type="default" r:id="rId13"/>
+      <w:headerReference w:type="even" r:id="rId12"/>
+      <w:headerReference w:type="default" r:id="rId13"/>
+      <w:footerReference w:type="even" r:id="rId14"/>
+      <w:footerReference w:type="default" r:id="rId15"/>
+      <w:headerReference w:type="first" r:id="rId16"/>
+      <w:footerReference w:type="first" r:id="rId17"/>
       <w:pgSz w:w="12240" w:h="15840"/>
       <w:pgMar w:top="993" w:right="1701" w:bottom="993" w:left="1701" w:header="567" w:footer="417" w:gutter="0"/>
       <w:cols w:space="708"/>
+      <w:titlePg/>
       <w:docGrid w:linePitch="360"/>
     </w:sectPr>
   </w:body>
@@ -4513,6 +4039,16 @@
 </file>
 
 <file path=word/footer1.xml><?xml version="1.0" encoding="utf-8"?>
+<w:ftr xmlns:wpc="http://schemas.microsoft.com/office/word/2010/wordprocessingCanvas" xmlns:mc="http://schemas.openxmlformats.org/markup-compatibility/2006" xmlns:o="urn:schemas-microsoft-com:office:office" xmlns:r="http://schemas.openxmlformats.org/officeDocument/2006/relationships" xmlns:m="http://schemas.openxmlformats.org/officeDocument/2006/math" xmlns:v="urn:schemas-microsoft-com:vml" xmlns:wp14="http://schemas.microsoft.com/office/word/2010/wordprocessingDrawing" xmlns:wp="http://schemas.openxmlformats.org/drawingml/2006/wordprocessingDrawing" xmlns:w10="urn:schemas-microsoft-com:office:word" xmlns:w="http://schemas.openxmlformats.org/wordprocessingml/2006/main" xmlns:w14="http://schemas.microsoft.com/office/word/2010/wordml" xmlns:wpg="http://schemas.microsoft.com/office/word/2010/wordprocessingGroup" xmlns:wpi="http://schemas.microsoft.com/office/word/2010/wordprocessingInk" xmlns:wne="http://schemas.microsoft.com/office/word/2006/wordml" xmlns:wps="http://schemas.microsoft.com/office/word/2010/wordprocessingShape" mc:Ignorable="w14 wp14">
+  <w:p>
+    <w:pPr>
+      <w:pStyle w:val="Piedepgina"/>
+    </w:pPr>
+  </w:p>
+</w:ftr>
+</file>
+
+<file path=word/footer2.xml><?xml version="1.0" encoding="utf-8"?>
 <w:ftr xmlns:wpc="http://schemas.microsoft.com/office/word/2010/wordprocessingCanvas" xmlns:mc="http://schemas.openxmlformats.org/markup-compatibility/2006" xmlns:o="urn:schemas-microsoft-com:office:office" xmlns:r="http://schemas.openxmlformats.org/officeDocument/2006/relationships" xmlns:m="http://schemas.openxmlformats.org/officeDocument/2006/math" xmlns:v="urn:schemas-microsoft-com:vml" xmlns:wp14="http://schemas.microsoft.com/office/word/2010/wordprocessingDrawing" xmlns:wp="http://schemas.openxmlformats.org/drawingml/2006/wordprocessingDrawing" xmlns:w10="urn:schemas-microsoft-com:office:word" xmlns:w="http://schemas.openxmlformats.org/wordprocessingml/2006/main" xmlns:w14="http://schemas.microsoft.com/office/word/2010/wordml" xmlns:wpg="http://schemas.microsoft.com/office/word/2010/wordprocessingGroup" xmlns:wpi="http://schemas.microsoft.com/office/word/2010/wordprocessingInk" xmlns:wne="http://schemas.microsoft.com/office/word/2006/wordml" xmlns:wps="http://schemas.microsoft.com/office/word/2010/wordprocessingShape" mc:Ignorable="w14 wp14">
   <w:sdt>
     <w:sdtPr>
@@ -4541,7 +4077,7 @@
           <mc:AlternateContent>
             <mc:Choice Requires="wps">
               <w:drawing>
-                <wp:anchor distT="0" distB="0" distL="114300" distR="114300" simplePos="0" relativeHeight="251662336" behindDoc="0" locked="0" layoutInCell="1" allowOverlap="1" wp14:anchorId="45ED7285" wp14:editId="414F3F91">
+                <wp:anchor distT="0" distB="0" distL="114300" distR="114300" simplePos="0" relativeHeight="251662336" behindDoc="0" locked="0" layoutInCell="1" allowOverlap="1" wp14:anchorId="2FA41788" wp14:editId="45279439">
                   <wp:simplePos x="0" y="0"/>
                   <wp:positionH relativeFrom="column">
                     <wp:posOffset>-9525</wp:posOffset>
@@ -4617,7 +4153,7 @@
           <w:rPr>
             <w:noProof/>
           </w:rPr>
-          <w:t>2</w:t>
+          <w:t>9</w:t>
         </w:r>
         <w:r>
           <w:rPr>
@@ -4636,6 +4172,16 @@
 </w:ftr>
 </file>
 
+<file path=word/footer3.xml><?xml version="1.0" encoding="utf-8"?>
+<w:ftr xmlns:wpc="http://schemas.microsoft.com/office/word/2010/wordprocessingCanvas" xmlns:mc="http://schemas.openxmlformats.org/markup-compatibility/2006" xmlns:o="urn:schemas-microsoft-com:office:office" xmlns:r="http://schemas.openxmlformats.org/officeDocument/2006/relationships" xmlns:m="http://schemas.openxmlformats.org/officeDocument/2006/math" xmlns:v="urn:schemas-microsoft-com:vml" xmlns:wp14="http://schemas.microsoft.com/office/word/2010/wordprocessingDrawing" xmlns:wp="http://schemas.openxmlformats.org/drawingml/2006/wordprocessingDrawing" xmlns:w10="urn:schemas-microsoft-com:office:word" xmlns:w="http://schemas.openxmlformats.org/wordprocessingml/2006/main" xmlns:w14="http://schemas.microsoft.com/office/word/2010/wordml" xmlns:wpg="http://schemas.microsoft.com/office/word/2010/wordprocessingGroup" xmlns:wpi="http://schemas.microsoft.com/office/word/2010/wordprocessingInk" xmlns:wne="http://schemas.microsoft.com/office/word/2006/wordml" xmlns:wps="http://schemas.microsoft.com/office/word/2010/wordprocessingShape" mc:Ignorable="w14 wp14">
+  <w:p>
+    <w:pPr>
+      <w:pStyle w:val="Piedepgina"/>
+    </w:pPr>
+  </w:p>
+</w:ftr>
+</file>
+
 <file path=word/footnotes.xml><?xml version="1.0" encoding="utf-8"?>
 <w:footnotes xmlns:wpc="http://schemas.microsoft.com/office/word/2010/wordprocessingCanvas" xmlns:mc="http://schemas.openxmlformats.org/markup-compatibility/2006" xmlns:o="urn:schemas-microsoft-com:office:office" xmlns:r="http://schemas.openxmlformats.org/officeDocument/2006/relationships" xmlns:m="http://schemas.openxmlformats.org/officeDocument/2006/math" xmlns:v="urn:schemas-microsoft-com:vml" xmlns:wp14="http://schemas.microsoft.com/office/word/2010/wordprocessingDrawing" xmlns:wp="http://schemas.openxmlformats.org/drawingml/2006/wordprocessingDrawing" xmlns:w10="urn:schemas-microsoft-com:office:word" xmlns:w="http://schemas.openxmlformats.org/wordprocessingml/2006/main" xmlns:w14="http://schemas.microsoft.com/office/word/2010/wordml" xmlns:wpg="http://schemas.microsoft.com/office/word/2010/wordprocessingGroup" xmlns:wpi="http://schemas.microsoft.com/office/word/2010/wordprocessingInk" xmlns:wne="http://schemas.microsoft.com/office/word/2006/wordml" xmlns:wps="http://schemas.microsoft.com/office/word/2010/wordprocessingShape" mc:Ignorable="w14 wp14">
   <w:footnote w:type="separator" w:id="-1">
@@ -4662,6 +4208,16 @@
 </file>
 
 <file path=word/header1.xml><?xml version="1.0" encoding="utf-8"?>
+<w:hdr xmlns:wpc="http://schemas.microsoft.com/office/word/2010/wordprocessingCanvas" xmlns:mc="http://schemas.openxmlformats.org/markup-compatibility/2006" xmlns:o="urn:schemas-microsoft-com:office:office" xmlns:r="http://schemas.openxmlformats.org/officeDocument/2006/relationships" xmlns:m="http://schemas.openxmlformats.org/officeDocument/2006/math" xmlns:v="urn:schemas-microsoft-com:vml" xmlns:wp14="http://schemas.microsoft.com/office/word/2010/wordprocessingDrawing" xmlns:wp="http://schemas.openxmlformats.org/drawingml/2006/wordprocessingDrawing" xmlns:w10="urn:schemas-microsoft-com:office:word" xmlns:w="http://schemas.openxmlformats.org/wordprocessingml/2006/main" xmlns:w14="http://schemas.microsoft.com/office/word/2010/wordml" xmlns:wpg="http://schemas.microsoft.com/office/word/2010/wordprocessingGroup" xmlns:wpi="http://schemas.microsoft.com/office/word/2010/wordprocessingInk" xmlns:wne="http://schemas.microsoft.com/office/word/2006/wordml" xmlns:wps="http://schemas.microsoft.com/office/word/2010/wordprocessingShape" mc:Ignorable="w14 wp14">
+  <w:p>
+    <w:pPr>
+      <w:pStyle w:val="Encabezado"/>
+    </w:pPr>
+  </w:p>
+</w:hdr>
+</file>
+
+<file path=word/header2.xml><?xml version="1.0" encoding="utf-8"?>
 <w:hdr xmlns:wpc="http://schemas.microsoft.com/office/word/2010/wordprocessingCanvas" xmlns:mc="http://schemas.openxmlformats.org/markup-compatibility/2006" xmlns:o="urn:schemas-microsoft-com:office:office" xmlns:r="http://schemas.openxmlformats.org/officeDocument/2006/relationships" xmlns:m="http://schemas.openxmlformats.org/officeDocument/2006/math" xmlns:v="urn:schemas-microsoft-com:vml" xmlns:wp14="http://schemas.microsoft.com/office/word/2010/wordprocessingDrawing" xmlns:wp="http://schemas.openxmlformats.org/drawingml/2006/wordprocessingDrawing" xmlns:w10="urn:schemas-microsoft-com:office:word" xmlns:w="http://schemas.openxmlformats.org/wordprocessingml/2006/main" xmlns:w14="http://schemas.microsoft.com/office/word/2010/wordml" xmlns:wpg="http://schemas.microsoft.com/office/word/2010/wordprocessingGroup" xmlns:wpi="http://schemas.microsoft.com/office/word/2010/wordprocessingInk" xmlns:wne="http://schemas.microsoft.com/office/word/2006/wordml" xmlns:wps="http://schemas.microsoft.com/office/word/2010/wordprocessingShape" mc:Ignorable="w14 wp14">
   <w:p>
     <w:pPr>
@@ -4691,7 +4247,7 @@
       <mc:AlternateContent>
         <mc:Choice Requires="wps">
           <w:drawing>
-            <wp:anchor distT="0" distB="0" distL="114300" distR="114300" simplePos="0" relativeHeight="251659264" behindDoc="0" locked="0" layoutInCell="1" allowOverlap="1" wp14:anchorId="39A5C93A" wp14:editId="28259B13">
+            <wp:anchor distT="0" distB="0" distL="114300" distR="114300" simplePos="0" relativeHeight="251659264" behindDoc="0" locked="0" layoutInCell="1" allowOverlap="1" wp14:anchorId="25C22487" wp14:editId="240003F2">
               <wp:simplePos x="0" y="0"/>
               <wp:positionH relativeFrom="column">
                 <wp:posOffset>-15610</wp:posOffset>
@@ -4751,6 +4307,18 @@
     <w:r>
       <w:t xml:space="preserve"> - Trabajo Profesional</w:t>
     </w:r>
+  </w:p>
+</w:hdr>
+</file>
+
+<file path=word/header3.xml><?xml version="1.0" encoding="utf-8"?>
+<w:hdr xmlns:wpc="http://schemas.microsoft.com/office/word/2010/wordprocessingCanvas" xmlns:mc="http://schemas.openxmlformats.org/markup-compatibility/2006" xmlns:o="urn:schemas-microsoft-com:office:office" xmlns:r="http://schemas.openxmlformats.org/officeDocument/2006/relationships" xmlns:m="http://schemas.openxmlformats.org/officeDocument/2006/math" xmlns:v="urn:schemas-microsoft-com:vml" xmlns:wp14="http://schemas.microsoft.com/office/word/2010/wordprocessingDrawing" xmlns:wp="http://schemas.openxmlformats.org/drawingml/2006/wordprocessingDrawing" xmlns:w10="urn:schemas-microsoft-com:office:word" xmlns:w="http://schemas.openxmlformats.org/wordprocessingml/2006/main" xmlns:w14="http://schemas.microsoft.com/office/word/2010/wordml" xmlns:wpg="http://schemas.microsoft.com/office/word/2010/wordprocessingGroup" xmlns:wpi="http://schemas.microsoft.com/office/word/2010/wordprocessingInk" xmlns:wne="http://schemas.microsoft.com/office/word/2006/wordml" xmlns:wps="http://schemas.microsoft.com/office/word/2010/wordprocessingShape" mc:Ignorable="w14 wp14">
+  <w:p>
+    <w:pPr>
+      <w:pStyle w:val="Encabezado"/>
+    </w:pPr>
+    <w:bookmarkStart w:id="8" w:name="_GoBack"/>
+    <w:bookmarkEnd w:id="8"/>
   </w:p>
 </w:hdr>
 </file>
@@ -7497,7 +7065,7 @@
 </file>
 
 <file path=customXml/itemProps1.xml><?xml version="1.0" encoding="utf-8"?>
-<ds:datastoreItem xmlns:ds="http://schemas.openxmlformats.org/officeDocument/2006/customXml" ds:itemID="{4C9B2A54-F5A6-4C6A-9AEB-6F6441C2355B}">
+<ds:datastoreItem xmlns:ds="http://schemas.openxmlformats.org/officeDocument/2006/customXml" ds:itemID="{674E91BD-1104-44F6-B453-998219BB7ECE}">
   <ds:schemaRefs>
     <ds:schemaRef ds:uri="http://schemas.openxmlformats.org/officeDocument/2006/bibliography"/>
   </ds:schemaRefs>

</xml_diff>

<commit_message>
Modified orientation to calendar in document.
</commit_message>
<xml_diff>
--- a/docs/presentacion.docx
+++ b/docs/presentacion.docx
@@ -9,7 +9,7 @@
           <w:lang w:eastAsia="es-AR"/>
         </w:rPr>
         <w:drawing>
-          <wp:anchor distT="0" distB="0" distL="114300" distR="114300" simplePos="0" relativeHeight="251658240" behindDoc="1" locked="0" layoutInCell="1" allowOverlap="1" wp14:anchorId="21D445FF" wp14:editId="678E1DCD">
+          <wp:anchor distT="0" distB="0" distL="114300" distR="114300" simplePos="0" relativeHeight="251658240" behindDoc="1" locked="0" layoutInCell="1" allowOverlap="1" wp14:anchorId="1C69B150" wp14:editId="1DC41212">
             <wp:simplePos x="0" y="0"/>
             <wp:positionH relativeFrom="column">
               <wp:posOffset>2122170</wp:posOffset>
@@ -157,8 +157,13 @@
         </w:tabs>
         <w:jc w:val="right"/>
       </w:pPr>
-      <w:r>
-        <w:t>Clojure IDE</w:t>
+      <w:proofErr w:type="spellStart"/>
+      <w:r>
+        <w:t>Clojure</w:t>
+      </w:r>
+      <w:proofErr w:type="spellEnd"/>
+      <w:r>
+        <w:t xml:space="preserve"> IDE</w:t>
       </w:r>
     </w:p>
     <w:p>
@@ -200,8 +205,13 @@
       </w:r>
       <w:r>
         <w:tab/>
-        <w:t>Rosita Wachenchauzer</w:t>
-      </w:r>
+        <w:t xml:space="preserve">Rosita </w:t>
+      </w:r>
+      <w:proofErr w:type="spellStart"/>
+      <w:r>
+        <w:t>Wachenchauzer</w:t>
+      </w:r>
+      <w:proofErr w:type="spellEnd"/>
     </w:p>
     <w:p>
       <w:pPr>
@@ -939,12 +949,42 @@
       <w:r>
         <w:t xml:space="preserve"> (</w:t>
       </w:r>
+      <w:proofErr w:type="spellStart"/>
       <w:r>
         <w:rPr>
           <w:i/>
         </w:rPr>
-        <w:t>Integrated Development Environment</w:t>
-      </w:r>
+        <w:t>Integrated</w:t>
+      </w:r>
+      <w:proofErr w:type="spellEnd"/>
+      <w:r>
+        <w:rPr>
+          <w:i/>
+        </w:rPr>
+        <w:t xml:space="preserve"> </w:t>
+      </w:r>
+      <w:proofErr w:type="spellStart"/>
+      <w:r>
+        <w:rPr>
+          <w:i/>
+        </w:rPr>
+        <w:t>Development</w:t>
+      </w:r>
+      <w:proofErr w:type="spellEnd"/>
+      <w:r>
+        <w:rPr>
+          <w:i/>
+        </w:rPr>
+        <w:t xml:space="preserve"> </w:t>
+      </w:r>
+      <w:proofErr w:type="spellStart"/>
+      <w:r>
+        <w:rPr>
+          <w:i/>
+        </w:rPr>
+        <w:t>Environment</w:t>
+      </w:r>
+      <w:proofErr w:type="spellEnd"/>
       <w:r>
         <w:t xml:space="preserve">) </w:t>
       </w:r>
@@ -957,12 +997,14 @@
       <w:r>
         <w:t xml:space="preserve">lenguaje </w:t>
       </w:r>
+      <w:proofErr w:type="spellStart"/>
       <w:r>
         <w:rPr>
           <w:b/>
         </w:rPr>
         <w:t>Clojure</w:t>
       </w:r>
+      <w:proofErr w:type="spellEnd"/>
       <w:r>
         <w:t xml:space="preserve"> (aunque extensible a otros lenguaje), que ofrezca una</w:t>
       </w:r>
@@ -1009,26 +1051,38 @@
       </w:pPr>
       <w:bookmarkStart w:id="1" w:name="_Toc331983482"/>
       <w:r>
-        <w:t>¿Qué es Clojure?</w:t>
+        <w:t xml:space="preserve">¿Qué es </w:t>
+      </w:r>
+      <w:proofErr w:type="spellStart"/>
+      <w:r>
+        <w:t>Clojure</w:t>
+      </w:r>
+      <w:proofErr w:type="spellEnd"/>
+      <w:r>
+        <w:t>?</w:t>
       </w:r>
       <w:bookmarkEnd w:id="1"/>
     </w:p>
     <w:p>
+      <w:proofErr w:type="spellStart"/>
       <w:r>
         <w:rPr>
           <w:b/>
         </w:rPr>
         <w:t>Clojure</w:t>
       </w:r>
+      <w:proofErr w:type="spellEnd"/>
       <w:r>
         <w:t xml:space="preserve"> es un dialecto de </w:t>
       </w:r>
+      <w:proofErr w:type="spellStart"/>
       <w:r>
         <w:rPr>
           <w:b/>
         </w:rPr>
         <w:t>Lisp</w:t>
       </w:r>
+      <w:proofErr w:type="spellEnd"/>
       <w:r>
         <w:t xml:space="preserve">, el cual es </w:t>
       </w:r>
@@ -1074,21 +1128,39 @@
       <w:r>
         <w:t xml:space="preserve"> han surgido un gran número de implementaciones de dicho lenguaje, siendo las más conocidas al día de hoy </w:t>
       </w:r>
-      <w:r>
-        <w:rPr>
-          <w:b/>
-        </w:rPr>
-        <w:t>Common Lisp</w:t>
-      </w:r>
+      <w:proofErr w:type="spellStart"/>
+      <w:r>
+        <w:rPr>
+          <w:b/>
+        </w:rPr>
+        <w:t>Common</w:t>
+      </w:r>
+      <w:proofErr w:type="spellEnd"/>
+      <w:r>
+        <w:rPr>
+          <w:b/>
+        </w:rPr>
+        <w:t xml:space="preserve"> </w:t>
+      </w:r>
+      <w:proofErr w:type="spellStart"/>
+      <w:r>
+        <w:rPr>
+          <w:b/>
+        </w:rPr>
+        <w:t>Lisp</w:t>
+      </w:r>
+      <w:proofErr w:type="spellEnd"/>
       <w:r>
         <w:t xml:space="preserve"> y </w:t>
       </w:r>
+      <w:proofErr w:type="spellStart"/>
       <w:r>
         <w:rPr>
           <w:b/>
         </w:rPr>
         <w:t>Scheme</w:t>
       </w:r>
+      <w:proofErr w:type="spellEnd"/>
       <w:r>
         <w:t xml:space="preserve"> </w:t>
       </w:r>
@@ -1194,12 +1266,14 @@
       </w:r>
     </w:p>
     <w:p>
+      <w:proofErr w:type="spellStart"/>
       <w:r>
         <w:rPr>
           <w:b/>
         </w:rPr>
         <w:t>Lisp</w:t>
       </w:r>
+      <w:proofErr w:type="spellEnd"/>
       <w:r>
         <w:t xml:space="preserve">, a pesar de ser un lenguaje con gran poder de expresión, por muchos años fue considerado como un lenguaje de uso </w:t>
       </w:r>
@@ -1242,21 +1316,33 @@
       <w:r>
         <w:t xml:space="preserve">. No obstante también se lo utilizó para el desarrollo de algunas aplicaciones comerciales como </w:t>
       </w:r>
+      <w:proofErr w:type="spellStart"/>
       <w:r>
         <w:rPr>
           <w:b/>
         </w:rPr>
         <w:t>Viaweb</w:t>
       </w:r>
-      <w:r>
-        <w:t xml:space="preserve">, uno de los primeros sitios en ofrecer una plataforma web de e-commerce y que luego fue comprado por </w:t>
-      </w:r>
+      <w:proofErr w:type="spellEnd"/>
+      <w:r>
+        <w:t>, uno de los primeros sitios en ofrecer una plataforma web de e-</w:t>
+      </w:r>
+      <w:proofErr w:type="spellStart"/>
+      <w:r>
+        <w:t>commerce</w:t>
+      </w:r>
+      <w:proofErr w:type="spellEnd"/>
+      <w:r>
+        <w:t xml:space="preserve"> y que luego fue comprado por </w:t>
+      </w:r>
+      <w:proofErr w:type="spellStart"/>
       <w:r>
         <w:rPr>
           <w:b/>
         </w:rPr>
         <w:t>Yahoo</w:t>
       </w:r>
+      <w:proofErr w:type="spellEnd"/>
       <w:r>
         <w:t xml:space="preserve"> </w:t>
       </w:r>
@@ -1292,12 +1378,14 @@
       </w:r>
     </w:p>
     <w:p>
+      <w:proofErr w:type="spellStart"/>
       <w:r>
         <w:rPr>
           <w:b/>
         </w:rPr>
         <w:t>Clojure</w:t>
       </w:r>
+      <w:proofErr w:type="spellEnd"/>
       <w:r>
         <w:t xml:space="preserve"> </w:t>
       </w:r>
@@ -1308,7 +1396,15 @@
         <w:t xml:space="preserve">creado </w:t>
       </w:r>
       <w:r>
-        <w:t xml:space="preserve">por Rick Hickey </w:t>
+        <w:t xml:space="preserve">por Rick </w:t>
+      </w:r>
+      <w:proofErr w:type="spellStart"/>
+      <w:r>
+        <w:t>Hickey</w:t>
+      </w:r>
+      <w:proofErr w:type="spellEnd"/>
+      <w:r>
+        <w:t xml:space="preserve"> </w:t>
       </w:r>
       <w:r>
         <w:t xml:space="preserve">y lanzado </w:t>
@@ -1359,7 +1455,15 @@
         <w:t>JVM</w:t>
       </w:r>
       <w:r>
-        <w:t xml:space="preserve"> (Java Virutal Machine) y soportar interoperabilidad con las librerías de </w:t>
+        <w:t xml:space="preserve"> (Java </w:t>
+      </w:r>
+      <w:proofErr w:type="spellStart"/>
+      <w:r>
+        <w:t>Virutal</w:t>
+      </w:r>
+      <w:proofErr w:type="spellEnd"/>
+      <w:r>
+        <w:t xml:space="preserve"> Machine) y soportar interoperabilidad con las librerías de </w:t>
       </w:r>
       <w:r>
         <w:t xml:space="preserve">existentes </w:t>
@@ -1395,7 +1499,15 @@
         </w:sdtContent>
       </w:sdt>
       <w:r>
-        <w:t xml:space="preserve">, pero la comunidad open-source extendió las plataformas donde se puede utilizar este lenguaje creando soporte para el </w:t>
+        <w:t>, pero la comunidad open-</w:t>
+      </w:r>
+      <w:proofErr w:type="spellStart"/>
+      <w:r>
+        <w:t>source</w:t>
+      </w:r>
+      <w:proofErr w:type="spellEnd"/>
+      <w:r>
+        <w:t xml:space="preserve"> extendió las plataformas donde se puede utilizar este lenguaje creando soporte para el </w:t>
       </w:r>
       <w:r>
         <w:rPr>
@@ -1406,12 +1518,42 @@
       <w:r>
         <w:t xml:space="preserve"> (</w:t>
       </w:r>
+      <w:proofErr w:type="spellStart"/>
       <w:r>
         <w:rPr>
           <w:i/>
         </w:rPr>
-        <w:t>Common Language Runtime</w:t>
-      </w:r>
+        <w:t>Common</w:t>
+      </w:r>
+      <w:proofErr w:type="spellEnd"/>
+      <w:r>
+        <w:rPr>
+          <w:i/>
+        </w:rPr>
+        <w:t xml:space="preserve"> </w:t>
+      </w:r>
+      <w:proofErr w:type="spellStart"/>
+      <w:r>
+        <w:rPr>
+          <w:i/>
+        </w:rPr>
+        <w:t>Language</w:t>
+      </w:r>
+      <w:proofErr w:type="spellEnd"/>
+      <w:r>
+        <w:rPr>
+          <w:i/>
+        </w:rPr>
+        <w:t xml:space="preserve"> </w:t>
+      </w:r>
+      <w:proofErr w:type="spellStart"/>
+      <w:r>
+        <w:rPr>
+          <w:i/>
+        </w:rPr>
+        <w:t>Runtime</w:t>
+      </w:r>
+      <w:proofErr w:type="spellEnd"/>
       <w:r>
         <w:t xml:space="preserve">) de </w:t>
       </w:r>
@@ -1433,12 +1575,14 @@
       <w:r>
         <w:t xml:space="preserve"> llamado </w:t>
       </w:r>
+      <w:proofErr w:type="spellStart"/>
       <w:r>
         <w:rPr>
           <w:b/>
         </w:rPr>
         <w:t>ClojureScript</w:t>
       </w:r>
+      <w:proofErr w:type="spellEnd"/>
       <w:r>
         <w:t>.</w:t>
       </w:r>
@@ -1449,7 +1593,15 @@
       </w:pPr>
       <w:bookmarkStart w:id="2" w:name="_Toc331983483"/>
       <w:r>
-        <w:t>¿Por qué Clojure?</w:t>
+        <w:t xml:space="preserve">¿Por qué </w:t>
+      </w:r>
+      <w:proofErr w:type="spellStart"/>
+      <w:r>
+        <w:t>Clojure</w:t>
+      </w:r>
+      <w:proofErr w:type="spellEnd"/>
+      <w:r>
+        <w:t>?</w:t>
       </w:r>
       <w:bookmarkEnd w:id="2"/>
     </w:p>
@@ -1466,12 +1618,14 @@
       <w:r>
         <w:t xml:space="preserve"> </w:t>
       </w:r>
+      <w:proofErr w:type="spellStart"/>
       <w:r>
         <w:rPr>
           <w:b/>
         </w:rPr>
         <w:t>Clojure</w:t>
       </w:r>
+      <w:proofErr w:type="spellEnd"/>
       <w:r>
         <w:t xml:space="preserve"> fue ganando </w:t>
       </w:r>
@@ -1495,12 +1649,14 @@
       <w:r>
         <w:t xml:space="preserve">La aparición de nuevas plataformas en donde se hizo posible la utilización de </w:t>
       </w:r>
+      <w:proofErr w:type="spellStart"/>
       <w:r>
         <w:rPr>
           <w:b/>
         </w:rPr>
         <w:t>Clojure</w:t>
       </w:r>
+      <w:proofErr w:type="spellEnd"/>
       <w:r>
         <w:t xml:space="preserve"> también aportó a la popularizaci</w:t>
       </w:r>
@@ -1522,21 +1678,25 @@
       <w:r>
         <w:t xml:space="preserve"> la creación de </w:t>
       </w:r>
+      <w:proofErr w:type="spellStart"/>
       <w:r>
         <w:rPr>
           <w:b/>
         </w:rPr>
         <w:t>ClojureScript</w:t>
       </w:r>
+      <w:proofErr w:type="spellEnd"/>
       <w:r>
         <w:t xml:space="preserve"> abrió las puertas a la experimentación de </w:t>
       </w:r>
+      <w:proofErr w:type="spellStart"/>
       <w:r>
         <w:rPr>
           <w:b/>
         </w:rPr>
         <w:t>Clojure</w:t>
       </w:r>
+      <w:proofErr w:type="spellEnd"/>
       <w:r>
         <w:t xml:space="preserve"> en aplicaciones web del lado del cliente. </w:t>
       </w:r>
@@ -1565,6 +1725,7 @@
       <w:r>
         <w:t xml:space="preserve"> es una aplicación que ofrece un conjunto de herramientas que facilita el desarrollo de aplicaciones informáticas de distintos tipos, en uno o varios lenguajes determinados. Existen hoy en día </w:t>
       </w:r>
+      <w:proofErr w:type="spellStart"/>
       <w:r>
         <w:rPr>
           <w:b/>
@@ -1572,11 +1733,20 @@
         <w:t>IDE</w:t>
       </w:r>
       <w:r>
-        <w:t xml:space="preserve">s tanto de carácter propietario como </w:t>
-      </w:r>
-      <w:r>
-        <w:t>open-source</w:t>
-      </w:r>
+        <w:t>s</w:t>
+      </w:r>
+      <w:proofErr w:type="spellEnd"/>
+      <w:r>
+        <w:t xml:space="preserve"> tanto de carácter propietario como </w:t>
+      </w:r>
+      <w:r>
+        <w:t>open-</w:t>
+      </w:r>
+      <w:proofErr w:type="spellStart"/>
+      <w:r>
+        <w:t>source</w:t>
+      </w:r>
+      <w:proofErr w:type="spellEnd"/>
       <w:r>
         <w:t xml:space="preserve">, siendo los más conocidos el </w:t>
       </w:r>
@@ -1587,7 +1757,15 @@
         <w:t>Microsoft Visual Studio</w:t>
       </w:r>
       <w:r>
-        <w:t xml:space="preserve">, utilizado para desarrolar en la plataforma </w:t>
+        <w:t xml:space="preserve">, utilizado para </w:t>
+      </w:r>
+      <w:proofErr w:type="spellStart"/>
+      <w:r>
+        <w:t>desarrolar</w:t>
+      </w:r>
+      <w:proofErr w:type="spellEnd"/>
+      <w:r>
+        <w:t xml:space="preserve"> en la plataforma </w:t>
       </w:r>
       <w:r>
         <w:rPr>
@@ -1643,7 +1821,15 @@
       </w:pPr>
       <w:bookmarkStart w:id="4" w:name="_Toc331983485"/>
       <w:r>
-        <w:t>¿Por qué un IDE para Clojure?</w:t>
+        <w:t xml:space="preserve">¿Por qué un IDE para </w:t>
+      </w:r>
+      <w:proofErr w:type="spellStart"/>
+      <w:r>
+        <w:t>Clojure</w:t>
+      </w:r>
+      <w:proofErr w:type="spellEnd"/>
+      <w:r>
+        <w:t>?</w:t>
       </w:r>
       <w:bookmarkEnd w:id="4"/>
     </w:p>
@@ -1651,12 +1837,14 @@
       <w:r>
         <w:t xml:space="preserve">La documentación oficial de </w:t>
       </w:r>
+      <w:proofErr w:type="spellStart"/>
       <w:r>
         <w:rPr>
           <w:b/>
         </w:rPr>
         <w:t>Clojure</w:t>
       </w:r>
+      <w:proofErr w:type="spellEnd"/>
       <w:r>
         <w:t xml:space="preserve"> </w:t>
       </w:r>
@@ -1690,6 +1878,7 @@
       <w:r>
         <w:t xml:space="preserve"> lista una seria de opciones para trabajar con este lenguaje. Estas son en su gran mayoría complementos para </w:t>
       </w:r>
+      <w:proofErr w:type="spellStart"/>
       <w:r>
         <w:rPr>
           <w:b/>
@@ -1697,7 +1886,11 @@
         <w:t>IDE</w:t>
       </w:r>
       <w:r>
-        <w:t>s existentes y otras son editores de texto de consola típicamente utilizados por la comunidad de programación:</w:t>
+        <w:t>s</w:t>
+      </w:r>
+      <w:proofErr w:type="spellEnd"/>
+      <w:r>
+        <w:t xml:space="preserve"> existentes y otras son editores de texto de consola típicamente utilizados por la comunidad de programación:</w:t>
       </w:r>
     </w:p>
     <w:p>
@@ -1708,12 +1901,14 @@
           <w:numId w:val="1"/>
         </w:numPr>
       </w:pPr>
+      <w:proofErr w:type="spellStart"/>
       <w:r>
         <w:rPr>
           <w:b/>
         </w:rPr>
         <w:t>Counter-Clockwise</w:t>
       </w:r>
+      <w:proofErr w:type="spellEnd"/>
       <w:r>
         <w:t xml:space="preserve">: complemento para </w:t>
       </w:r>
@@ -1739,20 +1934,30 @@
         <w:rPr>
           <w:b/>
         </w:rPr>
-        <w:t>La Clojure</w:t>
-      </w:r>
+        <w:t xml:space="preserve">La </w:t>
+      </w:r>
+      <w:proofErr w:type="spellStart"/>
+      <w:r>
+        <w:rPr>
+          <w:b/>
+        </w:rPr>
+        <w:t>Clojure</w:t>
+      </w:r>
+      <w:proofErr w:type="spellEnd"/>
       <w:r>
         <w:t xml:space="preserve">: </w:t>
       </w:r>
       <w:r>
         <w:t xml:space="preserve">complemento para </w:t>
       </w:r>
+      <w:proofErr w:type="spellStart"/>
       <w:r>
         <w:rPr>
           <w:b/>
         </w:rPr>
         <w:t>IntelliJ</w:t>
       </w:r>
+      <w:proofErr w:type="spellEnd"/>
       <w:r>
         <w:t>.</w:t>
       </w:r>
@@ -1765,24 +1970,28 @@
           <w:numId w:val="1"/>
         </w:numPr>
       </w:pPr>
+      <w:proofErr w:type="spellStart"/>
       <w:r>
         <w:rPr>
           <w:b/>
         </w:rPr>
         <w:t>Enclojure</w:t>
       </w:r>
+      <w:proofErr w:type="spellEnd"/>
       <w:r>
         <w:t xml:space="preserve">: </w:t>
       </w:r>
       <w:r>
         <w:t xml:space="preserve">complemento para </w:t>
       </w:r>
+      <w:proofErr w:type="spellStart"/>
       <w:r>
         <w:rPr>
           <w:b/>
         </w:rPr>
         <w:t>Netbeans</w:t>
       </w:r>
+      <w:proofErr w:type="spellEnd"/>
       <w:r>
         <w:t>.</w:t>
       </w:r>
@@ -1795,17 +2004,27 @@
           <w:numId w:val="1"/>
         </w:numPr>
       </w:pPr>
+      <w:proofErr w:type="spellStart"/>
       <w:r>
         <w:rPr>
           <w:b/>
         </w:rPr>
         <w:t>Clooj</w:t>
       </w:r>
+      <w:proofErr w:type="spellEnd"/>
       <w:r>
         <w:t>:</w:t>
       </w:r>
       <w:r>
-        <w:t xml:space="preserve"> editor básico de Clojure.</w:t>
+        <w:t xml:space="preserve"> editor básico de </w:t>
+      </w:r>
+      <w:proofErr w:type="spellStart"/>
+      <w:r>
+        <w:t>Clojure</w:t>
+      </w:r>
+      <w:proofErr w:type="spellEnd"/>
+      <w:r>
+        <w:t>.</w:t>
       </w:r>
     </w:p>
     <w:p>
@@ -1816,12 +2035,14 @@
           <w:numId w:val="1"/>
         </w:numPr>
       </w:pPr>
+      <w:proofErr w:type="spellStart"/>
       <w:r>
         <w:rPr>
           <w:b/>
         </w:rPr>
         <w:t>Emacs</w:t>
       </w:r>
+      <w:proofErr w:type="spellEnd"/>
       <w:r>
         <w:t>.</w:t>
       </w:r>
@@ -1834,12 +2055,14 @@
           <w:numId w:val="1"/>
         </w:numPr>
       </w:pPr>
+      <w:proofErr w:type="spellStart"/>
       <w:r>
         <w:rPr>
           <w:b/>
         </w:rPr>
         <w:t>Vim</w:t>
       </w:r>
+      <w:proofErr w:type="spellEnd"/>
       <w:r>
         <w:t>.</w:t>
       </w:r>
@@ -1848,12 +2071,14 @@
       <w:r>
         <w:t xml:space="preserve">Históricamente la comunidad de </w:t>
       </w:r>
+      <w:proofErr w:type="spellStart"/>
       <w:r>
         <w:rPr>
           <w:b/>
         </w:rPr>
         <w:t>Lisp</w:t>
       </w:r>
+      <w:proofErr w:type="spellEnd"/>
       <w:r>
         <w:t xml:space="preserve"> recomienda para programar en </w:t>
       </w:r>
@@ -1872,12 +2097,14 @@
       <w:r>
         <w:t xml:space="preserve"> (como lo es </w:t>
       </w:r>
+      <w:proofErr w:type="spellStart"/>
       <w:r>
         <w:rPr>
           <w:b/>
         </w:rPr>
         <w:t>Clojure</w:t>
       </w:r>
+      <w:proofErr w:type="spellEnd"/>
       <w:r>
         <w:t>)</w:t>
       </w:r>
@@ -1890,6 +2117,7 @@
       <w:r>
         <w:t xml:space="preserve">familia </w:t>
       </w:r>
+      <w:proofErr w:type="spellStart"/>
       <w:r>
         <w:rPr>
           <w:b/>
@@ -1902,6 +2130,7 @@
         </w:rPr>
         <w:t>macs</w:t>
       </w:r>
+      <w:proofErr w:type="spellEnd"/>
       <w:r>
         <w:t>.</w:t>
       </w:r>
@@ -1915,29 +2144,55 @@
         <w:rPr>
           <w:b/>
         </w:rPr>
-        <w:t>GNU Emacs</w:t>
-      </w:r>
+        <w:t xml:space="preserve">GNU </w:t>
+      </w:r>
+      <w:proofErr w:type="spellStart"/>
+      <w:r>
+        <w:rPr>
+          <w:b/>
+        </w:rPr>
+        <w:t>Emacs</w:t>
+      </w:r>
+      <w:proofErr w:type="spellEnd"/>
       <w:r>
         <w:t xml:space="preserve">, la cual </w:t>
       </w:r>
       <w:r>
         <w:t xml:space="preserve">ofrece una alta flexibilidad por su capacidad de extender sus comandos utilizando </w:t>
       </w:r>
-      <w:r>
-        <w:rPr>
-          <w:b/>
-        </w:rPr>
-        <w:t>Emacs Lisp</w:t>
-      </w:r>
+      <w:proofErr w:type="spellStart"/>
+      <w:r>
+        <w:rPr>
+          <w:b/>
+        </w:rPr>
+        <w:t>Emacs</w:t>
+      </w:r>
+      <w:proofErr w:type="spellEnd"/>
+      <w:r>
+        <w:rPr>
+          <w:b/>
+        </w:rPr>
+        <w:t xml:space="preserve"> </w:t>
+      </w:r>
+      <w:proofErr w:type="spellStart"/>
+      <w:r>
+        <w:rPr>
+          <w:b/>
+        </w:rPr>
+        <w:t>Lisp</w:t>
+      </w:r>
+      <w:proofErr w:type="spellEnd"/>
       <w:r>
         <w:t xml:space="preserve">, una variante de </w:t>
       </w:r>
+      <w:proofErr w:type="spellStart"/>
       <w:r>
         <w:rPr>
           <w:b/>
         </w:rPr>
         <w:t>Lisp</w:t>
       </w:r>
+      <w:proofErr w:type="spellEnd"/>
       <w:r>
         <w:t>.</w:t>
       </w:r>
@@ -1946,12 +2201,14 @@
       </w:r>
     </w:p>
     <w:p>
+      <w:proofErr w:type="spellStart"/>
       <w:r>
         <w:rPr>
           <w:b/>
         </w:rPr>
         <w:t>Emacs</w:t>
       </w:r>
+      <w:proofErr w:type="spellEnd"/>
       <w:r>
         <w:t>, a pesar de ser una herramienta muy poderosa, sufre la desventaja de ser muy poco amigable</w:t>
       </w:r>
@@ -1991,12 +2248,14 @@
       <w:r>
         <w:t xml:space="preserve"> </w:t>
       </w:r>
+      <w:proofErr w:type="spellStart"/>
       <w:r>
         <w:rPr>
           <w:b/>
         </w:rPr>
         <w:t>Emacs</w:t>
       </w:r>
+      <w:proofErr w:type="spellEnd"/>
       <w:r>
         <w:t xml:space="preserve"> con naturalidad</w:t>
       </w:r>
@@ -2042,21 +2301,25 @@
       <w:r>
         <w:t xml:space="preserve">s operaciones de texto </w:t>
       </w:r>
+      <w:proofErr w:type="spellStart"/>
       <w:r>
         <w:rPr>
           <w:b/>
         </w:rPr>
         <w:t>kill</w:t>
       </w:r>
+      <w:proofErr w:type="spellEnd"/>
       <w:r>
         <w:t xml:space="preserve"> y </w:t>
       </w:r>
+      <w:proofErr w:type="spellStart"/>
       <w:r>
         <w:rPr>
           <w:b/>
         </w:rPr>
         <w:t>yank</w:t>
       </w:r>
+      <w:proofErr w:type="spellEnd"/>
       <w:r>
         <w:t>, entre otras</w:t>
       </w:r>
@@ -2098,6 +2361,7 @@
       <w:r>
         <w:t xml:space="preserve">A pesar de apuntar a todos los </w:t>
       </w:r>
+      <w:proofErr w:type="spellStart"/>
       <w:r>
         <w:rPr>
           <w:b/>
@@ -2105,7 +2369,11 @@
         <w:t>IDE</w:t>
       </w:r>
       <w:r>
-        <w:t>s en general, l</w:t>
+        <w:t>s</w:t>
+      </w:r>
+      <w:proofErr w:type="spellEnd"/>
+      <w:r>
+        <w:t xml:space="preserve"> en general, l</w:t>
       </w:r>
       <w:r>
         <w:t>a siguiente imagen trata de captar la naturale</w:t>
@@ -2155,7 +2423,7 @@
         </w:rPr>
         <w:lastRenderedPageBreak/>
         <w:drawing>
-          <wp:inline distT="0" distB="0" distL="0" distR="0" wp14:anchorId="156AC7E0" wp14:editId="3C8296BF">
+          <wp:inline distT="0" distB="0" distL="0" distR="0" wp14:anchorId="05F60560" wp14:editId="4A38D644">
             <wp:extent cx="3979468" cy="2586339"/>
             <wp:effectExtent l="0" t="0" r="2540" b="5080"/>
             <wp:docPr id="2" name="Picture 2" descr="Edit: The moral of the story, for those who didn’t get it, is that a serious programming environment ought to be an intimately-personalized affair, like eyeglasses or a hearing aid.  And that existing solutions fall laughably short of this goal.  Emacs, the supposed counter-example, is conceptually heavy and unbearably complex for everyday “civilian” use – like the phoropter in the upper left hand corner.  Vi, another favorite, is reminiscent of the stenopeic eyeglasses that are sometimes donated to poor countries: a “one size fits all” wrong tool for every job. Where, then, is the environment which adapts to its user, rather than demanding that its user adapt to it?" title="Loper OS: Programmer's Editors, Illustrated."/>
@@ -2202,26 +2470,52 @@
         <w:rPr>
           <w:b/>
         </w:rPr>
-        <w:t>Chas Cemerick</w:t>
-      </w:r>
+        <w:t xml:space="preserve">Chas </w:t>
+      </w:r>
+      <w:proofErr w:type="spellStart"/>
+      <w:r>
+        <w:rPr>
+          <w:b/>
+        </w:rPr>
+        <w:t>Cemerick</w:t>
+      </w:r>
+      <w:proofErr w:type="spellEnd"/>
       <w:r>
         <w:t xml:space="preserve">, el autor de </w:t>
       </w:r>
-      <w:r>
-        <w:rPr>
-          <w:b/>
-        </w:rPr>
-        <w:t>Clojure Programming</w:t>
-      </w:r>
+      <w:proofErr w:type="spellStart"/>
+      <w:r>
+        <w:rPr>
+          <w:b/>
+        </w:rPr>
+        <w:t>Clojure</w:t>
+      </w:r>
+      <w:proofErr w:type="spellEnd"/>
+      <w:r>
+        <w:rPr>
+          <w:b/>
+        </w:rPr>
+        <w:t xml:space="preserve"> </w:t>
+      </w:r>
+      <w:proofErr w:type="spellStart"/>
+      <w:r>
+        <w:rPr>
+          <w:b/>
+        </w:rPr>
+        <w:t>Programming</w:t>
+      </w:r>
+      <w:proofErr w:type="spellEnd"/>
       <w:r>
         <w:t xml:space="preserve">, realizó por medio de su página una encuesta para la comunidad de </w:t>
       </w:r>
+      <w:proofErr w:type="spellStart"/>
       <w:r>
         <w:rPr>
           <w:b/>
         </w:rPr>
         <w:t>Clojure</w:t>
       </w:r>
+      <w:proofErr w:type="spellEnd"/>
       <w:r>
         <w:t xml:space="preserve"> en los últimos dos años </w:t>
       </w:r>
@@ -2280,7 +2574,15 @@
         </w:sdtContent>
       </w:sdt>
       <w:r>
-        <w:t xml:space="preserve">. Entre las preguntas existentes se encuentra la siguiente: ¿Qué ambientes de desarrollo usa para trabajar con Clojure? A pesar de que el ambiente </w:t>
+        <w:t xml:space="preserve">. Entre las preguntas existentes se encuentra la siguiente: ¿Qué ambientes de desarrollo usa para trabajar con </w:t>
+      </w:r>
+      <w:proofErr w:type="spellStart"/>
+      <w:r>
+        <w:t>Clojure</w:t>
+      </w:r>
+      <w:proofErr w:type="spellEnd"/>
+      <w:r>
+        <w:t xml:space="preserve">? A pesar de que el ambiente </w:t>
       </w:r>
       <w:r>
         <w:t xml:space="preserve">de desarrollo </w:t>
@@ -2288,6 +2590,7 @@
       <w:r>
         <w:t xml:space="preserve">con mayor porcentaje de utilización es </w:t>
       </w:r>
+      <w:proofErr w:type="spellStart"/>
       <w:r>
         <w:rPr>
           <w:b/>
@@ -2300,6 +2603,7 @@
         </w:rPr>
         <w:t>s</w:t>
       </w:r>
+      <w:proofErr w:type="spellEnd"/>
       <w:r>
         <w:t>, el autor plantea lo siguiente:</w:t>
       </w:r>
@@ -2315,7 +2619,35 @@
         <w:rPr>
           <w:lang w:val="en-US"/>
         </w:rPr>
-        <w:t>I continue to maintain that broad acceptance and usage of Clojure will require that there be top-notch development environments for it that mere mortals can use and not be intimidated by…and IMO, while emacs is hugely capable, I think it falls down badly on a number of counts related to usability, community/ecosystem, and interoperability.</w:t>
+        <w:t xml:space="preserve">I continue to maintain that broad acceptance and usage of </w:t>
+      </w:r>
+      <w:proofErr w:type="spellStart"/>
+      <w:r>
+        <w:rPr>
+          <w:lang w:val="en-US"/>
+        </w:rPr>
+        <w:t>Clojure</w:t>
+      </w:r>
+      <w:proofErr w:type="spellEnd"/>
+      <w:r>
+        <w:rPr>
+          <w:lang w:val="en-US"/>
+        </w:rPr>
+        <w:t xml:space="preserve"> will require that there be top-notch development environments for it that mere mortals can use and not be intimidated by…and IMO, while </w:t>
+      </w:r>
+      <w:proofErr w:type="spellStart"/>
+      <w:r>
+        <w:rPr>
+          <w:lang w:val="en-US"/>
+        </w:rPr>
+        <w:t>emacs</w:t>
+      </w:r>
+      <w:proofErr w:type="spellEnd"/>
+      <w:r>
+        <w:rPr>
+          <w:lang w:val="en-US"/>
+        </w:rPr>
+        <w:t xml:space="preserve"> is hugely capable, I think it falls down badly on a number of counts related to usability, community/ecosystem, and interoperability.</w:t>
       </w:r>
     </w:p>
     <w:p>
@@ -2329,7 +2661,63 @@
         <w:rPr>
           <w:lang w:val="en-US"/>
         </w:rPr>
-        <w:t>I’ll repeat again: I’d love to pay for a super-polished clojure dev env. I’ve got $500 (every two years, say) for whoever can make it happen. Seriously. There are comments in the raw survey results that indicate that others are ready to make a similar purchase. Pay attention if you’re a developer tools company, or aspire to have/be one.</w:t>
+        <w:t xml:space="preserve">I’ll repeat again: I’d love to pay for a super-polished </w:t>
+      </w:r>
+      <w:proofErr w:type="spellStart"/>
+      <w:r>
+        <w:rPr>
+          <w:lang w:val="en-US"/>
+        </w:rPr>
+        <w:t>clojure</w:t>
+      </w:r>
+      <w:proofErr w:type="spellEnd"/>
+      <w:r>
+        <w:rPr>
+          <w:lang w:val="en-US"/>
+        </w:rPr>
+        <w:t xml:space="preserve"> </w:t>
+      </w:r>
+      <w:proofErr w:type="spellStart"/>
+      <w:r>
+        <w:rPr>
+          <w:lang w:val="en-US"/>
+        </w:rPr>
+        <w:t>dev</w:t>
+      </w:r>
+      <w:proofErr w:type="spellEnd"/>
+      <w:r>
+        <w:rPr>
+          <w:lang w:val="en-US"/>
+        </w:rPr>
+        <w:t xml:space="preserve"> </w:t>
+      </w:r>
+      <w:proofErr w:type="spellStart"/>
+      <w:r>
+        <w:rPr>
+          <w:lang w:val="en-US"/>
+        </w:rPr>
+        <w:t>env</w:t>
+      </w:r>
+      <w:proofErr w:type="spellEnd"/>
+      <w:r>
+        <w:rPr>
+          <w:lang w:val="en-US"/>
+        </w:rPr>
+        <w:t xml:space="preserve">. I’ve got $500 (every two years, say) for whoever can make it happen. </w:t>
+      </w:r>
+      <w:proofErr w:type="gramStart"/>
+      <w:r>
+        <w:rPr>
+          <w:lang w:val="en-US"/>
+        </w:rPr>
+        <w:t>Seriously.</w:t>
+      </w:r>
+      <w:proofErr w:type="gramEnd"/>
+      <w:r>
+        <w:rPr>
+          <w:lang w:val="en-US"/>
+        </w:rPr>
+        <w:t xml:space="preserve"> There are comments in the raw survey results that indicate that others are ready to make a similar purchase. Pay attention if you’re a developer tools company, or aspire to have/be one.</w:t>
       </w:r>
     </w:p>
     <w:p>
@@ -2337,8 +2725,13 @@
         <w:pStyle w:val="Citadestacada"/>
       </w:pPr>
       <w:r>
-        <w:t>Chas Emerick</w:t>
-      </w:r>
+        <w:t xml:space="preserve">Chas </w:t>
+      </w:r>
+      <w:proofErr w:type="spellStart"/>
+      <w:r>
+        <w:t>Emerick</w:t>
+      </w:r>
+      <w:proofErr w:type="spellEnd"/>
     </w:p>
     <w:p>
       <w:r>
@@ -2356,21 +2749,25 @@
       <w:r>
         <w:t xml:space="preserve"> concebido desde el origen para ser utilizado con el lenguaje </w:t>
       </w:r>
+      <w:proofErr w:type="spellStart"/>
       <w:r>
         <w:rPr>
           <w:b/>
         </w:rPr>
         <w:t>Clojure</w:t>
       </w:r>
+      <w:proofErr w:type="spellEnd"/>
       <w:r>
         <w:t xml:space="preserve"> y extensible a otros lenguajes de programación; utilizando para su construcción el mismo lenguaje </w:t>
       </w:r>
+      <w:proofErr w:type="spellStart"/>
       <w:r>
         <w:rPr>
           <w:b/>
         </w:rPr>
         <w:t>Clojure</w:t>
       </w:r>
+      <w:proofErr w:type="spellEnd"/>
       <w:r>
         <w:t>.</w:t>
       </w:r>
@@ -2445,14 +2842,24 @@
       <w:r>
         <w:t xml:space="preserve"> propuesto es </w:t>
       </w:r>
+      <w:proofErr w:type="spellStart"/>
       <w:r>
         <w:rPr>
           <w:b/>
         </w:rPr>
         <w:t>Clojure</w:t>
       </w:r>
-      <w:r>
-        <w:t>, se cree que la posibilidad de extender o adaptar la herramienta a diferentes necesidades del usuario, es una característica deseable dado que sin ésta la aplicación tendría un carácter rígido que no se condice con la naturaleza del ámbito tecnológico. Esto también permite darle al usuario que lo desee una herramienta para la customización de su ambiente y herramientas de trabajo.</w:t>
+      <w:proofErr w:type="spellEnd"/>
+      <w:r>
+        <w:t xml:space="preserve">, se cree que la posibilidad de extender o adaptar la herramienta a diferentes necesidades del usuario, es una característica deseable dado que sin ésta la aplicación tendría un carácter rígido que no se condice con la naturaleza del ámbito tecnológico. Esto también permite darle al usuario que lo desee una herramienta para la </w:t>
+      </w:r>
+      <w:proofErr w:type="spellStart"/>
+      <w:r>
+        <w:t>customización</w:t>
+      </w:r>
+      <w:proofErr w:type="spellEnd"/>
+      <w:r>
+        <w:t xml:space="preserve"> de su ambiente y herramientas de trabajo.</w:t>
       </w:r>
     </w:p>
     <w:p>
@@ -2480,21 +2887,85 @@
           <w:rStyle w:val="Textoennegrita"/>
           <w:b w:val="0"/>
         </w:rPr>
-        <w:t xml:space="preserve">Uno de los más grandes atractivos de Clojure es que permite reutilizar librerías de Java, lo cual facilita la implementación de muchas soluciones, mediante la combinación del poder del lenguaje Clojure y la robustez de código probado y estable existente. Dada la gran interacción que se presenta entre estos dos lenguajes, la aplicación debe ser capaz de facilitar la integración del uso de Java dentro de Clojure, para que la utilización de uno en el otro sea lo más natural posible. Este es un objetivo difícil de lograr dado que para ello </w:t>
-      </w:r>
+        <w:t xml:space="preserve">Uno de los más grandes atractivos de </w:t>
+      </w:r>
+      <w:proofErr w:type="spellStart"/>
       <w:r>
         <w:rPr>
           <w:rStyle w:val="Textoennegrita"/>
           <w:b w:val="0"/>
         </w:rPr>
-        <w:t xml:space="preserve">la aplicación </w:t>
-      </w:r>
+        <w:t>Clojure</w:t>
+      </w:r>
+      <w:proofErr w:type="spellEnd"/>
       <w:r>
         <w:rPr>
           <w:rStyle w:val="Textoennegrita"/>
           <w:b w:val="0"/>
         </w:rPr>
-        <w:t xml:space="preserve">no sólo debe ser capaz de manejar código de Clojure, sino </w:t>
+        <w:t xml:space="preserve"> es que permite reutilizar librerías de Java, lo cual facilita la implementación de muchas soluciones, mediante la combinación del poder del lenguaje </w:t>
+      </w:r>
+      <w:proofErr w:type="spellStart"/>
+      <w:r>
+        <w:rPr>
+          <w:rStyle w:val="Textoennegrita"/>
+          <w:b w:val="0"/>
+        </w:rPr>
+        <w:t>Clojure</w:t>
+      </w:r>
+      <w:proofErr w:type="spellEnd"/>
+      <w:r>
+        <w:rPr>
+          <w:rStyle w:val="Textoennegrita"/>
+          <w:b w:val="0"/>
+        </w:rPr>
+        <w:t xml:space="preserve"> y la robustez de código probado y estable existente. Dada la gran interacción que se presenta entre estos dos lenguajes, la aplicación debe ser capaz de facilitar la integración del uso de Java dentro de </w:t>
+      </w:r>
+      <w:proofErr w:type="spellStart"/>
+      <w:r>
+        <w:rPr>
+          <w:rStyle w:val="Textoennegrita"/>
+          <w:b w:val="0"/>
+        </w:rPr>
+        <w:t>Clojure</w:t>
+      </w:r>
+      <w:proofErr w:type="spellEnd"/>
+      <w:r>
+        <w:rPr>
+          <w:rStyle w:val="Textoennegrita"/>
+          <w:b w:val="0"/>
+        </w:rPr>
+        <w:t xml:space="preserve">, para que la utilización de uno en el otro sea lo más natural posible. Este es un objetivo difícil de lograr dado que para ello </w:t>
+      </w:r>
+      <w:r>
+        <w:rPr>
+          <w:rStyle w:val="Textoennegrita"/>
+          <w:b w:val="0"/>
+        </w:rPr>
+        <w:t xml:space="preserve">la aplicación </w:t>
+      </w:r>
+      <w:r>
+        <w:rPr>
+          <w:rStyle w:val="Textoennegrita"/>
+          <w:b w:val="0"/>
+        </w:rPr>
+        <w:t xml:space="preserve">no sólo debe ser capaz de manejar código de </w:t>
+      </w:r>
+      <w:proofErr w:type="spellStart"/>
+      <w:r>
+        <w:rPr>
+          <w:rStyle w:val="Textoennegrita"/>
+          <w:b w:val="0"/>
+        </w:rPr>
+        <w:t>Clojure</w:t>
+      </w:r>
+      <w:proofErr w:type="spellEnd"/>
+      <w:r>
+        <w:rPr>
+          <w:rStyle w:val="Textoennegrita"/>
+          <w:b w:val="0"/>
+        </w:rPr>
+        <w:t xml:space="preserve">, sino </w:t>
       </w:r>
       <w:r>
         <w:rPr>
@@ -2590,12 +3061,14 @@
       <w:r>
         <w:t xml:space="preserve"> para </w:t>
       </w:r>
+      <w:proofErr w:type="spellStart"/>
       <w:r>
         <w:rPr>
           <w:b/>
         </w:rPr>
         <w:t>Clojure</w:t>
       </w:r>
+      <w:proofErr w:type="spellEnd"/>
       <w:r>
         <w:t>.</w:t>
       </w:r>
@@ -2709,7 +3182,15 @@
         <w:t>Equivalencia con</w:t>
       </w:r>
       <w:r>
-        <w:t xml:space="preserve"> ParEdit (comand</w:t>
+        <w:t xml:space="preserve"> </w:t>
+      </w:r>
+      <w:proofErr w:type="spellStart"/>
+      <w:r>
+        <w:t>ParEdit</w:t>
+      </w:r>
+      <w:proofErr w:type="spellEnd"/>
+      <w:r>
+        <w:t xml:space="preserve"> (comand</w:t>
       </w:r>
       <w:r>
         <w:t>os que facilitan la edición de Expresiones-S</w:t>
@@ -2784,7 +3265,15 @@
         <w:t>núcleo</w:t>
       </w:r>
       <w:r>
-        <w:t xml:space="preserve"> del lenguaje (clojure.core).</w:t>
+        <w:t xml:space="preserve"> del lenguaje (</w:t>
+      </w:r>
+      <w:proofErr w:type="spellStart"/>
+      <w:r>
+        <w:t>clojure.core</w:t>
+      </w:r>
+      <w:proofErr w:type="spellEnd"/>
+      <w:r>
+        <w:t>).</w:t>
       </w:r>
     </w:p>
     <w:p>
@@ -2798,12 +3287,28 @@
       <w:r>
         <w:t xml:space="preserve">Java (interoperabilidad): utilizar los </w:t>
       </w:r>
+      <w:proofErr w:type="spellStart"/>
       <w:r>
         <w:rPr>
           <w:i/>
         </w:rPr>
-        <w:t>types hints</w:t>
-      </w:r>
+        <w:t>types</w:t>
+      </w:r>
+      <w:proofErr w:type="spellEnd"/>
+      <w:r>
+        <w:rPr>
+          <w:i/>
+        </w:rPr>
+        <w:t xml:space="preserve"> </w:t>
+      </w:r>
+      <w:proofErr w:type="spellStart"/>
+      <w:r>
+        <w:rPr>
+          <w:i/>
+        </w:rPr>
+        <w:t>hints</w:t>
+      </w:r>
+      <w:proofErr w:type="spellEnd"/>
       <w:r>
         <w:t xml:space="preserve"> y hacer lo posible para determinar los demás tipos.</w:t>
       </w:r>
@@ -2935,7 +3440,23 @@
         <w:t xml:space="preserve">Manejo de </w:t>
       </w:r>
       <w:r>
-        <w:t>dependencias (maven/leiningen).</w:t>
+        <w:t>dependencias (</w:t>
+      </w:r>
+      <w:proofErr w:type="spellStart"/>
+      <w:r>
+        <w:t>maven</w:t>
+      </w:r>
+      <w:proofErr w:type="spellEnd"/>
+      <w:r>
+        <w:t>/</w:t>
+      </w:r>
+      <w:proofErr w:type="spellStart"/>
+      <w:r>
+        <w:t>leiningen</w:t>
+      </w:r>
+      <w:proofErr w:type="spellEnd"/>
+      <w:r>
+        <w:t>).</w:t>
       </w:r>
     </w:p>
     <w:p>
@@ -3003,7 +3524,23 @@
           <w:b/>
           <w:lang w:val="en-US"/>
         </w:rPr>
-        <w:t>REPL (Read-Eval-Print-Loop)</w:t>
+        <w:t>REPL (Read-</w:t>
+      </w:r>
+      <w:proofErr w:type="spellStart"/>
+      <w:r>
+        <w:rPr>
+          <w:b/>
+          <w:lang w:val="en-US"/>
+        </w:rPr>
+        <w:t>Eval</w:t>
+      </w:r>
+      <w:proofErr w:type="spellEnd"/>
+      <w:r>
+        <w:rPr>
+          <w:b/>
+          <w:lang w:val="en-US"/>
+        </w:rPr>
+        <w:t>-Print-Loop)</w:t>
       </w:r>
     </w:p>
     <w:p>
@@ -3105,7 +3642,15 @@
         </w:numPr>
       </w:pPr>
       <w:r>
-        <w:t xml:space="preserve">Navegador de namespaces </w:t>
+        <w:t xml:space="preserve">Navegador de </w:t>
+      </w:r>
+      <w:proofErr w:type="spellStart"/>
+      <w:r>
+        <w:t>namespaces</w:t>
+      </w:r>
+      <w:proofErr w:type="spellEnd"/>
+      <w:r>
+        <w:t xml:space="preserve"> </w:t>
       </w:r>
       <w:r>
         <w:t xml:space="preserve">que se encuentran </w:t>
@@ -3135,7 +3680,31 @@
         </w:numPr>
       </w:pPr>
       <w:r>
-        <w:t>Separación (opcional) de los streams de entrada, salida (*out*) y error (*err*).</w:t>
+        <w:t xml:space="preserve">Separación (opcional) de los </w:t>
+      </w:r>
+      <w:proofErr w:type="spellStart"/>
+      <w:r>
+        <w:t>streams</w:t>
+      </w:r>
+      <w:proofErr w:type="spellEnd"/>
+      <w:r>
+        <w:t xml:space="preserve"> de entrada, salida (*</w:t>
+      </w:r>
+      <w:proofErr w:type="spellStart"/>
+      <w:r>
+        <w:t>out</w:t>
+      </w:r>
+      <w:proofErr w:type="spellEnd"/>
+      <w:r>
+        <w:t>*) y error (*</w:t>
+      </w:r>
+      <w:proofErr w:type="spellStart"/>
+      <w:r>
+        <w:t>err</w:t>
+      </w:r>
+      <w:proofErr w:type="spellEnd"/>
+      <w:r>
+        <w:t>*).</w:t>
       </w:r>
     </w:p>
     <w:p>
@@ -3149,12 +3718,14 @@
       <w:r>
         <w:t xml:space="preserve">Generación y configuración automática del </w:t>
       </w:r>
+      <w:proofErr w:type="spellStart"/>
       <w:r>
         <w:rPr>
           <w:i/>
         </w:rPr>
         <w:t>classpath</w:t>
       </w:r>
+      <w:proofErr w:type="spellEnd"/>
       <w:r>
         <w:t xml:space="preserve"> del REPL cargado, incluyendo:</w:t>
       </w:r>
@@ -3170,12 +3741,14 @@
       <w:r>
         <w:t xml:space="preserve">El </w:t>
       </w:r>
+      <w:proofErr w:type="spellStart"/>
       <w:r>
         <w:rPr>
           <w:i/>
         </w:rPr>
         <w:t>path</w:t>
       </w:r>
+      <w:proofErr w:type="spellEnd"/>
       <w:r>
         <w:t xml:space="preserve"> a los archivos fuente del proyecto actual.</w:t>
       </w:r>
@@ -3191,12 +3764,14 @@
       <w:r>
         <w:t xml:space="preserve">El </w:t>
       </w:r>
+      <w:proofErr w:type="spellStart"/>
       <w:r>
         <w:rPr>
           <w:i/>
         </w:rPr>
         <w:t>path</w:t>
       </w:r>
+      <w:proofErr w:type="spellEnd"/>
       <w:r>
         <w:t xml:space="preserve"> a los archivos fuente de los proyectos referenciados.</w:t>
       </w:r>
@@ -3264,12 +3839,14 @@
       <w:r>
         <w:t xml:space="preserve">Formato Automático Sintáctico: por ejemplo no aplicar las mismas reglas de formato para un </w:t>
       </w:r>
+      <w:proofErr w:type="spellStart"/>
       <w:r>
         <w:rPr>
           <w:i/>
         </w:rPr>
         <w:t>doc-string</w:t>
       </w:r>
+      <w:proofErr w:type="spellEnd"/>
       <w:r>
         <w:t xml:space="preserve"> que para el resto del código.</w:t>
       </w:r>
@@ -3312,8 +3889,13 @@
           <w:numId w:val="3"/>
         </w:numPr>
       </w:pPr>
-      <w:r>
-        <w:t>Debugger.</w:t>
+      <w:proofErr w:type="spellStart"/>
+      <w:r>
+        <w:t>Debugger</w:t>
+      </w:r>
+      <w:proofErr w:type="spellEnd"/>
+      <w:r>
+        <w:t>.</w:t>
       </w:r>
     </w:p>
     <w:p>
@@ -3345,11 +3927,33 @@
           <w:lang w:val="en-US"/>
         </w:rPr>
       </w:pPr>
+      <w:proofErr w:type="spellStart"/>
       <w:r>
         <w:rPr>
           <w:lang w:val="en-US"/>
         </w:rPr>
-        <w:t>deftype/defrecord/extend-type/gen-class/proxy</w:t>
+        <w:t>deftype</w:t>
+      </w:r>
+      <w:proofErr w:type="spellEnd"/>
+      <w:r>
+        <w:rPr>
+          <w:lang w:val="en-US"/>
+        </w:rPr>
+        <w:t>/</w:t>
+      </w:r>
+      <w:proofErr w:type="spellStart"/>
+      <w:r>
+        <w:rPr>
+          <w:lang w:val="en-US"/>
+        </w:rPr>
+        <w:t>defrecord</w:t>
+      </w:r>
+      <w:proofErr w:type="spellEnd"/>
+      <w:r>
+        <w:rPr>
+          <w:lang w:val="en-US"/>
+        </w:rPr>
+        <w:t>/extend-type/gen-class/proxy</w:t>
       </w:r>
     </w:p>
     <w:p>
@@ -3397,7 +4001,15 @@
         <w:t xml:space="preserve">Posibilidad de </w:t>
       </w:r>
       <w:r>
-        <w:t>“imprimir” entidades además de texto, al estilo Mathematica u otras aplicaciones y lenguajes existentes.</w:t>
+        <w:t xml:space="preserve">“imprimir” entidades además de texto, al estilo </w:t>
+      </w:r>
+      <w:proofErr w:type="spellStart"/>
+      <w:r>
+        <w:t>Mathematica</w:t>
+      </w:r>
+      <w:proofErr w:type="spellEnd"/>
+      <w:r>
+        <w:t xml:space="preserve"> u otras aplicaciones y lenguajes existentes.</w:t>
       </w:r>
     </w:p>
     <w:p>
@@ -3460,65 +4072,99 @@
         </w:numPr>
       </w:pPr>
       <w:r>
-        <w:t>Navegador de Namespaces con capacidad de búsqueda.</w:t>
-      </w:r>
+        <w:t xml:space="preserve">Navegador de </w:t>
+      </w:r>
+      <w:proofErr w:type="spellStart"/>
+      <w:r>
+        <w:t>Namespaces</w:t>
+      </w:r>
+      <w:proofErr w:type="spellEnd"/>
+      <w:r>
+        <w:t xml:space="preserve"> con capacidad de búsqueda.</w:t>
+      </w:r>
+    </w:p>
+    <w:p/>
+    <w:p>
+      <w:pPr>
+        <w:jc w:val="center"/>
+      </w:pPr>
+      <w:r>
+        <w:br w:type="page"/>
+      </w:r>
+    </w:p>
+    <w:p>
+      <w:pPr>
+        <w:jc w:val="center"/>
+        <w:sectPr>
+          <w:headerReference w:type="default" r:id="rId11"/>
+          <w:footerReference w:type="default" r:id="rId12"/>
+          <w:headerReference w:type="first" r:id="rId13"/>
+          <w:footerReference w:type="first" r:id="rId14"/>
+          <w:pgSz w:w="12240" w:h="15840"/>
+          <w:pgMar w:top="993" w:right="1701" w:bottom="993" w:left="1701" w:header="567" w:footer="417" w:gutter="0"/>
+          <w:cols w:space="708"/>
+          <w:titlePg/>
+          <w:docGrid w:linePitch="360"/>
+        </w:sectPr>
+      </w:pPr>
     </w:p>
     <w:p>
       <w:pPr>
         <w:pStyle w:val="Ttulo1"/>
       </w:pPr>
       <w:r>
+        <w:lastRenderedPageBreak/>
         <w:t>Plan de Trabajo</w:t>
       </w:r>
     </w:p>
     <w:p>
       <w:r>
-        <w:t xml:space="preserve">A continuación se presenta un cronograma de las tareas a realizar junto con </w:t>
-      </w:r>
-      <w:r>
-        <w:t>una estima</w:t>
+        <w:t>A continuación se presenta un cronograma de las tareas a realizar junto con una estima</w:t>
       </w:r>
       <w:r>
         <w:t>c</w:t>
       </w:r>
       <w:r>
-        <w:t xml:space="preserve">ión de </w:t>
-      </w:r>
-      <w:r>
-        <w:t>las horas invertidas en cada una de las tareas.</w:t>
-      </w:r>
-    </w:p>
-    <w:p>
-      <w:r>
-        <w:t>El calendario se encuentra confeccionado teniendo en cuenta que se emplearán</w:t>
-      </w:r>
-      <w:r>
-        <w:t xml:space="preserve"> en promedio</w:t>
+        <w:t>ión de las horas invertidas en cad</w:t>
+      </w:r>
+      <w:bookmarkStart w:id="7" w:name="_GoBack"/>
+      <w:bookmarkEnd w:id="7"/>
+      <w:r>
+        <w:t>a una de las tareas.</w:t>
       </w:r>
       <w:r>
         <w:t xml:space="preserve"> </w:t>
       </w:r>
-      <w:r>
-        <w:t>18</w:t>
-      </w:r>
-      <w:r>
-        <w:t xml:space="preserve"> horas semanales al desarrollo del proyecto.</w:t>
-      </w:r>
-    </w:p>
-    <w:p>
-      <w:pPr>
-        <w:jc w:val="center"/>
+    </w:p>
+    <w:p>
+      <w:pPr>
+        <w:sectPr>
+          <w:headerReference w:type="first" r:id="rId15"/>
+          <w:footerReference w:type="first" r:id="rId16"/>
+          <w:pgSz w:w="15840" w:h="12240" w:orient="landscape"/>
+          <w:pgMar w:top="993" w:right="993" w:bottom="1701" w:left="993" w:header="567" w:footer="417" w:gutter="0"/>
+          <w:cols w:space="708"/>
+          <w:titlePg/>
+          <w:docGrid w:linePitch="360"/>
+        </w:sectPr>
       </w:pPr>
       <w:r>
         <w:rPr>
           <w:noProof/>
           <w:lang w:eastAsia="es-AR"/>
         </w:rPr>
-        <w:lastRenderedPageBreak/>
         <w:drawing>
-          <wp:inline distT="0" distB="0" distL="0" distR="0">
-            <wp:extent cx="8679977" cy="3214479"/>
-            <wp:effectExtent l="27623" t="10477" r="15557" b="15558"/>
+          <wp:anchor distT="0" distB="0" distL="114300" distR="114300" simplePos="0" relativeHeight="251659264" behindDoc="0" locked="0" layoutInCell="1" allowOverlap="1" wp14:anchorId="1C587E60" wp14:editId="09F4F7EE">
+            <wp:simplePos x="0" y="0"/>
+            <wp:positionH relativeFrom="column">
+              <wp:posOffset>-212725</wp:posOffset>
+            </wp:positionH>
+            <wp:positionV relativeFrom="paragraph">
+              <wp:posOffset>402590</wp:posOffset>
+            </wp:positionV>
+            <wp:extent cx="9175750" cy="3397885"/>
+            <wp:effectExtent l="19050" t="19050" r="25400" b="12065"/>
+            <wp:wrapSquare wrapText="bothSides"/>
             <wp:docPr id="4" name="0 Imagen"/>
             <wp:cNvGraphicFramePr>
               <a:graphicFrameLocks xmlns:a="http://schemas.openxmlformats.org/drawingml/2006/main" noChangeAspect="1"/>
@@ -3531,7 +4177,7 @@
                     <pic:cNvPicPr/>
                   </pic:nvPicPr>
                   <pic:blipFill>
-                    <a:blip r:embed="rId11">
+                    <a:blip r:embed="rId17">
                       <a:extLst>
                         <a:ext uri="{28A0092B-C50C-407E-A947-70E740481C1C}">
                           <a14:useLocalDpi xmlns:a14="http://schemas.microsoft.com/office/drawing/2010/main" val="0"/>
@@ -3543,9 +4189,9 @@
                     </a:stretch>
                   </pic:blipFill>
                   <pic:spPr>
-                    <a:xfrm rot="5400000">
+                    <a:xfrm>
                       <a:off x="0" y="0"/>
-                      <a:ext cx="8697077" cy="3220812"/>
+                      <a:ext cx="9175750" cy="3397885"/>
                     </a:xfrm>
                     <a:prstGeom prst="rect">
                       <a:avLst/>
@@ -3559,11 +4205,28 @@
                 </pic:pic>
               </a:graphicData>
             </a:graphic>
-          </wp:inline>
+            <wp14:sizeRelH relativeFrom="page">
+              <wp14:pctWidth>0</wp14:pctWidth>
+            </wp14:sizeRelH>
+            <wp14:sizeRelV relativeFrom="page">
+              <wp14:pctHeight>0</wp14:pctHeight>
+            </wp14:sizeRelV>
+          </wp:anchor>
         </w:drawing>
       </w:r>
-    </w:p>
-    <w:bookmarkStart w:id="7" w:name="_Toc331983488" w:displacedByCustomXml="next"/>
+      <w:r>
+        <w:t>El calendario se encuentra confeccionado teniendo en cuenta que se emplearán en promedio 18 horas seman</w:t>
+      </w:r>
+      <w:r>
+        <w:t>ales al desarrollo del proyecto.</w:t>
+      </w:r>
+    </w:p>
+    <w:p>
+      <w:pPr>
+        <w:jc w:val="center"/>
+      </w:pPr>
+    </w:p>
+    <w:bookmarkStart w:id="8" w:name="_Toc331983488" w:displacedByCustomXml="next"/>
     <w:sdt>
       <w:sdtPr>
         <w:rPr>
@@ -3590,7 +4253,7 @@
           <w:r>
             <w:t>Bibliografía</w:t>
           </w:r>
-          <w:bookmarkEnd w:id="7"/>
+          <w:bookmarkEnd w:id="8"/>
         </w:p>
         <w:sdt>
           <w:sdtPr>
@@ -3997,12 +4660,8 @@
     </w:sdt>
     <w:p/>
     <w:sectPr>
-      <w:headerReference w:type="even" r:id="rId12"/>
-      <w:headerReference w:type="default" r:id="rId13"/>
-      <w:footerReference w:type="even" r:id="rId14"/>
-      <w:footerReference w:type="default" r:id="rId15"/>
-      <w:headerReference w:type="first" r:id="rId16"/>
-      <w:footerReference w:type="first" r:id="rId17"/>
+      <w:headerReference w:type="first" r:id="rId18"/>
+      <w:footerReference w:type="first" r:id="rId19"/>
       <w:pgSz w:w="12240" w:h="15840"/>
       <w:pgMar w:top="993" w:right="1701" w:bottom="993" w:left="1701" w:header="567" w:footer="417" w:gutter="0"/>
       <w:cols w:space="708"/>
@@ -4039,16 +4698,6 @@
 </file>
 
 <file path=word/footer1.xml><?xml version="1.0" encoding="utf-8"?>
-<w:ftr xmlns:wpc="http://schemas.microsoft.com/office/word/2010/wordprocessingCanvas" xmlns:mc="http://schemas.openxmlformats.org/markup-compatibility/2006" xmlns:o="urn:schemas-microsoft-com:office:office" xmlns:r="http://schemas.openxmlformats.org/officeDocument/2006/relationships" xmlns:m="http://schemas.openxmlformats.org/officeDocument/2006/math" xmlns:v="urn:schemas-microsoft-com:vml" xmlns:wp14="http://schemas.microsoft.com/office/word/2010/wordprocessingDrawing" xmlns:wp="http://schemas.openxmlformats.org/drawingml/2006/wordprocessingDrawing" xmlns:w10="urn:schemas-microsoft-com:office:word" xmlns:w="http://schemas.openxmlformats.org/wordprocessingml/2006/main" xmlns:w14="http://schemas.microsoft.com/office/word/2010/wordml" xmlns:wpg="http://schemas.microsoft.com/office/word/2010/wordprocessingGroup" xmlns:wpi="http://schemas.microsoft.com/office/word/2010/wordprocessingInk" xmlns:wne="http://schemas.microsoft.com/office/word/2006/wordml" xmlns:wps="http://schemas.microsoft.com/office/word/2010/wordprocessingShape" mc:Ignorable="w14 wp14">
-  <w:p>
-    <w:pPr>
-      <w:pStyle w:val="Piedepgina"/>
-    </w:pPr>
-  </w:p>
-</w:ftr>
-</file>
-
-<file path=word/footer2.xml><?xml version="1.0" encoding="utf-8"?>
 <w:ftr xmlns:wpc="http://schemas.microsoft.com/office/word/2010/wordprocessingCanvas" xmlns:mc="http://schemas.openxmlformats.org/markup-compatibility/2006" xmlns:o="urn:schemas-microsoft-com:office:office" xmlns:r="http://schemas.openxmlformats.org/officeDocument/2006/relationships" xmlns:m="http://schemas.openxmlformats.org/officeDocument/2006/math" xmlns:v="urn:schemas-microsoft-com:vml" xmlns:wp14="http://schemas.microsoft.com/office/word/2010/wordprocessingDrawing" xmlns:wp="http://schemas.openxmlformats.org/drawingml/2006/wordprocessingDrawing" xmlns:w10="urn:schemas-microsoft-com:office:word" xmlns:w="http://schemas.openxmlformats.org/wordprocessingml/2006/main" xmlns:w14="http://schemas.microsoft.com/office/word/2010/wordml" xmlns:wpg="http://schemas.microsoft.com/office/word/2010/wordprocessingGroup" xmlns:wpi="http://schemas.microsoft.com/office/word/2010/wordprocessingInk" xmlns:wne="http://schemas.microsoft.com/office/word/2006/wordml" xmlns:wps="http://schemas.microsoft.com/office/word/2010/wordprocessingShape" mc:Ignorable="w14 wp14">
   <w:sdt>
     <w:sdtPr>
@@ -4077,7 +4726,7 @@
           <mc:AlternateContent>
             <mc:Choice Requires="wps">
               <w:drawing>
-                <wp:anchor distT="0" distB="0" distL="114300" distR="114300" simplePos="0" relativeHeight="251662336" behindDoc="0" locked="0" layoutInCell="1" allowOverlap="1" wp14:anchorId="2FA41788" wp14:editId="45279439">
+                <wp:anchor distT="0" distB="0" distL="114300" distR="114300" simplePos="0" relativeHeight="251662336" behindDoc="0" locked="0" layoutInCell="1" allowOverlap="1" wp14:anchorId="07B88A8A" wp14:editId="4DA78CAD">
                   <wp:simplePos x="0" y="0"/>
                   <wp:positionH relativeFrom="column">
                     <wp:posOffset>-9525</wp:posOffset>
@@ -4153,7 +4802,7 @@
           <w:rPr>
             <w:noProof/>
           </w:rPr>
-          <w:t>9</w:t>
+          <w:t>7</w:t>
         </w:r>
         <w:r>
           <w:rPr>
@@ -4172,8 +4821,266 @@
 </w:ftr>
 </file>
 
+<file path=word/footer2.xml><?xml version="1.0" encoding="utf-8"?>
+<w:ftr xmlns:wpc="http://schemas.microsoft.com/office/word/2010/wordprocessingCanvas" xmlns:mc="http://schemas.openxmlformats.org/markup-compatibility/2006" xmlns:o="urn:schemas-microsoft-com:office:office" xmlns:r="http://schemas.openxmlformats.org/officeDocument/2006/relationships" xmlns:m="http://schemas.openxmlformats.org/officeDocument/2006/math" xmlns:v="urn:schemas-microsoft-com:vml" xmlns:wp14="http://schemas.microsoft.com/office/word/2010/wordprocessingDrawing" xmlns:wp="http://schemas.openxmlformats.org/drawingml/2006/wordprocessingDrawing" xmlns:w10="urn:schemas-microsoft-com:office:word" xmlns:w="http://schemas.openxmlformats.org/wordprocessingml/2006/main" xmlns:w14="http://schemas.microsoft.com/office/word/2010/wordml" xmlns:wpg="http://schemas.microsoft.com/office/word/2010/wordprocessingGroup" xmlns:wpi="http://schemas.microsoft.com/office/word/2010/wordprocessingInk" xmlns:wne="http://schemas.microsoft.com/office/word/2006/wordml" xmlns:wps="http://schemas.microsoft.com/office/word/2010/wordprocessingShape" mc:Ignorable="w14 wp14">
+  <w:sdt>
+    <w:sdtPr>
+      <w:id w:val="605392631"/>
+      <w:docPartObj>
+        <w:docPartGallery w:val="Page Numbers (Bottom of Page)"/>
+        <w:docPartUnique/>
+      </w:docPartObj>
+    </w:sdtPr>
+    <w:sdtContent>
+      <w:p>
+        <w:pPr>
+          <w:pStyle w:val="Piedepgina"/>
+          <w:jc w:val="right"/>
+        </w:pPr>
+        <w:r>
+          <w:fldChar w:fldCharType="begin"/>
+        </w:r>
+        <w:r>
+          <w:instrText>PAGE   \* MERGEFORMAT</w:instrText>
+        </w:r>
+        <w:r>
+          <w:fldChar w:fldCharType="separate"/>
+        </w:r>
+        <w:r>
+          <w:rPr>
+            <w:noProof/>
+            <w:lang w:val="es-ES"/>
+          </w:rPr>
+          <w:t>1</w:t>
+        </w:r>
+        <w:r>
+          <w:fldChar w:fldCharType="end"/>
+        </w:r>
+      </w:p>
+    </w:sdtContent>
+  </w:sdt>
+  <w:p>
+    <w:pPr>
+      <w:pStyle w:val="Piedepgina"/>
+    </w:pPr>
+  </w:p>
+</w:ftr>
+</file>
+
 <file path=word/footer3.xml><?xml version="1.0" encoding="utf-8"?>
 <w:ftr xmlns:wpc="http://schemas.microsoft.com/office/word/2010/wordprocessingCanvas" xmlns:mc="http://schemas.openxmlformats.org/markup-compatibility/2006" xmlns:o="urn:schemas-microsoft-com:office:office" xmlns:r="http://schemas.openxmlformats.org/officeDocument/2006/relationships" xmlns:m="http://schemas.openxmlformats.org/officeDocument/2006/math" xmlns:v="urn:schemas-microsoft-com:vml" xmlns:wp14="http://schemas.microsoft.com/office/word/2010/wordprocessingDrawing" xmlns:wp="http://schemas.openxmlformats.org/drawingml/2006/wordprocessingDrawing" xmlns:w10="urn:schemas-microsoft-com:office:word" xmlns:w="http://schemas.openxmlformats.org/wordprocessingml/2006/main" xmlns:w14="http://schemas.microsoft.com/office/word/2010/wordml" xmlns:wpg="http://schemas.microsoft.com/office/word/2010/wordprocessingGroup" xmlns:wpi="http://schemas.microsoft.com/office/word/2010/wordprocessingInk" xmlns:wne="http://schemas.microsoft.com/office/word/2006/wordml" xmlns:wps="http://schemas.microsoft.com/office/word/2010/wordprocessingShape" mc:Ignorable="w14 wp14">
+  <w:sdt>
+    <w:sdtPr>
+      <w:id w:val="-1594462306"/>
+      <w:docPartObj>
+        <w:docPartGallery w:val="Page Numbers (Bottom of Page)"/>
+        <w:docPartUnique/>
+      </w:docPartObj>
+    </w:sdtPr>
+    <w:sdtContent>
+      <w:p>
+        <w:pPr>
+          <w:pStyle w:val="Piedepgina"/>
+          <w:jc w:val="right"/>
+        </w:pPr>
+        <w:r>
+          <w:rPr>
+            <w:noProof/>
+            <w:lang w:eastAsia="es-AR"/>
+          </w:rPr>
+          <mc:AlternateContent>
+            <mc:Choice Requires="wps">
+              <w:drawing>
+                <wp:anchor distT="0" distB="0" distL="114300" distR="114300" simplePos="0" relativeHeight="251672576" behindDoc="0" locked="0" layoutInCell="1" allowOverlap="1" wp14:anchorId="4F695C33" wp14:editId="1802FEAD">
+                  <wp:simplePos x="0" y="0"/>
+                  <wp:positionH relativeFrom="column">
+                    <wp:posOffset>188310</wp:posOffset>
+                  </wp:positionH>
+                  <wp:positionV relativeFrom="paragraph">
+                    <wp:posOffset>-69774</wp:posOffset>
+                  </wp:positionV>
+                  <wp:extent cx="8558283" cy="0"/>
+                  <wp:effectExtent l="0" t="0" r="14605" b="19050"/>
+                  <wp:wrapNone/>
+                  <wp:docPr id="14" name="14 Conector recto"/>
+                  <wp:cNvGraphicFramePr/>
+                  <a:graphic xmlns:a="http://schemas.openxmlformats.org/drawingml/2006/main">
+                    <a:graphicData uri="http://schemas.microsoft.com/office/word/2010/wordprocessingShape">
+                      <wps:wsp>
+                        <wps:cNvCnPr/>
+                        <wps:spPr>
+                          <a:xfrm>
+                            <a:off x="0" y="0"/>
+                            <a:ext cx="8558283" cy="0"/>
+                          </a:xfrm>
+                          <a:prstGeom prst="line">
+                            <a:avLst/>
+                          </a:prstGeom>
+                        </wps:spPr>
+                        <wps:style>
+                          <a:lnRef idx="1">
+                            <a:schemeClr val="accent1"/>
+                          </a:lnRef>
+                          <a:fillRef idx="0">
+                            <a:schemeClr val="accent1"/>
+                          </a:fillRef>
+                          <a:effectRef idx="0">
+                            <a:schemeClr val="accent1"/>
+                          </a:effectRef>
+                          <a:fontRef idx="minor">
+                            <a:schemeClr val="tx1"/>
+                          </a:fontRef>
+                        </wps:style>
+                        <wps:bodyPr/>
+                      </wps:wsp>
+                    </a:graphicData>
+                  </a:graphic>
+                </wp:anchor>
+              </w:drawing>
+            </mc:Choice>
+            <mc:Fallback>
+              <w:pict>
+                <v:line id="14 Conector recto" o:spid="_x0000_s1026" style="position:absolute;z-index:251672576;visibility:visible;mso-wrap-style:square;mso-wrap-distance-left:9pt;mso-wrap-distance-top:0;mso-wrap-distance-right:9pt;mso-wrap-distance-bottom:0;mso-position-horizontal:absolute;mso-position-horizontal-relative:text;mso-position-vertical:absolute;mso-position-vertical-relative:text" from="14.85pt,-5.5pt" to="688.75pt,-5.5pt" o:gfxdata="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" strokecolor="#4579b8 [3044]"/>
+              </w:pict>
+            </mc:Fallback>
+          </mc:AlternateContent>
+        </w:r>
+        <w:r>
+          <w:fldChar w:fldCharType="begin"/>
+        </w:r>
+        <w:r>
+          <w:instrText>PAGE   \* MERGEFORMAT</w:instrText>
+        </w:r>
+        <w:r>
+          <w:fldChar w:fldCharType="separate"/>
+        </w:r>
+        <w:r>
+          <w:rPr>
+            <w:noProof/>
+            <w:lang w:val="es-ES"/>
+          </w:rPr>
+          <w:t>8</w:t>
+        </w:r>
+        <w:r>
+          <w:fldChar w:fldCharType="end"/>
+        </w:r>
+      </w:p>
+    </w:sdtContent>
+  </w:sdt>
+  <w:p>
+    <w:pPr>
+      <w:pStyle w:val="Piedepgina"/>
+    </w:pPr>
+  </w:p>
+</w:ftr>
+</file>
+
+<file path=word/footer4.xml><?xml version="1.0" encoding="utf-8"?>
+<w:ftr xmlns:wpc="http://schemas.microsoft.com/office/word/2010/wordprocessingCanvas" xmlns:mc="http://schemas.openxmlformats.org/markup-compatibility/2006" xmlns:o="urn:schemas-microsoft-com:office:office" xmlns:r="http://schemas.openxmlformats.org/officeDocument/2006/relationships" xmlns:m="http://schemas.openxmlformats.org/officeDocument/2006/math" xmlns:v="urn:schemas-microsoft-com:vml" xmlns:wp14="http://schemas.microsoft.com/office/word/2010/wordprocessingDrawing" xmlns:wp="http://schemas.openxmlformats.org/drawingml/2006/wordprocessingDrawing" xmlns:w10="urn:schemas-microsoft-com:office:word" xmlns:w="http://schemas.openxmlformats.org/wordprocessingml/2006/main" xmlns:w14="http://schemas.microsoft.com/office/word/2010/wordml" xmlns:wpg="http://schemas.microsoft.com/office/word/2010/wordprocessingGroup" xmlns:wpi="http://schemas.microsoft.com/office/word/2010/wordprocessingInk" xmlns:wne="http://schemas.microsoft.com/office/word/2006/wordml" xmlns:wps="http://schemas.microsoft.com/office/word/2010/wordprocessingShape" mc:Ignorable="w14 wp14">
+  <w:sdt>
+    <w:sdtPr>
+      <w:id w:val="758176941"/>
+      <w:docPartObj>
+        <w:docPartGallery w:val="Page Numbers (Bottom of Page)"/>
+        <w:docPartUnique/>
+      </w:docPartObj>
+    </w:sdtPr>
+    <w:sdtContent>
+      <w:p>
+        <w:pPr>
+          <w:pStyle w:val="Piedepgina"/>
+          <w:jc w:val="right"/>
+        </w:pPr>
+        <w:r>
+          <w:rPr>
+            <w:noProof/>
+            <w:lang w:eastAsia="es-AR"/>
+          </w:rPr>
+          <mc:AlternateContent>
+            <mc:Choice Requires="wps">
+              <w:drawing>
+                <wp:anchor distT="0" distB="0" distL="114300" distR="114300" simplePos="0" relativeHeight="251674624" behindDoc="0" locked="0" layoutInCell="1" allowOverlap="1" wp14:anchorId="76F5B996" wp14:editId="4BDDB816">
+                  <wp:simplePos x="0" y="0"/>
+                  <wp:positionH relativeFrom="column">
+                    <wp:posOffset>-370205</wp:posOffset>
+                  </wp:positionH>
+                  <wp:positionV relativeFrom="paragraph">
+                    <wp:posOffset>-28270</wp:posOffset>
+                  </wp:positionV>
+                  <wp:extent cx="6005780" cy="0"/>
+                  <wp:effectExtent l="0" t="0" r="14605" b="19050"/>
+                  <wp:wrapNone/>
+                  <wp:docPr id="15" name="15 Conector recto"/>
+                  <wp:cNvGraphicFramePr/>
+                  <a:graphic xmlns:a="http://schemas.openxmlformats.org/drawingml/2006/main">
+                    <a:graphicData uri="http://schemas.microsoft.com/office/word/2010/wordprocessingShape">
+                      <wps:wsp>
+                        <wps:cNvCnPr/>
+                        <wps:spPr>
+                          <a:xfrm>
+                            <a:off x="0" y="0"/>
+                            <a:ext cx="6005780" cy="0"/>
+                          </a:xfrm>
+                          <a:prstGeom prst="line">
+                            <a:avLst/>
+                          </a:prstGeom>
+                        </wps:spPr>
+                        <wps:style>
+                          <a:lnRef idx="1">
+                            <a:schemeClr val="accent1"/>
+                          </a:lnRef>
+                          <a:fillRef idx="0">
+                            <a:schemeClr val="accent1"/>
+                          </a:fillRef>
+                          <a:effectRef idx="0">
+                            <a:schemeClr val="accent1"/>
+                          </a:effectRef>
+                          <a:fontRef idx="minor">
+                            <a:schemeClr val="tx1"/>
+                          </a:fontRef>
+                        </wps:style>
+                        <wps:bodyPr/>
+                      </wps:wsp>
+                    </a:graphicData>
+                  </a:graphic>
+                  <wp14:sizeRelH relativeFrom="margin">
+                    <wp14:pctWidth>0</wp14:pctWidth>
+                  </wp14:sizeRelH>
+                  <wp14:sizeRelV relativeFrom="margin">
+                    <wp14:pctHeight>0</wp14:pctHeight>
+                  </wp14:sizeRelV>
+                </wp:anchor>
+              </w:drawing>
+            </mc:Choice>
+            <mc:Fallback>
+              <w:pict>
+                <v:line id="15 Conector recto" o:spid="_x0000_s1026" style="position:absolute;z-index:251674624;visibility:visible;mso-wrap-style:square;mso-width-percent:0;mso-height-percent:0;mso-wrap-distance-left:9pt;mso-wrap-distance-top:0;mso-wrap-distance-right:9pt;mso-wrap-distance-bottom:0;mso-position-horizontal:absolute;mso-position-horizontal-relative:text;mso-position-vertical:absolute;mso-position-vertical-relative:text;mso-width-percent:0;mso-height-percent:0;mso-width-relative:margin;mso-height-relative:margin" from="-29.15pt,-2.25pt" to="443.75pt,-2.25pt" o:gfxdata="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" strokecolor="#4579b8 [3044]"/>
+              </w:pict>
+            </mc:Fallback>
+          </mc:AlternateContent>
+        </w:r>
+        <w:r>
+          <w:fldChar w:fldCharType="begin"/>
+        </w:r>
+        <w:r>
+          <w:instrText>PAGE   \* MERGEFORMAT</w:instrText>
+        </w:r>
+        <w:r>
+          <w:fldChar w:fldCharType="separate"/>
+        </w:r>
+        <w:r>
+          <w:rPr>
+            <w:noProof/>
+            <w:lang w:val="es-ES"/>
+          </w:rPr>
+          <w:t>9</w:t>
+        </w:r>
+        <w:r>
+          <w:fldChar w:fldCharType="end"/>
+        </w:r>
+      </w:p>
+    </w:sdtContent>
+  </w:sdt>
   <w:p>
     <w:pPr>
       <w:pStyle w:val="Piedepgina"/>
@@ -4208,16 +5115,6 @@
 </file>
 
 <file path=word/header1.xml><?xml version="1.0" encoding="utf-8"?>
-<w:hdr xmlns:wpc="http://schemas.microsoft.com/office/word/2010/wordprocessingCanvas" xmlns:mc="http://schemas.openxmlformats.org/markup-compatibility/2006" xmlns:o="urn:schemas-microsoft-com:office:office" xmlns:r="http://schemas.openxmlformats.org/officeDocument/2006/relationships" xmlns:m="http://schemas.openxmlformats.org/officeDocument/2006/math" xmlns:v="urn:schemas-microsoft-com:vml" xmlns:wp14="http://schemas.microsoft.com/office/word/2010/wordprocessingDrawing" xmlns:wp="http://schemas.openxmlformats.org/drawingml/2006/wordprocessingDrawing" xmlns:w10="urn:schemas-microsoft-com:office:word" xmlns:w="http://schemas.openxmlformats.org/wordprocessingml/2006/main" xmlns:w14="http://schemas.microsoft.com/office/word/2010/wordml" xmlns:wpg="http://schemas.microsoft.com/office/word/2010/wordprocessingGroup" xmlns:wpi="http://schemas.microsoft.com/office/word/2010/wordprocessingInk" xmlns:wne="http://schemas.microsoft.com/office/word/2006/wordml" xmlns:wps="http://schemas.microsoft.com/office/word/2010/wordprocessingShape" mc:Ignorable="w14 wp14">
-  <w:p>
-    <w:pPr>
-      <w:pStyle w:val="Encabezado"/>
-    </w:pPr>
-  </w:p>
-</w:hdr>
-</file>
-
-<file path=word/header2.xml><?xml version="1.0" encoding="utf-8"?>
 <w:hdr xmlns:wpc="http://schemas.microsoft.com/office/word/2010/wordprocessingCanvas" xmlns:mc="http://schemas.openxmlformats.org/markup-compatibility/2006" xmlns:o="urn:schemas-microsoft-com:office:office" xmlns:r="http://schemas.openxmlformats.org/officeDocument/2006/relationships" xmlns:m="http://schemas.openxmlformats.org/officeDocument/2006/math" xmlns:v="urn:schemas-microsoft-com:vml" xmlns:wp14="http://schemas.microsoft.com/office/word/2010/wordprocessingDrawing" xmlns:wp="http://schemas.openxmlformats.org/drawingml/2006/wordprocessingDrawing" xmlns:w10="urn:schemas-microsoft-com:office:word" xmlns:w="http://schemas.openxmlformats.org/wordprocessingml/2006/main" xmlns:w14="http://schemas.microsoft.com/office/word/2010/wordml" xmlns:wpg="http://schemas.microsoft.com/office/word/2010/wordprocessingGroup" xmlns:wpi="http://schemas.microsoft.com/office/word/2010/wordprocessingInk" xmlns:wne="http://schemas.microsoft.com/office/word/2006/wordml" xmlns:wps="http://schemas.microsoft.com/office/word/2010/wordprocessingShape" mc:Ignorable="w14 wp14">
   <w:p>
     <w:pPr>
@@ -4247,7 +5144,7 @@
       <mc:AlternateContent>
         <mc:Choice Requires="wps">
           <w:drawing>
-            <wp:anchor distT="0" distB="0" distL="114300" distR="114300" simplePos="0" relativeHeight="251659264" behindDoc="0" locked="0" layoutInCell="1" allowOverlap="1" wp14:anchorId="25C22487" wp14:editId="240003F2">
+            <wp:anchor distT="0" distB="0" distL="114300" distR="114300" simplePos="0" relativeHeight="251659264" behindDoc="0" locked="0" layoutInCell="1" allowOverlap="1" wp14:anchorId="3019345A" wp14:editId="51FA3B0F">
               <wp:simplePos x="0" y="0"/>
               <wp:positionH relativeFrom="column">
                 <wp:posOffset>-15610</wp:posOffset>
@@ -4311,14 +5208,485 @@
 </w:hdr>
 </file>
 
+<file path=word/header2.xml><?xml version="1.0" encoding="utf-8"?>
+<w:hdr xmlns:wpc="http://schemas.microsoft.com/office/word/2010/wordprocessingCanvas" xmlns:mc="http://schemas.openxmlformats.org/markup-compatibility/2006" xmlns:o="urn:schemas-microsoft-com:office:office" xmlns:r="http://schemas.openxmlformats.org/officeDocument/2006/relationships" xmlns:m="http://schemas.openxmlformats.org/officeDocument/2006/math" xmlns:v="urn:schemas-microsoft-com:vml" xmlns:wp14="http://schemas.microsoft.com/office/word/2010/wordprocessingDrawing" xmlns:wp="http://schemas.openxmlformats.org/drawingml/2006/wordprocessingDrawing" xmlns:w10="urn:schemas-microsoft-com:office:word" xmlns:w="http://schemas.openxmlformats.org/wordprocessingml/2006/main" xmlns:w14="http://schemas.microsoft.com/office/word/2010/wordml" xmlns:wpg="http://schemas.microsoft.com/office/word/2010/wordprocessingGroup" xmlns:wpi="http://schemas.microsoft.com/office/word/2010/wordprocessingInk" xmlns:wne="http://schemas.microsoft.com/office/word/2006/wordml" xmlns:wps="http://schemas.microsoft.com/office/word/2010/wordprocessingShape" mc:Ignorable="w14 wp14">
+  <w:p>
+    <w:pPr>
+      <w:pStyle w:val="Encabezado"/>
+      <w:tabs>
+        <w:tab w:val="clear" w:pos="8838"/>
+        <w:tab w:val="left" w:pos="4419"/>
+        <w:tab w:val="left" w:pos="11340"/>
+        <w:tab w:val="right" w:pos="13892"/>
+      </w:tabs>
+    </w:pPr>
+    <w:r>
+      <w:rPr>
+        <w:noProof/>
+        <w:lang w:eastAsia="es-AR"/>
+      </w:rPr>
+      <mc:AlternateContent>
+        <mc:Choice Requires="wps">
+          <w:drawing>
+            <wp:anchor distT="0" distB="0" distL="114300" distR="114300" simplePos="0" relativeHeight="251665408" behindDoc="0" locked="0" layoutInCell="1" allowOverlap="1" wp14:anchorId="47FAABEC" wp14:editId="76A249FC">
+              <wp:simplePos x="0" y="0"/>
+              <wp:positionH relativeFrom="column">
+                <wp:posOffset>-1889760</wp:posOffset>
+              </wp:positionH>
+              <wp:positionV relativeFrom="paragraph">
+                <wp:posOffset>-769620</wp:posOffset>
+              </wp:positionV>
+              <wp:extent cx="8763000" cy="0"/>
+              <wp:effectExtent l="0" t="0" r="19050" b="19050"/>
+              <wp:wrapNone/>
+              <wp:docPr id="8" name="8 Conector recto"/>
+              <wp:cNvGraphicFramePr/>
+              <a:graphic xmlns:a="http://schemas.openxmlformats.org/drawingml/2006/main">
+                <a:graphicData uri="http://schemas.microsoft.com/office/word/2010/wordprocessingShape">
+                  <wps:wsp>
+                    <wps:cNvCnPr/>
+                    <wps:spPr>
+                      <a:xfrm>
+                        <a:off x="0" y="0"/>
+                        <a:ext cx="8763000" cy="0"/>
+                      </a:xfrm>
+                      <a:prstGeom prst="line">
+                        <a:avLst/>
+                      </a:prstGeom>
+                    </wps:spPr>
+                    <wps:style>
+                      <a:lnRef idx="1">
+                        <a:schemeClr val="accent1"/>
+                      </a:lnRef>
+                      <a:fillRef idx="0">
+                        <a:schemeClr val="accent1"/>
+                      </a:fillRef>
+                      <a:effectRef idx="0">
+                        <a:schemeClr val="accent1"/>
+                      </a:effectRef>
+                      <a:fontRef idx="minor">
+                        <a:schemeClr val="tx1"/>
+                      </a:fontRef>
+                    </wps:style>
+                    <wps:bodyPr/>
+                  </wps:wsp>
+                </a:graphicData>
+              </a:graphic>
+            </wp:anchor>
+          </w:drawing>
+        </mc:Choice>
+        <mc:Fallback>
+          <w:pict>
+            <v:line id="8 Conector recto" o:spid="_x0000_s1026" style="position:absolute;z-index:251665408;visibility:visible;mso-wrap-style:square;mso-wrap-distance-left:9pt;mso-wrap-distance-top:0;mso-wrap-distance-right:9pt;mso-wrap-distance-bottom:0;mso-position-horizontal:absolute;mso-position-horizontal-relative:text;mso-position-vertical:absolute;mso-position-vertical-relative:text" from="-148.8pt,-60.6pt" to="541.2pt,-60.6pt" o:gfxdata="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" strokecolor="#4579b8 [3044]"/>
+          </w:pict>
+        </mc:Fallback>
+      </mc:AlternateContent>
+    </w:r>
+    <w:r>
+      <w:t xml:space="preserve">Facultad de Ingeniería – UBA </w:t>
+    </w:r>
+    <w:r>
+      <w:tab/>
+    </w:r>
+    <w:r>
+      <w:tab/>
+    </w:r>
+    <w:r>
+      <w:t>75.99</w:t>
+    </w:r>
+    <w:r>
+      <w:t xml:space="preserve"> - Trabajo Profesional</w:t>
+    </w:r>
+  </w:p>
+  <w:p>
+    <w:pPr>
+      <w:pStyle w:val="Encabezado"/>
+    </w:pPr>
+    <w:r>
+      <w:rPr>
+        <w:noProof/>
+        <w:lang w:eastAsia="es-AR"/>
+      </w:rPr>
+      <mc:AlternateContent>
+        <mc:Choice Requires="wps">
+          <w:drawing>
+            <wp:anchor distT="0" distB="0" distL="114300" distR="114300" simplePos="0" relativeHeight="251663360" behindDoc="0" locked="0" layoutInCell="1" allowOverlap="1" wp14:anchorId="1015E227" wp14:editId="32919FA7">
+              <wp:simplePos x="0" y="0"/>
+              <wp:positionH relativeFrom="column">
+                <wp:posOffset>-441960</wp:posOffset>
+              </wp:positionH>
+              <wp:positionV relativeFrom="paragraph">
+                <wp:posOffset>50165</wp:posOffset>
+              </wp:positionV>
+              <wp:extent cx="8763000" cy="0"/>
+              <wp:effectExtent l="0" t="0" r="19050" b="19050"/>
+              <wp:wrapNone/>
+              <wp:docPr id="6" name="6 Conector recto"/>
+              <wp:cNvGraphicFramePr/>
+              <a:graphic xmlns:a="http://schemas.openxmlformats.org/drawingml/2006/main">
+                <a:graphicData uri="http://schemas.microsoft.com/office/word/2010/wordprocessingShape">
+                  <wps:wsp>
+                    <wps:cNvCnPr/>
+                    <wps:spPr>
+                      <a:xfrm>
+                        <a:off x="0" y="0"/>
+                        <a:ext cx="8763000" cy="0"/>
+                      </a:xfrm>
+                      <a:prstGeom prst="line">
+                        <a:avLst/>
+                      </a:prstGeom>
+                    </wps:spPr>
+                    <wps:style>
+                      <a:lnRef idx="1">
+                        <a:schemeClr val="accent1"/>
+                      </a:lnRef>
+                      <a:fillRef idx="0">
+                        <a:schemeClr val="accent1"/>
+                      </a:fillRef>
+                      <a:effectRef idx="0">
+                        <a:schemeClr val="accent1"/>
+                      </a:effectRef>
+                      <a:fontRef idx="minor">
+                        <a:schemeClr val="tx1"/>
+                      </a:fontRef>
+                    </wps:style>
+                    <wps:bodyPr/>
+                  </wps:wsp>
+                </a:graphicData>
+              </a:graphic>
+            </wp:anchor>
+          </w:drawing>
+        </mc:Choice>
+        <mc:Fallback>
+          <w:pict>
+            <v:line id="6 Conector recto" o:spid="_x0000_s1026" style="position:absolute;z-index:251663360;visibility:visible;mso-wrap-style:square;mso-wrap-distance-left:9pt;mso-wrap-distance-top:0;mso-wrap-distance-right:9pt;mso-wrap-distance-bottom:0;mso-position-horizontal:absolute;mso-position-horizontal-relative:text;mso-position-vertical:absolute;mso-position-vertical-relative:text" from="-34.8pt,3.95pt" to="655.2pt,3.95pt" o:gfxdata="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" strokecolor="#4579b8 [3044]"/>
+          </w:pict>
+        </mc:Fallback>
+      </mc:AlternateContent>
+    </w:r>
+  </w:p>
+</w:hdr>
+</file>
+
 <file path=word/header3.xml><?xml version="1.0" encoding="utf-8"?>
 <w:hdr xmlns:wpc="http://schemas.microsoft.com/office/word/2010/wordprocessingCanvas" xmlns:mc="http://schemas.openxmlformats.org/markup-compatibility/2006" xmlns:o="urn:schemas-microsoft-com:office:office" xmlns:r="http://schemas.openxmlformats.org/officeDocument/2006/relationships" xmlns:m="http://schemas.openxmlformats.org/officeDocument/2006/math" xmlns:v="urn:schemas-microsoft-com:vml" xmlns:wp14="http://schemas.microsoft.com/office/word/2010/wordprocessingDrawing" xmlns:wp="http://schemas.openxmlformats.org/drawingml/2006/wordprocessingDrawing" xmlns:w10="urn:schemas-microsoft-com:office:word" xmlns:w="http://schemas.openxmlformats.org/wordprocessingml/2006/main" xmlns:w14="http://schemas.microsoft.com/office/word/2010/wordml" xmlns:wpg="http://schemas.microsoft.com/office/word/2010/wordprocessingGroup" xmlns:wpi="http://schemas.microsoft.com/office/word/2010/wordprocessingInk" xmlns:wne="http://schemas.microsoft.com/office/word/2006/wordml" xmlns:wps="http://schemas.microsoft.com/office/word/2010/wordprocessingShape" mc:Ignorable="w14 wp14">
   <w:p>
     <w:pPr>
       <w:pStyle w:val="Encabezado"/>
+      <w:tabs>
+        <w:tab w:val="clear" w:pos="8838"/>
+        <w:tab w:val="left" w:pos="4419"/>
+        <w:tab w:val="left" w:pos="11340"/>
+        <w:tab w:val="right" w:pos="13892"/>
+      </w:tabs>
     </w:pPr>
-    <w:bookmarkStart w:id="8" w:name="_GoBack"/>
-    <w:bookmarkEnd w:id="8"/>
+    <w:r>
+      <w:rPr>
+        <w:noProof/>
+        <w:lang w:eastAsia="es-AR"/>
+      </w:rPr>
+      <mc:AlternateContent>
+        <mc:Choice Requires="wps">
+          <w:drawing>
+            <wp:anchor distT="0" distB="0" distL="114300" distR="114300" simplePos="0" relativeHeight="251671552" behindDoc="0" locked="0" layoutInCell="1" allowOverlap="1" wp14:anchorId="19B409D0" wp14:editId="2AE93473">
+              <wp:simplePos x="0" y="0"/>
+              <wp:positionH relativeFrom="column">
+                <wp:posOffset>-1889760</wp:posOffset>
+              </wp:positionH>
+              <wp:positionV relativeFrom="paragraph">
+                <wp:posOffset>-769620</wp:posOffset>
+              </wp:positionV>
+              <wp:extent cx="8763000" cy="0"/>
+              <wp:effectExtent l="0" t="0" r="19050" b="19050"/>
+              <wp:wrapNone/>
+              <wp:docPr id="11" name="11 Conector recto"/>
+              <wp:cNvGraphicFramePr/>
+              <a:graphic xmlns:a="http://schemas.openxmlformats.org/drawingml/2006/main">
+                <a:graphicData uri="http://schemas.microsoft.com/office/word/2010/wordprocessingShape">
+                  <wps:wsp>
+                    <wps:cNvCnPr/>
+                    <wps:spPr>
+                      <a:xfrm>
+                        <a:off x="0" y="0"/>
+                        <a:ext cx="8763000" cy="0"/>
+                      </a:xfrm>
+                      <a:prstGeom prst="line">
+                        <a:avLst/>
+                      </a:prstGeom>
+                    </wps:spPr>
+                    <wps:style>
+                      <a:lnRef idx="1">
+                        <a:schemeClr val="accent1"/>
+                      </a:lnRef>
+                      <a:fillRef idx="0">
+                        <a:schemeClr val="accent1"/>
+                      </a:fillRef>
+                      <a:effectRef idx="0">
+                        <a:schemeClr val="accent1"/>
+                      </a:effectRef>
+                      <a:fontRef idx="minor">
+                        <a:schemeClr val="tx1"/>
+                      </a:fontRef>
+                    </wps:style>
+                    <wps:bodyPr/>
+                  </wps:wsp>
+                </a:graphicData>
+              </a:graphic>
+            </wp:anchor>
+          </w:drawing>
+        </mc:Choice>
+        <mc:Fallback>
+          <w:pict>
+            <v:line id="11 Conector recto" o:spid="_x0000_s1026" style="position:absolute;z-index:251671552;visibility:visible;mso-wrap-style:square;mso-wrap-distance-left:9pt;mso-wrap-distance-top:0;mso-wrap-distance-right:9pt;mso-wrap-distance-bottom:0;mso-position-horizontal:absolute;mso-position-horizontal-relative:text;mso-position-vertical:absolute;mso-position-vertical-relative:text" from="-148.8pt,-60.6pt" to="541.2pt,-60.6pt" o:gfxdata="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" strokecolor="#4579b8 [3044]"/>
+          </w:pict>
+        </mc:Fallback>
+      </mc:AlternateContent>
+    </w:r>
+    <w:r>
+      <w:t xml:space="preserve">Facultad de Ingeniería – UBA </w:t>
+    </w:r>
+    <w:r>
+      <w:tab/>
+    </w:r>
+    <w:r>
+      <w:tab/>
+    </w:r>
+    <w:r>
+      <w:t>75.99</w:t>
+    </w:r>
+    <w:r>
+      <w:t xml:space="preserve"> - Trabajo Profesional</w:t>
+    </w:r>
+  </w:p>
+  <w:p>
+    <w:pPr>
+      <w:pStyle w:val="Encabezado"/>
+    </w:pPr>
+    <w:r>
+      <w:rPr>
+        <w:noProof/>
+        <w:lang w:eastAsia="es-AR"/>
+      </w:rPr>
+      <mc:AlternateContent>
+        <mc:Choice Requires="wps">
+          <w:drawing>
+            <wp:anchor distT="0" distB="0" distL="114300" distR="114300" simplePos="0" relativeHeight="251670528" behindDoc="0" locked="0" layoutInCell="1" allowOverlap="1" wp14:anchorId="4F8DE8FB" wp14:editId="122FD0C9">
+              <wp:simplePos x="0" y="0"/>
+              <wp:positionH relativeFrom="column">
+                <wp:posOffset>-22538</wp:posOffset>
+              </wp:positionH>
+              <wp:positionV relativeFrom="paragraph">
+                <wp:posOffset>50165</wp:posOffset>
+              </wp:positionV>
+              <wp:extent cx="8763000" cy="0"/>
+              <wp:effectExtent l="0" t="0" r="19050" b="19050"/>
+              <wp:wrapNone/>
+              <wp:docPr id="12" name="12 Conector recto"/>
+              <wp:cNvGraphicFramePr/>
+              <a:graphic xmlns:a="http://schemas.openxmlformats.org/drawingml/2006/main">
+                <a:graphicData uri="http://schemas.microsoft.com/office/word/2010/wordprocessingShape">
+                  <wps:wsp>
+                    <wps:cNvCnPr/>
+                    <wps:spPr>
+                      <a:xfrm>
+                        <a:off x="0" y="0"/>
+                        <a:ext cx="8763000" cy="0"/>
+                      </a:xfrm>
+                      <a:prstGeom prst="line">
+                        <a:avLst/>
+                      </a:prstGeom>
+                    </wps:spPr>
+                    <wps:style>
+                      <a:lnRef idx="1">
+                        <a:schemeClr val="accent1"/>
+                      </a:lnRef>
+                      <a:fillRef idx="0">
+                        <a:schemeClr val="accent1"/>
+                      </a:fillRef>
+                      <a:effectRef idx="0">
+                        <a:schemeClr val="accent1"/>
+                      </a:effectRef>
+                      <a:fontRef idx="minor">
+                        <a:schemeClr val="tx1"/>
+                      </a:fontRef>
+                    </wps:style>
+                    <wps:bodyPr/>
+                  </wps:wsp>
+                </a:graphicData>
+              </a:graphic>
+            </wp:anchor>
+          </w:drawing>
+        </mc:Choice>
+        <mc:Fallback>
+          <w:pict>
+            <v:line id="12 Conector recto" o:spid="_x0000_s1026" style="position:absolute;z-index:251670528;visibility:visible;mso-wrap-style:square;mso-wrap-distance-left:9pt;mso-wrap-distance-top:0;mso-wrap-distance-right:9pt;mso-wrap-distance-bottom:0;mso-position-horizontal:absolute;mso-position-horizontal-relative:text;mso-position-vertical:absolute;mso-position-vertical-relative:text" from="-1.75pt,3.95pt" to="688.25pt,3.95pt" o:gfxdata="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" strokecolor="#4579b8 [3044]"/>
+          </w:pict>
+        </mc:Fallback>
+      </mc:AlternateContent>
+    </w:r>
+  </w:p>
+</w:hdr>
+</file>
+
+<file path=word/header4.xml><?xml version="1.0" encoding="utf-8"?>
+<w:hdr xmlns:wpc="http://schemas.microsoft.com/office/word/2010/wordprocessingCanvas" xmlns:mc="http://schemas.openxmlformats.org/markup-compatibility/2006" xmlns:o="urn:schemas-microsoft-com:office:office" xmlns:r="http://schemas.openxmlformats.org/officeDocument/2006/relationships" xmlns:m="http://schemas.openxmlformats.org/officeDocument/2006/math" xmlns:v="urn:schemas-microsoft-com:vml" xmlns:wp14="http://schemas.microsoft.com/office/word/2010/wordprocessingDrawing" xmlns:wp="http://schemas.openxmlformats.org/drawingml/2006/wordprocessingDrawing" xmlns:w10="urn:schemas-microsoft-com:office:word" xmlns:w="http://schemas.openxmlformats.org/wordprocessingml/2006/main" xmlns:w14="http://schemas.microsoft.com/office/word/2010/wordml" xmlns:wpg="http://schemas.microsoft.com/office/word/2010/wordprocessingGroup" xmlns:wpi="http://schemas.microsoft.com/office/word/2010/wordprocessingInk" xmlns:wne="http://schemas.microsoft.com/office/word/2006/wordml" xmlns:wps="http://schemas.microsoft.com/office/word/2010/wordprocessingShape" mc:Ignorable="w14 wp14">
+  <w:p>
+    <w:pPr>
+      <w:pStyle w:val="Encabezado"/>
+      <w:tabs>
+        <w:tab w:val="clear" w:pos="8838"/>
+        <w:tab w:val="left" w:pos="4419"/>
+        <w:tab w:val="left" w:pos="6379"/>
+        <w:tab w:val="right" w:pos="9072"/>
+      </w:tabs>
+    </w:pPr>
+    <w:r>
+      <w:rPr>
+        <w:noProof/>
+        <w:lang w:eastAsia="es-AR"/>
+      </w:rPr>
+      <mc:AlternateContent>
+        <mc:Choice Requires="wps">
+          <w:drawing>
+            <wp:anchor distT="0" distB="0" distL="114300" distR="114300" simplePos="0" relativeHeight="251668480" behindDoc="0" locked="0" layoutInCell="1" allowOverlap="1" wp14:anchorId="3A3819CF" wp14:editId="1542FB4F">
+              <wp:simplePos x="0" y="0"/>
+              <wp:positionH relativeFrom="column">
+                <wp:posOffset>-1889760</wp:posOffset>
+              </wp:positionH>
+              <wp:positionV relativeFrom="paragraph">
+                <wp:posOffset>-769620</wp:posOffset>
+              </wp:positionV>
+              <wp:extent cx="8763000" cy="0"/>
+              <wp:effectExtent l="0" t="0" r="19050" b="19050"/>
+              <wp:wrapNone/>
+              <wp:docPr id="9" name="9 Conector recto"/>
+              <wp:cNvGraphicFramePr/>
+              <a:graphic xmlns:a="http://schemas.openxmlformats.org/drawingml/2006/main">
+                <a:graphicData uri="http://schemas.microsoft.com/office/word/2010/wordprocessingShape">
+                  <wps:wsp>
+                    <wps:cNvCnPr/>
+                    <wps:spPr>
+                      <a:xfrm>
+                        <a:off x="0" y="0"/>
+                        <a:ext cx="8763000" cy="0"/>
+                      </a:xfrm>
+                      <a:prstGeom prst="line">
+                        <a:avLst/>
+                      </a:prstGeom>
+                    </wps:spPr>
+                    <wps:style>
+                      <a:lnRef idx="1">
+                        <a:schemeClr val="accent1"/>
+                      </a:lnRef>
+                      <a:fillRef idx="0">
+                        <a:schemeClr val="accent1"/>
+                      </a:fillRef>
+                      <a:effectRef idx="0">
+                        <a:schemeClr val="accent1"/>
+                      </a:effectRef>
+                      <a:fontRef idx="minor">
+                        <a:schemeClr val="tx1"/>
+                      </a:fontRef>
+                    </wps:style>
+                    <wps:bodyPr/>
+                  </wps:wsp>
+                </a:graphicData>
+              </a:graphic>
+            </wp:anchor>
+          </w:drawing>
+        </mc:Choice>
+        <mc:Fallback>
+          <w:pict>
+            <v:line id="9 Conector recto" o:spid="_x0000_s1026" style="position:absolute;z-index:251668480;visibility:visible;mso-wrap-style:square;mso-wrap-distance-left:9pt;mso-wrap-distance-top:0;mso-wrap-distance-right:9pt;mso-wrap-distance-bottom:0;mso-position-horizontal:absolute;mso-position-horizontal-relative:text;mso-position-vertical:absolute;mso-position-vertical-relative:text" from="-148.8pt,-60.6pt" to="541.2pt,-60.6pt" o:gfxdata="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" strokecolor="#4579b8 [3044]"/>
+          </w:pict>
+        </mc:Fallback>
+      </mc:AlternateContent>
+    </w:r>
+    <w:r>
+      <w:t xml:space="preserve">Facultad de Ingeniería – UBA </w:t>
+    </w:r>
+    <w:r>
+      <w:tab/>
+    </w:r>
+    <w:r>
+      <w:tab/>
+    </w:r>
+    <w:r>
+      <w:t>75.99</w:t>
+    </w:r>
+    <w:r>
+      <w:t xml:space="preserve"> - Trabajo Profesional</w:t>
+    </w:r>
+  </w:p>
+  <w:p>
+    <w:pPr>
+      <w:pStyle w:val="Encabezado"/>
+    </w:pPr>
+    <w:r>
+      <w:rPr>
+        <w:noProof/>
+        <w:lang w:eastAsia="es-AR"/>
+      </w:rPr>
+      <mc:AlternateContent>
+        <mc:Choice Requires="wps">
+          <w:drawing>
+            <wp:anchor distT="0" distB="0" distL="114300" distR="114300" simplePos="0" relativeHeight="251667456" behindDoc="0" locked="0" layoutInCell="1" allowOverlap="1" wp14:anchorId="03B5AA20" wp14:editId="6B4C3376">
+              <wp:simplePos x="0" y="0"/>
+              <wp:positionH relativeFrom="column">
+                <wp:posOffset>9194</wp:posOffset>
+              </wp:positionH>
+              <wp:positionV relativeFrom="paragraph">
+                <wp:posOffset>49585</wp:posOffset>
+              </wp:positionV>
+              <wp:extent cx="5623532" cy="0"/>
+              <wp:effectExtent l="0" t="0" r="15875" b="19050"/>
+              <wp:wrapNone/>
+              <wp:docPr id="10" name="10 Conector recto"/>
+              <wp:cNvGraphicFramePr/>
+              <a:graphic xmlns:a="http://schemas.openxmlformats.org/drawingml/2006/main">
+                <a:graphicData uri="http://schemas.microsoft.com/office/word/2010/wordprocessingShape">
+                  <wps:wsp>
+                    <wps:cNvCnPr/>
+                    <wps:spPr>
+                      <a:xfrm>
+                        <a:off x="0" y="0"/>
+                        <a:ext cx="5623532" cy="0"/>
+                      </a:xfrm>
+                      <a:prstGeom prst="line">
+                        <a:avLst/>
+                      </a:prstGeom>
+                    </wps:spPr>
+                    <wps:style>
+                      <a:lnRef idx="1">
+                        <a:schemeClr val="accent1"/>
+                      </a:lnRef>
+                      <a:fillRef idx="0">
+                        <a:schemeClr val="accent1"/>
+                      </a:fillRef>
+                      <a:effectRef idx="0">
+                        <a:schemeClr val="accent1"/>
+                      </a:effectRef>
+                      <a:fontRef idx="minor">
+                        <a:schemeClr val="tx1"/>
+                      </a:fontRef>
+                    </wps:style>
+                    <wps:bodyPr/>
+                  </wps:wsp>
+                </a:graphicData>
+              </a:graphic>
+              <wp14:sizeRelH relativeFrom="margin">
+                <wp14:pctWidth>0</wp14:pctWidth>
+              </wp14:sizeRelH>
+            </wp:anchor>
+          </w:drawing>
+        </mc:Choice>
+        <mc:Fallback>
+          <w:pict>
+            <v:line id="10 Conector recto" o:spid="_x0000_s1026" style="position:absolute;z-index:251667456;visibility:visible;mso-wrap-style:square;mso-width-percent:0;mso-wrap-distance-left:9pt;mso-wrap-distance-top:0;mso-wrap-distance-right:9pt;mso-wrap-distance-bottom:0;mso-position-horizontal:absolute;mso-position-horizontal-relative:text;mso-position-vertical:absolute;mso-position-vertical-relative:text;mso-width-percent:0;mso-width-relative:margin" from=".7pt,3.9pt" to="443.5pt,3.9pt" o:gfxdata="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" strokecolor="#4579b8 [3044]"/>
+          </w:pict>
+        </mc:Fallback>
+      </mc:AlternateContent>
+    </w:r>
   </w:p>
 </w:hdr>
 </file>
@@ -7065,7 +8433,7 @@
 </file>
 
 <file path=customXml/itemProps1.xml><?xml version="1.0" encoding="utf-8"?>
-<ds:datastoreItem xmlns:ds="http://schemas.openxmlformats.org/officeDocument/2006/customXml" ds:itemID="{674E91BD-1104-44F6-B453-998219BB7ECE}">
+<ds:datastoreItem xmlns:ds="http://schemas.openxmlformats.org/officeDocument/2006/customXml" ds:itemID="{FDFB90EE-342C-4594-B508-1FC476926B40}">
   <ds:schemaRefs>
     <ds:schemaRef ds:uri="http://schemas.openxmlformats.org/officeDocument/2006/bibliography"/>
   </ds:schemaRefs>

</xml_diff>